<commit_message>
Next version of diploma thesis. Added Minmax chapters
</commit_message>
<xml_diff>
--- a/Pawel Ciazynski - praca licencjacka.docx
+++ b/Pawel Ciazynski - praca licencjacka.docx
@@ -345,8 +345,42 @@
           <w:sz w:val="28"/>
           <w:szCs w:val="28"/>
         </w:rPr>
-        <w:t>PhD Włodzimierz Mosorow</w:t>
-      </w:r>
+        <w:t xml:space="preserve">PhD </w:t>
+      </w:r>
+      <w:proofErr w:type="spellStart"/>
+      <w:r>
+        <w:rPr>
+          <w:rFonts w:ascii="Times New Roman" w:hAnsi="Times New Roman"/>
+          <w:i w:val="0"/>
+          <w:color w:val="00000A"/>
+          <w:sz w:val="28"/>
+          <w:szCs w:val="28"/>
+        </w:rPr>
+        <w:t>Włodzimierz</w:t>
+      </w:r>
+      <w:proofErr w:type="spellEnd"/>
+      <w:r>
+        <w:rPr>
+          <w:rFonts w:ascii="Times New Roman" w:hAnsi="Times New Roman"/>
+          <w:i w:val="0"/>
+          <w:color w:val="00000A"/>
+          <w:sz w:val="28"/>
+          <w:szCs w:val="28"/>
+        </w:rPr>
+        <w:t xml:space="preserve"> </w:t>
+      </w:r>
+      <w:proofErr w:type="spellStart"/>
+      <w:r>
+        <w:rPr>
+          <w:rFonts w:ascii="Times New Roman" w:hAnsi="Times New Roman"/>
+          <w:i w:val="0"/>
+          <w:color w:val="00000A"/>
+          <w:sz w:val="28"/>
+          <w:szCs w:val="28"/>
+        </w:rPr>
+        <w:t>Mosorow</w:t>
+      </w:r>
+      <w:proofErr w:type="spellEnd"/>
     </w:p>
     <w:p>
       <w:pPr>
@@ -386,13 +420,23 @@
           <w:szCs w:val="28"/>
         </w:rPr>
       </w:pPr>
+      <w:proofErr w:type="spellStart"/>
       <w:r>
         <w:rPr>
           <w:rFonts w:ascii="Times New Roman" w:hAnsi="Times New Roman"/>
           <w:sz w:val="28"/>
           <w:szCs w:val="28"/>
         </w:rPr>
-        <w:t>Łódź, 2016</w:t>
+        <w:t>Łódź</w:t>
+      </w:r>
+      <w:proofErr w:type="spellEnd"/>
+      <w:r>
+        <w:rPr>
+          <w:rFonts w:ascii="Times New Roman" w:hAnsi="Times New Roman"/>
+          <w:sz w:val="28"/>
+          <w:szCs w:val="28"/>
+        </w:rPr>
+        <w:t>, 2016</w:t>
       </w:r>
     </w:p>
     <w:p>
@@ -574,8 +618,18 @@
           <w:sz w:val="24"/>
           <w:lang w:val="pl-PL"/>
         </w:rPr>
-        <w:t>Opiekun:  Dr Włodzimierz Mosorow</w:t>
-      </w:r>
+        <w:t xml:space="preserve">Opiekun:  Dr Włodzimierz </w:t>
+      </w:r>
+      <w:proofErr w:type="spellStart"/>
+      <w:r>
+        <w:rPr>
+          <w:rFonts w:ascii="Times New Roman" w:hAnsi="Times New Roman"/>
+          <w:sz w:val="24"/>
+          <w:lang w:val="pl-PL"/>
+        </w:rPr>
+        <w:t>Mosorow</w:t>
+      </w:r>
+      <w:proofErr w:type="spellEnd"/>
     </w:p>
     <w:p>
       <w:pPr>
@@ -798,13 +852,23 @@
         </w:rPr>
         <w:t xml:space="preserve">An analysis and comparison of </w:t>
       </w:r>
+      <w:proofErr w:type="spellStart"/>
       <w:r>
         <w:rPr>
           <w:rFonts w:ascii="Times New Roman" w:eastAsia="Mangal" w:hAnsi="Times New Roman" w:cs="Mangal"/>
           <w:sz w:val="32"/>
           <w:szCs w:val="32"/>
         </w:rPr>
-        <w:t>differentmin-max algorithm implementations in logic games</w:t>
+        <w:t>differentmin</w:t>
+      </w:r>
+      <w:proofErr w:type="spellEnd"/>
+      <w:r>
+        <w:rPr>
+          <w:rFonts w:ascii="Times New Roman" w:eastAsia="Mangal" w:hAnsi="Times New Roman" w:cs="Mangal"/>
+          <w:sz w:val="32"/>
+          <w:szCs w:val="32"/>
+        </w:rPr>
+        <w:t>-max algorithm implementations in logic games</w:t>
       </w:r>
     </w:p>
     <w:p>
@@ -818,13 +882,23 @@
           <w:lang w:val="pl-PL"/>
         </w:rPr>
       </w:pPr>
+      <w:proofErr w:type="spellStart"/>
       <w:r>
         <w:rPr>
           <w:rFonts w:ascii="Times New Roman" w:hAnsi="Times New Roman"/>
           <w:sz w:val="24"/>
           <w:lang w:val="pl-PL"/>
         </w:rPr>
-        <w:t>Lodz, 2016</w:t>
+        <w:t>Lodz</w:t>
+      </w:r>
+      <w:proofErr w:type="spellEnd"/>
+      <w:r>
+        <w:rPr>
+          <w:rFonts w:ascii="Times New Roman" w:hAnsi="Times New Roman"/>
+          <w:sz w:val="24"/>
+          <w:lang w:val="pl-PL"/>
+        </w:rPr>
+        <w:t>, 2016</w:t>
       </w:r>
     </w:p>
     <w:p>
@@ -836,14 +910,52 @@
           <w:lang w:val="pl-PL"/>
         </w:rPr>
       </w:pPr>
+      <w:proofErr w:type="spellStart"/>
       <w:r>
         <w:rPr>
           <w:rFonts w:ascii="Times New Roman" w:hAnsi="Times New Roman"/>
           <w:sz w:val="24"/>
           <w:lang w:val="pl-PL"/>
         </w:rPr>
-        <w:t>Supervisor: PhD Włodzimierz Mosorow</w:t>
-      </w:r>
+        <w:t>Supervisor</w:t>
+      </w:r>
+      <w:proofErr w:type="spellEnd"/>
+      <w:r>
+        <w:rPr>
+          <w:rFonts w:ascii="Times New Roman" w:hAnsi="Times New Roman"/>
+          <w:sz w:val="24"/>
+          <w:lang w:val="pl-PL"/>
+        </w:rPr>
+        <w:t xml:space="preserve">: </w:t>
+      </w:r>
+      <w:proofErr w:type="spellStart"/>
+      <w:r>
+        <w:rPr>
+          <w:rFonts w:ascii="Times New Roman" w:hAnsi="Times New Roman"/>
+          <w:sz w:val="24"/>
+          <w:lang w:val="pl-PL"/>
+        </w:rPr>
+        <w:t>PhD</w:t>
+      </w:r>
+      <w:proofErr w:type="spellEnd"/>
+      <w:r>
+        <w:rPr>
+          <w:rFonts w:ascii="Times New Roman" w:hAnsi="Times New Roman"/>
+          <w:sz w:val="24"/>
+          <w:lang w:val="pl-PL"/>
+        </w:rPr>
+        <w:t xml:space="preserve"> Włodzimierz </w:t>
+      </w:r>
+      <w:proofErr w:type="spellStart"/>
+      <w:r>
+        <w:rPr>
+          <w:rFonts w:ascii="Times New Roman" w:hAnsi="Times New Roman"/>
+          <w:sz w:val="24"/>
+          <w:lang w:val="pl-PL"/>
+        </w:rPr>
+        <w:t>Mosorow</w:t>
+      </w:r>
+      <w:proofErr w:type="spellEnd"/>
     </w:p>
     <w:p>
       <w:pPr>
@@ -6321,15 +6433,33 @@
           <w:szCs w:val="24"/>
         </w:rPr>
         <w:br/>
-        <w:t>V=n</w:t>
-      </w:r>
-      <w:r>
-        <w:rPr>
-          <w:rFonts w:ascii="Times New Roman" w:hAnsi="Times New Roman"/>
-          <w:sz w:val="24"/>
-          <w:szCs w:val="24"/>
-        </w:rPr>
-        <w:t>^k=3^</w:t>
+        <w:t>V=</w:t>
+      </w:r>
+      <w:proofErr w:type="spellStart"/>
+      <w:r>
+        <w:rPr>
+          <w:rFonts w:ascii="Times New Roman" w:hAnsi="Times New Roman"/>
+          <w:sz w:val="24"/>
+          <w:szCs w:val="24"/>
+        </w:rPr>
+        <w:t>n</w:t>
+      </w:r>
+      <w:r>
+        <w:rPr>
+          <w:rFonts w:ascii="Times New Roman" w:hAnsi="Times New Roman"/>
+          <w:sz w:val="24"/>
+          <w:szCs w:val="24"/>
+        </w:rPr>
+        <w:t>^k</w:t>
+      </w:r>
+      <w:proofErr w:type="spellEnd"/>
+      <w:r>
+        <w:rPr>
+          <w:rFonts w:ascii="Times New Roman" w:hAnsi="Times New Roman"/>
+          <w:sz w:val="24"/>
+          <w:szCs w:val="24"/>
+        </w:rPr>
+        <w:t>=3^</w:t>
       </w:r>
       <w:r>
         <w:rPr>
@@ -6520,7 +6650,25 @@
           <w:szCs w:val="24"/>
         </w:rPr>
         <w:tab/>
-        <w:t>In 1950 Alan Mathison Turing proposed that ability of a computer system to act as a human being in a conversation with other people can be a test for system’s intelligence. (Turing test).</w:t>
+        <w:t xml:space="preserve">In 1950 Alan </w:t>
+      </w:r>
+      <w:proofErr w:type="spellStart"/>
+      <w:r>
+        <w:rPr>
+          <w:rFonts w:ascii="Times New Roman" w:hAnsi="Times New Roman"/>
+          <w:sz w:val="24"/>
+          <w:szCs w:val="24"/>
+        </w:rPr>
+        <w:t>Mathison</w:t>
+      </w:r>
+      <w:proofErr w:type="spellEnd"/>
+      <w:r>
+        <w:rPr>
+          <w:rFonts w:ascii="Times New Roman" w:hAnsi="Times New Roman"/>
+          <w:sz w:val="24"/>
+          <w:szCs w:val="24"/>
+        </w:rPr>
+        <w:t xml:space="preserve"> Turing proposed that ability of a computer system to act as a human being in a conversation with other people can be a test for system’s intelligence. (Turing test).</w:t>
       </w:r>
     </w:p>
     <w:p>
@@ -6635,7 +6783,43 @@
           <w:sz w:val="24"/>
           <w:szCs w:val="24"/>
         </w:rPr>
-        <w:t>In 1913 Ernst Zermelo published an article in which he analyzed the game chess and if for each position on the board there is a mathematical way to determine result of the game (win or loss) and to determine next best move for a player. However Zermelo didn’t answered if the starting position does provide a win for any player, he also stated that if it was a true statement, playing chess would be pointless, because each time we would know the winner even before the start of the game.</w:t>
+        <w:t xml:space="preserve">In 1913 Ernst </w:t>
+      </w:r>
+      <w:proofErr w:type="spellStart"/>
+      <w:r>
+        <w:rPr>
+          <w:rFonts w:ascii="Times New Roman" w:hAnsi="Times New Roman"/>
+          <w:sz w:val="24"/>
+          <w:szCs w:val="24"/>
+        </w:rPr>
+        <w:t>Zermelo</w:t>
+      </w:r>
+      <w:proofErr w:type="spellEnd"/>
+      <w:r>
+        <w:rPr>
+          <w:rFonts w:ascii="Times New Roman" w:hAnsi="Times New Roman"/>
+          <w:sz w:val="24"/>
+          <w:szCs w:val="24"/>
+        </w:rPr>
+        <w:t xml:space="preserve"> published an article in which he analyzed the game chess and if for each position on the board there is a mathematical way to determine result of the game (win or loss) and to determine next best move for a player. However </w:t>
+      </w:r>
+      <w:proofErr w:type="spellStart"/>
+      <w:r>
+        <w:rPr>
+          <w:rFonts w:ascii="Times New Roman" w:hAnsi="Times New Roman"/>
+          <w:sz w:val="24"/>
+          <w:szCs w:val="24"/>
+        </w:rPr>
+        <w:t>Zermelo</w:t>
+      </w:r>
+      <w:proofErr w:type="spellEnd"/>
+      <w:r>
+        <w:rPr>
+          <w:rFonts w:ascii="Times New Roman" w:hAnsi="Times New Roman"/>
+          <w:sz w:val="24"/>
+          <w:szCs w:val="24"/>
+        </w:rPr>
+        <w:t xml:space="preserve"> didn’t answered if the starting position does provide a win for any player, he also stated that if it was a true statement, playing chess would be pointless, because each time we would know the winner even before the start of the game.</w:t>
       </w:r>
     </w:p>
     <w:p>
@@ -7527,6 +7711,11 @@
     <w:p>
       <w:pPr>
         <w:pStyle w:val="Textbody"/>
+        <w:rPr>
+          <w:rFonts w:ascii="Times New Roman" w:hAnsi="Times New Roman"/>
+          <w:sz w:val="24"/>
+          <w:szCs w:val="24"/>
+        </w:rPr>
       </w:pPr>
     </w:p>
     <w:p>
@@ -7537,31 +7726,145 @@
         <w:jc w:val="both"/>
         <w:rPr>
           <w:rFonts w:ascii="Times New Roman" w:hAnsi="Times New Roman"/>
+          <w:color w:val="1D2129"/>
+          <w:sz w:val="24"/>
+          <w:szCs w:val="24"/>
+          <w:shd w:val="clear" w:color="auto" w:fill="FFFFFF"/>
+        </w:rPr>
+      </w:pPr>
+      <w:r>
+        <w:rPr>
+          <w:rFonts w:ascii="Times New Roman" w:hAnsi="Times New Roman"/>
           <w:iCs/>
           <w:sz w:val="24"/>
           <w:szCs w:val="24"/>
         </w:rPr>
-      </w:pPr>
-      <w:r>
+        <w:t>U</w:t>
+      </w:r>
+      <w:r>
+        <w:rPr>
+          <w:rFonts w:ascii="Times New Roman" w:hAnsi="Times New Roman"/>
+          <w:color w:val="1D2129"/>
+          <w:sz w:val="24"/>
+          <w:szCs w:val="24"/>
+          <w:shd w:val="clear" w:color="auto" w:fill="FFFFFF"/>
+        </w:rPr>
+        <w:t>p to this point we discussed solving graphs without the division for two players, we only wanted to find one node with given properties. This can be useful in many situations, but let us c</w:t>
+      </w:r>
+      <w:r>
+        <w:rPr>
+          <w:rFonts w:ascii="Times New Roman" w:hAnsi="Times New Roman"/>
+          <w:color w:val="1D2129"/>
+          <w:sz w:val="24"/>
+          <w:szCs w:val="24"/>
+          <w:shd w:val="clear" w:color="auto" w:fill="FFFFFF"/>
+        </w:rPr>
+        <w:t>onsider a game for two</w:t>
+      </w:r>
+      <w:r>
+        <w:rPr>
+          <w:rFonts w:ascii="Times New Roman" w:hAnsi="Times New Roman"/>
+          <w:color w:val="1D2129"/>
+          <w:sz w:val="24"/>
+          <w:szCs w:val="24"/>
+          <w:shd w:val="clear" w:color="auto" w:fill="FFFFFF"/>
+        </w:rPr>
+        <w:t xml:space="preserve"> players which compete with each other.</w:t>
+      </w:r>
+    </w:p>
+    <w:p>
+      <w:pPr>
+        <w:pStyle w:val="Standard"/>
+        <w:spacing w:line="360" w:lineRule="auto"/>
+        <w:ind w:firstLine="720"/>
+        <w:jc w:val="both"/>
+        <w:rPr>
+          <w:rFonts w:ascii="Times New Roman" w:hAnsi="Times New Roman"/>
+          <w:color w:val="1D2129"/>
+          <w:sz w:val="24"/>
+          <w:szCs w:val="24"/>
+          <w:shd w:val="clear" w:color="auto" w:fill="FFFFFF"/>
+        </w:rPr>
+      </w:pPr>
+      <w:r>
+        <w:rPr>
+          <w:rFonts w:ascii="Times New Roman" w:hAnsi="Times New Roman"/>
+          <w:color w:val="1D2129"/>
+          <w:sz w:val="24"/>
+          <w:szCs w:val="24"/>
+          <w:shd w:val="clear" w:color="auto" w:fill="FFFFFF"/>
+        </w:rPr>
+        <w:t>This is where w</w:t>
+      </w:r>
+      <w:r>
+        <w:rPr>
+          <w:rFonts w:ascii="Times New Roman" w:hAnsi="Times New Roman"/>
+          <w:color w:val="1D2129"/>
+          <w:sz w:val="24"/>
+          <w:szCs w:val="24"/>
+          <w:shd w:val="clear" w:color="auto" w:fill="FFFFFF"/>
+        </w:rPr>
+        <w:t>e will use a min-max algorithm. This algorithms excels in solving games where two players face each other. Min-max algorithm can find the greatest value that given player can be sure to obtain without the knowledge of what actions his opponent will perform. In other words it minimizes the maximum risk for a player.</w:t>
+      </w:r>
+    </w:p>
+    <w:p>
+      <w:pPr>
+        <w:pStyle w:val="Standard"/>
+        <w:spacing w:line="360" w:lineRule="auto"/>
+        <w:ind w:firstLine="720"/>
+        <w:jc w:val="both"/>
         <w:rPr>
           <w:rFonts w:ascii="Times New Roman" w:hAnsi="Times New Roman"/>
           <w:iCs/>
           <w:sz w:val="24"/>
           <w:szCs w:val="24"/>
         </w:rPr>
-        <w:t xml:space="preserve">Up to this point we discussed solving graphs without the division for two players, we only wanted to find one node with given properties. This can be useful in many situations, but now let us consider a game </w:t>
-      </w:r>
-      <w:r>
-        <w:rPr>
-          <w:rFonts w:ascii="Times New Roman" w:hAnsi="Times New Roman"/>
-          <w:iCs/>
-          <w:sz w:val="24"/>
-          <w:szCs w:val="24"/>
-        </w:rPr>
-        <w:t xml:space="preserve">for two players, where </w:t>
-      </w:r>
-      <w:bookmarkStart w:id="23" w:name="_GoBack"/>
-      <w:bookmarkEnd w:id="23"/>
+      </w:pPr>
+      <w:r>
+        <w:rPr>
+          <w:rFonts w:ascii="Times New Roman" w:hAnsi="Times New Roman"/>
+          <w:sz w:val="24"/>
+          <w:szCs w:val="24"/>
+          <w:shd w:val="clear" w:color="auto" w:fill="FFFFFF"/>
+        </w:rPr>
+        <w:t>For the sake of example l</w:t>
+      </w:r>
+      <w:r>
+        <w:rPr>
+          <w:rFonts w:ascii="Times New Roman" w:hAnsi="Times New Roman"/>
+          <w:sz w:val="24"/>
+          <w:szCs w:val="24"/>
+          <w:shd w:val="clear" w:color="auto" w:fill="FFFFFF"/>
+        </w:rPr>
+        <w:t xml:space="preserve">et the rules of this game be as following: players move in turns, each player want to get biggest positive score, </w:t>
+      </w:r>
+      <w:r>
+        <w:rPr>
+          <w:rFonts w:ascii="Times New Roman" w:hAnsi="Times New Roman"/>
+          <w:sz w:val="24"/>
+          <w:szCs w:val="24"/>
+          <w:shd w:val="clear" w:color="auto" w:fill="FFFFFF"/>
+        </w:rPr>
+        <w:t xml:space="preserve">each player can make one of two moves, </w:t>
+      </w:r>
+      <w:r>
+        <w:rPr>
+          <w:rFonts w:ascii="Times New Roman" w:hAnsi="Times New Roman"/>
+          <w:sz w:val="24"/>
+          <w:szCs w:val="24"/>
+          <w:shd w:val="clear" w:color="auto" w:fill="FFFFFF"/>
+        </w:rPr>
+        <w:t xml:space="preserve">the game ends </w:t>
+      </w:r>
+      <w:r>
+        <w:rPr>
+          <w:rFonts w:ascii="Times New Roman" w:hAnsi="Times New Roman"/>
+          <w:sz w:val="24"/>
+          <w:szCs w:val="24"/>
+          <w:shd w:val="clear" w:color="auto" w:fill="FFFFFF"/>
+        </w:rPr>
+        <w:t>when any player gets +∞ points.</w:t>
+      </w:r>
     </w:p>
     <w:p>
       <w:pPr>
@@ -7586,7 +7889,7 @@
         </w:rPr>
         <w:t xml:space="preserve"> </w:t>
       </w:r>
-      <w:bookmarkStart w:id="24" w:name="_Toc446432406"/>
+      <w:bookmarkStart w:id="23" w:name="_Toc446432406"/>
       <w:r>
         <w:rPr>
           <w:rFonts w:ascii="Times New Roman" w:hAnsi="Times New Roman"/>
@@ -7596,7 +7899,20 @@
         </w:rPr>
         <w:t>Basic min-max</w:t>
       </w:r>
-      <w:bookmarkEnd w:id="24"/>
+      <w:bookmarkEnd w:id="23"/>
+    </w:p>
+    <w:p>
+      <w:pPr>
+        <w:pStyle w:val="Standard"/>
+        <w:spacing w:line="360" w:lineRule="auto"/>
+        <w:jc w:val="both"/>
+        <w:rPr>
+          <w:rFonts w:ascii="Times New Roman" w:hAnsi="Times New Roman"/>
+          <w:iCs/>
+          <w:sz w:val="24"/>
+          <w:szCs w:val="24"/>
+        </w:rPr>
+      </w:pPr>
     </w:p>
     <w:p>
       <w:pPr>
@@ -7611,6 +7927,213 @@
           <w:szCs w:val="24"/>
         </w:rPr>
       </w:pPr>
+      <w:r>
+        <w:rPr>
+          <w:rFonts w:ascii="Times New Roman" w:hAnsi="Times New Roman"/>
+          <w:iCs/>
+          <w:sz w:val="24"/>
+          <w:szCs w:val="24"/>
+        </w:rPr>
+        <w:t>In t</w:t>
+      </w:r>
+      <w:r>
+        <w:rPr>
+          <w:rFonts w:ascii="Times New Roman" w:hAnsi="Times New Roman"/>
+          <w:iCs/>
+          <w:sz w:val="24"/>
+          <w:szCs w:val="24"/>
+        </w:rPr>
+        <w:t>he bas</w:t>
+      </w:r>
+      <w:r>
+        <w:rPr>
+          <w:rFonts w:ascii="Times New Roman" w:hAnsi="Times New Roman"/>
+          <w:iCs/>
+          <w:sz w:val="24"/>
+          <w:szCs w:val="24"/>
+        </w:rPr>
+        <w:t>ic version of min-max algorithm, for each possible move a player can take, we check all possible moves the other player can perform and then determine what is the worst possible combination of moves. Then the player should choose a move that gives him the largest possible value of the lowest possible values.</w:t>
+      </w:r>
+      <w:r>
+        <w:rPr>
+          <w:rFonts w:ascii="Times New Roman" w:hAnsi="Times New Roman"/>
+          <w:iCs/>
+          <w:sz w:val="24"/>
+          <w:szCs w:val="24"/>
+        </w:rPr>
+        <w:t xml:space="preserve"> Min-max algorithm uses DFS (depth first search) strategy.</w:t>
+      </w:r>
+    </w:p>
+    <w:p>
+      <w:pPr>
+        <w:pStyle w:val="Standard"/>
+        <w:spacing w:line="360" w:lineRule="auto"/>
+        <w:ind w:firstLine="720"/>
+        <w:jc w:val="both"/>
+        <w:rPr>
+          <w:rFonts w:ascii="Times New Roman" w:hAnsi="Times New Roman"/>
+          <w:iCs/>
+          <w:sz w:val="24"/>
+          <w:szCs w:val="24"/>
+        </w:rPr>
+      </w:pPr>
+      <w:r>
+        <w:rPr>
+          <w:rFonts w:ascii="Times New Roman" w:hAnsi="Times New Roman"/>
+          <w:iCs/>
+          <w:sz w:val="24"/>
+          <w:szCs w:val="24"/>
+        </w:rPr>
+        <w:t>Now let us see what would the graph of this game look like.</w:t>
+      </w:r>
+      <w:r>
+        <w:rPr>
+          <w:rFonts w:ascii="Times New Roman" w:hAnsi="Times New Roman"/>
+          <w:iCs/>
+          <w:sz w:val="24"/>
+          <w:szCs w:val="24"/>
+        </w:rPr>
+        <w:t xml:space="preserve"> </w:t>
+      </w:r>
+    </w:p>
+    <w:p>
+      <w:pPr>
+        <w:pStyle w:val="Standard"/>
+        <w:spacing w:line="360" w:lineRule="auto"/>
+        <w:ind w:firstLine="720"/>
+        <w:jc w:val="center"/>
+        <w:rPr>
+          <w:rFonts w:ascii="Times New Roman" w:hAnsi="Times New Roman"/>
+          <w:iCs/>
+          <w:sz w:val="24"/>
+          <w:szCs w:val="24"/>
+        </w:rPr>
+      </w:pPr>
+      <w:r>
+        <w:rPr>
+          <w:noProof/>
+          <w:lang w:val="pl-PL" w:eastAsia="pl-PL"/>
+        </w:rPr>
+        <w:drawing>
+          <wp:inline distT="0" distB="0" distL="0" distR="0">
+            <wp:extent cx="4381500" cy="2964727"/>
+            <wp:effectExtent l="0" t="0" r="0" b="7620"/>
+            <wp:docPr id="5" name="Obraz 5" descr="C:\Users\Pawel\AppData\Local\Microsoft\Windows\INetCacheContent.Word\Basic minmax 1.png"/>
+            <wp:cNvGraphicFramePr>
+              <a:graphicFrameLocks xmlns:a="http://schemas.openxmlformats.org/drawingml/2006/main" noChangeAspect="1"/>
+            </wp:cNvGraphicFramePr>
+            <a:graphic xmlns:a="http://schemas.openxmlformats.org/drawingml/2006/main">
+              <a:graphicData uri="http://schemas.openxmlformats.org/drawingml/2006/picture">
+                <pic:pic xmlns:pic="http://schemas.openxmlformats.org/drawingml/2006/picture">
+                  <pic:nvPicPr>
+                    <pic:cNvPr id="0" name="Picture 1" descr="C:\Users\Pawel\AppData\Local\Microsoft\Windows\INetCacheContent.Word\Basic minmax 1.png"/>
+                    <pic:cNvPicPr>
+                      <a:picLocks noChangeAspect="1" noChangeArrowheads="1"/>
+                    </pic:cNvPicPr>
+                  </pic:nvPicPr>
+                  <pic:blipFill>
+                    <a:blip r:embed="rId11">
+                      <a:extLst>
+                        <a:ext uri="{28A0092B-C50C-407E-A947-70E740481C1C}">
+                          <a14:useLocalDpi xmlns:a14="http://schemas.microsoft.com/office/drawing/2010/main" val="0"/>
+                        </a:ext>
+                      </a:extLst>
+                    </a:blip>
+                    <a:srcRect/>
+                    <a:stretch>
+                      <a:fillRect/>
+                    </a:stretch>
+                  </pic:blipFill>
+                  <pic:spPr bwMode="auto">
+                    <a:xfrm>
+                      <a:off x="0" y="0"/>
+                      <a:ext cx="4423293" cy="2993006"/>
+                    </a:xfrm>
+                    <a:prstGeom prst="rect">
+                      <a:avLst/>
+                    </a:prstGeom>
+                    <a:noFill/>
+                    <a:ln>
+                      <a:noFill/>
+                    </a:ln>
+                  </pic:spPr>
+                </pic:pic>
+              </a:graphicData>
+            </a:graphic>
+          </wp:inline>
+        </w:drawing>
+      </w:r>
+    </w:p>
+    <w:p>
+      <w:pPr>
+        <w:pStyle w:val="Standard"/>
+        <w:spacing w:line="360" w:lineRule="auto"/>
+        <w:ind w:firstLine="720"/>
+        <w:jc w:val="both"/>
+        <w:rPr>
+          <w:rFonts w:ascii="Times New Roman" w:hAnsi="Times New Roman"/>
+          <w:sz w:val="24"/>
+          <w:szCs w:val="24"/>
+          <w:shd w:val="clear" w:color="auto" w:fill="FFFFFF"/>
+        </w:rPr>
+      </w:pPr>
+      <w:r>
+        <w:rPr>
+          <w:rFonts w:ascii="Times New Roman" w:hAnsi="Times New Roman"/>
+          <w:iCs/>
+          <w:sz w:val="24"/>
+          <w:szCs w:val="24"/>
+        </w:rPr>
+        <w:lastRenderedPageBreak/>
+        <w:t>The +</w:t>
+      </w:r>
+      <w:r>
+        <w:rPr>
+          <w:rFonts w:ascii="Times New Roman" w:hAnsi="Times New Roman"/>
+          <w:sz w:val="24"/>
+          <w:szCs w:val="24"/>
+          <w:shd w:val="clear" w:color="auto" w:fill="FFFFFF"/>
+        </w:rPr>
+        <w:t>∞ means that a player won the game, while -∞ means that he lost a game.</w:t>
+      </w:r>
+      <w:r>
+        <w:rPr>
+          <w:rFonts w:ascii="Times New Roman" w:hAnsi="Times New Roman"/>
+          <w:sz w:val="24"/>
+          <w:szCs w:val="24"/>
+          <w:shd w:val="clear" w:color="auto" w:fill="FFFFFF"/>
+        </w:rPr>
+        <w:t xml:space="preserve"> In the ‘max’ nodes we calculate the best move for us to take and in the ‘min’ nodes we calculate the worst move for us that the other player can take.</w:t>
+      </w:r>
+    </w:p>
+    <w:p>
+      <w:pPr>
+        <w:pStyle w:val="Standard"/>
+        <w:spacing w:line="360" w:lineRule="auto"/>
+        <w:ind w:firstLine="720"/>
+        <w:jc w:val="both"/>
+      </w:pPr>
+      <w:r>
+        <w:t xml:space="preserve">From this graph we can deduce, that in 3 moves the player will be more likely to win than to loose, because he can obtain the position where he is 10 points ahead of the other player. Despite the fact that the player can win the game in 3 moves ( see the node with value of </w:t>
+      </w:r>
+      <w:r>
+        <w:rPr>
+          <w:rFonts w:ascii="Times New Roman" w:hAnsi="Times New Roman"/>
+          <w:sz w:val="24"/>
+          <w:szCs w:val="24"/>
+          <w:shd w:val="clear" w:color="auto" w:fill="FFFFFF"/>
+        </w:rPr>
+        <w:t>+∞</w:t>
+      </w:r>
+      <w:r>
+        <w:rPr>
+          <w:rFonts w:ascii="Times New Roman" w:hAnsi="Times New Roman"/>
+          <w:sz w:val="24"/>
+          <w:szCs w:val="24"/>
+          <w:shd w:val="clear" w:color="auto" w:fill="FFFFFF"/>
+        </w:rPr>
+        <w:t xml:space="preserve"> ), it is unlikely for the player to win, because his opponent will not choose this path.</w:t>
+      </w:r>
     </w:p>
     <w:p>
       <w:pPr>
@@ -7635,7 +8158,7 @@
         </w:rPr>
         <w:t xml:space="preserve"> </w:t>
       </w:r>
-      <w:bookmarkStart w:id="25" w:name="_Toc446432407"/>
+      <w:bookmarkStart w:id="24" w:name="_Toc446432409"/>
       <w:r>
         <w:rPr>
           <w:rFonts w:ascii="Times New Roman" w:hAnsi="Times New Roman"/>
@@ -7643,9 +8166,18 @@
           <w:sz w:val="28"/>
           <w:szCs w:val="28"/>
         </w:rPr>
-        <w:t>Alpha cuts</w:t>
-      </w:r>
-      <w:bookmarkEnd w:id="25"/>
+        <w:t>Alpha-</w:t>
+      </w:r>
+      <w:r>
+        <w:rPr>
+          <w:rFonts w:ascii="Times New Roman" w:hAnsi="Times New Roman"/>
+          <w:color w:val="00000A"/>
+          <w:sz w:val="28"/>
+          <w:szCs w:val="28"/>
+        </w:rPr>
+        <w:t>Beta cuts</w:t>
+      </w:r>
+      <w:bookmarkEnd w:id="24"/>
     </w:p>
     <w:p>
       <w:pPr>
@@ -7655,46 +8187,8 @@
         <w:jc w:val="both"/>
         <w:rPr>
           <w:rFonts w:ascii="Times New Roman" w:hAnsi="Times New Roman"/>
-          <w:iCs/>
-          <w:sz w:val="24"/>
-          <w:szCs w:val="24"/>
-        </w:rPr>
-      </w:pPr>
-    </w:p>
-    <w:p>
-      <w:pPr>
-        <w:pStyle w:val="Nagwek3"/>
-        <w:numPr>
-          <w:ilvl w:val="2"/>
-          <w:numId w:val="1"/>
-        </w:numPr>
-        <w:rPr>
-          <w:rFonts w:ascii="Times New Roman" w:hAnsi="Times New Roman"/>
-          <w:color w:val="00000A"/>
-          <w:sz w:val="28"/>
-          <w:szCs w:val="28"/>
-        </w:rPr>
-      </w:pPr>
-      <w:r>
-        <w:rPr>
-          <w:rFonts w:ascii="Times New Roman" w:hAnsi="Times New Roman"/>
-          <w:color w:val="00000A"/>
-          <w:sz w:val="28"/>
-          <w:szCs w:val="28"/>
-        </w:rPr>
-        <w:t xml:space="preserve"> </w:t>
-      </w:r>
-      <w:bookmarkStart w:id="26" w:name="_Toc446432408"/>
-      <w:r>
-        <w:rPr>
-          <w:rFonts w:ascii="Times New Roman" w:hAnsi="Times New Roman"/>
-          <w:color w:val="00000A"/>
-          <w:sz w:val="28"/>
-          <w:szCs w:val="28"/>
-        </w:rPr>
-        <w:t>Beta cuts</w:t>
-      </w:r>
-      <w:bookmarkEnd w:id="26"/>
+        </w:rPr>
+      </w:pPr>
     </w:p>
     <w:p>
       <w:pPr>
@@ -7704,46 +8198,32 @@
         <w:jc w:val="both"/>
         <w:rPr>
           <w:rFonts w:ascii="Times New Roman" w:hAnsi="Times New Roman"/>
-          <w:iCs/>
-          <w:sz w:val="24"/>
-          <w:szCs w:val="24"/>
-        </w:rPr>
-      </w:pPr>
-    </w:p>
-    <w:p>
-      <w:pPr>
-        <w:pStyle w:val="Nagwek3"/>
-        <w:numPr>
-          <w:ilvl w:val="2"/>
-          <w:numId w:val="1"/>
-        </w:numPr>
-        <w:rPr>
-          <w:rFonts w:ascii="Times New Roman" w:hAnsi="Times New Roman"/>
-          <w:color w:val="00000A"/>
-          <w:sz w:val="28"/>
-          <w:szCs w:val="28"/>
-        </w:rPr>
-      </w:pPr>
-      <w:r>
-        <w:rPr>
-          <w:rFonts w:ascii="Times New Roman" w:hAnsi="Times New Roman"/>
-          <w:color w:val="00000A"/>
-          <w:sz w:val="28"/>
-          <w:szCs w:val="28"/>
-        </w:rPr>
-        <w:t xml:space="preserve"> </w:t>
-      </w:r>
-      <w:bookmarkStart w:id="27" w:name="_Toc446432409"/>
-      <w:r>
-        <w:rPr>
-          <w:rFonts w:ascii="Times New Roman" w:hAnsi="Times New Roman"/>
-          <w:color w:val="00000A"/>
-          <w:sz w:val="28"/>
-          <w:szCs w:val="28"/>
-        </w:rPr>
-        <w:t>Alpha/Beta cuts</w:t>
-      </w:r>
-      <w:bookmarkEnd w:id="27"/>
+        </w:rPr>
+      </w:pPr>
+      <w:r>
+        <w:rPr>
+          <w:rFonts w:ascii="Times New Roman" w:hAnsi="Times New Roman"/>
+        </w:rPr>
+        <w:t>There also exists improved version of min-max algorithm which is called a min-max with alpha-beta cuts or a min-max with alpha-beta pruning.</w:t>
+      </w:r>
+      <w:r>
+        <w:rPr>
+          <w:rFonts w:ascii="Times New Roman" w:hAnsi="Times New Roman"/>
+        </w:rPr>
+        <w:t xml:space="preserve"> It is actually combination of two different variants of min-max algorithm. One of them is called alpha cuts and the other is beta cuts. Alpha cut version cuts branches where maximizer can’t find better option than in any already explored nodes along path to the root, while beta cut version cuts branches where minimizer can’t find better option. </w:t>
+      </w:r>
+      <w:r>
+        <w:rPr>
+          <w:rFonts w:ascii="Times New Roman" w:hAnsi="Times New Roman"/>
+        </w:rPr>
+        <w:t>This version of the algorithm improves its performance dramatically, without affecting the result. This algorithm tries to minimalize the number of nodes to by evaluated by min-max algorithm by ‘cutting off’ nodes that are for sure worse than o</w:t>
+      </w:r>
+      <w:r>
+        <w:rPr>
+          <w:rFonts w:ascii="Times New Roman" w:hAnsi="Times New Roman"/>
+        </w:rPr>
+        <w:t>ther previously evaluated ones. It decreases the number of decision the algorithm would take and thus increases its performance.</w:t>
+      </w:r>
     </w:p>
     <w:p>
       <w:pPr>
@@ -7755,6 +8235,89 @@
           <w:rFonts w:ascii="Times New Roman" w:hAnsi="Times New Roman"/>
         </w:rPr>
       </w:pPr>
+      <w:r>
+        <w:rPr>
+          <w:rFonts w:ascii="Times New Roman" w:hAnsi="Times New Roman"/>
+        </w:rPr>
+        <w:t xml:space="preserve">The following graph </w:t>
+      </w:r>
+      <w:r>
+        <w:rPr>
+          <w:rFonts w:ascii="Times New Roman" w:hAnsi="Times New Roman"/>
+        </w:rPr>
+        <w:t xml:space="preserve">shows where the cuts would be performed </w:t>
+      </w:r>
+      <w:r>
+        <w:rPr>
+          <w:rFonts w:ascii="Times New Roman" w:hAnsi="Times New Roman"/>
+        </w:rPr>
+        <w:t>if the graph is the same as the one previously examined.</w:t>
+      </w:r>
+    </w:p>
+    <w:p>
+      <w:pPr>
+        <w:pStyle w:val="Standard"/>
+        <w:spacing w:line="360" w:lineRule="auto"/>
+        <w:ind w:firstLine="720"/>
+        <w:jc w:val="center"/>
+        <w:rPr>
+          <w:rFonts w:ascii="Times New Roman" w:hAnsi="Times New Roman"/>
+        </w:rPr>
+      </w:pPr>
+      <w:r>
+        <w:rPr>
+          <w:noProof/>
+          <w:lang w:val="pl-PL" w:eastAsia="pl-PL"/>
+        </w:rPr>
+        <w:drawing>
+          <wp:inline distT="0" distB="0" distL="0" distR="0">
+            <wp:extent cx="4819650" cy="3261201"/>
+            <wp:effectExtent l="0" t="0" r="0" b="0"/>
+            <wp:docPr id="6" name="Obraz 6" descr="C:\Users\Pawel\AppData\Local\Microsoft\Windows\INetCacheContent.Word\Alphabeta minmax 1.png"/>
+            <wp:cNvGraphicFramePr>
+              <a:graphicFrameLocks xmlns:a="http://schemas.openxmlformats.org/drawingml/2006/main" noChangeAspect="1"/>
+            </wp:cNvGraphicFramePr>
+            <a:graphic xmlns:a="http://schemas.openxmlformats.org/drawingml/2006/main">
+              <a:graphicData uri="http://schemas.openxmlformats.org/drawingml/2006/picture">
+                <pic:pic xmlns:pic="http://schemas.openxmlformats.org/drawingml/2006/picture">
+                  <pic:nvPicPr>
+                    <pic:cNvPr id="0" name="Picture 3" descr="C:\Users\Pawel\AppData\Local\Microsoft\Windows\INetCacheContent.Word\Alphabeta minmax 1.png"/>
+                    <pic:cNvPicPr>
+                      <a:picLocks noChangeAspect="1" noChangeArrowheads="1"/>
+                    </pic:cNvPicPr>
+                  </pic:nvPicPr>
+                  <pic:blipFill>
+                    <a:blip r:embed="rId12">
+                      <a:extLst>
+                        <a:ext uri="{28A0092B-C50C-407E-A947-70E740481C1C}">
+                          <a14:useLocalDpi xmlns:a14="http://schemas.microsoft.com/office/drawing/2010/main" val="0"/>
+                        </a:ext>
+                      </a:extLst>
+                    </a:blip>
+                    <a:srcRect/>
+                    <a:stretch>
+                      <a:fillRect/>
+                    </a:stretch>
+                  </pic:blipFill>
+                  <pic:spPr bwMode="auto">
+                    <a:xfrm>
+                      <a:off x="0" y="0"/>
+                      <a:ext cx="4833102" cy="3270303"/>
+                    </a:xfrm>
+                    <a:prstGeom prst="rect">
+                      <a:avLst/>
+                    </a:prstGeom>
+                    <a:noFill/>
+                    <a:ln>
+                      <a:noFill/>
+                    </a:ln>
+                  </pic:spPr>
+                </pic:pic>
+              </a:graphicData>
+            </a:graphic>
+          </wp:inline>
+        </w:drawing>
+      </w:r>
     </w:p>
     <w:p>
       <w:pPr>
@@ -7763,9 +8326,13 @@
           <w:ilvl w:val="0"/>
           <w:numId w:val="1"/>
         </w:numPr>
-      </w:pPr>
-      <w:bookmarkStart w:id="28" w:name="_Toc439245206"/>
-      <w:bookmarkStart w:id="29" w:name="_Toc446432410"/>
+        <w:spacing w:line="360" w:lineRule="auto"/>
+        <w:rPr>
+          <w:rFonts w:ascii="Times New Roman" w:hAnsi="Times New Roman"/>
+        </w:rPr>
+      </w:pPr>
+      <w:bookmarkStart w:id="25" w:name="_Toc439245206"/>
+      <w:bookmarkStart w:id="26" w:name="_Toc446432410"/>
       <w:r>
         <w:rPr>
           <w:rFonts w:ascii="Times New Roman" w:hAnsi="Times New Roman"/>
@@ -7773,14 +8340,16 @@
           <w:sz w:val="36"/>
           <w:szCs w:val="36"/>
         </w:rPr>
+        <w:lastRenderedPageBreak/>
         <w:t>Project Implementation</w:t>
       </w:r>
-      <w:bookmarkEnd w:id="28"/>
-      <w:bookmarkEnd w:id="29"/>
+      <w:bookmarkEnd w:id="25"/>
+      <w:bookmarkEnd w:id="26"/>
     </w:p>
     <w:p>
       <w:pPr>
         <w:pStyle w:val="Standard"/>
+        <w:spacing w:line="360" w:lineRule="auto"/>
         <w:rPr>
           <w:rFonts w:ascii="Times New Roman" w:hAnsi="Times New Roman"/>
         </w:rPr>
@@ -7804,16 +8373,16 @@
           <w:sz w:val="24"/>
           <w:szCs w:val="24"/>
         </w:rPr>
-        <w:t>…………………………….</w:t>
-      </w:r>
-    </w:p>
-    <w:p>
-      <w:pPr>
-        <w:pStyle w:val="Standard"/>
-        <w:rPr>
-          <w:rFonts w:ascii="Times New Roman" w:hAnsi="Times New Roman"/>
-        </w:rPr>
-      </w:pPr>
+        <w:t xml:space="preserve">As a practical part of my bachelor thesis I implemented min-max algorithm in two games: Connect-four and </w:t>
+      </w:r>
+      <w:r>
+        <w:rPr>
+          <w:rFonts w:ascii="Times New Roman" w:hAnsi="Times New Roman"/>
+          <w:sz w:val="24"/>
+          <w:szCs w:val="24"/>
+        </w:rPr>
+        <w:t>Tic-tac-toe. In this chapter firstly I will discuss the rules of these two games, then I will present the common min-max implementation for these two games. Next I will consider each game individually and present its heuristics, specific implementation and the results for different min-max algorithms executions.</w:t>
+      </w:r>
     </w:p>
     <w:p>
       <w:pPr>
@@ -7824,10 +8393,10 @@
           <w:ilvl w:val="0"/>
           <w:numId w:val="19"/>
         </w:numPr>
-        <w:spacing w:before="200" w:after="0"/>
+        <w:spacing w:before="200" w:after="0" w:line="360" w:lineRule="auto"/>
         <w:outlineLvl w:val="1"/>
         <w:rPr>
-          <w:rFonts w:ascii="Times New Roman" w:hAnsi="Times New Roman"/>
+          <w:rFonts w:ascii="Times New Roman" w:hAnsi="Times New Roman" w:cs="Times New Roman"/>
           <w:b/>
           <w:bCs/>
           <w:vanish/>
@@ -7836,35 +8405,38 @@
           <w:lang w:val="en-US"/>
         </w:rPr>
       </w:pPr>
-      <w:bookmarkStart w:id="30" w:name="_Toc439245207"/>
-      <w:bookmarkStart w:id="31" w:name="_Toc439244607"/>
-      <w:bookmarkStart w:id="32" w:name="_Toc439244428"/>
-      <w:bookmarkStart w:id="33" w:name="_Toc439244287"/>
-      <w:bookmarkStart w:id="34" w:name="_Toc439244066"/>
-      <w:bookmarkStart w:id="35" w:name="_Toc439243813"/>
-      <w:bookmarkStart w:id="36" w:name="_Toc439241901"/>
-      <w:bookmarkStart w:id="37" w:name="_Toc439241860"/>
-      <w:bookmarkStart w:id="38" w:name="_Toc439241791"/>
-      <w:bookmarkStart w:id="39" w:name="_Toc304326757"/>
-      <w:bookmarkStart w:id="40" w:name="_Toc304324485"/>
-      <w:bookmarkStart w:id="41" w:name="_Toc304324446"/>
-      <w:bookmarkStart w:id="42" w:name="_Toc304284826"/>
-      <w:bookmarkStart w:id="43" w:name="_Toc304238975"/>
-      <w:bookmarkStart w:id="44" w:name="_Toc303897749"/>
-      <w:bookmarkStart w:id="45" w:name="_Toc303893241"/>
-      <w:bookmarkStart w:id="46" w:name="_Toc303890321"/>
-      <w:bookmarkStart w:id="47" w:name="_Toc303890220"/>
-      <w:bookmarkStart w:id="48" w:name="_Toc303890060"/>
-      <w:bookmarkStart w:id="49" w:name="_Toc303884212"/>
-      <w:bookmarkStart w:id="50" w:name="_Toc303795763"/>
-      <w:bookmarkStart w:id="51" w:name="_Toc303235895"/>
-      <w:bookmarkStart w:id="52" w:name="_Toc303198739"/>
-      <w:bookmarkStart w:id="53" w:name="_Toc303188378"/>
-      <w:bookmarkStart w:id="54" w:name="_Toc302305002"/>
-      <w:bookmarkStart w:id="55" w:name="_Toc302304970"/>
-      <w:bookmarkStart w:id="56" w:name="_Toc299282620"/>
-      <w:bookmarkStart w:id="57" w:name="_Toc299000720"/>
-      <w:bookmarkStart w:id="58" w:name="_Toc299000662"/>
+      <w:bookmarkStart w:id="27" w:name="_Toc439245207"/>
+      <w:bookmarkStart w:id="28" w:name="_Toc439244607"/>
+      <w:bookmarkStart w:id="29" w:name="_Toc439244428"/>
+      <w:bookmarkStart w:id="30" w:name="_Toc439244287"/>
+      <w:bookmarkStart w:id="31" w:name="_Toc439244066"/>
+      <w:bookmarkStart w:id="32" w:name="_Toc439243813"/>
+      <w:bookmarkStart w:id="33" w:name="_Toc439241901"/>
+      <w:bookmarkStart w:id="34" w:name="_Toc439241860"/>
+      <w:bookmarkStart w:id="35" w:name="_Toc439241791"/>
+      <w:bookmarkStart w:id="36" w:name="_Toc304326757"/>
+      <w:bookmarkStart w:id="37" w:name="_Toc304324485"/>
+      <w:bookmarkStart w:id="38" w:name="_Toc304324446"/>
+      <w:bookmarkStart w:id="39" w:name="_Toc304284826"/>
+      <w:bookmarkStart w:id="40" w:name="_Toc304238975"/>
+      <w:bookmarkStart w:id="41" w:name="_Toc303897749"/>
+      <w:bookmarkStart w:id="42" w:name="_Toc303893241"/>
+      <w:bookmarkStart w:id="43" w:name="_Toc303890321"/>
+      <w:bookmarkStart w:id="44" w:name="_Toc303890220"/>
+      <w:bookmarkStart w:id="45" w:name="_Toc303890060"/>
+      <w:bookmarkStart w:id="46" w:name="_Toc303884212"/>
+      <w:bookmarkStart w:id="47" w:name="_Toc303795763"/>
+      <w:bookmarkStart w:id="48" w:name="_Toc303235895"/>
+      <w:bookmarkStart w:id="49" w:name="_Toc303198739"/>
+      <w:bookmarkStart w:id="50" w:name="_Toc303188378"/>
+      <w:bookmarkStart w:id="51" w:name="_Toc302305002"/>
+      <w:bookmarkStart w:id="52" w:name="_Toc302304970"/>
+      <w:bookmarkStart w:id="53" w:name="_Toc299282620"/>
+      <w:bookmarkStart w:id="54" w:name="_Toc299000720"/>
+      <w:bookmarkStart w:id="55" w:name="_Toc299000662"/>
+      <w:bookmarkEnd w:id="27"/>
+      <w:bookmarkEnd w:id="28"/>
+      <w:bookmarkEnd w:id="29"/>
       <w:bookmarkEnd w:id="30"/>
       <w:bookmarkEnd w:id="31"/>
       <w:bookmarkEnd w:id="32"/>
@@ -7891,9 +8463,6 @@
       <w:bookmarkEnd w:id="53"/>
       <w:bookmarkEnd w:id="54"/>
       <w:bookmarkEnd w:id="55"/>
-      <w:bookmarkEnd w:id="56"/>
-      <w:bookmarkEnd w:id="57"/>
-      <w:bookmarkEnd w:id="58"/>
     </w:p>
     <w:p>
       <w:pPr>
@@ -7904,10 +8473,10 @@
           <w:ilvl w:val="0"/>
           <w:numId w:val="7"/>
         </w:numPr>
-        <w:spacing w:before="200" w:after="0"/>
+        <w:spacing w:before="200" w:after="0" w:line="360" w:lineRule="auto"/>
         <w:outlineLvl w:val="1"/>
         <w:rPr>
-          <w:rFonts w:ascii="Times New Roman" w:hAnsi="Times New Roman"/>
+          <w:rFonts w:ascii="Times New Roman" w:hAnsi="Times New Roman" w:cs="Times New Roman"/>
           <w:b/>
           <w:bCs/>
           <w:vanish/>
@@ -7916,35 +8485,38 @@
           <w:lang w:val="en-US"/>
         </w:rPr>
       </w:pPr>
-      <w:bookmarkStart w:id="59" w:name="_Toc439245208"/>
-      <w:bookmarkStart w:id="60" w:name="_Toc439244608"/>
-      <w:bookmarkStart w:id="61" w:name="_Toc439244429"/>
-      <w:bookmarkStart w:id="62" w:name="_Toc439244288"/>
-      <w:bookmarkStart w:id="63" w:name="_Toc439244067"/>
-      <w:bookmarkStart w:id="64" w:name="_Toc439243814"/>
-      <w:bookmarkStart w:id="65" w:name="_Toc439241902"/>
-      <w:bookmarkStart w:id="66" w:name="_Toc439241861"/>
-      <w:bookmarkStart w:id="67" w:name="_Toc439241792"/>
-      <w:bookmarkStart w:id="68" w:name="_Toc304326758"/>
-      <w:bookmarkStart w:id="69" w:name="_Toc304324486"/>
-      <w:bookmarkStart w:id="70" w:name="_Toc304324447"/>
-      <w:bookmarkStart w:id="71" w:name="_Toc304284827"/>
-      <w:bookmarkStart w:id="72" w:name="_Toc304238976"/>
-      <w:bookmarkStart w:id="73" w:name="_Toc303897750"/>
-      <w:bookmarkStart w:id="74" w:name="_Toc303893242"/>
-      <w:bookmarkStart w:id="75" w:name="_Toc303890322"/>
-      <w:bookmarkStart w:id="76" w:name="_Toc303890221"/>
-      <w:bookmarkStart w:id="77" w:name="_Toc303890061"/>
-      <w:bookmarkStart w:id="78" w:name="_Toc303884213"/>
-      <w:bookmarkStart w:id="79" w:name="_Toc303795764"/>
-      <w:bookmarkStart w:id="80" w:name="_Toc303235896"/>
-      <w:bookmarkStart w:id="81" w:name="_Toc303198740"/>
-      <w:bookmarkStart w:id="82" w:name="_Toc303188379"/>
-      <w:bookmarkStart w:id="83" w:name="_Toc302305003"/>
-      <w:bookmarkStart w:id="84" w:name="_Toc302304971"/>
-      <w:bookmarkStart w:id="85" w:name="_Toc299282621"/>
-      <w:bookmarkStart w:id="86" w:name="_Toc299000721"/>
-      <w:bookmarkStart w:id="87" w:name="_Toc299000663"/>
+      <w:bookmarkStart w:id="56" w:name="_Toc439245208"/>
+      <w:bookmarkStart w:id="57" w:name="_Toc439244608"/>
+      <w:bookmarkStart w:id="58" w:name="_Toc439244429"/>
+      <w:bookmarkStart w:id="59" w:name="_Toc439244288"/>
+      <w:bookmarkStart w:id="60" w:name="_Toc439244067"/>
+      <w:bookmarkStart w:id="61" w:name="_Toc439243814"/>
+      <w:bookmarkStart w:id="62" w:name="_Toc439241902"/>
+      <w:bookmarkStart w:id="63" w:name="_Toc439241861"/>
+      <w:bookmarkStart w:id="64" w:name="_Toc439241792"/>
+      <w:bookmarkStart w:id="65" w:name="_Toc304326758"/>
+      <w:bookmarkStart w:id="66" w:name="_Toc304324486"/>
+      <w:bookmarkStart w:id="67" w:name="_Toc304324447"/>
+      <w:bookmarkStart w:id="68" w:name="_Toc304284827"/>
+      <w:bookmarkStart w:id="69" w:name="_Toc304238976"/>
+      <w:bookmarkStart w:id="70" w:name="_Toc303897750"/>
+      <w:bookmarkStart w:id="71" w:name="_Toc303893242"/>
+      <w:bookmarkStart w:id="72" w:name="_Toc303890322"/>
+      <w:bookmarkStart w:id="73" w:name="_Toc303890221"/>
+      <w:bookmarkStart w:id="74" w:name="_Toc303890061"/>
+      <w:bookmarkStart w:id="75" w:name="_Toc303884213"/>
+      <w:bookmarkStart w:id="76" w:name="_Toc303795764"/>
+      <w:bookmarkStart w:id="77" w:name="_Toc303235896"/>
+      <w:bookmarkStart w:id="78" w:name="_Toc303198740"/>
+      <w:bookmarkStart w:id="79" w:name="_Toc303188379"/>
+      <w:bookmarkStart w:id="80" w:name="_Toc302305003"/>
+      <w:bookmarkStart w:id="81" w:name="_Toc302304971"/>
+      <w:bookmarkStart w:id="82" w:name="_Toc299282621"/>
+      <w:bookmarkStart w:id="83" w:name="_Toc299000721"/>
+      <w:bookmarkStart w:id="84" w:name="_Toc299000663"/>
+      <w:bookmarkEnd w:id="56"/>
+      <w:bookmarkEnd w:id="57"/>
+      <w:bookmarkEnd w:id="58"/>
       <w:bookmarkEnd w:id="59"/>
       <w:bookmarkEnd w:id="60"/>
       <w:bookmarkEnd w:id="61"/>
@@ -7971,9 +8543,6 @@
       <w:bookmarkEnd w:id="82"/>
       <w:bookmarkEnd w:id="83"/>
       <w:bookmarkEnd w:id="84"/>
-      <w:bookmarkEnd w:id="85"/>
-      <w:bookmarkEnd w:id="86"/>
-      <w:bookmarkEnd w:id="87"/>
     </w:p>
     <w:p>
       <w:pPr>
@@ -7984,10 +8553,10 @@
           <w:ilvl w:val="0"/>
           <w:numId w:val="7"/>
         </w:numPr>
-        <w:spacing w:before="200" w:after="0"/>
+        <w:spacing w:before="200" w:after="0" w:line="360" w:lineRule="auto"/>
         <w:outlineLvl w:val="1"/>
         <w:rPr>
-          <w:rFonts w:ascii="Times New Roman" w:hAnsi="Times New Roman"/>
+          <w:rFonts w:ascii="Times New Roman" w:hAnsi="Times New Roman" w:cs="Times New Roman"/>
           <w:b/>
           <w:bCs/>
           <w:vanish/>
@@ -7996,35 +8565,38 @@
           <w:lang w:val="en-US"/>
         </w:rPr>
       </w:pPr>
-      <w:bookmarkStart w:id="88" w:name="_Toc439245209"/>
-      <w:bookmarkStart w:id="89" w:name="_Toc439244609"/>
-      <w:bookmarkStart w:id="90" w:name="_Toc439244430"/>
-      <w:bookmarkStart w:id="91" w:name="_Toc439244289"/>
-      <w:bookmarkStart w:id="92" w:name="_Toc439244068"/>
-      <w:bookmarkStart w:id="93" w:name="_Toc439243815"/>
-      <w:bookmarkStart w:id="94" w:name="_Toc439241903"/>
-      <w:bookmarkStart w:id="95" w:name="_Toc439241862"/>
-      <w:bookmarkStart w:id="96" w:name="_Toc439241793"/>
-      <w:bookmarkStart w:id="97" w:name="_Toc304326759"/>
-      <w:bookmarkStart w:id="98" w:name="_Toc304324487"/>
-      <w:bookmarkStart w:id="99" w:name="_Toc304324448"/>
-      <w:bookmarkStart w:id="100" w:name="_Toc304284828"/>
-      <w:bookmarkStart w:id="101" w:name="_Toc304238977"/>
-      <w:bookmarkStart w:id="102" w:name="_Toc303897751"/>
-      <w:bookmarkStart w:id="103" w:name="_Toc303893243"/>
-      <w:bookmarkStart w:id="104" w:name="_Toc303890323"/>
-      <w:bookmarkStart w:id="105" w:name="_Toc303890222"/>
-      <w:bookmarkStart w:id="106" w:name="_Toc303890062"/>
-      <w:bookmarkStart w:id="107" w:name="_Toc303884214"/>
-      <w:bookmarkStart w:id="108" w:name="_Toc303795765"/>
-      <w:bookmarkStart w:id="109" w:name="_Toc303235897"/>
-      <w:bookmarkStart w:id="110" w:name="_Toc303198741"/>
-      <w:bookmarkStart w:id="111" w:name="_Toc303188380"/>
-      <w:bookmarkStart w:id="112" w:name="_Toc302305004"/>
-      <w:bookmarkStart w:id="113" w:name="_Toc302304972"/>
-      <w:bookmarkStart w:id="114" w:name="_Toc299282622"/>
-      <w:bookmarkStart w:id="115" w:name="_Toc299000722"/>
-      <w:bookmarkStart w:id="116" w:name="_Toc299000664"/>
+      <w:bookmarkStart w:id="85" w:name="_Toc439245209"/>
+      <w:bookmarkStart w:id="86" w:name="_Toc439244609"/>
+      <w:bookmarkStart w:id="87" w:name="_Toc439244430"/>
+      <w:bookmarkStart w:id="88" w:name="_Toc439244289"/>
+      <w:bookmarkStart w:id="89" w:name="_Toc439244068"/>
+      <w:bookmarkStart w:id="90" w:name="_Toc439243815"/>
+      <w:bookmarkStart w:id="91" w:name="_Toc439241903"/>
+      <w:bookmarkStart w:id="92" w:name="_Toc439241862"/>
+      <w:bookmarkStart w:id="93" w:name="_Toc439241793"/>
+      <w:bookmarkStart w:id="94" w:name="_Toc304326759"/>
+      <w:bookmarkStart w:id="95" w:name="_Toc304324487"/>
+      <w:bookmarkStart w:id="96" w:name="_Toc304324448"/>
+      <w:bookmarkStart w:id="97" w:name="_Toc304284828"/>
+      <w:bookmarkStart w:id="98" w:name="_Toc304238977"/>
+      <w:bookmarkStart w:id="99" w:name="_Toc303897751"/>
+      <w:bookmarkStart w:id="100" w:name="_Toc303893243"/>
+      <w:bookmarkStart w:id="101" w:name="_Toc303890323"/>
+      <w:bookmarkStart w:id="102" w:name="_Toc303890222"/>
+      <w:bookmarkStart w:id="103" w:name="_Toc303890062"/>
+      <w:bookmarkStart w:id="104" w:name="_Toc303884214"/>
+      <w:bookmarkStart w:id="105" w:name="_Toc303795765"/>
+      <w:bookmarkStart w:id="106" w:name="_Toc303235897"/>
+      <w:bookmarkStart w:id="107" w:name="_Toc303198741"/>
+      <w:bookmarkStart w:id="108" w:name="_Toc303188380"/>
+      <w:bookmarkStart w:id="109" w:name="_Toc302305004"/>
+      <w:bookmarkStart w:id="110" w:name="_Toc302304972"/>
+      <w:bookmarkStart w:id="111" w:name="_Toc299282622"/>
+      <w:bookmarkStart w:id="112" w:name="_Toc299000722"/>
+      <w:bookmarkStart w:id="113" w:name="_Toc299000664"/>
+      <w:bookmarkEnd w:id="85"/>
+      <w:bookmarkEnd w:id="86"/>
+      <w:bookmarkEnd w:id="87"/>
       <w:bookmarkEnd w:id="88"/>
       <w:bookmarkEnd w:id="89"/>
       <w:bookmarkEnd w:id="90"/>
@@ -8051,9 +8623,6 @@
       <w:bookmarkEnd w:id="111"/>
       <w:bookmarkEnd w:id="112"/>
       <w:bookmarkEnd w:id="113"/>
-      <w:bookmarkEnd w:id="114"/>
-      <w:bookmarkEnd w:id="115"/>
-      <w:bookmarkEnd w:id="116"/>
     </w:p>
     <w:p>
       <w:pPr>
@@ -8062,6 +8631,7 @@
           <w:ilvl w:val="1"/>
           <w:numId w:val="1"/>
         </w:numPr>
+        <w:spacing w:line="360" w:lineRule="auto"/>
         <w:rPr>
           <w:rFonts w:ascii="Times New Roman" w:hAnsi="Times New Roman"/>
           <w:color w:val="00000A"/>
@@ -8069,7 +8639,6 @@
           <w:szCs w:val="32"/>
         </w:rPr>
       </w:pPr>
-      <w:bookmarkStart w:id="117" w:name="_Toc446432411"/>
       <w:r>
         <w:rPr>
           <w:rFonts w:ascii="Times New Roman" w:hAnsi="Times New Roman"/>
@@ -8077,9 +8646,229 @@
           <w:sz w:val="32"/>
           <w:szCs w:val="32"/>
         </w:rPr>
-        <w:t>Common code</w:t>
-      </w:r>
-      <w:bookmarkEnd w:id="117"/>
+        <w:t>Rules of games</w:t>
+      </w:r>
+    </w:p>
+    <w:p>
+      <w:pPr>
+        <w:pStyle w:val="Nagwek3"/>
+        <w:numPr>
+          <w:ilvl w:val="2"/>
+          <w:numId w:val="1"/>
+        </w:numPr>
+        <w:spacing w:line="360" w:lineRule="auto"/>
+        <w:rPr>
+          <w:rFonts w:ascii="Times New Roman" w:hAnsi="Times New Roman"/>
+          <w:color w:val="00000A"/>
+          <w:sz w:val="28"/>
+          <w:szCs w:val="28"/>
+        </w:rPr>
+      </w:pPr>
+      <w:r>
+        <w:rPr>
+          <w:rFonts w:ascii="Times New Roman" w:hAnsi="Times New Roman"/>
+          <w:color w:val="00000A"/>
+          <w:sz w:val="28"/>
+          <w:szCs w:val="28"/>
+        </w:rPr>
+        <w:t>Connect-four</w:t>
+      </w:r>
+    </w:p>
+    <w:p>
+      <w:pPr>
+        <w:pStyle w:val="Textbody"/>
+        <w:spacing w:line="360" w:lineRule="auto"/>
+      </w:pPr>
+    </w:p>
+    <w:p>
+      <w:pPr>
+        <w:pStyle w:val="Textbody"/>
+        <w:spacing w:line="360" w:lineRule="auto"/>
+        <w:ind w:firstLine="720"/>
+        <w:jc w:val="both"/>
+        <w:rPr>
+          <w:rFonts w:ascii="Times New Roman" w:hAnsi="Times New Roman"/>
+          <w:sz w:val="24"/>
+        </w:rPr>
+      </w:pPr>
+      <w:r>
+        <w:rPr>
+          <w:rFonts w:ascii="Times New Roman" w:hAnsi="Times New Roman"/>
+          <w:sz w:val="24"/>
+        </w:rPr>
+        <w:t xml:space="preserve">Rules </w:t>
+      </w:r>
+      <w:r>
+        <w:rPr>
+          <w:rFonts w:ascii="Times New Roman" w:hAnsi="Times New Roman"/>
+          <w:sz w:val="24"/>
+        </w:rPr>
+        <w:t>of Connect-four game are very simple. Thi</w:t>
+      </w:r>
+      <w:r>
+        <w:rPr>
+          <w:rFonts w:ascii="Times New Roman" w:hAnsi="Times New Roman"/>
+          <w:sz w:val="24"/>
+        </w:rPr>
+        <w:t>s is a zero-sum, two-player game in which players make their moves in turns. Players are dropping discs from the top of the board with grid diameter of seven columns and six rows</w:t>
+      </w:r>
+      <w:r>
+        <w:rPr>
+          <w:rFonts w:ascii="Times New Roman" w:hAnsi="Times New Roman"/>
+          <w:sz w:val="24"/>
+        </w:rPr>
+        <w:t>. The pieces fall straight d</w:t>
+      </w:r>
+      <w:bookmarkStart w:id="114" w:name="_GoBack"/>
+      <w:bookmarkEnd w:id="114"/>
+      <w:r>
+        <w:rPr>
+          <w:rFonts w:ascii="Times New Roman" w:hAnsi="Times New Roman"/>
+          <w:sz w:val="24"/>
+        </w:rPr>
+        <w:t xml:space="preserve">own and stops on the first unoccupied cell of the grid. The goal of the game is to place four discs to form a line in a horizontal, vertical or </w:t>
+      </w:r>
+      <w:r>
+        <w:rPr>
+          <w:rFonts w:ascii="Times New Roman" w:hAnsi="Times New Roman"/>
+          <w:sz w:val="24"/>
+        </w:rPr>
+        <w:t>diagonal direction.</w:t>
+      </w:r>
+    </w:p>
+    <w:p>
+      <w:pPr>
+        <w:pStyle w:val="Nagwek3"/>
+        <w:numPr>
+          <w:ilvl w:val="2"/>
+          <w:numId w:val="1"/>
+        </w:numPr>
+        <w:spacing w:line="360" w:lineRule="auto"/>
+        <w:rPr>
+          <w:rFonts w:ascii="Times New Roman" w:hAnsi="Times New Roman"/>
+          <w:color w:val="00000A"/>
+          <w:sz w:val="28"/>
+          <w:szCs w:val="28"/>
+        </w:rPr>
+      </w:pPr>
+      <w:r>
+        <w:rPr>
+          <w:rFonts w:ascii="Times New Roman" w:hAnsi="Times New Roman"/>
+          <w:color w:val="00000A"/>
+          <w:sz w:val="28"/>
+          <w:szCs w:val="28"/>
+        </w:rPr>
+        <w:t>Tic-tac-toe</w:t>
+      </w:r>
+    </w:p>
+    <w:p>
+      <w:pPr>
+        <w:pStyle w:val="Textbody"/>
+        <w:spacing w:line="360" w:lineRule="auto"/>
+        <w:rPr>
+          <w:rFonts w:ascii="Times New Roman" w:hAnsi="Times New Roman"/>
+        </w:rPr>
+      </w:pPr>
+    </w:p>
+    <w:p>
+      <w:pPr>
+        <w:pStyle w:val="Standard"/>
+        <w:spacing w:line="360" w:lineRule="auto"/>
+        <w:ind w:left="360"/>
+        <w:rPr>
+          <w:rFonts w:ascii="Times New Roman" w:hAnsi="Times New Roman"/>
+          <w:sz w:val="24"/>
+        </w:rPr>
+      </w:pPr>
+      <w:r>
+        <w:rPr>
+          <w:rFonts w:ascii="Times New Roman" w:hAnsi="Times New Roman"/>
+          <w:sz w:val="24"/>
+        </w:rPr>
+        <w:t>Tic-tac-toe</w:t>
+      </w:r>
+      <w:r>
+        <w:rPr>
+          <w:rFonts w:ascii="Times New Roman" w:hAnsi="Times New Roman"/>
+          <w:sz w:val="24"/>
+        </w:rPr>
+        <w:t xml:space="preserve"> is a zero-sum, two-player game, where players make their moves in turns. One players places ‘X’ tokens and the other places ‘O’ tokens on the three by three grid board. The first players to place three tokens in the same column, row or in diagonal wins.</w:t>
+      </w:r>
+    </w:p>
+    <w:p>
+      <w:pPr>
+        <w:pStyle w:val="Standard"/>
+        <w:spacing w:line="360" w:lineRule="auto"/>
+        <w:rPr>
+          <w:rFonts w:ascii="Times New Roman" w:hAnsi="Times New Roman"/>
+        </w:rPr>
+      </w:pPr>
+    </w:p>
+    <w:p>
+      <w:pPr>
+        <w:pStyle w:val="Akapitzlist"/>
+        <w:keepNext/>
+        <w:keepLines/>
+        <w:numPr>
+          <w:ilvl w:val="0"/>
+          <w:numId w:val="19"/>
+        </w:numPr>
+        <w:spacing w:before="200" w:after="0" w:line="360" w:lineRule="auto"/>
+        <w:outlineLvl w:val="1"/>
+        <w:rPr>
+          <w:rFonts w:ascii="Times New Roman" w:hAnsi="Times New Roman" w:cs="Times New Roman"/>
+          <w:b/>
+          <w:bCs/>
+          <w:vanish/>
+          <w:sz w:val="2"/>
+          <w:szCs w:val="2"/>
+          <w:lang w:val="en-US"/>
+        </w:rPr>
+      </w:pPr>
+    </w:p>
+    <w:p>
+      <w:pPr>
+        <w:pStyle w:val="Akapitzlist"/>
+        <w:keepNext/>
+        <w:keepLines/>
+        <w:numPr>
+          <w:ilvl w:val="0"/>
+          <w:numId w:val="7"/>
+        </w:numPr>
+        <w:spacing w:before="200" w:after="0" w:line="360" w:lineRule="auto"/>
+        <w:outlineLvl w:val="1"/>
+        <w:rPr>
+          <w:rFonts w:ascii="Times New Roman" w:hAnsi="Times New Roman" w:cs="Times New Roman"/>
+          <w:b/>
+          <w:bCs/>
+          <w:vanish/>
+          <w:sz w:val="2"/>
+          <w:szCs w:val="2"/>
+          <w:lang w:val="en-US"/>
+        </w:rPr>
+      </w:pPr>
+    </w:p>
+    <w:p>
+      <w:pPr>
+        <w:pStyle w:val="Akapitzlist"/>
+        <w:keepNext/>
+        <w:keepLines/>
+        <w:numPr>
+          <w:ilvl w:val="0"/>
+          <w:numId w:val="7"/>
+        </w:numPr>
+        <w:spacing w:before="200" w:after="0" w:line="360" w:lineRule="auto"/>
+        <w:outlineLvl w:val="1"/>
+        <w:rPr>
+          <w:rFonts w:ascii="Times New Roman" w:hAnsi="Times New Roman" w:cs="Times New Roman"/>
+          <w:b/>
+          <w:bCs/>
+          <w:vanish/>
+          <w:sz w:val="2"/>
+          <w:szCs w:val="2"/>
+          <w:lang w:val="en-US"/>
+        </w:rPr>
+      </w:pPr>
     </w:p>
     <w:p>
       <w:pPr>
@@ -8088,6 +8877,7 @@
           <w:ilvl w:val="1"/>
           <w:numId w:val="1"/>
         </w:numPr>
+        <w:spacing w:line="360" w:lineRule="auto"/>
         <w:rPr>
           <w:rFonts w:ascii="Times New Roman" w:hAnsi="Times New Roman"/>
           <w:color w:val="00000A"/>
@@ -8095,7 +8885,6 @@
           <w:szCs w:val="32"/>
         </w:rPr>
       </w:pPr>
-      <w:bookmarkStart w:id="118" w:name="_Toc446432412"/>
       <w:r>
         <w:rPr>
           <w:rFonts w:ascii="Times New Roman" w:hAnsi="Times New Roman"/>
@@ -8103,9 +8892,43 @@
           <w:sz w:val="32"/>
           <w:szCs w:val="32"/>
         </w:rPr>
+        <w:t>Common code</w:t>
+      </w:r>
+    </w:p>
+    <w:p>
+      <w:pPr>
+        <w:pStyle w:val="Textbody"/>
+        <w:rPr>
+          <w:rFonts w:ascii="Times New Roman" w:hAnsi="Times New Roman"/>
+        </w:rPr>
+      </w:pPr>
+    </w:p>
+    <w:p>
+      <w:pPr>
+        <w:pStyle w:val="Nagwek2"/>
+        <w:numPr>
+          <w:ilvl w:val="1"/>
+          <w:numId w:val="1"/>
+        </w:numPr>
+        <w:rPr>
+          <w:rFonts w:ascii="Times New Roman" w:hAnsi="Times New Roman"/>
+          <w:color w:val="00000A"/>
+          <w:sz w:val="32"/>
+          <w:szCs w:val="32"/>
+        </w:rPr>
+      </w:pPr>
+      <w:bookmarkStart w:id="115" w:name="_Toc446432412"/>
+      <w:r>
+        <w:rPr>
+          <w:rFonts w:ascii="Times New Roman" w:hAnsi="Times New Roman"/>
+          <w:color w:val="00000A"/>
+          <w:sz w:val="32"/>
+          <w:szCs w:val="32"/>
+        </w:rPr>
+        <w:lastRenderedPageBreak/>
         <w:t>Connect-four</w:t>
       </w:r>
-      <w:bookmarkEnd w:id="118"/>
+      <w:bookmarkEnd w:id="115"/>
     </w:p>
     <w:p>
       <w:pPr>
@@ -8121,7 +8944,7 @@
           <w:szCs w:val="28"/>
         </w:rPr>
       </w:pPr>
-      <w:bookmarkStart w:id="119" w:name="_Toc446432413"/>
+      <w:bookmarkStart w:id="116" w:name="_Toc446432413"/>
       <w:r>
         <w:rPr>
           <w:rFonts w:ascii="Times New Roman" w:hAnsi="Times New Roman"/>
@@ -8131,7 +8954,7 @@
         </w:rPr>
         <w:t>Heuristics</w:t>
       </w:r>
-      <w:bookmarkEnd w:id="119"/>
+      <w:bookmarkEnd w:id="116"/>
       <w:r>
         <w:rPr>
           <w:rFonts w:ascii="Times New Roman" w:hAnsi="Times New Roman"/>
@@ -8156,7 +8979,7 @@
           <w:szCs w:val="28"/>
         </w:rPr>
       </w:pPr>
-      <w:bookmarkStart w:id="120" w:name="_Toc446432414"/>
+      <w:bookmarkStart w:id="117" w:name="_Toc446432414"/>
       <w:r>
         <w:rPr>
           <w:rFonts w:ascii="Times New Roman" w:hAnsi="Times New Roman"/>
@@ -8166,7 +8989,7 @@
         </w:rPr>
         <w:t>Implementation</w:t>
       </w:r>
-      <w:bookmarkEnd w:id="120"/>
+      <w:bookmarkEnd w:id="117"/>
     </w:p>
     <w:p>
       <w:pPr>
@@ -8182,7 +9005,7 @@
           <w:szCs w:val="28"/>
         </w:rPr>
       </w:pPr>
-      <w:bookmarkStart w:id="121" w:name="_Toc446432415"/>
+      <w:bookmarkStart w:id="118" w:name="_Toc446432415"/>
       <w:r>
         <w:rPr>
           <w:rFonts w:ascii="Times New Roman" w:hAnsi="Times New Roman"/>
@@ -8192,11 +9015,14 @@
         </w:rPr>
         <w:t>Results</w:t>
       </w:r>
-      <w:bookmarkEnd w:id="121"/>
+      <w:bookmarkEnd w:id="118"/>
     </w:p>
     <w:p>
       <w:pPr>
         <w:pStyle w:val="Textbody"/>
+        <w:rPr>
+          <w:rFonts w:ascii="Times New Roman" w:hAnsi="Times New Roman"/>
+        </w:rPr>
       </w:pPr>
     </w:p>
     <w:p>
@@ -8213,7 +9039,7 @@
           <w:szCs w:val="32"/>
         </w:rPr>
       </w:pPr>
-      <w:bookmarkStart w:id="122" w:name="_Toc446432416"/>
+      <w:bookmarkStart w:id="119" w:name="_Toc446432416"/>
       <w:r>
         <w:rPr>
           <w:rFonts w:ascii="Times New Roman" w:hAnsi="Times New Roman"/>
@@ -8221,10 +9047,9 @@
           <w:sz w:val="32"/>
           <w:szCs w:val="32"/>
         </w:rPr>
-        <w:lastRenderedPageBreak/>
         <w:t>Tic-tac-toe</w:t>
       </w:r>
-      <w:bookmarkEnd w:id="122"/>
+      <w:bookmarkEnd w:id="119"/>
     </w:p>
     <w:p>
       <w:pPr>
@@ -8240,7 +9065,7 @@
           <w:szCs w:val="28"/>
         </w:rPr>
       </w:pPr>
-      <w:bookmarkStart w:id="123" w:name="_Toc446432417"/>
+      <w:bookmarkStart w:id="120" w:name="_Toc446432417"/>
       <w:r>
         <w:rPr>
           <w:rFonts w:ascii="Times New Roman" w:hAnsi="Times New Roman"/>
@@ -8250,7 +9075,7 @@
         </w:rPr>
         <w:t>Heuristics</w:t>
       </w:r>
-      <w:bookmarkEnd w:id="123"/>
+      <w:bookmarkEnd w:id="120"/>
     </w:p>
     <w:p>
       <w:pPr>
@@ -8266,7 +9091,7 @@
           <w:szCs w:val="28"/>
         </w:rPr>
       </w:pPr>
-      <w:bookmarkStart w:id="124" w:name="_Toc446432418"/>
+      <w:bookmarkStart w:id="121" w:name="_Toc446432418"/>
       <w:r>
         <w:rPr>
           <w:rFonts w:ascii="Times New Roman" w:hAnsi="Times New Roman"/>
@@ -8276,7 +9101,7 @@
         </w:rPr>
         <w:t>Implementation</w:t>
       </w:r>
-      <w:bookmarkEnd w:id="124"/>
+      <w:bookmarkEnd w:id="121"/>
     </w:p>
     <w:p>
       <w:pPr>
@@ -8292,7 +9117,7 @@
           <w:szCs w:val="28"/>
         </w:rPr>
       </w:pPr>
-      <w:bookmarkStart w:id="125" w:name="_Toc446432419"/>
+      <w:bookmarkStart w:id="122" w:name="_Toc446432419"/>
       <w:r>
         <w:rPr>
           <w:rFonts w:ascii="Times New Roman" w:hAnsi="Times New Roman"/>
@@ -8302,7 +9127,7 @@
         </w:rPr>
         <w:t>Results</w:t>
       </w:r>
-      <w:bookmarkEnd w:id="125"/>
+      <w:bookmarkEnd w:id="122"/>
     </w:p>
     <w:p>
       <w:pPr>
@@ -8323,7 +9148,7 @@
           <w:szCs w:val="36"/>
         </w:rPr>
       </w:pPr>
-      <w:bookmarkStart w:id="126" w:name="_Toc446432420"/>
+      <w:bookmarkStart w:id="123" w:name="_Toc446432420"/>
       <w:r>
         <w:rPr>
           <w:rFonts w:ascii="Times New Roman" w:hAnsi="Times New Roman"/>
@@ -8342,7 +9167,7 @@
         </w:rPr>
         <w:t xml:space="preserve"> of results</w:t>
       </w:r>
-      <w:bookmarkEnd w:id="126"/>
+      <w:bookmarkEnd w:id="123"/>
     </w:p>
     <w:p>
       <w:pPr>
@@ -8432,7 +9257,7 @@
           <w:szCs w:val="32"/>
         </w:rPr>
       </w:pPr>
-      <w:bookmarkStart w:id="127" w:name="_Toc446432421"/>
+      <w:bookmarkStart w:id="124" w:name="_Toc446432421"/>
       <w:r>
         <w:rPr>
           <w:rFonts w:ascii="Times New Roman" w:hAnsi="Times New Roman"/>
@@ -8442,7 +9267,7 @@
         </w:rPr>
         <w:t>Connect-four</w:t>
       </w:r>
-      <w:bookmarkEnd w:id="127"/>
+      <w:bookmarkEnd w:id="124"/>
     </w:p>
     <w:p>
       <w:pPr>
@@ -8458,7 +9283,7 @@
           <w:szCs w:val="28"/>
         </w:rPr>
       </w:pPr>
-      <w:bookmarkStart w:id="128" w:name="_Toc446432422"/>
+      <w:bookmarkStart w:id="125" w:name="_Toc446432422"/>
       <w:r>
         <w:rPr>
           <w:rFonts w:ascii="Times New Roman" w:hAnsi="Times New Roman"/>
@@ -8468,7 +9293,7 @@
         </w:rPr>
         <w:t>Computational complexity</w:t>
       </w:r>
-      <w:bookmarkEnd w:id="128"/>
+      <w:bookmarkEnd w:id="125"/>
     </w:p>
     <w:p>
       <w:pPr>
@@ -8484,7 +9309,7 @@
           <w:szCs w:val="28"/>
         </w:rPr>
       </w:pPr>
-      <w:bookmarkStart w:id="129" w:name="_Toc446432423"/>
+      <w:bookmarkStart w:id="126" w:name="_Toc446432423"/>
       <w:r>
         <w:rPr>
           <w:rFonts w:ascii="Times New Roman" w:hAnsi="Times New Roman"/>
@@ -8494,7 +9319,7 @@
         </w:rPr>
         <w:t>Time complexity</w:t>
       </w:r>
-      <w:bookmarkEnd w:id="129"/>
+      <w:bookmarkEnd w:id="126"/>
     </w:p>
     <w:p>
       <w:pPr>
@@ -8510,7 +9335,7 @@
           <w:szCs w:val="32"/>
         </w:rPr>
       </w:pPr>
-      <w:bookmarkStart w:id="130" w:name="_Toc446432424"/>
+      <w:bookmarkStart w:id="127" w:name="_Toc446432424"/>
       <w:r>
         <w:rPr>
           <w:rFonts w:ascii="Times New Roman" w:hAnsi="Times New Roman"/>
@@ -8520,7 +9345,7 @@
         </w:rPr>
         <w:t>Tic-tac-toe</w:t>
       </w:r>
-      <w:bookmarkEnd w:id="130"/>
+      <w:bookmarkEnd w:id="127"/>
     </w:p>
     <w:p>
       <w:pPr>
@@ -8536,7 +9361,7 @@
           <w:szCs w:val="28"/>
         </w:rPr>
       </w:pPr>
-      <w:bookmarkStart w:id="131" w:name="_Toc446432425"/>
+      <w:bookmarkStart w:id="128" w:name="_Toc446432425"/>
       <w:r>
         <w:rPr>
           <w:rFonts w:ascii="Times New Roman" w:hAnsi="Times New Roman"/>
@@ -8546,7 +9371,7 @@
         </w:rPr>
         <w:t>Computational complexity</w:t>
       </w:r>
-      <w:bookmarkEnd w:id="131"/>
+      <w:bookmarkEnd w:id="128"/>
     </w:p>
     <w:p>
       <w:pPr>
@@ -8562,7 +9387,7 @@
           <w:szCs w:val="28"/>
         </w:rPr>
       </w:pPr>
-      <w:bookmarkStart w:id="132" w:name="_Toc446432426"/>
+      <w:bookmarkStart w:id="129" w:name="_Toc446432426"/>
       <w:r>
         <w:rPr>
           <w:rFonts w:ascii="Times New Roman" w:hAnsi="Times New Roman"/>
@@ -8572,7 +9397,7 @@
         </w:rPr>
         <w:t>Time complexity</w:t>
       </w:r>
-      <w:bookmarkEnd w:id="132"/>
+      <w:bookmarkEnd w:id="129"/>
     </w:p>
     <w:p>
       <w:pPr>
@@ -8608,14 +9433,14 @@
           <w:numId w:val="1"/>
         </w:numPr>
       </w:pPr>
-      <w:bookmarkStart w:id="133" w:name="_Toc304326780"/>
-      <w:bookmarkStart w:id="134" w:name="_Toc304326779"/>
-      <w:bookmarkStart w:id="135" w:name="_Toc304326778"/>
-      <w:bookmarkStart w:id="136" w:name="_Toc439245213"/>
-      <w:bookmarkStart w:id="137" w:name="_Toc446432427"/>
-      <w:bookmarkEnd w:id="133"/>
-      <w:bookmarkEnd w:id="134"/>
-      <w:bookmarkEnd w:id="135"/>
+      <w:bookmarkStart w:id="130" w:name="_Toc304326780"/>
+      <w:bookmarkStart w:id="131" w:name="_Toc304326779"/>
+      <w:bookmarkStart w:id="132" w:name="_Toc304326778"/>
+      <w:bookmarkStart w:id="133" w:name="_Toc439245213"/>
+      <w:bookmarkStart w:id="134" w:name="_Toc446432427"/>
+      <w:bookmarkEnd w:id="130"/>
+      <w:bookmarkEnd w:id="131"/>
+      <w:bookmarkEnd w:id="132"/>
       <w:r>
         <w:rPr>
           <w:rFonts w:ascii="Times New Roman" w:hAnsi="Times New Roman"/>
@@ -8625,8 +9450,8 @@
         </w:rPr>
         <w:t>Conclusions</w:t>
       </w:r>
-      <w:bookmarkEnd w:id="136"/>
-      <w:bookmarkEnd w:id="137"/>
+      <w:bookmarkEnd w:id="133"/>
+      <w:bookmarkEnd w:id="134"/>
       <w:r>
         <w:rPr>
           <w:rFonts w:ascii="Times New Roman" w:hAnsi="Times New Roman"/>
@@ -8688,19 +9513,22 @@
           <w:szCs w:val="36"/>
         </w:rPr>
       </w:pPr>
-      <w:bookmarkStart w:id="138" w:name="_Toc304326794"/>
-      <w:bookmarkStart w:id="139" w:name="_Toc304326793"/>
-      <w:bookmarkStart w:id="140" w:name="_Toc304326792"/>
-      <w:bookmarkStart w:id="141" w:name="_Toc304326791"/>
-      <w:bookmarkStart w:id="142" w:name="_Toc304326790"/>
-      <w:bookmarkStart w:id="143" w:name="_Toc304326789"/>
-      <w:bookmarkStart w:id="144" w:name="_Toc304326788"/>
-      <w:bookmarkStart w:id="145" w:name="_Toc304326787"/>
-      <w:bookmarkStart w:id="146" w:name="_Toc304326786"/>
-      <w:bookmarkStart w:id="147" w:name="_Toc304326785"/>
-      <w:bookmarkStart w:id="148" w:name="_Toc304326784"/>
-      <w:bookmarkStart w:id="149" w:name="_Toc304326783"/>
-      <w:bookmarkStart w:id="150" w:name="_Toc304326782"/>
+      <w:bookmarkStart w:id="135" w:name="_Toc304326794"/>
+      <w:bookmarkStart w:id="136" w:name="_Toc304326793"/>
+      <w:bookmarkStart w:id="137" w:name="_Toc304326792"/>
+      <w:bookmarkStart w:id="138" w:name="_Toc304326791"/>
+      <w:bookmarkStart w:id="139" w:name="_Toc304326790"/>
+      <w:bookmarkStart w:id="140" w:name="_Toc304326789"/>
+      <w:bookmarkStart w:id="141" w:name="_Toc304326788"/>
+      <w:bookmarkStart w:id="142" w:name="_Toc304326787"/>
+      <w:bookmarkStart w:id="143" w:name="_Toc304326786"/>
+      <w:bookmarkStart w:id="144" w:name="_Toc304326785"/>
+      <w:bookmarkStart w:id="145" w:name="_Toc304326784"/>
+      <w:bookmarkStart w:id="146" w:name="_Toc304326783"/>
+      <w:bookmarkStart w:id="147" w:name="_Toc304326782"/>
+      <w:bookmarkEnd w:id="135"/>
+      <w:bookmarkEnd w:id="136"/>
+      <w:bookmarkEnd w:id="137"/>
       <w:bookmarkEnd w:id="138"/>
       <w:bookmarkEnd w:id="139"/>
       <w:bookmarkEnd w:id="140"/>
@@ -8711,9 +9539,6 @@
       <w:bookmarkEnd w:id="145"/>
       <w:bookmarkEnd w:id="146"/>
       <w:bookmarkEnd w:id="147"/>
-      <w:bookmarkEnd w:id="148"/>
-      <w:bookmarkEnd w:id="149"/>
-      <w:bookmarkEnd w:id="150"/>
     </w:p>
     <w:p>
       <w:pPr>
@@ -8730,8 +9555,8 @@
           <w:szCs w:val="36"/>
         </w:rPr>
       </w:pPr>
-      <w:bookmarkStart w:id="151" w:name="_Toc439245214"/>
-      <w:bookmarkStart w:id="152" w:name="_Toc446432428"/>
+      <w:bookmarkStart w:id="148" w:name="_Toc439245214"/>
+      <w:bookmarkStart w:id="149" w:name="_Toc446432428"/>
       <w:r>
         <w:rPr>
           <w:rFonts w:ascii="Times New Roman" w:hAnsi="Times New Roman"/>
@@ -8742,8 +9567,8 @@
         <w:lastRenderedPageBreak/>
         <w:t>References</w:t>
       </w:r>
-      <w:bookmarkEnd w:id="151"/>
-      <w:bookmarkEnd w:id="152"/>
+      <w:bookmarkEnd w:id="148"/>
+      <w:bookmarkEnd w:id="149"/>
     </w:p>
     <w:p>
       <w:pPr>
@@ -9147,7 +9972,7 @@
       </w:pPr>
     </w:p>
     <w:sectPr>
-      <w:footerReference w:type="default" r:id="rId11"/>
+      <w:footerReference w:type="default" r:id="rId13"/>
       <w:type w:val="continuous"/>
       <w:pgSz w:w="11906" w:h="16838"/>
       <w:pgMar w:top="1417" w:right="1134" w:bottom="1417" w:left="1134" w:header="1134" w:footer="1134" w:gutter="0"/>
@@ -9207,7 +10032,7 @@
             <w:noProof/>
             <w:lang w:val="pl-PL"/>
           </w:rPr>
-          <w:t>15</w:t>
+          <w:t>19</w:t>
         </w:r>
         <w:r>
           <w:fldChar w:fldCharType="end"/>
@@ -11087,6 +11912,7 @@
     <w:lsdException w:name="HTML Sample" w:semiHidden="1" w:unhideWhenUsed="1"/>
     <w:lsdException w:name="HTML Typewriter" w:semiHidden="1" w:unhideWhenUsed="1"/>
     <w:lsdException w:name="HTML Variable" w:semiHidden="1" w:unhideWhenUsed="1"/>
+    <w:lsdException w:name="Normal Table" w:semiHidden="1" w:unhideWhenUsed="1"/>
     <w:lsdException w:name="annotation subject" w:semiHidden="1" w:unhideWhenUsed="1"/>
     <w:lsdException w:name="No List" w:semiHidden="1" w:unhideWhenUsed="1"/>
     <w:lsdException w:name="Outline List 1" w:semiHidden="1" w:unhideWhenUsed="1"/>
@@ -11132,9 +11958,11 @@
     <w:lsdException w:name="Table Subtle 1" w:semiHidden="1" w:unhideWhenUsed="1"/>
     <w:lsdException w:name="Table Subtle 2" w:semiHidden="1" w:unhideWhenUsed="1"/>
     <w:lsdException w:name="Table Web 1" w:semiHidden="1" w:unhideWhenUsed="1"/>
+    <w:lsdException w:name="Table Web 2" w:semiHidden="1" w:unhideWhenUsed="1"/>
     <w:lsdException w:name="Table Web 3" w:semiHidden="1" w:unhideWhenUsed="1"/>
     <w:lsdException w:name="Balloon Text" w:semiHidden="1" w:unhideWhenUsed="1"/>
     <w:lsdException w:name="Table Grid" w:uiPriority="39"/>
+    <w:lsdException w:name="Table Theme" w:semiHidden="1" w:unhideWhenUsed="1"/>
     <w:lsdException w:name="Placeholder Text" w:semiHidden="1"/>
     <w:lsdException w:name="No Spacing" w:uiPriority="1" w:qFormat="1"/>
     <w:lsdException w:name="Light Shading" w:uiPriority="60"/>
@@ -11468,6 +12296,7 @@
   <w:style w:type="character" w:default="1" w:styleId="Domylnaczcionkaakapitu">
     <w:name w:val="Default Paragraph Font"/>
     <w:uiPriority w:val="1"/>
+    <w:semiHidden/>
     <w:unhideWhenUsed/>
   </w:style>
   <w:style w:type="table" w:default="1" w:styleId="Standardowy">

</xml_diff>

<commit_message>
Started chapter 4.2 Common code
</commit_message>
<xml_diff>
--- a/Pawel Ciazynski - praca licencjacka.docx
+++ b/Pawel Ciazynski - praca licencjacka.docx
@@ -1,6 +1,6 @@
 
 <file path=word/document.xml><?xml version="1.0" encoding="utf-8"?>
-<w:document xmlns:wpc="http://schemas.microsoft.com/office/word/2010/wordprocessingCanvas" xmlns:cx="http://schemas.microsoft.com/office/drawing/2014/chartex" xmlns:cx1="http://schemas.microsoft.com/office/drawing/2015/9/8/chartex" xmlns:cx2="http://schemas.microsoft.com/office/drawing/2015/10/21/chartex" xmlns:cx3="http://schemas.microsoft.com/office/drawing/2016/5/9/chartex" xmlns:cx4="http://schemas.microsoft.com/office/drawing/2016/5/10/chartex" xmlns:cx5="http://schemas.microsoft.com/office/drawing/2016/5/11/chartex" xmlns:mc="http://schemas.openxmlformats.org/markup-compatibility/2006" xmlns:o="urn:schemas-microsoft-com:office:office" xmlns:r="http://schemas.openxmlformats.org/officeDocument/2006/relationships" xmlns:m="http://schemas.openxmlformats.org/officeDocument/2006/math" xmlns:v="urn:schemas-microsoft-com:vml" xmlns:wp14="http://schemas.microsoft.com/office/word/2010/wordprocessingDrawing" xmlns:wp="http://schemas.openxmlformats.org/drawingml/2006/wordprocessingDrawing" xmlns:w10="urn:schemas-microsoft-com:office:word" xmlns:w="http://schemas.openxmlformats.org/wordprocessingml/2006/main" xmlns:w14="http://schemas.microsoft.com/office/word/2010/wordml" xmlns:w15="http://schemas.microsoft.com/office/word/2012/wordml" xmlns:w16se="http://schemas.microsoft.com/office/word/2015/wordml/symex" xmlns:wpg="http://schemas.microsoft.com/office/word/2010/wordprocessingGroup" xmlns:wpi="http://schemas.microsoft.com/office/word/2010/wordprocessingInk" xmlns:wne="http://schemas.microsoft.com/office/word/2006/wordml" xmlns:wps="http://schemas.microsoft.com/office/word/2010/wordprocessingShape" mc:Ignorable="w14 w15 w16se wp14">
+<w:document xmlns:wpc="http://schemas.microsoft.com/office/word/2010/wordprocessingCanvas" xmlns:cx="http://schemas.microsoft.com/office/drawing/2014/chartex" xmlns:cx1="http://schemas.microsoft.com/office/drawing/2015/9/8/chartex" xmlns:cx2="http://schemas.microsoft.com/office/drawing/2015/10/21/chartex" xmlns:cx3="http://schemas.microsoft.com/office/drawing/2016/5/9/chartex" xmlns:cx4="http://schemas.microsoft.com/office/drawing/2016/5/10/chartex" xmlns:cx5="http://schemas.microsoft.com/office/drawing/2016/5/11/chartex" xmlns:cx6="http://schemas.microsoft.com/office/drawing/2016/5/12/chartex" xmlns:cx7="http://schemas.microsoft.com/office/drawing/2016/5/13/chartex" xmlns:cx8="http://schemas.microsoft.com/office/drawing/2016/5/14/chartex" xmlns:mc="http://schemas.openxmlformats.org/markup-compatibility/2006" xmlns:o="urn:schemas-microsoft-com:office:office" xmlns:r="http://schemas.openxmlformats.org/officeDocument/2006/relationships" xmlns:m="http://schemas.openxmlformats.org/officeDocument/2006/math" xmlns:v="urn:schemas-microsoft-com:vml" xmlns:wp14="http://schemas.microsoft.com/office/word/2010/wordprocessingDrawing" xmlns:wp="http://schemas.openxmlformats.org/drawingml/2006/wordprocessingDrawing" xmlns:w10="urn:schemas-microsoft-com:office:word" xmlns:w="http://schemas.openxmlformats.org/wordprocessingml/2006/main" xmlns:w14="http://schemas.microsoft.com/office/word/2010/wordml" xmlns:w15="http://schemas.microsoft.com/office/word/2012/wordml" xmlns:w16se="http://schemas.microsoft.com/office/word/2015/wordml/symex" xmlns:wpg="http://schemas.microsoft.com/office/word/2010/wordprocessingGroup" xmlns:wpi="http://schemas.microsoft.com/office/word/2010/wordprocessingInk" xmlns:wne="http://schemas.microsoft.com/office/word/2006/wordml" xmlns:wps="http://schemas.microsoft.com/office/word/2010/wordprocessingShape" mc:Ignorable="w14 w15 w16se wp14">
   <w:body>
     <w:p>
       <w:pPr>
@@ -345,98 +345,54 @@
           <w:sz w:val="28"/>
           <w:szCs w:val="28"/>
         </w:rPr>
-        <w:t xml:space="preserve">PhD </w:t>
-      </w:r>
-      <w:proofErr w:type="spellStart"/>
-      <w:r>
-        <w:rPr>
-          <w:rFonts w:ascii="Times New Roman" w:hAnsi="Times New Roman"/>
-          <w:i w:val="0"/>
-          <w:color w:val="00000A"/>
+        <w:t>PhD Włodzimierz Mosorow</w:t>
+      </w:r>
+    </w:p>
+    <w:p>
+      <w:pPr>
+        <w:pStyle w:val="Standard"/>
+        <w:rPr>
+          <w:szCs w:val="28"/>
+        </w:rPr>
+      </w:pPr>
+    </w:p>
+    <w:p>
+      <w:pPr>
+        <w:pStyle w:val="Standard"/>
+        <w:rPr>
+          <w:b/>
+          <w:bCs/>
+        </w:rPr>
+      </w:pPr>
+    </w:p>
+    <w:p>
+      <w:pPr>
+        <w:pStyle w:val="Standard"/>
+        <w:jc w:val="right"/>
+        <w:rPr>
+          <w:rFonts w:ascii="Times New Roman" w:hAnsi="Times New Roman"/>
           <w:sz w:val="28"/>
           <w:szCs w:val="28"/>
         </w:rPr>
-        <w:t>Włodzimierz</w:t>
-      </w:r>
-      <w:proofErr w:type="spellEnd"/>
-      <w:r>
-        <w:rPr>
-          <w:rFonts w:ascii="Times New Roman" w:hAnsi="Times New Roman"/>
-          <w:i w:val="0"/>
-          <w:color w:val="00000A"/>
+      </w:pPr>
+    </w:p>
+    <w:p>
+      <w:pPr>
+        <w:pStyle w:val="Standard"/>
+        <w:jc w:val="center"/>
+        <w:rPr>
+          <w:rFonts w:ascii="Times New Roman" w:hAnsi="Times New Roman"/>
           <w:sz w:val="28"/>
           <w:szCs w:val="28"/>
         </w:rPr>
-        <w:t xml:space="preserve"> </w:t>
-      </w:r>
-      <w:proofErr w:type="spellStart"/>
-      <w:r>
-        <w:rPr>
-          <w:rFonts w:ascii="Times New Roman" w:hAnsi="Times New Roman"/>
-          <w:i w:val="0"/>
-          <w:color w:val="00000A"/>
+      </w:pPr>
+      <w:r>
+        <w:rPr>
+          <w:rFonts w:ascii="Times New Roman" w:hAnsi="Times New Roman"/>
           <w:sz w:val="28"/>
           <w:szCs w:val="28"/>
         </w:rPr>
-        <w:t>Mosorow</w:t>
-      </w:r>
-      <w:proofErr w:type="spellEnd"/>
-    </w:p>
-    <w:p>
-      <w:pPr>
-        <w:pStyle w:val="Standard"/>
-        <w:rPr>
-          <w:szCs w:val="28"/>
-        </w:rPr>
-      </w:pPr>
-    </w:p>
-    <w:p>
-      <w:pPr>
-        <w:pStyle w:val="Standard"/>
-        <w:rPr>
-          <w:b/>
-          <w:bCs/>
-        </w:rPr>
-      </w:pPr>
-    </w:p>
-    <w:p>
-      <w:pPr>
-        <w:pStyle w:val="Standard"/>
-        <w:jc w:val="right"/>
-        <w:rPr>
-          <w:rFonts w:ascii="Times New Roman" w:hAnsi="Times New Roman"/>
-          <w:sz w:val="28"/>
-          <w:szCs w:val="28"/>
-        </w:rPr>
-      </w:pPr>
-    </w:p>
-    <w:p>
-      <w:pPr>
-        <w:pStyle w:val="Standard"/>
-        <w:jc w:val="center"/>
-        <w:rPr>
-          <w:rFonts w:ascii="Times New Roman" w:hAnsi="Times New Roman"/>
-          <w:sz w:val="28"/>
-          <w:szCs w:val="28"/>
-        </w:rPr>
-      </w:pPr>
-      <w:proofErr w:type="spellStart"/>
-      <w:r>
-        <w:rPr>
-          <w:rFonts w:ascii="Times New Roman" w:hAnsi="Times New Roman"/>
-          <w:sz w:val="28"/>
-          <w:szCs w:val="28"/>
-        </w:rPr>
-        <w:t>Łódź</w:t>
-      </w:r>
-      <w:proofErr w:type="spellEnd"/>
-      <w:r>
-        <w:rPr>
-          <w:rFonts w:ascii="Times New Roman" w:hAnsi="Times New Roman"/>
-          <w:sz w:val="28"/>
-          <w:szCs w:val="28"/>
-        </w:rPr>
-        <w:t>, 2016</w:t>
+        <w:t>Łódź, 2016</w:t>
       </w:r>
     </w:p>
     <w:p>
@@ -618,18 +574,8 @@
           <w:sz w:val="24"/>
           <w:lang w:val="pl-PL"/>
         </w:rPr>
-        <w:t xml:space="preserve">Opiekun:  Dr Włodzimierz </w:t>
-      </w:r>
-      <w:proofErr w:type="spellStart"/>
-      <w:r>
-        <w:rPr>
-          <w:rFonts w:ascii="Times New Roman" w:hAnsi="Times New Roman"/>
-          <w:sz w:val="24"/>
-          <w:lang w:val="pl-PL"/>
-        </w:rPr>
-        <w:t>Mosorow</w:t>
-      </w:r>
-      <w:proofErr w:type="spellEnd"/>
+        <w:t>Opiekun:  Dr Włodzimierz Mosorow</w:t>
+      </w:r>
     </w:p>
     <w:p>
       <w:pPr>
@@ -852,23 +798,13 @@
         </w:rPr>
         <w:t xml:space="preserve">An analysis and comparison of </w:t>
       </w:r>
-      <w:proofErr w:type="spellStart"/>
       <w:r>
         <w:rPr>
           <w:rFonts w:ascii="Times New Roman" w:eastAsia="Mangal" w:hAnsi="Times New Roman" w:cs="Mangal"/>
           <w:sz w:val="32"/>
           <w:szCs w:val="32"/>
         </w:rPr>
-        <w:t>differentmin</w:t>
-      </w:r>
-      <w:proofErr w:type="spellEnd"/>
-      <w:r>
-        <w:rPr>
-          <w:rFonts w:ascii="Times New Roman" w:eastAsia="Mangal" w:hAnsi="Times New Roman" w:cs="Mangal"/>
-          <w:sz w:val="32"/>
-          <w:szCs w:val="32"/>
-        </w:rPr>
-        <w:t>-max algorithm implementations in logic games</w:t>
+        <w:t>differentmin-max algorithm implementations in logic games</w:t>
       </w:r>
     </w:p>
     <w:p>
@@ -882,80 +818,32 @@
           <w:lang w:val="pl-PL"/>
         </w:rPr>
       </w:pPr>
-      <w:proofErr w:type="spellStart"/>
       <w:r>
         <w:rPr>
           <w:rFonts w:ascii="Times New Roman" w:hAnsi="Times New Roman"/>
           <w:sz w:val="24"/>
           <w:lang w:val="pl-PL"/>
         </w:rPr>
-        <w:t>Lodz</w:t>
-      </w:r>
-      <w:proofErr w:type="spellEnd"/>
-      <w:r>
+        <w:t>Lodz, 2016</w:t>
+      </w:r>
+    </w:p>
+    <w:p>
+      <w:pPr>
+        <w:pStyle w:val="Standard"/>
         <w:rPr>
           <w:rFonts w:ascii="Times New Roman" w:hAnsi="Times New Roman"/>
           <w:sz w:val="24"/>
           <w:lang w:val="pl-PL"/>
         </w:rPr>
-        <w:t>, 2016</w:t>
-      </w:r>
-    </w:p>
-    <w:p>
-      <w:pPr>
-        <w:pStyle w:val="Standard"/>
+      </w:pPr>
+      <w:r>
         <w:rPr>
           <w:rFonts w:ascii="Times New Roman" w:hAnsi="Times New Roman"/>
           <w:sz w:val="24"/>
           <w:lang w:val="pl-PL"/>
         </w:rPr>
-      </w:pPr>
-      <w:proofErr w:type="spellStart"/>
-      <w:r>
-        <w:rPr>
-          <w:rFonts w:ascii="Times New Roman" w:hAnsi="Times New Roman"/>
-          <w:sz w:val="24"/>
-          <w:lang w:val="pl-PL"/>
-        </w:rPr>
-        <w:t>Supervisor</w:t>
-      </w:r>
-      <w:proofErr w:type="spellEnd"/>
-      <w:r>
-        <w:rPr>
-          <w:rFonts w:ascii="Times New Roman" w:hAnsi="Times New Roman"/>
-          <w:sz w:val="24"/>
-          <w:lang w:val="pl-PL"/>
-        </w:rPr>
-        <w:t xml:space="preserve">: </w:t>
-      </w:r>
-      <w:proofErr w:type="spellStart"/>
-      <w:r>
-        <w:rPr>
-          <w:rFonts w:ascii="Times New Roman" w:hAnsi="Times New Roman"/>
-          <w:sz w:val="24"/>
-          <w:lang w:val="pl-PL"/>
-        </w:rPr>
-        <w:t>PhD</w:t>
-      </w:r>
-      <w:proofErr w:type="spellEnd"/>
-      <w:r>
-        <w:rPr>
-          <w:rFonts w:ascii="Times New Roman" w:hAnsi="Times New Roman"/>
-          <w:sz w:val="24"/>
-          <w:lang w:val="pl-PL"/>
-        </w:rPr>
-        <w:t xml:space="preserve"> Włodzimierz </w:t>
-      </w:r>
-      <w:proofErr w:type="spellStart"/>
-      <w:r>
-        <w:rPr>
-          <w:rFonts w:ascii="Times New Roman" w:hAnsi="Times New Roman"/>
-          <w:sz w:val="24"/>
-          <w:lang w:val="pl-PL"/>
-        </w:rPr>
-        <w:t>Mosorow</w:t>
-      </w:r>
-      <w:proofErr w:type="spellEnd"/>
+        <w:t>Supervisor: PhD Włodzimierz Mosorow</w:t>
+      </w:r>
     </w:p>
     <w:p>
       <w:pPr>
@@ -3916,12 +3804,6 @@
           <w:tab w:val="left" w:pos="440"/>
           <w:tab w:val="right" w:leader="dot" w:pos="9628"/>
         </w:tabs>
-        <w:rPr>
-          <w:rFonts w:asciiTheme="minorHAnsi" w:eastAsiaTheme="minorEastAsia" w:hAnsiTheme="minorHAnsi" w:cstheme="minorBidi"/>
-          <w:noProof/>
-          <w:kern w:val="0"/>
-          <w:lang w:eastAsia="pl-PL"/>
-        </w:rPr>
       </w:pPr>
       <w:hyperlink w:anchor="_Toc446432428" w:history="1">
         <w:r>
@@ -3991,12 +3873,6 @@
           <w:fldChar w:fldCharType="end"/>
         </w:r>
       </w:hyperlink>
-    </w:p>
-    <w:p>
-      <w:pPr>
-        <w:pStyle w:val="Standard"/>
-        <w:spacing w:line="240" w:lineRule="auto"/>
-      </w:pPr>
       <w:r>
         <w:rPr>
           <w:rFonts w:cs="Calibri"/>
@@ -4006,62 +3882,9 @@
           <w:sz w:val="20"/>
           <w:szCs w:val="20"/>
         </w:rPr>
-        <w:lastRenderedPageBreak/>
         <w:fldChar w:fldCharType="end"/>
       </w:r>
       <w:hyperlink w:anchor="_Toc439245193" w:history="1"/>
-    </w:p>
-    <w:p>
-      <w:pPr>
-        <w:pStyle w:val="Akapitzlist"/>
-        <w:spacing w:line="360" w:lineRule="auto"/>
-        <w:ind w:left="288" w:right="288" w:firstLine="432"/>
-        <w:jc w:val="both"/>
-        <w:rPr>
-          <w:rFonts w:ascii="Times New Roman" w:hAnsi="Times New Roman"/>
-          <w:i/>
-          <w:lang w:val="en-US"/>
-        </w:rPr>
-      </w:pPr>
-    </w:p>
-    <w:p>
-      <w:pPr>
-        <w:pStyle w:val="Akapitzlist"/>
-        <w:spacing w:line="360" w:lineRule="auto"/>
-        <w:ind w:left="288" w:right="288" w:firstLine="432"/>
-        <w:jc w:val="both"/>
-        <w:rPr>
-          <w:rFonts w:ascii="Times New Roman" w:hAnsi="Times New Roman"/>
-          <w:i/>
-          <w:lang w:val="en-US"/>
-        </w:rPr>
-      </w:pPr>
-    </w:p>
-    <w:p>
-      <w:pPr>
-        <w:pStyle w:val="Akapitzlist"/>
-        <w:spacing w:line="360" w:lineRule="auto"/>
-        <w:ind w:left="288" w:right="288" w:firstLine="432"/>
-        <w:jc w:val="both"/>
-        <w:rPr>
-          <w:rFonts w:ascii="Times New Roman" w:hAnsi="Times New Roman"/>
-          <w:i/>
-          <w:lang w:val="en-US"/>
-        </w:rPr>
-      </w:pPr>
-    </w:p>
-    <w:p>
-      <w:pPr>
-        <w:pStyle w:val="Standard"/>
-        <w:spacing w:after="0" w:line="240" w:lineRule="auto"/>
-        <w:rPr>
-          <w:rFonts w:ascii="Times New Roman" w:eastAsia="Times New Roman" w:hAnsi="Times New Roman"/>
-          <w:b/>
-          <w:bCs/>
-          <w:sz w:val="36"/>
-          <w:szCs w:val="36"/>
-        </w:rPr>
-      </w:pPr>
     </w:p>
     <w:p>
       <w:pPr>
@@ -6409,7 +6232,6 @@
           <w:sz w:val="24"/>
           <w:szCs w:val="24"/>
         </w:rPr>
-        <w:lastRenderedPageBreak/>
         <w:tab/>
         <w:t>Easy and simple way to estimate the games upper graph complexity is to count all possible states on the board. For example in the game tic-tac-toe, all possible states are all variations with repetitions with set of 3 elements placed on 9 fields. It gives us</w:t>
       </w:r>
@@ -6433,33 +6255,15 @@
           <w:szCs w:val="24"/>
         </w:rPr>
         <w:br/>
-        <w:t>V=</w:t>
-      </w:r>
-      <w:proofErr w:type="spellStart"/>
+        <w:t>V=n</w:t>
+      </w:r>
       <w:r>
         <w:rPr>
           <w:rFonts w:ascii="Times New Roman" w:hAnsi="Times New Roman"/>
           <w:sz w:val="24"/>
           <w:szCs w:val="24"/>
         </w:rPr>
-        <w:t>n</w:t>
-      </w:r>
-      <w:r>
-        <w:rPr>
-          <w:rFonts w:ascii="Times New Roman" w:hAnsi="Times New Roman"/>
-          <w:sz w:val="24"/>
-          <w:szCs w:val="24"/>
-        </w:rPr>
-        <w:t>^k</w:t>
-      </w:r>
-      <w:proofErr w:type="spellEnd"/>
-      <w:r>
-        <w:rPr>
-          <w:rFonts w:ascii="Times New Roman" w:hAnsi="Times New Roman"/>
-          <w:sz w:val="24"/>
-          <w:szCs w:val="24"/>
-        </w:rPr>
-        <w:t>=3^</w:t>
+        <w:t>^k=3^</w:t>
       </w:r>
       <w:r>
         <w:rPr>
@@ -6650,25 +6454,7 @@
           <w:szCs w:val="24"/>
         </w:rPr>
         <w:tab/>
-        <w:t xml:space="preserve">In 1950 Alan </w:t>
-      </w:r>
-      <w:proofErr w:type="spellStart"/>
-      <w:r>
-        <w:rPr>
-          <w:rFonts w:ascii="Times New Roman" w:hAnsi="Times New Roman"/>
-          <w:sz w:val="24"/>
-          <w:szCs w:val="24"/>
-        </w:rPr>
-        <w:t>Mathison</w:t>
-      </w:r>
-      <w:proofErr w:type="spellEnd"/>
-      <w:r>
-        <w:rPr>
-          <w:rFonts w:ascii="Times New Roman" w:hAnsi="Times New Roman"/>
-          <w:sz w:val="24"/>
-          <w:szCs w:val="24"/>
-        </w:rPr>
-        <w:t xml:space="preserve"> Turing proposed that ability of a computer system to act as a human being in a conversation with other people can be a test for system’s intelligence. (Turing test).</w:t>
+        <w:t>In 1950 Alan Mathison Turing proposed that ability of a computer system to act as a human being in a conversation with other people can be a test for system’s intelligence. (Turing test).</w:t>
       </w:r>
     </w:p>
     <w:p>
@@ -6712,7 +6498,16 @@
           <w:szCs w:val="24"/>
         </w:rPr>
         <w:tab/>
-        <w:t>In modern world AI is used to solve many different problems, such as acting as an expert system, data mining, logistics, voice recognition and many others.</w:t>
+        <w:t xml:space="preserve">In modern world </w:t>
+      </w:r>
+      <w:r>
+        <w:rPr>
+          <w:rFonts w:ascii="Times New Roman" w:hAnsi="Times New Roman"/>
+          <w:sz w:val="24"/>
+          <w:szCs w:val="24"/>
+        </w:rPr>
+        <w:lastRenderedPageBreak/>
+        <w:t>AI is used to solve many different problems, such as acting as an expert system, data mining, logistics, voice recognition and many others.</w:t>
       </w:r>
     </w:p>
     <w:p>
@@ -6783,43 +6578,7 @@
           <w:sz w:val="24"/>
           <w:szCs w:val="24"/>
         </w:rPr>
-        <w:t xml:space="preserve">In 1913 Ernst </w:t>
-      </w:r>
-      <w:proofErr w:type="spellStart"/>
-      <w:r>
-        <w:rPr>
-          <w:rFonts w:ascii="Times New Roman" w:hAnsi="Times New Roman"/>
-          <w:sz w:val="24"/>
-          <w:szCs w:val="24"/>
-        </w:rPr>
-        <w:t>Zermelo</w:t>
-      </w:r>
-      <w:proofErr w:type="spellEnd"/>
-      <w:r>
-        <w:rPr>
-          <w:rFonts w:ascii="Times New Roman" w:hAnsi="Times New Roman"/>
-          <w:sz w:val="24"/>
-          <w:szCs w:val="24"/>
-        </w:rPr>
-        <w:t xml:space="preserve"> published an article in which he analyzed the game chess and if for each position on the board there is a mathematical way to determine result of the game (win or loss) and to determine next best move for a player. However </w:t>
-      </w:r>
-      <w:proofErr w:type="spellStart"/>
-      <w:r>
-        <w:rPr>
-          <w:rFonts w:ascii="Times New Roman" w:hAnsi="Times New Roman"/>
-          <w:sz w:val="24"/>
-          <w:szCs w:val="24"/>
-        </w:rPr>
-        <w:t>Zermelo</w:t>
-      </w:r>
-      <w:proofErr w:type="spellEnd"/>
-      <w:r>
-        <w:rPr>
-          <w:rFonts w:ascii="Times New Roman" w:hAnsi="Times New Roman"/>
-          <w:sz w:val="24"/>
-          <w:szCs w:val="24"/>
-        </w:rPr>
-        <w:t xml:space="preserve"> didn’t answered if the starting position does provide a win for any player, he also stated that if it was a true statement, playing chess would be pointless, because each time we would know the winner even before the start of the game.</w:t>
+        <w:t>In 1913 Ernst Zermelo published an article in which he analyzed the game chess and if for each position on the board there is a mathematical way to determine result of the game (win or loss) and to determine next best move for a player. However Zermelo didn’t answered if the starting position does provide a win for any player, he also stated that if it was a true statement, playing chess would be pointless, because each time we would know the winner even before the start of the game.</w:t>
       </w:r>
     </w:p>
     <w:p>
@@ -7032,7 +6791,16 @@
           <w:sz w:val="24"/>
           <w:szCs w:val="24"/>
         </w:rPr>
-        <w:t>There are many different ways to solve the game. In my thesis I will only concentrate on searching graphs of games. Computer algorithm can create all possible moves, that players can take and then search through the graph. There are also many different ways to find the solution of the graph. We can divide them into two main groups of algorithms: Depth-first search (DFS) and Breadth-first search (BFS).</w:t>
+        <w:t xml:space="preserve">There are many different ways to solve the game. In my thesis I will only concentrate on searching graphs of games. Computer algorithm can create all possible moves, that players can take and then search through the graph. There are also many different ways to find the solution of the </w:t>
+      </w:r>
+      <w:r>
+        <w:rPr>
+          <w:rFonts w:ascii="Times New Roman" w:hAnsi="Times New Roman"/>
+          <w:sz w:val="24"/>
+          <w:szCs w:val="24"/>
+        </w:rPr>
+        <w:lastRenderedPageBreak/>
+        <w:t>graph. We can divide them into two main groups of algorithms: Depth-first search (DFS) and Breadth-first search (BFS).</w:t>
       </w:r>
     </w:p>
     <w:p>
@@ -7095,7 +6863,6 @@
           <w:sz w:val="24"/>
           <w:szCs w:val="24"/>
         </w:rPr>
-        <w:lastRenderedPageBreak/>
         <w:t>This algorithm moves from the top of the graph to the bottom in vertical direction. Algorithm begins from root node (current state of the game) and checks its first child (first possible move from this state of the game). Then it checks the first child of the next node, and so on. When algorithm reaches the state in which there are no more children of currently visiting node, it goes back to the point where it could choose different path. This algorithm usually finds the solution pretty quickly, however it most likely will not be the most optimal solution.</w:t>
       </w:r>
     </w:p>
@@ -7161,7 +6928,7 @@
                     <pic:cNvPicPr/>
                   </pic:nvPicPr>
                   <pic:blipFill>
-                    <a:blip r:embed="rId7">
+                    <a:blip r:embed="rId8">
                       <a:lum/>
                       <a:alphaModFix/>
                     </a:blip>
@@ -7283,27 +7050,6 @@
       <w:r>
         <w:rPr>
           <w:rFonts w:ascii="Times New Roman" w:hAnsi="Times New Roman"/>
-          <w:sz w:val="24"/>
-          <w:szCs w:val="24"/>
-        </w:rPr>
-        <w:t>[graph, description]</w:t>
-      </w:r>
-    </w:p>
-    <w:p>
-      <w:pPr>
-        <w:pStyle w:val="Standard"/>
-        <w:spacing w:after="0" w:line="360" w:lineRule="auto"/>
-        <w:ind w:firstLine="720"/>
-        <w:jc w:val="both"/>
-        <w:rPr>
-          <w:rFonts w:ascii="Times New Roman" w:hAnsi="Times New Roman"/>
-          <w:sz w:val="24"/>
-          <w:szCs w:val="24"/>
-        </w:rPr>
-      </w:pPr>
-      <w:r>
-        <w:rPr>
-          <w:rFonts w:ascii="Times New Roman" w:hAnsi="Times New Roman"/>
           <w:noProof/>
           <w:sz w:val="24"/>
           <w:szCs w:val="24"/>
@@ -7313,14 +7059,14 @@
         <w:drawing>
           <wp:anchor distT="0" distB="0" distL="114300" distR="114300" simplePos="0" relativeHeight="251659264" behindDoc="0" locked="0" layoutInCell="1" allowOverlap="1">
             <wp:simplePos x="0" y="0"/>
-            <wp:positionH relativeFrom="column">
-              <wp:align>center</wp:align>
+            <wp:positionH relativeFrom="margin">
+              <wp:posOffset>565785</wp:posOffset>
             </wp:positionH>
             <wp:positionV relativeFrom="paragraph">
-              <wp:align>top</wp:align>
+              <wp:posOffset>300355</wp:posOffset>
             </wp:positionV>
-            <wp:extent cx="3867839" cy="3712320"/>
-            <wp:effectExtent l="0" t="0" r="0" b="2430"/>
+            <wp:extent cx="5305425" cy="5314950"/>
+            <wp:effectExtent l="0" t="0" r="9525" b="0"/>
             <wp:wrapTopAndBottom/>
             <wp:docPr id="2" name="grafika2"/>
             <wp:cNvGraphicFramePr/>
@@ -7332,7 +7078,7 @@
                     <pic:cNvPicPr/>
                   </pic:nvPicPr>
                   <pic:blipFill>
-                    <a:blip r:embed="rId8">
+                    <a:blip r:embed="rId9">
                       <a:lum/>
                       <a:alphaModFix/>
                     </a:blip>
@@ -7344,7 +7090,7 @@
                   <pic:spPr>
                     <a:xfrm>
                       <a:off x="0" y="0"/>
-                      <a:ext cx="3867839" cy="3712320"/>
+                      <a:ext cx="5305425" cy="5314950"/>
                     </a:xfrm>
                     <a:prstGeom prst="rect">
                       <a:avLst/>
@@ -7353,9 +7099,36 @@
                 </pic:pic>
               </a:graphicData>
             </a:graphic>
+            <wp14:sizeRelH relativeFrom="margin">
+              <wp14:pctWidth>0</wp14:pctWidth>
+            </wp14:sizeRelH>
+            <wp14:sizeRelV relativeFrom="margin">
+              <wp14:pctHeight>0</wp14:pctHeight>
+            </wp14:sizeRelV>
           </wp:anchor>
         </w:drawing>
       </w:r>
+      <w:r>
+        <w:rPr>
+          <w:rFonts w:ascii="Times New Roman" w:hAnsi="Times New Roman"/>
+          <w:sz w:val="24"/>
+          <w:szCs w:val="24"/>
+        </w:rPr>
+        <w:t>[graph, description]</w:t>
+      </w:r>
+    </w:p>
+    <w:p>
+      <w:pPr>
+        <w:pStyle w:val="Standard"/>
+        <w:spacing w:after="0" w:line="360" w:lineRule="auto"/>
+        <w:ind w:firstLine="720"/>
+        <w:jc w:val="both"/>
+        <w:rPr>
+          <w:rFonts w:ascii="Times New Roman" w:hAnsi="Times New Roman"/>
+          <w:sz w:val="24"/>
+          <w:szCs w:val="24"/>
+        </w:rPr>
+      </w:pPr>
     </w:p>
     <w:p>
       <w:pPr>
@@ -7542,7 +7315,7 @@
                     <pic:cNvPicPr/>
                   </pic:nvPicPr>
                   <pic:blipFill>
-                    <a:blip r:embed="rId9">
+                    <a:blip r:embed="rId10">
                       <a:lum/>
                       <a:alphaModFix/>
                     </a:blip>
@@ -7641,7 +7414,7 @@
                     </pic:cNvPicPr>
                   </pic:nvPicPr>
                   <pic:blipFill>
-                    <a:blip r:embed="rId10">
+                    <a:blip r:embed="rId11">
                       <a:extLst>
                         <a:ext uri="{28A0092B-C50C-407E-A947-70E740481C1C}">
                           <a14:useLocalDpi xmlns:a14="http://schemas.microsoft.com/office/drawing/2010/main" val="0"/>
@@ -8032,7 +7805,7 @@
                     </pic:cNvPicPr>
                   </pic:nvPicPr>
                   <pic:blipFill>
-                    <a:blip r:embed="rId11">
+                    <a:blip r:embed="rId12">
                       <a:extLst>
                         <a:ext uri="{28A0092B-C50C-407E-A947-70E740481C1C}">
                           <a14:useLocalDpi xmlns:a14="http://schemas.microsoft.com/office/drawing/2010/main" val="0"/>
@@ -8094,16 +7867,7 @@
           <w:szCs w:val="24"/>
           <w:shd w:val="clear" w:color="auto" w:fill="FFFFFF"/>
         </w:rPr>
-        <w:t>∞ means that a player won the game, while -∞ means that he lost a game.</w:t>
-      </w:r>
-      <w:r>
-        <w:rPr>
-          <w:rFonts w:ascii="Times New Roman" w:hAnsi="Times New Roman"/>
-          <w:sz w:val="24"/>
-          <w:szCs w:val="24"/>
-          <w:shd w:val="clear" w:color="auto" w:fill="FFFFFF"/>
-        </w:rPr>
-        <w:t xml:space="preserve"> In the ‘max’ nodes we calculate the best move for us to take and in the ‘min’ nodes we calculate the worst move for us that the other player can take.</w:t>
+        <w:t>∞ means that a player won the game, while -∞ means that he lost a game. In the ‘max’ nodes we calculate the best move for us to take and in the ‘min’ nodes we calculate the worst move for us that the other player can take.</w:t>
       </w:r>
     </w:p>
     <w:p>
@@ -8123,16 +7887,7 @@
           <w:szCs w:val="24"/>
           <w:shd w:val="clear" w:color="auto" w:fill="FFFFFF"/>
         </w:rPr>
-        <w:t>+∞</w:t>
-      </w:r>
-      <w:r>
-        <w:rPr>
-          <w:rFonts w:ascii="Times New Roman" w:hAnsi="Times New Roman"/>
-          <w:sz w:val="24"/>
-          <w:szCs w:val="24"/>
-          <w:shd w:val="clear" w:color="auto" w:fill="FFFFFF"/>
-        </w:rPr>
-        <w:t xml:space="preserve"> ), it is unlikely for the player to win, because his opponent will not choose this path.</w:t>
+        <w:t>+∞ ), it is unlikely for the player to win, because his opponent will not choose this path.</w:t>
       </w:r>
     </w:p>
     <w:p>
@@ -8262,6 +8017,7 @@
         <w:jc w:val="center"/>
         <w:rPr>
           <w:rFonts w:ascii="Times New Roman" w:hAnsi="Times New Roman"/>
+          <w:lang w:val="pl-PL"/>
         </w:rPr>
       </w:pPr>
       <w:r>
@@ -8269,6 +8025,7 @@
           <w:noProof/>
           <w:lang w:val="pl-PL" w:eastAsia="pl-PL"/>
         </w:rPr>
+        <w:lastRenderedPageBreak/>
         <w:drawing>
           <wp:inline distT="0" distB="0" distL="0" distR="0">
             <wp:extent cx="4819650" cy="3261201"/>
@@ -8287,7 +8044,7 @@
                     </pic:cNvPicPr>
                   </pic:nvPicPr>
                   <pic:blipFill>
-                    <a:blip r:embed="rId12">
+                    <a:blip r:embed="rId13">
                       <a:extLst>
                         <a:ext uri="{28A0092B-C50C-407E-A947-70E740481C1C}">
                           <a14:useLocalDpi xmlns:a14="http://schemas.microsoft.com/office/drawing/2010/main" val="0"/>
@@ -8340,7 +8097,6 @@
           <w:sz w:val="36"/>
           <w:szCs w:val="36"/>
         </w:rPr>
-        <w:lastRenderedPageBreak/>
         <w:t>Project Implementation</w:t>
       </w:r>
       <w:bookmarkEnd w:id="25"/>
@@ -8717,23 +8473,90 @@
           <w:rFonts w:ascii="Times New Roman" w:hAnsi="Times New Roman"/>
           <w:sz w:val="24"/>
         </w:rPr>
-        <w:t>. The pieces fall straight d</w:t>
+        <w:t xml:space="preserve">. The pieces fall straight down and stops on the first unoccupied cell of the grid. The goal of the game is to place four discs to form a line in a horizontal, vertical or </w:t>
+      </w:r>
+      <w:r>
+        <w:rPr>
+          <w:rFonts w:ascii="Times New Roman" w:hAnsi="Times New Roman"/>
+          <w:sz w:val="24"/>
+        </w:rPr>
+        <w:t>diagonal direction.</w:t>
+      </w:r>
+      <w:r>
+        <w:rPr>
+          <w:rFonts w:ascii="Times New Roman" w:hAnsi="Times New Roman"/>
+          <w:sz w:val="24"/>
+        </w:rPr>
+        <w:t xml:space="preserve"> Below is presented the example state of board where player who places ‘X’ tokens won the game. As we can see, four ‘X’ tokens are placed in the row.</w:t>
       </w:r>
       <w:bookmarkStart w:id="114" w:name="_GoBack"/>
       <w:bookmarkEnd w:id="114"/>
-      <w:r>
-        <w:rPr>
-          <w:rFonts w:ascii="Times New Roman" w:hAnsi="Times New Roman"/>
-          <w:sz w:val="24"/>
-        </w:rPr>
-        <w:t xml:space="preserve">own and stops on the first unoccupied cell of the grid. The goal of the game is to place four discs to form a line in a horizontal, vertical or </w:t>
-      </w:r>
-      <w:r>
-        <w:rPr>
-          <w:rFonts w:ascii="Times New Roman" w:hAnsi="Times New Roman"/>
-          <w:sz w:val="24"/>
-        </w:rPr>
-        <w:t>diagonal direction.</w:t>
+    </w:p>
+    <w:p>
+      <w:pPr>
+        <w:pStyle w:val="Textbody"/>
+        <w:spacing w:line="360" w:lineRule="auto"/>
+        <w:ind w:firstLine="720"/>
+        <w:jc w:val="both"/>
+        <w:rPr>
+          <w:rFonts w:ascii="Times New Roman" w:hAnsi="Times New Roman"/>
+          <w:sz w:val="24"/>
+        </w:rPr>
+      </w:pPr>
+      <w:r>
+        <w:rPr>
+          <w:noProof/>
+          <w:lang w:val="pl-PL" w:eastAsia="pl-PL"/>
+        </w:rPr>
+        <w:lastRenderedPageBreak/>
+        <w:drawing>
+          <wp:inline distT="0" distB="0" distL="0" distR="0">
+            <wp:extent cx="5391150" cy="4638675"/>
+            <wp:effectExtent l="0" t="0" r="0" b="9525"/>
+            <wp:docPr id="7" name="Obraz 7" descr="C:\Users\Pawel\AppData\Local\Microsoft\Windows\INetCache\Content.Word\Connect four - example board.png"/>
+            <wp:cNvGraphicFramePr>
+              <a:graphicFrameLocks xmlns:a="http://schemas.openxmlformats.org/drawingml/2006/main" noChangeAspect="1"/>
+            </wp:cNvGraphicFramePr>
+            <a:graphic xmlns:a="http://schemas.openxmlformats.org/drawingml/2006/main">
+              <a:graphicData uri="http://schemas.openxmlformats.org/drawingml/2006/picture">
+                <pic:pic xmlns:pic="http://schemas.openxmlformats.org/drawingml/2006/picture">
+                  <pic:nvPicPr>
+                    <pic:cNvPr id="0" name="Picture 1" descr="C:\Users\Pawel\AppData\Local\Microsoft\Windows\INetCache\Content.Word\Connect four - example board.png"/>
+                    <pic:cNvPicPr>
+                      <a:picLocks noChangeAspect="1" noChangeArrowheads="1"/>
+                    </pic:cNvPicPr>
+                  </pic:nvPicPr>
+                  <pic:blipFill>
+                    <a:blip r:embed="rId14">
+                      <a:extLst>
+                        <a:ext uri="{28A0092B-C50C-407E-A947-70E740481C1C}">
+                          <a14:useLocalDpi xmlns:a14="http://schemas.microsoft.com/office/drawing/2010/main" val="0"/>
+                        </a:ext>
+                      </a:extLst>
+                    </a:blip>
+                    <a:srcRect/>
+                    <a:stretch>
+                      <a:fillRect/>
+                    </a:stretch>
+                  </pic:blipFill>
+                  <pic:spPr bwMode="auto">
+                    <a:xfrm>
+                      <a:off x="0" y="0"/>
+                      <a:ext cx="5391150" cy="4638675"/>
+                    </a:xfrm>
+                    <a:prstGeom prst="rect">
+                      <a:avLst/>
+                    </a:prstGeom>
+                    <a:noFill/>
+                    <a:ln>
+                      <a:noFill/>
+                    </a:ln>
+                  </pic:spPr>
+                </pic:pic>
+              </a:graphicData>
+            </a:graphic>
+          </wp:inline>
+        </w:drawing>
       </w:r>
     </w:p>
     <w:p>
@@ -8774,7 +8597,8 @@
       <w:pPr>
         <w:pStyle w:val="Standard"/>
         <w:spacing w:line="360" w:lineRule="auto"/>
-        <w:ind w:left="360"/>
+        <w:ind w:firstLine="720"/>
+        <w:jc w:val="both"/>
         <w:rPr>
           <w:rFonts w:ascii="Times New Roman" w:hAnsi="Times New Roman"/>
           <w:sz w:val="24"/>
@@ -8792,7 +8616,21 @@
           <w:rFonts w:ascii="Times New Roman" w:hAnsi="Times New Roman"/>
           <w:sz w:val="24"/>
         </w:rPr>
-        <w:t xml:space="preserve"> is a zero-sum, two-player game, where players make their moves in turns. One players places ‘X’ tokens and the other places ‘O’ tokens on the three by three grid board. The first players to place three tokens in the same column, row or in diagonal wins.</w:t>
+        <w:t xml:space="preserve"> is a zero-sum, two-player game, where players make t</w:t>
+      </w:r>
+      <w:r>
+        <w:rPr>
+          <w:rFonts w:ascii="Times New Roman" w:hAnsi="Times New Roman"/>
+          <w:sz w:val="24"/>
+        </w:rPr>
+        <w:t>heir moves in turns. One player</w:t>
+      </w:r>
+      <w:r>
+        <w:rPr>
+          <w:rFonts w:ascii="Times New Roman" w:hAnsi="Times New Roman"/>
+          <w:sz w:val="24"/>
+        </w:rPr>
+        <w:t xml:space="preserve"> places ‘X’ tokens and the other places ‘O’ tokens on the three by three grid board. The first players to place three tokens in the same column, row or in diagonal wins.</w:t>
       </w:r>
     </w:p>
     <w:p>
@@ -8898,10 +8736,2862 @@
     <w:p>
       <w:pPr>
         <w:pStyle w:val="Textbody"/>
-        <w:rPr>
-          <w:rFonts w:ascii="Times New Roman" w:hAnsi="Times New Roman"/>
-        </w:rPr>
-      </w:pPr>
+        <w:ind w:left="360" w:firstLine="360"/>
+        <w:rPr>
+          <w:rFonts w:ascii="Times New Roman" w:hAnsi="Times New Roman"/>
+          <w:sz w:val="24"/>
+        </w:rPr>
+      </w:pPr>
+      <w:r>
+        <w:rPr>
+          <w:rFonts w:ascii="Times New Roman" w:hAnsi="Times New Roman"/>
+        </w:rPr>
+        <w:t xml:space="preserve">During the </w:t>
+      </w:r>
+      <w:r>
+        <w:rPr>
+          <w:rFonts w:ascii="Times New Roman" w:hAnsi="Times New Roman"/>
+          <w:sz w:val="24"/>
+        </w:rPr>
+        <w:t>implementation of both games, I’ve tried to design it in a way, that will be easy to add more games into the program. It means that the main logic for finding the best possible move of the algorithm remains common for all of the games or at least it is easy to adapt the code to work with new type of game.</w:t>
+      </w:r>
+      <w:r>
+        <w:rPr>
+          <w:rFonts w:ascii="Times New Roman" w:hAnsi="Times New Roman"/>
+          <w:sz w:val="24"/>
+        </w:rPr>
+        <w:t xml:space="preserve"> </w:t>
+      </w:r>
+      <w:r>
+        <w:rPr>
+          <w:rFonts w:ascii="Times New Roman" w:hAnsi="Times New Roman"/>
+          <w:sz w:val="24"/>
+        </w:rPr>
+        <w:t>Below I present you the core snippet of code which is the same for both tic-tac-toe and connect-four games. The whole project is written in Java programming language</w:t>
+      </w:r>
+      <w:r>
+        <w:rPr>
+          <w:rFonts w:ascii="Times New Roman" w:hAnsi="Times New Roman"/>
+          <w:sz w:val="24"/>
+        </w:rPr>
+        <w:t>.</w:t>
+      </w:r>
+    </w:p>
+    <w:p>
+      <w:pPr>
+        <w:pStyle w:val="Textbody"/>
+        <w:ind w:left="360" w:firstLine="360"/>
+        <w:rPr>
+          <w:rFonts w:ascii="Times New Roman" w:hAnsi="Times New Roman"/>
+          <w:sz w:val="18"/>
+          <w:szCs w:val="18"/>
+        </w:rPr>
+      </w:pPr>
+    </w:p>
+    <w:tbl>
+      <w:tblPr>
+        <w:tblStyle w:val="Tabela-Siatka"/>
+        <w:tblW w:w="0" w:type="auto"/>
+        <w:tblInd w:w="360" w:type="dxa"/>
+        <w:tblLook w:val="04A0" w:firstRow="1" w:lastRow="0" w:firstColumn="1" w:lastColumn="0" w:noHBand="0" w:noVBand="1"/>
+      </w:tblPr>
+      <w:tblGrid>
+        <w:gridCol w:w="9268"/>
+      </w:tblGrid>
+      <w:tr>
+        <w:tc>
+          <w:tcPr>
+            <w:tcW w:w="9268" w:type="dxa"/>
+          </w:tcPr>
+          <w:p>
+            <w:pPr>
+              <w:widowControl/>
+              <w:suppressAutoHyphens w:val="0"/>
+              <w:autoSpaceDE w:val="0"/>
+              <w:adjustRightInd w:val="0"/>
+              <w:textAlignment w:val="auto"/>
+              <w:rPr>
+                <w:rFonts w:ascii="Courier New" w:hAnsi="Courier New" w:cs="Courier New"/>
+                <w:noProof/>
+                <w:kern w:val="0"/>
+                <w:sz w:val="18"/>
+                <w:szCs w:val="18"/>
+              </w:rPr>
+            </w:pPr>
+            <w:r>
+              <w:rPr>
+                <w:rFonts w:ascii="Courier New" w:hAnsi="Courier New" w:cs="Courier New"/>
+                <w:b/>
+                <w:bCs/>
+                <w:noProof/>
+                <w:color w:val="7F0055"/>
+                <w:kern w:val="0"/>
+                <w:sz w:val="18"/>
+                <w:szCs w:val="18"/>
+              </w:rPr>
+              <w:lastRenderedPageBreak/>
+              <w:t>private</w:t>
+            </w:r>
+            <w:r>
+              <w:rPr>
+                <w:rFonts w:ascii="Courier New" w:hAnsi="Courier New" w:cs="Courier New"/>
+                <w:noProof/>
+                <w:color w:val="000000"/>
+                <w:kern w:val="0"/>
+                <w:sz w:val="18"/>
+                <w:szCs w:val="18"/>
+              </w:rPr>
+              <w:t xml:space="preserve"> </w:t>
+            </w:r>
+            <w:r>
+              <w:rPr>
+                <w:rFonts w:ascii="Courier New" w:hAnsi="Courier New" w:cs="Courier New"/>
+                <w:b/>
+                <w:bCs/>
+                <w:noProof/>
+                <w:color w:val="7F0055"/>
+                <w:kern w:val="0"/>
+                <w:sz w:val="18"/>
+                <w:szCs w:val="18"/>
+              </w:rPr>
+              <w:t>int</w:t>
+            </w:r>
+            <w:r>
+              <w:rPr>
+                <w:rFonts w:ascii="Courier New" w:hAnsi="Courier New" w:cs="Courier New"/>
+                <w:noProof/>
+                <w:color w:val="000000"/>
+                <w:kern w:val="0"/>
+                <w:sz w:val="18"/>
+                <w:szCs w:val="18"/>
+              </w:rPr>
+              <w:t xml:space="preserve"> minMove(Board </w:t>
+            </w:r>
+            <w:r>
+              <w:rPr>
+                <w:rFonts w:ascii="Courier New" w:hAnsi="Courier New" w:cs="Courier New"/>
+                <w:noProof/>
+                <w:color w:val="6A3E3E"/>
+                <w:kern w:val="0"/>
+                <w:sz w:val="18"/>
+                <w:szCs w:val="18"/>
+              </w:rPr>
+              <w:t>board</w:t>
+            </w:r>
+            <w:r>
+              <w:rPr>
+                <w:rFonts w:ascii="Courier New" w:hAnsi="Courier New" w:cs="Courier New"/>
+                <w:noProof/>
+                <w:color w:val="000000"/>
+                <w:kern w:val="0"/>
+                <w:sz w:val="18"/>
+                <w:szCs w:val="18"/>
+              </w:rPr>
+              <w:t xml:space="preserve">, Move </w:t>
+            </w:r>
+            <w:r>
+              <w:rPr>
+                <w:rFonts w:ascii="Courier New" w:hAnsi="Courier New" w:cs="Courier New"/>
+                <w:noProof/>
+                <w:color w:val="6A3E3E"/>
+                <w:kern w:val="0"/>
+                <w:sz w:val="18"/>
+                <w:szCs w:val="18"/>
+              </w:rPr>
+              <w:t>move</w:t>
+            </w:r>
+            <w:r>
+              <w:rPr>
+                <w:rFonts w:ascii="Courier New" w:hAnsi="Courier New" w:cs="Courier New"/>
+                <w:noProof/>
+                <w:color w:val="000000"/>
+                <w:kern w:val="0"/>
+                <w:sz w:val="18"/>
+                <w:szCs w:val="18"/>
+              </w:rPr>
+              <w:t xml:space="preserve">, </w:t>
+            </w:r>
+            <w:r>
+              <w:rPr>
+                <w:rFonts w:ascii="Courier New" w:hAnsi="Courier New" w:cs="Courier New"/>
+                <w:b/>
+                <w:bCs/>
+                <w:noProof/>
+                <w:color w:val="7F0055"/>
+                <w:kern w:val="0"/>
+                <w:sz w:val="18"/>
+                <w:szCs w:val="18"/>
+              </w:rPr>
+              <w:t>int</w:t>
+            </w:r>
+            <w:r>
+              <w:rPr>
+                <w:rFonts w:ascii="Courier New" w:hAnsi="Courier New" w:cs="Courier New"/>
+                <w:noProof/>
+                <w:color w:val="000000"/>
+                <w:kern w:val="0"/>
+                <w:sz w:val="18"/>
+                <w:szCs w:val="18"/>
+              </w:rPr>
+              <w:t xml:space="preserve"> </w:t>
+            </w:r>
+            <w:r>
+              <w:rPr>
+                <w:rFonts w:ascii="Courier New" w:hAnsi="Courier New" w:cs="Courier New"/>
+                <w:noProof/>
+                <w:color w:val="6A3E3E"/>
+                <w:kern w:val="0"/>
+                <w:sz w:val="18"/>
+                <w:szCs w:val="18"/>
+              </w:rPr>
+              <w:t>depth</w:t>
+            </w:r>
+            <w:r>
+              <w:rPr>
+                <w:rFonts w:ascii="Courier New" w:hAnsi="Courier New" w:cs="Courier New"/>
+                <w:noProof/>
+                <w:color w:val="000000"/>
+                <w:kern w:val="0"/>
+                <w:sz w:val="18"/>
+                <w:szCs w:val="18"/>
+              </w:rPr>
+              <w:t>) {</w:t>
+            </w:r>
+            <w:r>
+              <w:rPr>
+                <w:rFonts w:ascii="Courier New" w:hAnsi="Courier New" w:cs="Courier New"/>
+                <w:noProof/>
+                <w:kern w:val="0"/>
+                <w:sz w:val="18"/>
+                <w:szCs w:val="18"/>
+              </w:rPr>
+              <w:t xml:space="preserve"> </w:t>
+            </w:r>
+          </w:p>
+          <w:p>
+            <w:pPr>
+              <w:widowControl/>
+              <w:suppressAutoHyphens w:val="0"/>
+              <w:autoSpaceDE w:val="0"/>
+              <w:adjustRightInd w:val="0"/>
+              <w:textAlignment w:val="auto"/>
+              <w:rPr>
+                <w:rFonts w:ascii="Courier New" w:hAnsi="Courier New" w:cs="Courier New"/>
+                <w:noProof/>
+                <w:color w:val="000000"/>
+                <w:kern w:val="0"/>
+                <w:sz w:val="18"/>
+                <w:szCs w:val="18"/>
+              </w:rPr>
+            </w:pPr>
+            <w:r>
+              <w:rPr>
+                <w:rFonts w:ascii="Courier New" w:hAnsi="Courier New" w:cs="Courier New"/>
+                <w:noProof/>
+                <w:color w:val="000000"/>
+                <w:kern w:val="0"/>
+                <w:sz w:val="18"/>
+                <w:szCs w:val="18"/>
+              </w:rPr>
+              <w:tab/>
+            </w:r>
+            <w:r>
+              <w:rPr>
+                <w:rFonts w:ascii="Courier New" w:hAnsi="Courier New" w:cs="Courier New"/>
+                <w:noProof/>
+                <w:color w:val="000000"/>
+                <w:kern w:val="0"/>
+                <w:sz w:val="18"/>
+                <w:szCs w:val="18"/>
+              </w:rPr>
+              <w:t xml:space="preserve">Board </w:t>
+            </w:r>
+            <w:r>
+              <w:rPr>
+                <w:rFonts w:ascii="Courier New" w:hAnsi="Courier New" w:cs="Courier New"/>
+                <w:noProof/>
+                <w:color w:val="6A3E3E"/>
+                <w:kern w:val="0"/>
+                <w:sz w:val="18"/>
+                <w:szCs w:val="18"/>
+              </w:rPr>
+              <w:t>boardCopy</w:t>
+            </w:r>
+            <w:r>
+              <w:rPr>
+                <w:rFonts w:ascii="Courier New" w:hAnsi="Courier New" w:cs="Courier New"/>
+                <w:noProof/>
+                <w:color w:val="000000"/>
+                <w:kern w:val="0"/>
+                <w:sz w:val="18"/>
+                <w:szCs w:val="18"/>
+              </w:rPr>
+              <w:t xml:space="preserve"> = makeTempBoard(</w:t>
+            </w:r>
+            <w:r>
+              <w:rPr>
+                <w:rFonts w:ascii="Courier New" w:hAnsi="Courier New" w:cs="Courier New"/>
+                <w:noProof/>
+                <w:color w:val="6A3E3E"/>
+                <w:kern w:val="0"/>
+                <w:sz w:val="18"/>
+                <w:szCs w:val="18"/>
+              </w:rPr>
+              <w:t>board</w:t>
+            </w:r>
+            <w:r>
+              <w:rPr>
+                <w:rFonts w:ascii="Courier New" w:hAnsi="Courier New" w:cs="Courier New"/>
+                <w:noProof/>
+                <w:color w:val="000000"/>
+                <w:kern w:val="0"/>
+                <w:sz w:val="18"/>
+                <w:szCs w:val="18"/>
+              </w:rPr>
+              <w:t>);</w:t>
+            </w:r>
+          </w:p>
+          <w:p>
+            <w:pPr>
+              <w:widowControl/>
+              <w:suppressAutoHyphens w:val="0"/>
+              <w:autoSpaceDE w:val="0"/>
+              <w:adjustRightInd w:val="0"/>
+              <w:textAlignment w:val="auto"/>
+              <w:rPr>
+                <w:rFonts w:ascii="Courier New" w:hAnsi="Courier New" w:cs="Courier New"/>
+                <w:noProof/>
+                <w:kern w:val="0"/>
+                <w:sz w:val="18"/>
+                <w:szCs w:val="18"/>
+              </w:rPr>
+            </w:pPr>
+            <w:r>
+              <w:rPr>
+                <w:rFonts w:ascii="Courier New" w:hAnsi="Courier New" w:cs="Courier New"/>
+                <w:noProof/>
+                <w:color w:val="000000"/>
+                <w:kern w:val="0"/>
+                <w:sz w:val="18"/>
+                <w:szCs w:val="18"/>
+              </w:rPr>
+              <w:tab/>
+              <w:t>makeTempMove(</w:t>
+            </w:r>
+            <w:r>
+              <w:rPr>
+                <w:rFonts w:ascii="Courier New" w:hAnsi="Courier New" w:cs="Courier New"/>
+                <w:noProof/>
+                <w:color w:val="6A3E3E"/>
+                <w:kern w:val="0"/>
+                <w:sz w:val="18"/>
+                <w:szCs w:val="18"/>
+              </w:rPr>
+              <w:t>move</w:t>
+            </w:r>
+            <w:r>
+              <w:rPr>
+                <w:rFonts w:ascii="Courier New" w:hAnsi="Courier New" w:cs="Courier New"/>
+                <w:noProof/>
+                <w:color w:val="000000"/>
+                <w:kern w:val="0"/>
+                <w:sz w:val="18"/>
+                <w:szCs w:val="18"/>
+              </w:rPr>
+              <w:t>);</w:t>
+            </w:r>
+          </w:p>
+          <w:p>
+            <w:pPr>
+              <w:widowControl/>
+              <w:suppressAutoHyphens w:val="0"/>
+              <w:autoSpaceDE w:val="0"/>
+              <w:adjustRightInd w:val="0"/>
+              <w:textAlignment w:val="auto"/>
+              <w:rPr>
+                <w:rFonts w:ascii="Courier New" w:hAnsi="Courier New" w:cs="Courier New"/>
+                <w:noProof/>
+                <w:kern w:val="0"/>
+                <w:sz w:val="18"/>
+                <w:szCs w:val="18"/>
+              </w:rPr>
+            </w:pPr>
+            <w:r>
+              <w:rPr>
+                <w:rFonts w:ascii="Courier New" w:hAnsi="Courier New" w:cs="Courier New"/>
+                <w:noProof/>
+                <w:color w:val="000000"/>
+                <w:kern w:val="0"/>
+                <w:sz w:val="18"/>
+                <w:szCs w:val="18"/>
+              </w:rPr>
+              <w:tab/>
+            </w:r>
+            <w:r>
+              <w:rPr>
+                <w:rFonts w:ascii="Courier New" w:hAnsi="Courier New" w:cs="Courier New"/>
+                <w:b/>
+                <w:bCs/>
+                <w:noProof/>
+                <w:color w:val="7F0055"/>
+                <w:kern w:val="0"/>
+                <w:sz w:val="18"/>
+                <w:szCs w:val="18"/>
+              </w:rPr>
+              <w:t>if</w:t>
+            </w:r>
+            <w:r>
+              <w:rPr>
+                <w:rFonts w:ascii="Courier New" w:hAnsi="Courier New" w:cs="Courier New"/>
+                <w:noProof/>
+                <w:color w:val="000000"/>
+                <w:kern w:val="0"/>
+                <w:sz w:val="18"/>
+                <w:szCs w:val="18"/>
+              </w:rPr>
+              <w:t xml:space="preserve"> (</w:t>
+            </w:r>
+            <w:r>
+              <w:rPr>
+                <w:rFonts w:ascii="Courier New" w:hAnsi="Courier New" w:cs="Courier New"/>
+                <w:noProof/>
+                <w:color w:val="6A3E3E"/>
+                <w:kern w:val="0"/>
+                <w:sz w:val="18"/>
+                <w:szCs w:val="18"/>
+              </w:rPr>
+              <w:t>depth</w:t>
+            </w:r>
+            <w:r>
+              <w:rPr>
+                <w:rFonts w:ascii="Courier New" w:hAnsi="Courier New" w:cs="Courier New"/>
+                <w:noProof/>
+                <w:color w:val="000000"/>
+                <w:kern w:val="0"/>
+                <w:sz w:val="18"/>
+                <w:szCs w:val="18"/>
+              </w:rPr>
+              <w:t xml:space="preserve"> &gt; </w:t>
+            </w:r>
+            <w:r>
+              <w:rPr>
+                <w:rFonts w:ascii="Courier New" w:hAnsi="Courier New" w:cs="Courier New"/>
+                <w:noProof/>
+                <w:color w:val="0000C0"/>
+                <w:kern w:val="0"/>
+                <w:sz w:val="18"/>
+                <w:szCs w:val="18"/>
+              </w:rPr>
+              <w:t>movesAhead</w:t>
+            </w:r>
+            <w:r>
+              <w:rPr>
+                <w:rFonts w:ascii="Courier New" w:hAnsi="Courier New" w:cs="Courier New"/>
+                <w:noProof/>
+                <w:color w:val="000000"/>
+                <w:kern w:val="0"/>
+                <w:sz w:val="18"/>
+                <w:szCs w:val="18"/>
+              </w:rPr>
+              <w:t xml:space="preserve"> || hasGameEnded()) {</w:t>
+            </w:r>
+          </w:p>
+          <w:p>
+            <w:pPr>
+              <w:widowControl/>
+              <w:suppressAutoHyphens w:val="0"/>
+              <w:autoSpaceDE w:val="0"/>
+              <w:adjustRightInd w:val="0"/>
+              <w:textAlignment w:val="auto"/>
+              <w:rPr>
+                <w:rFonts w:ascii="Courier New" w:hAnsi="Courier New" w:cs="Courier New"/>
+                <w:noProof/>
+                <w:kern w:val="0"/>
+                <w:sz w:val="18"/>
+                <w:szCs w:val="18"/>
+              </w:rPr>
+            </w:pPr>
+            <w:r>
+              <w:rPr>
+                <w:rFonts w:ascii="Courier New" w:hAnsi="Courier New" w:cs="Courier New"/>
+                <w:noProof/>
+                <w:color w:val="000000"/>
+                <w:kern w:val="0"/>
+                <w:sz w:val="18"/>
+                <w:szCs w:val="18"/>
+              </w:rPr>
+              <w:tab/>
+            </w:r>
+            <w:r>
+              <w:rPr>
+                <w:rFonts w:ascii="Courier New" w:hAnsi="Courier New" w:cs="Courier New"/>
+                <w:noProof/>
+                <w:color w:val="000000"/>
+                <w:kern w:val="0"/>
+                <w:sz w:val="18"/>
+                <w:szCs w:val="18"/>
+              </w:rPr>
+              <w:tab/>
+            </w:r>
+            <w:r>
+              <w:rPr>
+                <w:rFonts w:ascii="Courier New" w:hAnsi="Courier New" w:cs="Courier New"/>
+                <w:b/>
+                <w:bCs/>
+                <w:noProof/>
+                <w:color w:val="7F0055"/>
+                <w:kern w:val="0"/>
+                <w:sz w:val="18"/>
+                <w:szCs w:val="18"/>
+              </w:rPr>
+              <w:t>return</w:t>
+            </w:r>
+            <w:r>
+              <w:rPr>
+                <w:rFonts w:ascii="Courier New" w:hAnsi="Courier New" w:cs="Courier New"/>
+                <w:noProof/>
+                <w:color w:val="000000"/>
+                <w:kern w:val="0"/>
+                <w:sz w:val="18"/>
+                <w:szCs w:val="18"/>
+              </w:rPr>
+              <w:t xml:space="preserve"> scoreBoard();</w:t>
+            </w:r>
+          </w:p>
+          <w:p>
+            <w:pPr>
+              <w:widowControl/>
+              <w:suppressAutoHyphens w:val="0"/>
+              <w:autoSpaceDE w:val="0"/>
+              <w:adjustRightInd w:val="0"/>
+              <w:textAlignment w:val="auto"/>
+              <w:rPr>
+                <w:rFonts w:ascii="Courier New" w:hAnsi="Courier New" w:cs="Courier New"/>
+                <w:noProof/>
+                <w:kern w:val="0"/>
+                <w:sz w:val="18"/>
+                <w:szCs w:val="18"/>
+              </w:rPr>
+            </w:pPr>
+            <w:r>
+              <w:rPr>
+                <w:rFonts w:ascii="Courier New" w:hAnsi="Courier New" w:cs="Courier New"/>
+                <w:noProof/>
+                <w:color w:val="000000"/>
+                <w:kern w:val="0"/>
+                <w:sz w:val="18"/>
+                <w:szCs w:val="18"/>
+              </w:rPr>
+              <w:tab/>
+              <w:t xml:space="preserve">} </w:t>
+            </w:r>
+            <w:r>
+              <w:rPr>
+                <w:rFonts w:ascii="Courier New" w:hAnsi="Courier New" w:cs="Courier New"/>
+                <w:b/>
+                <w:bCs/>
+                <w:noProof/>
+                <w:color w:val="7F0055"/>
+                <w:kern w:val="0"/>
+                <w:sz w:val="18"/>
+                <w:szCs w:val="18"/>
+              </w:rPr>
+              <w:t>else</w:t>
+            </w:r>
+            <w:r>
+              <w:rPr>
+                <w:rFonts w:ascii="Courier New" w:hAnsi="Courier New" w:cs="Courier New"/>
+                <w:noProof/>
+                <w:color w:val="000000"/>
+                <w:kern w:val="0"/>
+                <w:sz w:val="18"/>
+                <w:szCs w:val="18"/>
+              </w:rPr>
+              <w:t xml:space="preserve"> {</w:t>
+            </w:r>
+          </w:p>
+          <w:p>
+            <w:pPr>
+              <w:widowControl/>
+              <w:suppressAutoHyphens w:val="0"/>
+              <w:autoSpaceDE w:val="0"/>
+              <w:adjustRightInd w:val="0"/>
+              <w:textAlignment w:val="auto"/>
+              <w:rPr>
+                <w:rFonts w:ascii="Courier New" w:hAnsi="Courier New" w:cs="Courier New"/>
+                <w:noProof/>
+                <w:kern w:val="0"/>
+                <w:sz w:val="18"/>
+                <w:szCs w:val="18"/>
+              </w:rPr>
+            </w:pPr>
+            <w:r>
+              <w:rPr>
+                <w:rFonts w:ascii="Courier New" w:hAnsi="Courier New" w:cs="Courier New"/>
+                <w:noProof/>
+                <w:color w:val="000000"/>
+                <w:kern w:val="0"/>
+                <w:sz w:val="18"/>
+                <w:szCs w:val="18"/>
+              </w:rPr>
+              <w:tab/>
+            </w:r>
+            <w:r>
+              <w:rPr>
+                <w:rFonts w:ascii="Courier New" w:hAnsi="Courier New" w:cs="Courier New"/>
+                <w:noProof/>
+                <w:color w:val="000000"/>
+                <w:kern w:val="0"/>
+                <w:sz w:val="18"/>
+                <w:szCs w:val="18"/>
+              </w:rPr>
+              <w:tab/>
+            </w:r>
+            <w:r>
+              <w:rPr>
+                <w:rFonts w:ascii="Courier New" w:hAnsi="Courier New" w:cs="Courier New"/>
+                <w:b/>
+                <w:bCs/>
+                <w:noProof/>
+                <w:color w:val="7F0055"/>
+                <w:kern w:val="0"/>
+                <w:sz w:val="18"/>
+                <w:szCs w:val="18"/>
+              </w:rPr>
+              <w:t>int</w:t>
+            </w:r>
+            <w:r>
+              <w:rPr>
+                <w:rFonts w:ascii="Courier New" w:hAnsi="Courier New" w:cs="Courier New"/>
+                <w:noProof/>
+                <w:color w:val="000000"/>
+                <w:kern w:val="0"/>
+                <w:sz w:val="18"/>
+                <w:szCs w:val="18"/>
+              </w:rPr>
+              <w:t xml:space="preserve"> </w:t>
+            </w:r>
+            <w:r>
+              <w:rPr>
+                <w:rFonts w:ascii="Courier New" w:hAnsi="Courier New" w:cs="Courier New"/>
+                <w:noProof/>
+                <w:color w:val="6A3E3E"/>
+                <w:kern w:val="0"/>
+                <w:sz w:val="18"/>
+                <w:szCs w:val="18"/>
+              </w:rPr>
+              <w:t>minValue</w:t>
+            </w:r>
+            <w:r>
+              <w:rPr>
+                <w:rFonts w:ascii="Courier New" w:hAnsi="Courier New" w:cs="Courier New"/>
+                <w:noProof/>
+                <w:color w:val="000000"/>
+                <w:kern w:val="0"/>
+                <w:sz w:val="18"/>
+                <w:szCs w:val="18"/>
+              </w:rPr>
+              <w:t xml:space="preserve"> = Integer.</w:t>
+            </w:r>
+            <w:r>
+              <w:rPr>
+                <w:rFonts w:ascii="Courier New" w:hAnsi="Courier New" w:cs="Courier New"/>
+                <w:b/>
+                <w:bCs/>
+                <w:i/>
+                <w:iCs/>
+                <w:noProof/>
+                <w:color w:val="0000C0"/>
+                <w:kern w:val="0"/>
+                <w:sz w:val="18"/>
+                <w:szCs w:val="18"/>
+              </w:rPr>
+              <w:t>MAX_VALUE</w:t>
+            </w:r>
+            <w:r>
+              <w:rPr>
+                <w:rFonts w:ascii="Courier New" w:hAnsi="Courier New" w:cs="Courier New"/>
+                <w:noProof/>
+                <w:color w:val="000000"/>
+                <w:kern w:val="0"/>
+                <w:sz w:val="18"/>
+                <w:szCs w:val="18"/>
+              </w:rPr>
+              <w:t>;</w:t>
+            </w:r>
+          </w:p>
+          <w:p>
+            <w:pPr>
+              <w:widowControl/>
+              <w:suppressAutoHyphens w:val="0"/>
+              <w:autoSpaceDE w:val="0"/>
+              <w:adjustRightInd w:val="0"/>
+              <w:textAlignment w:val="auto"/>
+              <w:rPr>
+                <w:rFonts w:ascii="Courier New" w:hAnsi="Courier New" w:cs="Courier New"/>
+                <w:noProof/>
+                <w:kern w:val="0"/>
+                <w:sz w:val="18"/>
+                <w:szCs w:val="18"/>
+              </w:rPr>
+            </w:pPr>
+            <w:r>
+              <w:rPr>
+                <w:rFonts w:ascii="Courier New" w:hAnsi="Courier New" w:cs="Courier New"/>
+                <w:noProof/>
+                <w:color w:val="000000"/>
+                <w:kern w:val="0"/>
+                <w:sz w:val="18"/>
+                <w:szCs w:val="18"/>
+              </w:rPr>
+              <w:tab/>
+            </w:r>
+            <w:r>
+              <w:rPr>
+                <w:rFonts w:ascii="Courier New" w:hAnsi="Courier New" w:cs="Courier New"/>
+                <w:noProof/>
+                <w:color w:val="000000"/>
+                <w:kern w:val="0"/>
+                <w:sz w:val="18"/>
+                <w:szCs w:val="18"/>
+              </w:rPr>
+              <w:tab/>
+            </w:r>
+            <w:r>
+              <w:rPr>
+                <w:rFonts w:ascii="Courier New" w:hAnsi="Courier New" w:cs="Courier New"/>
+                <w:b/>
+                <w:bCs/>
+                <w:noProof/>
+                <w:color w:val="7F0055"/>
+                <w:kern w:val="0"/>
+                <w:sz w:val="18"/>
+                <w:szCs w:val="18"/>
+              </w:rPr>
+              <w:t>int</w:t>
+            </w:r>
+            <w:r>
+              <w:rPr>
+                <w:rFonts w:ascii="Courier New" w:hAnsi="Courier New" w:cs="Courier New"/>
+                <w:noProof/>
+                <w:color w:val="000000"/>
+                <w:kern w:val="0"/>
+                <w:sz w:val="18"/>
+                <w:szCs w:val="18"/>
+              </w:rPr>
+              <w:t xml:space="preserve"> </w:t>
+            </w:r>
+            <w:r>
+              <w:rPr>
+                <w:rFonts w:ascii="Courier New" w:hAnsi="Courier New" w:cs="Courier New"/>
+                <w:noProof/>
+                <w:color w:val="6A3E3E"/>
+                <w:kern w:val="0"/>
+                <w:sz w:val="18"/>
+                <w:szCs w:val="18"/>
+              </w:rPr>
+              <w:t>tempValue</w:t>
+            </w:r>
+            <w:r>
+              <w:rPr>
+                <w:rFonts w:ascii="Courier New" w:hAnsi="Courier New" w:cs="Courier New"/>
+                <w:noProof/>
+                <w:color w:val="000000"/>
+                <w:kern w:val="0"/>
+                <w:sz w:val="18"/>
+                <w:szCs w:val="18"/>
+              </w:rPr>
+              <w:t>;</w:t>
+            </w:r>
+          </w:p>
+          <w:p>
+            <w:pPr>
+              <w:widowControl/>
+              <w:suppressAutoHyphens w:val="0"/>
+              <w:autoSpaceDE w:val="0"/>
+              <w:adjustRightInd w:val="0"/>
+              <w:textAlignment w:val="auto"/>
+              <w:rPr>
+                <w:rFonts w:ascii="Courier New" w:hAnsi="Courier New" w:cs="Courier New"/>
+                <w:noProof/>
+                <w:kern w:val="0"/>
+                <w:sz w:val="18"/>
+                <w:szCs w:val="18"/>
+              </w:rPr>
+            </w:pPr>
+            <w:r>
+              <w:rPr>
+                <w:rFonts w:ascii="Courier New" w:hAnsi="Courier New" w:cs="Courier New"/>
+                <w:noProof/>
+                <w:color w:val="000000"/>
+                <w:kern w:val="0"/>
+                <w:sz w:val="18"/>
+                <w:szCs w:val="18"/>
+              </w:rPr>
+              <w:tab/>
+            </w:r>
+            <w:r>
+              <w:rPr>
+                <w:rFonts w:ascii="Courier New" w:hAnsi="Courier New" w:cs="Courier New"/>
+                <w:noProof/>
+                <w:color w:val="000000"/>
+                <w:kern w:val="0"/>
+                <w:sz w:val="18"/>
+                <w:szCs w:val="18"/>
+              </w:rPr>
+              <w:tab/>
+              <w:t xml:space="preserve">List&lt;Move&gt; </w:t>
+            </w:r>
+            <w:r>
+              <w:rPr>
+                <w:rFonts w:ascii="Courier New" w:hAnsi="Courier New" w:cs="Courier New"/>
+                <w:noProof/>
+                <w:color w:val="6A3E3E"/>
+                <w:kern w:val="0"/>
+                <w:sz w:val="18"/>
+                <w:szCs w:val="18"/>
+              </w:rPr>
+              <w:t>possibleMoves</w:t>
+            </w:r>
+            <w:r>
+              <w:rPr>
+                <w:rFonts w:ascii="Courier New" w:hAnsi="Courier New" w:cs="Courier New"/>
+                <w:noProof/>
+                <w:color w:val="000000"/>
+                <w:kern w:val="0"/>
+                <w:sz w:val="18"/>
+                <w:szCs w:val="18"/>
+              </w:rPr>
+              <w:t xml:space="preserve"> = getPossibleMoves(</w:t>
+            </w:r>
+            <w:r>
+              <w:rPr>
+                <w:rFonts w:ascii="Courier New" w:hAnsi="Courier New" w:cs="Courier New"/>
+                <w:noProof/>
+                <w:color w:val="6A3E3E"/>
+                <w:kern w:val="0"/>
+                <w:sz w:val="18"/>
+                <w:szCs w:val="18"/>
+              </w:rPr>
+              <w:t>boardCopy</w:t>
+            </w:r>
+            <w:r>
+              <w:rPr>
+                <w:rFonts w:ascii="Courier New" w:hAnsi="Courier New" w:cs="Courier New"/>
+                <w:noProof/>
+                <w:color w:val="000000"/>
+                <w:kern w:val="0"/>
+                <w:sz w:val="18"/>
+                <w:szCs w:val="18"/>
+              </w:rPr>
+              <w:t>);</w:t>
+            </w:r>
+          </w:p>
+          <w:p>
+            <w:pPr>
+              <w:widowControl/>
+              <w:suppressAutoHyphens w:val="0"/>
+              <w:autoSpaceDE w:val="0"/>
+              <w:adjustRightInd w:val="0"/>
+              <w:textAlignment w:val="auto"/>
+              <w:rPr>
+                <w:rFonts w:ascii="Courier New" w:hAnsi="Courier New" w:cs="Courier New"/>
+                <w:noProof/>
+                <w:kern w:val="0"/>
+                <w:sz w:val="18"/>
+                <w:szCs w:val="18"/>
+              </w:rPr>
+            </w:pPr>
+            <w:r>
+              <w:rPr>
+                <w:rFonts w:ascii="Courier New" w:hAnsi="Courier New" w:cs="Courier New"/>
+                <w:noProof/>
+                <w:color w:val="000000"/>
+                <w:kern w:val="0"/>
+                <w:sz w:val="18"/>
+                <w:szCs w:val="18"/>
+              </w:rPr>
+              <w:tab/>
+            </w:r>
+            <w:r>
+              <w:rPr>
+                <w:rFonts w:ascii="Courier New" w:hAnsi="Courier New" w:cs="Courier New"/>
+                <w:noProof/>
+                <w:color w:val="000000"/>
+                <w:kern w:val="0"/>
+                <w:sz w:val="18"/>
+                <w:szCs w:val="18"/>
+              </w:rPr>
+              <w:tab/>
+            </w:r>
+            <w:r>
+              <w:rPr>
+                <w:rFonts w:ascii="Courier New" w:hAnsi="Courier New" w:cs="Courier New"/>
+                <w:b/>
+                <w:bCs/>
+                <w:noProof/>
+                <w:color w:val="7F0055"/>
+                <w:kern w:val="0"/>
+                <w:sz w:val="18"/>
+                <w:szCs w:val="18"/>
+              </w:rPr>
+              <w:t>for</w:t>
+            </w:r>
+            <w:r>
+              <w:rPr>
+                <w:rFonts w:ascii="Courier New" w:hAnsi="Courier New" w:cs="Courier New"/>
+                <w:noProof/>
+                <w:color w:val="000000"/>
+                <w:kern w:val="0"/>
+                <w:sz w:val="18"/>
+                <w:szCs w:val="18"/>
+              </w:rPr>
+              <w:t xml:space="preserve"> (Move </w:t>
+            </w:r>
+            <w:r>
+              <w:rPr>
+                <w:rFonts w:ascii="Courier New" w:hAnsi="Courier New" w:cs="Courier New"/>
+                <w:noProof/>
+                <w:color w:val="6A3E3E"/>
+                <w:kern w:val="0"/>
+                <w:sz w:val="18"/>
+                <w:szCs w:val="18"/>
+              </w:rPr>
+              <w:t>tempMove</w:t>
+            </w:r>
+            <w:r>
+              <w:rPr>
+                <w:rFonts w:ascii="Courier New" w:hAnsi="Courier New" w:cs="Courier New"/>
+                <w:noProof/>
+                <w:color w:val="000000"/>
+                <w:kern w:val="0"/>
+                <w:sz w:val="18"/>
+                <w:szCs w:val="18"/>
+              </w:rPr>
+              <w:t xml:space="preserve"> : </w:t>
+            </w:r>
+            <w:r>
+              <w:rPr>
+                <w:rFonts w:ascii="Courier New" w:hAnsi="Courier New" w:cs="Courier New"/>
+                <w:noProof/>
+                <w:color w:val="6A3E3E"/>
+                <w:kern w:val="0"/>
+                <w:sz w:val="18"/>
+                <w:szCs w:val="18"/>
+              </w:rPr>
+              <w:t>possibleMoves</w:t>
+            </w:r>
+            <w:r>
+              <w:rPr>
+                <w:rFonts w:ascii="Courier New" w:hAnsi="Courier New" w:cs="Courier New"/>
+                <w:noProof/>
+                <w:color w:val="000000"/>
+                <w:kern w:val="0"/>
+                <w:sz w:val="18"/>
+                <w:szCs w:val="18"/>
+              </w:rPr>
+              <w:t>) {</w:t>
+            </w:r>
+          </w:p>
+          <w:p>
+            <w:pPr>
+              <w:widowControl/>
+              <w:suppressAutoHyphens w:val="0"/>
+              <w:autoSpaceDE w:val="0"/>
+              <w:adjustRightInd w:val="0"/>
+              <w:textAlignment w:val="auto"/>
+              <w:rPr>
+                <w:rFonts w:ascii="Courier New" w:hAnsi="Courier New" w:cs="Courier New"/>
+                <w:noProof/>
+                <w:kern w:val="0"/>
+                <w:sz w:val="18"/>
+                <w:szCs w:val="18"/>
+              </w:rPr>
+            </w:pPr>
+            <w:r>
+              <w:rPr>
+                <w:rFonts w:ascii="Courier New" w:hAnsi="Courier New" w:cs="Courier New"/>
+                <w:noProof/>
+                <w:color w:val="000000"/>
+                <w:kern w:val="0"/>
+                <w:sz w:val="18"/>
+                <w:szCs w:val="18"/>
+              </w:rPr>
+              <w:tab/>
+            </w:r>
+            <w:r>
+              <w:rPr>
+                <w:rFonts w:ascii="Courier New" w:hAnsi="Courier New" w:cs="Courier New"/>
+                <w:noProof/>
+                <w:color w:val="000000"/>
+                <w:kern w:val="0"/>
+                <w:sz w:val="18"/>
+                <w:szCs w:val="18"/>
+              </w:rPr>
+              <w:tab/>
+            </w:r>
+            <w:r>
+              <w:rPr>
+                <w:rFonts w:ascii="Courier New" w:hAnsi="Courier New" w:cs="Courier New"/>
+                <w:noProof/>
+                <w:color w:val="000000"/>
+                <w:kern w:val="0"/>
+                <w:sz w:val="18"/>
+                <w:szCs w:val="18"/>
+              </w:rPr>
+              <w:tab/>
+            </w:r>
+            <w:r>
+              <w:rPr>
+                <w:rFonts w:ascii="Courier New" w:hAnsi="Courier New" w:cs="Courier New"/>
+                <w:noProof/>
+                <w:color w:val="6A3E3E"/>
+                <w:kern w:val="0"/>
+                <w:sz w:val="18"/>
+                <w:szCs w:val="18"/>
+              </w:rPr>
+              <w:t>tempValue</w:t>
+            </w:r>
+            <w:r>
+              <w:rPr>
+                <w:rFonts w:ascii="Courier New" w:hAnsi="Courier New" w:cs="Courier New"/>
+                <w:noProof/>
+                <w:color w:val="000000"/>
+                <w:kern w:val="0"/>
+                <w:sz w:val="18"/>
+                <w:szCs w:val="18"/>
+              </w:rPr>
+              <w:t xml:space="preserve"> = maxMove(</w:t>
+            </w:r>
+            <w:r>
+              <w:rPr>
+                <w:rFonts w:ascii="Courier New" w:hAnsi="Courier New" w:cs="Courier New"/>
+                <w:noProof/>
+                <w:color w:val="6A3E3E"/>
+                <w:kern w:val="0"/>
+                <w:sz w:val="18"/>
+                <w:szCs w:val="18"/>
+              </w:rPr>
+              <w:t>boardCopy</w:t>
+            </w:r>
+            <w:r>
+              <w:rPr>
+                <w:rFonts w:ascii="Courier New" w:hAnsi="Courier New" w:cs="Courier New"/>
+                <w:noProof/>
+                <w:color w:val="000000"/>
+                <w:kern w:val="0"/>
+                <w:sz w:val="18"/>
+                <w:szCs w:val="18"/>
+              </w:rPr>
+              <w:t xml:space="preserve">, </w:t>
+            </w:r>
+            <w:r>
+              <w:rPr>
+                <w:rFonts w:ascii="Courier New" w:hAnsi="Courier New" w:cs="Courier New"/>
+                <w:noProof/>
+                <w:color w:val="6A3E3E"/>
+                <w:kern w:val="0"/>
+                <w:sz w:val="18"/>
+                <w:szCs w:val="18"/>
+              </w:rPr>
+              <w:t>tempMove</w:t>
+            </w:r>
+            <w:r>
+              <w:rPr>
+                <w:rFonts w:ascii="Courier New" w:hAnsi="Courier New" w:cs="Courier New"/>
+                <w:noProof/>
+                <w:color w:val="000000"/>
+                <w:kern w:val="0"/>
+                <w:sz w:val="18"/>
+                <w:szCs w:val="18"/>
+              </w:rPr>
+              <w:t xml:space="preserve">, </w:t>
+            </w:r>
+            <w:r>
+              <w:rPr>
+                <w:rFonts w:ascii="Courier New" w:hAnsi="Courier New" w:cs="Courier New"/>
+                <w:noProof/>
+                <w:color w:val="6A3E3E"/>
+                <w:kern w:val="0"/>
+                <w:sz w:val="18"/>
+                <w:szCs w:val="18"/>
+              </w:rPr>
+              <w:t>depth</w:t>
+            </w:r>
+            <w:r>
+              <w:rPr>
+                <w:rFonts w:ascii="Courier New" w:hAnsi="Courier New" w:cs="Courier New"/>
+                <w:noProof/>
+                <w:color w:val="000000"/>
+                <w:kern w:val="0"/>
+                <w:sz w:val="18"/>
+                <w:szCs w:val="18"/>
+              </w:rPr>
+              <w:t>);</w:t>
+            </w:r>
+          </w:p>
+          <w:p>
+            <w:pPr>
+              <w:widowControl/>
+              <w:suppressAutoHyphens w:val="0"/>
+              <w:autoSpaceDE w:val="0"/>
+              <w:adjustRightInd w:val="0"/>
+              <w:textAlignment w:val="auto"/>
+              <w:rPr>
+                <w:rFonts w:ascii="Courier New" w:hAnsi="Courier New" w:cs="Courier New"/>
+                <w:noProof/>
+                <w:kern w:val="0"/>
+                <w:sz w:val="18"/>
+                <w:szCs w:val="18"/>
+              </w:rPr>
+            </w:pPr>
+            <w:r>
+              <w:rPr>
+                <w:rFonts w:ascii="Courier New" w:hAnsi="Courier New" w:cs="Courier New"/>
+                <w:noProof/>
+                <w:color w:val="000000"/>
+                <w:kern w:val="0"/>
+                <w:sz w:val="18"/>
+                <w:szCs w:val="18"/>
+              </w:rPr>
+              <w:tab/>
+            </w:r>
+            <w:r>
+              <w:rPr>
+                <w:rFonts w:ascii="Courier New" w:hAnsi="Courier New" w:cs="Courier New"/>
+                <w:noProof/>
+                <w:color w:val="000000"/>
+                <w:kern w:val="0"/>
+                <w:sz w:val="18"/>
+                <w:szCs w:val="18"/>
+              </w:rPr>
+              <w:tab/>
+            </w:r>
+            <w:r>
+              <w:rPr>
+                <w:rFonts w:ascii="Courier New" w:hAnsi="Courier New" w:cs="Courier New"/>
+                <w:noProof/>
+                <w:color w:val="000000"/>
+                <w:kern w:val="0"/>
+                <w:sz w:val="18"/>
+                <w:szCs w:val="18"/>
+              </w:rPr>
+              <w:tab/>
+            </w:r>
+            <w:r>
+              <w:rPr>
+                <w:rFonts w:ascii="Courier New" w:hAnsi="Courier New" w:cs="Courier New"/>
+                <w:noProof/>
+                <w:color w:val="6A3E3E"/>
+                <w:kern w:val="0"/>
+                <w:sz w:val="18"/>
+                <w:szCs w:val="18"/>
+              </w:rPr>
+              <w:t>minValue</w:t>
+            </w:r>
+            <w:r>
+              <w:rPr>
+                <w:rFonts w:ascii="Courier New" w:hAnsi="Courier New" w:cs="Courier New"/>
+                <w:noProof/>
+                <w:color w:val="000000"/>
+                <w:kern w:val="0"/>
+                <w:sz w:val="18"/>
+                <w:szCs w:val="18"/>
+              </w:rPr>
+              <w:t xml:space="preserve"> = </w:t>
+            </w:r>
+            <w:r>
+              <w:rPr>
+                <w:rFonts w:ascii="Courier New" w:hAnsi="Courier New" w:cs="Courier New"/>
+                <w:noProof/>
+                <w:color w:val="6A3E3E"/>
+                <w:kern w:val="0"/>
+                <w:sz w:val="18"/>
+                <w:szCs w:val="18"/>
+              </w:rPr>
+              <w:t>tempValue</w:t>
+            </w:r>
+            <w:r>
+              <w:rPr>
+                <w:rFonts w:ascii="Courier New" w:hAnsi="Courier New" w:cs="Courier New"/>
+                <w:noProof/>
+                <w:color w:val="000000"/>
+                <w:kern w:val="0"/>
+                <w:sz w:val="18"/>
+                <w:szCs w:val="18"/>
+              </w:rPr>
+              <w:t xml:space="preserve"> &gt; </w:t>
+            </w:r>
+            <w:r>
+              <w:rPr>
+                <w:rFonts w:ascii="Courier New" w:hAnsi="Courier New" w:cs="Courier New"/>
+                <w:noProof/>
+                <w:color w:val="6A3E3E"/>
+                <w:kern w:val="0"/>
+                <w:sz w:val="18"/>
+                <w:szCs w:val="18"/>
+              </w:rPr>
+              <w:t>minValue</w:t>
+            </w:r>
+            <w:r>
+              <w:rPr>
+                <w:rFonts w:ascii="Courier New" w:hAnsi="Courier New" w:cs="Courier New"/>
+                <w:noProof/>
+                <w:color w:val="000000"/>
+                <w:kern w:val="0"/>
+                <w:sz w:val="18"/>
+                <w:szCs w:val="18"/>
+              </w:rPr>
+              <w:t xml:space="preserve"> ? </w:t>
+            </w:r>
+            <w:r>
+              <w:rPr>
+                <w:rFonts w:ascii="Courier New" w:hAnsi="Courier New" w:cs="Courier New"/>
+                <w:noProof/>
+                <w:color w:val="6A3E3E"/>
+                <w:kern w:val="0"/>
+                <w:sz w:val="18"/>
+                <w:szCs w:val="18"/>
+              </w:rPr>
+              <w:t>tempValue</w:t>
+            </w:r>
+            <w:r>
+              <w:rPr>
+                <w:rFonts w:ascii="Courier New" w:hAnsi="Courier New" w:cs="Courier New"/>
+                <w:noProof/>
+                <w:color w:val="000000"/>
+                <w:kern w:val="0"/>
+                <w:sz w:val="18"/>
+                <w:szCs w:val="18"/>
+              </w:rPr>
+              <w:t xml:space="preserve"> : </w:t>
+            </w:r>
+            <w:r>
+              <w:rPr>
+                <w:rFonts w:ascii="Courier New" w:hAnsi="Courier New" w:cs="Courier New"/>
+                <w:noProof/>
+                <w:color w:val="6A3E3E"/>
+                <w:kern w:val="0"/>
+                <w:sz w:val="18"/>
+                <w:szCs w:val="18"/>
+              </w:rPr>
+              <w:t>minValue</w:t>
+            </w:r>
+            <w:r>
+              <w:rPr>
+                <w:rFonts w:ascii="Courier New" w:hAnsi="Courier New" w:cs="Courier New"/>
+                <w:noProof/>
+                <w:color w:val="000000"/>
+                <w:kern w:val="0"/>
+                <w:sz w:val="18"/>
+                <w:szCs w:val="18"/>
+              </w:rPr>
+              <w:t>;</w:t>
+            </w:r>
+          </w:p>
+          <w:p>
+            <w:pPr>
+              <w:widowControl/>
+              <w:suppressAutoHyphens w:val="0"/>
+              <w:autoSpaceDE w:val="0"/>
+              <w:adjustRightInd w:val="0"/>
+              <w:textAlignment w:val="auto"/>
+              <w:rPr>
+                <w:rFonts w:ascii="Courier New" w:hAnsi="Courier New" w:cs="Courier New"/>
+                <w:noProof/>
+                <w:kern w:val="0"/>
+                <w:sz w:val="18"/>
+                <w:szCs w:val="18"/>
+              </w:rPr>
+            </w:pPr>
+            <w:r>
+              <w:rPr>
+                <w:rFonts w:ascii="Courier New" w:hAnsi="Courier New" w:cs="Courier New"/>
+                <w:noProof/>
+                <w:color w:val="000000"/>
+                <w:kern w:val="0"/>
+                <w:sz w:val="18"/>
+                <w:szCs w:val="18"/>
+              </w:rPr>
+              <w:tab/>
+            </w:r>
+            <w:r>
+              <w:rPr>
+                <w:rFonts w:ascii="Courier New" w:hAnsi="Courier New" w:cs="Courier New"/>
+                <w:noProof/>
+                <w:color w:val="000000"/>
+                <w:kern w:val="0"/>
+                <w:sz w:val="18"/>
+                <w:szCs w:val="18"/>
+              </w:rPr>
+              <w:tab/>
+              <w:t>}</w:t>
+            </w:r>
+          </w:p>
+          <w:p>
+            <w:pPr>
+              <w:widowControl/>
+              <w:suppressAutoHyphens w:val="0"/>
+              <w:autoSpaceDE w:val="0"/>
+              <w:adjustRightInd w:val="0"/>
+              <w:textAlignment w:val="auto"/>
+              <w:rPr>
+                <w:rFonts w:ascii="Courier New" w:hAnsi="Courier New" w:cs="Courier New"/>
+                <w:noProof/>
+                <w:kern w:val="0"/>
+                <w:sz w:val="18"/>
+                <w:szCs w:val="18"/>
+              </w:rPr>
+            </w:pPr>
+            <w:r>
+              <w:rPr>
+                <w:rFonts w:ascii="Courier New" w:hAnsi="Courier New" w:cs="Courier New"/>
+                <w:noProof/>
+                <w:color w:val="000000"/>
+                <w:kern w:val="0"/>
+                <w:sz w:val="18"/>
+                <w:szCs w:val="18"/>
+              </w:rPr>
+              <w:tab/>
+            </w:r>
+            <w:r>
+              <w:rPr>
+                <w:rFonts w:ascii="Courier New" w:hAnsi="Courier New" w:cs="Courier New"/>
+                <w:noProof/>
+                <w:color w:val="000000"/>
+                <w:kern w:val="0"/>
+                <w:sz w:val="18"/>
+                <w:szCs w:val="18"/>
+              </w:rPr>
+              <w:tab/>
+            </w:r>
+            <w:r>
+              <w:rPr>
+                <w:rFonts w:ascii="Courier New" w:hAnsi="Courier New" w:cs="Courier New"/>
+                <w:b/>
+                <w:bCs/>
+                <w:noProof/>
+                <w:color w:val="7F0055"/>
+                <w:kern w:val="0"/>
+                <w:sz w:val="18"/>
+                <w:szCs w:val="18"/>
+              </w:rPr>
+              <w:t>return</w:t>
+            </w:r>
+            <w:r>
+              <w:rPr>
+                <w:rFonts w:ascii="Courier New" w:hAnsi="Courier New" w:cs="Courier New"/>
+                <w:noProof/>
+                <w:color w:val="000000"/>
+                <w:kern w:val="0"/>
+                <w:sz w:val="18"/>
+                <w:szCs w:val="18"/>
+              </w:rPr>
+              <w:t xml:space="preserve"> </w:t>
+            </w:r>
+            <w:r>
+              <w:rPr>
+                <w:rFonts w:ascii="Courier New" w:hAnsi="Courier New" w:cs="Courier New"/>
+                <w:noProof/>
+                <w:color w:val="6A3E3E"/>
+                <w:kern w:val="0"/>
+                <w:sz w:val="18"/>
+                <w:szCs w:val="18"/>
+              </w:rPr>
+              <w:t>minValue</w:t>
+            </w:r>
+            <w:r>
+              <w:rPr>
+                <w:rFonts w:ascii="Courier New" w:hAnsi="Courier New" w:cs="Courier New"/>
+                <w:noProof/>
+                <w:color w:val="000000"/>
+                <w:kern w:val="0"/>
+                <w:sz w:val="18"/>
+                <w:szCs w:val="18"/>
+              </w:rPr>
+              <w:t>;</w:t>
+            </w:r>
+          </w:p>
+          <w:p>
+            <w:pPr>
+              <w:widowControl/>
+              <w:suppressAutoHyphens w:val="0"/>
+              <w:autoSpaceDE w:val="0"/>
+              <w:adjustRightInd w:val="0"/>
+              <w:textAlignment w:val="auto"/>
+              <w:rPr>
+                <w:rFonts w:ascii="Courier New" w:hAnsi="Courier New" w:cs="Courier New"/>
+                <w:noProof/>
+                <w:kern w:val="0"/>
+                <w:sz w:val="18"/>
+                <w:szCs w:val="18"/>
+              </w:rPr>
+            </w:pPr>
+            <w:r>
+              <w:rPr>
+                <w:rFonts w:ascii="Courier New" w:hAnsi="Courier New" w:cs="Courier New"/>
+                <w:noProof/>
+                <w:color w:val="000000"/>
+                <w:kern w:val="0"/>
+                <w:sz w:val="18"/>
+                <w:szCs w:val="18"/>
+              </w:rPr>
+              <w:tab/>
+              <w:t>}</w:t>
+            </w:r>
+          </w:p>
+          <w:p>
+            <w:pPr>
+              <w:widowControl/>
+              <w:suppressAutoHyphens w:val="0"/>
+              <w:autoSpaceDE w:val="0"/>
+              <w:adjustRightInd w:val="0"/>
+              <w:textAlignment w:val="auto"/>
+              <w:rPr>
+                <w:rFonts w:ascii="Courier New" w:hAnsi="Courier New" w:cs="Courier New"/>
+                <w:noProof/>
+                <w:kern w:val="0"/>
+                <w:sz w:val="18"/>
+                <w:szCs w:val="18"/>
+              </w:rPr>
+            </w:pPr>
+            <w:r>
+              <w:rPr>
+                <w:rFonts w:ascii="Courier New" w:hAnsi="Courier New" w:cs="Courier New"/>
+                <w:noProof/>
+                <w:color w:val="000000"/>
+                <w:kern w:val="0"/>
+                <w:sz w:val="18"/>
+                <w:szCs w:val="18"/>
+              </w:rPr>
+              <w:t>}</w:t>
+            </w:r>
+          </w:p>
+          <w:p>
+            <w:pPr>
+              <w:widowControl/>
+              <w:suppressAutoHyphens w:val="0"/>
+              <w:autoSpaceDE w:val="0"/>
+              <w:adjustRightInd w:val="0"/>
+              <w:textAlignment w:val="auto"/>
+              <w:rPr>
+                <w:rFonts w:ascii="Courier New" w:hAnsi="Courier New" w:cs="Courier New"/>
+                <w:noProof/>
+                <w:kern w:val="0"/>
+                <w:sz w:val="18"/>
+                <w:szCs w:val="18"/>
+              </w:rPr>
+            </w:pPr>
+            <w:r>
+              <w:rPr>
+                <w:rFonts w:ascii="Courier New" w:hAnsi="Courier New" w:cs="Courier New"/>
+                <w:noProof/>
+                <w:color w:val="000000"/>
+                <w:kern w:val="0"/>
+                <w:sz w:val="18"/>
+                <w:szCs w:val="18"/>
+              </w:rPr>
+              <w:tab/>
+            </w:r>
+          </w:p>
+          <w:p>
+            <w:pPr>
+              <w:widowControl/>
+              <w:suppressAutoHyphens w:val="0"/>
+              <w:autoSpaceDE w:val="0"/>
+              <w:adjustRightInd w:val="0"/>
+              <w:textAlignment w:val="auto"/>
+              <w:rPr>
+                <w:rFonts w:ascii="Courier New" w:hAnsi="Courier New" w:cs="Courier New"/>
+                <w:noProof/>
+                <w:kern w:val="0"/>
+                <w:sz w:val="18"/>
+                <w:szCs w:val="18"/>
+              </w:rPr>
+            </w:pPr>
+            <w:r>
+              <w:rPr>
+                <w:rFonts w:ascii="Courier New" w:hAnsi="Courier New" w:cs="Courier New"/>
+                <w:b/>
+                <w:bCs/>
+                <w:noProof/>
+                <w:color w:val="7F0055"/>
+                <w:kern w:val="0"/>
+                <w:sz w:val="18"/>
+                <w:szCs w:val="18"/>
+              </w:rPr>
+              <w:t>private</w:t>
+            </w:r>
+            <w:r>
+              <w:rPr>
+                <w:rFonts w:ascii="Courier New" w:hAnsi="Courier New" w:cs="Courier New"/>
+                <w:noProof/>
+                <w:color w:val="000000"/>
+                <w:kern w:val="0"/>
+                <w:sz w:val="18"/>
+                <w:szCs w:val="18"/>
+              </w:rPr>
+              <w:t xml:space="preserve"> </w:t>
+            </w:r>
+            <w:r>
+              <w:rPr>
+                <w:rFonts w:ascii="Courier New" w:hAnsi="Courier New" w:cs="Courier New"/>
+                <w:b/>
+                <w:bCs/>
+                <w:noProof/>
+                <w:color w:val="7F0055"/>
+                <w:kern w:val="0"/>
+                <w:sz w:val="18"/>
+                <w:szCs w:val="18"/>
+              </w:rPr>
+              <w:t>int</w:t>
+            </w:r>
+            <w:r>
+              <w:rPr>
+                <w:rFonts w:ascii="Courier New" w:hAnsi="Courier New" w:cs="Courier New"/>
+                <w:noProof/>
+                <w:color w:val="000000"/>
+                <w:kern w:val="0"/>
+                <w:sz w:val="18"/>
+                <w:szCs w:val="18"/>
+              </w:rPr>
+              <w:t xml:space="preserve"> maxMove(Board </w:t>
+            </w:r>
+            <w:r>
+              <w:rPr>
+                <w:rFonts w:ascii="Courier New" w:hAnsi="Courier New" w:cs="Courier New"/>
+                <w:noProof/>
+                <w:color w:val="6A3E3E"/>
+                <w:kern w:val="0"/>
+                <w:sz w:val="18"/>
+                <w:szCs w:val="18"/>
+              </w:rPr>
+              <w:t>board</w:t>
+            </w:r>
+            <w:r>
+              <w:rPr>
+                <w:rFonts w:ascii="Courier New" w:hAnsi="Courier New" w:cs="Courier New"/>
+                <w:noProof/>
+                <w:color w:val="000000"/>
+                <w:kern w:val="0"/>
+                <w:sz w:val="18"/>
+                <w:szCs w:val="18"/>
+              </w:rPr>
+              <w:t xml:space="preserve">, Move </w:t>
+            </w:r>
+            <w:r>
+              <w:rPr>
+                <w:rFonts w:ascii="Courier New" w:hAnsi="Courier New" w:cs="Courier New"/>
+                <w:noProof/>
+                <w:color w:val="6A3E3E"/>
+                <w:kern w:val="0"/>
+                <w:sz w:val="18"/>
+                <w:szCs w:val="18"/>
+              </w:rPr>
+              <w:t>move</w:t>
+            </w:r>
+            <w:r>
+              <w:rPr>
+                <w:rFonts w:ascii="Courier New" w:hAnsi="Courier New" w:cs="Courier New"/>
+                <w:noProof/>
+                <w:color w:val="000000"/>
+                <w:kern w:val="0"/>
+                <w:sz w:val="18"/>
+                <w:szCs w:val="18"/>
+              </w:rPr>
+              <w:t xml:space="preserve">, </w:t>
+            </w:r>
+            <w:r>
+              <w:rPr>
+                <w:rFonts w:ascii="Courier New" w:hAnsi="Courier New" w:cs="Courier New"/>
+                <w:b/>
+                <w:bCs/>
+                <w:noProof/>
+                <w:color w:val="7F0055"/>
+                <w:kern w:val="0"/>
+                <w:sz w:val="18"/>
+                <w:szCs w:val="18"/>
+              </w:rPr>
+              <w:t>int</w:t>
+            </w:r>
+            <w:r>
+              <w:rPr>
+                <w:rFonts w:ascii="Courier New" w:hAnsi="Courier New" w:cs="Courier New"/>
+                <w:noProof/>
+                <w:color w:val="000000"/>
+                <w:kern w:val="0"/>
+                <w:sz w:val="18"/>
+                <w:szCs w:val="18"/>
+              </w:rPr>
+              <w:t xml:space="preserve"> </w:t>
+            </w:r>
+            <w:r>
+              <w:rPr>
+                <w:rFonts w:ascii="Courier New" w:hAnsi="Courier New" w:cs="Courier New"/>
+                <w:noProof/>
+                <w:color w:val="6A3E3E"/>
+                <w:kern w:val="0"/>
+                <w:sz w:val="18"/>
+                <w:szCs w:val="18"/>
+              </w:rPr>
+              <w:t>depth</w:t>
+            </w:r>
+            <w:r>
+              <w:rPr>
+                <w:rFonts w:ascii="Courier New" w:hAnsi="Courier New" w:cs="Courier New"/>
+                <w:noProof/>
+                <w:color w:val="000000"/>
+                <w:kern w:val="0"/>
+                <w:sz w:val="18"/>
+                <w:szCs w:val="18"/>
+              </w:rPr>
+              <w:t>) {</w:t>
+            </w:r>
+          </w:p>
+          <w:p>
+            <w:pPr>
+              <w:widowControl/>
+              <w:suppressAutoHyphens w:val="0"/>
+              <w:autoSpaceDE w:val="0"/>
+              <w:adjustRightInd w:val="0"/>
+              <w:textAlignment w:val="auto"/>
+              <w:rPr>
+                <w:rFonts w:ascii="Courier New" w:hAnsi="Courier New" w:cs="Courier New"/>
+                <w:noProof/>
+                <w:kern w:val="0"/>
+                <w:sz w:val="18"/>
+                <w:szCs w:val="18"/>
+              </w:rPr>
+            </w:pPr>
+            <w:r>
+              <w:rPr>
+                <w:rFonts w:ascii="Courier New" w:hAnsi="Courier New" w:cs="Courier New"/>
+                <w:noProof/>
+                <w:color w:val="000000"/>
+                <w:kern w:val="0"/>
+                <w:sz w:val="18"/>
+                <w:szCs w:val="18"/>
+              </w:rPr>
+              <w:tab/>
+            </w:r>
+            <w:r>
+              <w:rPr>
+                <w:rFonts w:ascii="Courier New" w:hAnsi="Courier New" w:cs="Courier New"/>
+                <w:noProof/>
+                <w:color w:val="000000"/>
+                <w:kern w:val="0"/>
+                <w:sz w:val="18"/>
+                <w:szCs w:val="18"/>
+              </w:rPr>
+              <w:t xml:space="preserve">Board boardCopy = </w:t>
+            </w:r>
+            <w:r>
+              <w:rPr>
+                <w:rFonts w:ascii="Courier New" w:hAnsi="Courier New" w:cs="Courier New"/>
+                <w:noProof/>
+                <w:color w:val="000000"/>
+                <w:kern w:val="0"/>
+                <w:sz w:val="18"/>
+                <w:szCs w:val="18"/>
+              </w:rPr>
+              <w:t>makeTempBoard(</w:t>
+            </w:r>
+            <w:r>
+              <w:rPr>
+                <w:rFonts w:ascii="Courier New" w:hAnsi="Courier New" w:cs="Courier New"/>
+                <w:noProof/>
+                <w:color w:val="6A3E3E"/>
+                <w:kern w:val="0"/>
+                <w:sz w:val="18"/>
+                <w:szCs w:val="18"/>
+              </w:rPr>
+              <w:t>board</w:t>
+            </w:r>
+            <w:r>
+              <w:rPr>
+                <w:rFonts w:ascii="Courier New" w:hAnsi="Courier New" w:cs="Courier New"/>
+                <w:noProof/>
+                <w:color w:val="000000"/>
+                <w:kern w:val="0"/>
+                <w:sz w:val="18"/>
+                <w:szCs w:val="18"/>
+              </w:rPr>
+              <w:t>);</w:t>
+            </w:r>
+          </w:p>
+          <w:p>
+            <w:pPr>
+              <w:widowControl/>
+              <w:suppressAutoHyphens w:val="0"/>
+              <w:autoSpaceDE w:val="0"/>
+              <w:adjustRightInd w:val="0"/>
+              <w:textAlignment w:val="auto"/>
+              <w:rPr>
+                <w:rFonts w:ascii="Courier New" w:hAnsi="Courier New" w:cs="Courier New"/>
+                <w:noProof/>
+                <w:kern w:val="0"/>
+                <w:sz w:val="18"/>
+                <w:szCs w:val="18"/>
+              </w:rPr>
+            </w:pPr>
+            <w:r>
+              <w:rPr>
+                <w:rFonts w:ascii="Courier New" w:hAnsi="Courier New" w:cs="Courier New"/>
+                <w:noProof/>
+                <w:color w:val="000000"/>
+                <w:kern w:val="0"/>
+                <w:sz w:val="18"/>
+                <w:szCs w:val="18"/>
+              </w:rPr>
+              <w:tab/>
+              <w:t>makeTempMove(</w:t>
+            </w:r>
+            <w:r>
+              <w:rPr>
+                <w:rFonts w:ascii="Courier New" w:hAnsi="Courier New" w:cs="Courier New"/>
+                <w:noProof/>
+                <w:color w:val="6A3E3E"/>
+                <w:kern w:val="0"/>
+                <w:sz w:val="18"/>
+                <w:szCs w:val="18"/>
+              </w:rPr>
+              <w:t>move</w:t>
+            </w:r>
+            <w:r>
+              <w:rPr>
+                <w:rFonts w:ascii="Courier New" w:hAnsi="Courier New" w:cs="Courier New"/>
+                <w:noProof/>
+                <w:color w:val="000000"/>
+                <w:kern w:val="0"/>
+                <w:sz w:val="18"/>
+                <w:szCs w:val="18"/>
+              </w:rPr>
+              <w:t>);</w:t>
+            </w:r>
+          </w:p>
+          <w:p>
+            <w:pPr>
+              <w:widowControl/>
+              <w:suppressAutoHyphens w:val="0"/>
+              <w:autoSpaceDE w:val="0"/>
+              <w:adjustRightInd w:val="0"/>
+              <w:textAlignment w:val="auto"/>
+              <w:rPr>
+                <w:rFonts w:ascii="Courier New" w:hAnsi="Courier New" w:cs="Courier New"/>
+                <w:noProof/>
+                <w:kern w:val="0"/>
+                <w:sz w:val="18"/>
+                <w:szCs w:val="18"/>
+              </w:rPr>
+            </w:pPr>
+            <w:r>
+              <w:rPr>
+                <w:rFonts w:ascii="Courier New" w:hAnsi="Courier New" w:cs="Courier New"/>
+                <w:noProof/>
+                <w:color w:val="000000"/>
+                <w:kern w:val="0"/>
+                <w:sz w:val="18"/>
+                <w:szCs w:val="18"/>
+              </w:rPr>
+              <w:tab/>
+            </w:r>
+            <w:r>
+              <w:rPr>
+                <w:rFonts w:ascii="Courier New" w:hAnsi="Courier New" w:cs="Courier New"/>
+                <w:b/>
+                <w:bCs/>
+                <w:noProof/>
+                <w:color w:val="7F0055"/>
+                <w:kern w:val="0"/>
+                <w:sz w:val="18"/>
+                <w:szCs w:val="18"/>
+              </w:rPr>
+              <w:t>if</w:t>
+            </w:r>
+            <w:r>
+              <w:rPr>
+                <w:rFonts w:ascii="Courier New" w:hAnsi="Courier New" w:cs="Courier New"/>
+                <w:noProof/>
+                <w:color w:val="000000"/>
+                <w:kern w:val="0"/>
+                <w:sz w:val="18"/>
+                <w:szCs w:val="18"/>
+              </w:rPr>
+              <w:t xml:space="preserve"> (</w:t>
+            </w:r>
+            <w:r>
+              <w:rPr>
+                <w:rFonts w:ascii="Courier New" w:hAnsi="Courier New" w:cs="Courier New"/>
+                <w:noProof/>
+                <w:color w:val="6A3E3E"/>
+                <w:kern w:val="0"/>
+                <w:sz w:val="18"/>
+                <w:szCs w:val="18"/>
+              </w:rPr>
+              <w:t>depth</w:t>
+            </w:r>
+            <w:r>
+              <w:rPr>
+                <w:rFonts w:ascii="Courier New" w:hAnsi="Courier New" w:cs="Courier New"/>
+                <w:noProof/>
+                <w:color w:val="000000"/>
+                <w:kern w:val="0"/>
+                <w:sz w:val="18"/>
+                <w:szCs w:val="18"/>
+              </w:rPr>
+              <w:t xml:space="preserve"> &gt; </w:t>
+            </w:r>
+            <w:r>
+              <w:rPr>
+                <w:rFonts w:ascii="Courier New" w:hAnsi="Courier New" w:cs="Courier New"/>
+                <w:noProof/>
+                <w:color w:val="0000C0"/>
+                <w:kern w:val="0"/>
+                <w:sz w:val="18"/>
+                <w:szCs w:val="18"/>
+              </w:rPr>
+              <w:t>movesAhead</w:t>
+            </w:r>
+            <w:r>
+              <w:rPr>
+                <w:rFonts w:ascii="Courier New" w:hAnsi="Courier New" w:cs="Courier New"/>
+                <w:noProof/>
+                <w:color w:val="000000"/>
+                <w:kern w:val="0"/>
+                <w:sz w:val="18"/>
+                <w:szCs w:val="18"/>
+              </w:rPr>
+              <w:t xml:space="preserve"> || hasGameEnded()) {</w:t>
+            </w:r>
+          </w:p>
+          <w:p>
+            <w:pPr>
+              <w:widowControl/>
+              <w:suppressAutoHyphens w:val="0"/>
+              <w:autoSpaceDE w:val="0"/>
+              <w:adjustRightInd w:val="0"/>
+              <w:textAlignment w:val="auto"/>
+              <w:rPr>
+                <w:rFonts w:ascii="Courier New" w:hAnsi="Courier New" w:cs="Courier New"/>
+                <w:noProof/>
+                <w:kern w:val="0"/>
+                <w:sz w:val="18"/>
+                <w:szCs w:val="18"/>
+              </w:rPr>
+            </w:pPr>
+            <w:r>
+              <w:rPr>
+                <w:rFonts w:ascii="Courier New" w:hAnsi="Courier New" w:cs="Courier New"/>
+                <w:noProof/>
+                <w:color w:val="000000"/>
+                <w:kern w:val="0"/>
+                <w:sz w:val="18"/>
+                <w:szCs w:val="18"/>
+              </w:rPr>
+              <w:tab/>
+            </w:r>
+            <w:r>
+              <w:rPr>
+                <w:rFonts w:ascii="Courier New" w:hAnsi="Courier New" w:cs="Courier New"/>
+                <w:noProof/>
+                <w:color w:val="000000"/>
+                <w:kern w:val="0"/>
+                <w:sz w:val="18"/>
+                <w:szCs w:val="18"/>
+              </w:rPr>
+              <w:tab/>
+            </w:r>
+            <w:r>
+              <w:rPr>
+                <w:rFonts w:ascii="Courier New" w:hAnsi="Courier New" w:cs="Courier New"/>
+                <w:b/>
+                <w:bCs/>
+                <w:noProof/>
+                <w:color w:val="7F0055"/>
+                <w:kern w:val="0"/>
+                <w:sz w:val="18"/>
+                <w:szCs w:val="18"/>
+              </w:rPr>
+              <w:t>return</w:t>
+            </w:r>
+            <w:r>
+              <w:rPr>
+                <w:rFonts w:ascii="Courier New" w:hAnsi="Courier New" w:cs="Courier New"/>
+                <w:noProof/>
+                <w:color w:val="000000"/>
+                <w:kern w:val="0"/>
+                <w:sz w:val="18"/>
+                <w:szCs w:val="18"/>
+              </w:rPr>
+              <w:t xml:space="preserve"> scoreBoard();</w:t>
+            </w:r>
+          </w:p>
+          <w:p>
+            <w:pPr>
+              <w:widowControl/>
+              <w:suppressAutoHyphens w:val="0"/>
+              <w:autoSpaceDE w:val="0"/>
+              <w:adjustRightInd w:val="0"/>
+              <w:textAlignment w:val="auto"/>
+              <w:rPr>
+                <w:rFonts w:ascii="Courier New" w:hAnsi="Courier New" w:cs="Courier New"/>
+                <w:noProof/>
+                <w:kern w:val="0"/>
+                <w:sz w:val="18"/>
+                <w:szCs w:val="18"/>
+              </w:rPr>
+            </w:pPr>
+            <w:r>
+              <w:rPr>
+                <w:rFonts w:ascii="Courier New" w:hAnsi="Courier New" w:cs="Courier New"/>
+                <w:noProof/>
+                <w:color w:val="000000"/>
+                <w:kern w:val="0"/>
+                <w:sz w:val="18"/>
+                <w:szCs w:val="18"/>
+              </w:rPr>
+              <w:tab/>
+              <w:t xml:space="preserve">} </w:t>
+            </w:r>
+            <w:r>
+              <w:rPr>
+                <w:rFonts w:ascii="Courier New" w:hAnsi="Courier New" w:cs="Courier New"/>
+                <w:b/>
+                <w:bCs/>
+                <w:noProof/>
+                <w:color w:val="7F0055"/>
+                <w:kern w:val="0"/>
+                <w:sz w:val="18"/>
+                <w:szCs w:val="18"/>
+              </w:rPr>
+              <w:t>else</w:t>
+            </w:r>
+            <w:r>
+              <w:rPr>
+                <w:rFonts w:ascii="Courier New" w:hAnsi="Courier New" w:cs="Courier New"/>
+                <w:noProof/>
+                <w:color w:val="000000"/>
+                <w:kern w:val="0"/>
+                <w:sz w:val="18"/>
+                <w:szCs w:val="18"/>
+              </w:rPr>
+              <w:t xml:space="preserve"> {</w:t>
+            </w:r>
+          </w:p>
+          <w:p>
+            <w:pPr>
+              <w:widowControl/>
+              <w:suppressAutoHyphens w:val="0"/>
+              <w:autoSpaceDE w:val="0"/>
+              <w:adjustRightInd w:val="0"/>
+              <w:textAlignment w:val="auto"/>
+              <w:rPr>
+                <w:rFonts w:ascii="Courier New" w:hAnsi="Courier New" w:cs="Courier New"/>
+                <w:noProof/>
+                <w:kern w:val="0"/>
+                <w:sz w:val="18"/>
+                <w:szCs w:val="18"/>
+              </w:rPr>
+            </w:pPr>
+            <w:r>
+              <w:rPr>
+                <w:rFonts w:ascii="Courier New" w:hAnsi="Courier New" w:cs="Courier New"/>
+                <w:noProof/>
+                <w:color w:val="000000"/>
+                <w:kern w:val="0"/>
+                <w:sz w:val="18"/>
+                <w:szCs w:val="18"/>
+              </w:rPr>
+              <w:tab/>
+            </w:r>
+            <w:r>
+              <w:rPr>
+                <w:rFonts w:ascii="Courier New" w:hAnsi="Courier New" w:cs="Courier New"/>
+                <w:noProof/>
+                <w:color w:val="000000"/>
+                <w:kern w:val="0"/>
+                <w:sz w:val="18"/>
+                <w:szCs w:val="18"/>
+              </w:rPr>
+              <w:tab/>
+            </w:r>
+            <w:r>
+              <w:rPr>
+                <w:rFonts w:ascii="Courier New" w:hAnsi="Courier New" w:cs="Courier New"/>
+                <w:b/>
+                <w:bCs/>
+                <w:noProof/>
+                <w:color w:val="7F0055"/>
+                <w:kern w:val="0"/>
+                <w:sz w:val="18"/>
+                <w:szCs w:val="18"/>
+              </w:rPr>
+              <w:t>int</w:t>
+            </w:r>
+            <w:r>
+              <w:rPr>
+                <w:rFonts w:ascii="Courier New" w:hAnsi="Courier New" w:cs="Courier New"/>
+                <w:noProof/>
+                <w:color w:val="000000"/>
+                <w:kern w:val="0"/>
+                <w:sz w:val="18"/>
+                <w:szCs w:val="18"/>
+              </w:rPr>
+              <w:t xml:space="preserve"> </w:t>
+            </w:r>
+            <w:r>
+              <w:rPr>
+                <w:rFonts w:ascii="Courier New" w:hAnsi="Courier New" w:cs="Courier New"/>
+                <w:noProof/>
+                <w:color w:val="6A3E3E"/>
+                <w:kern w:val="0"/>
+                <w:sz w:val="18"/>
+                <w:szCs w:val="18"/>
+              </w:rPr>
+              <w:t>maxValue</w:t>
+            </w:r>
+            <w:r>
+              <w:rPr>
+                <w:rFonts w:ascii="Courier New" w:hAnsi="Courier New" w:cs="Courier New"/>
+                <w:noProof/>
+                <w:color w:val="000000"/>
+                <w:kern w:val="0"/>
+                <w:sz w:val="18"/>
+                <w:szCs w:val="18"/>
+              </w:rPr>
+              <w:t xml:space="preserve"> = Integer.</w:t>
+            </w:r>
+            <w:r>
+              <w:rPr>
+                <w:rFonts w:ascii="Courier New" w:hAnsi="Courier New" w:cs="Courier New"/>
+                <w:b/>
+                <w:bCs/>
+                <w:i/>
+                <w:iCs/>
+                <w:noProof/>
+                <w:color w:val="0000C0"/>
+                <w:kern w:val="0"/>
+                <w:sz w:val="18"/>
+                <w:szCs w:val="18"/>
+              </w:rPr>
+              <w:t>MIN_VALUE</w:t>
+            </w:r>
+            <w:r>
+              <w:rPr>
+                <w:rFonts w:ascii="Courier New" w:hAnsi="Courier New" w:cs="Courier New"/>
+                <w:noProof/>
+                <w:color w:val="000000"/>
+                <w:kern w:val="0"/>
+                <w:sz w:val="18"/>
+                <w:szCs w:val="18"/>
+              </w:rPr>
+              <w:t>;</w:t>
+            </w:r>
+          </w:p>
+          <w:p>
+            <w:pPr>
+              <w:widowControl/>
+              <w:suppressAutoHyphens w:val="0"/>
+              <w:autoSpaceDE w:val="0"/>
+              <w:adjustRightInd w:val="0"/>
+              <w:textAlignment w:val="auto"/>
+              <w:rPr>
+                <w:rFonts w:ascii="Courier New" w:hAnsi="Courier New" w:cs="Courier New"/>
+                <w:noProof/>
+                <w:kern w:val="0"/>
+                <w:sz w:val="18"/>
+                <w:szCs w:val="18"/>
+              </w:rPr>
+            </w:pPr>
+            <w:r>
+              <w:rPr>
+                <w:rFonts w:ascii="Courier New" w:hAnsi="Courier New" w:cs="Courier New"/>
+                <w:noProof/>
+                <w:color w:val="000000"/>
+                <w:kern w:val="0"/>
+                <w:sz w:val="18"/>
+                <w:szCs w:val="18"/>
+              </w:rPr>
+              <w:tab/>
+            </w:r>
+            <w:r>
+              <w:rPr>
+                <w:rFonts w:ascii="Courier New" w:hAnsi="Courier New" w:cs="Courier New"/>
+                <w:noProof/>
+                <w:color w:val="000000"/>
+                <w:kern w:val="0"/>
+                <w:sz w:val="18"/>
+                <w:szCs w:val="18"/>
+              </w:rPr>
+              <w:tab/>
+            </w:r>
+            <w:r>
+              <w:rPr>
+                <w:rFonts w:ascii="Courier New" w:hAnsi="Courier New" w:cs="Courier New"/>
+                <w:b/>
+                <w:bCs/>
+                <w:noProof/>
+                <w:color w:val="7F0055"/>
+                <w:kern w:val="0"/>
+                <w:sz w:val="18"/>
+                <w:szCs w:val="18"/>
+              </w:rPr>
+              <w:t>int</w:t>
+            </w:r>
+            <w:r>
+              <w:rPr>
+                <w:rFonts w:ascii="Courier New" w:hAnsi="Courier New" w:cs="Courier New"/>
+                <w:noProof/>
+                <w:color w:val="000000"/>
+                <w:kern w:val="0"/>
+                <w:sz w:val="18"/>
+                <w:szCs w:val="18"/>
+              </w:rPr>
+              <w:t xml:space="preserve"> </w:t>
+            </w:r>
+            <w:r>
+              <w:rPr>
+                <w:rFonts w:ascii="Courier New" w:hAnsi="Courier New" w:cs="Courier New"/>
+                <w:noProof/>
+                <w:color w:val="6A3E3E"/>
+                <w:kern w:val="0"/>
+                <w:sz w:val="18"/>
+                <w:szCs w:val="18"/>
+              </w:rPr>
+              <w:t>tempValue</w:t>
+            </w:r>
+            <w:r>
+              <w:rPr>
+                <w:rFonts w:ascii="Courier New" w:hAnsi="Courier New" w:cs="Courier New"/>
+                <w:noProof/>
+                <w:color w:val="000000"/>
+                <w:kern w:val="0"/>
+                <w:sz w:val="18"/>
+                <w:szCs w:val="18"/>
+              </w:rPr>
+              <w:t>;</w:t>
+            </w:r>
+          </w:p>
+          <w:p>
+            <w:pPr>
+              <w:widowControl/>
+              <w:suppressAutoHyphens w:val="0"/>
+              <w:autoSpaceDE w:val="0"/>
+              <w:adjustRightInd w:val="0"/>
+              <w:textAlignment w:val="auto"/>
+              <w:rPr>
+                <w:rFonts w:ascii="Courier New" w:hAnsi="Courier New" w:cs="Courier New"/>
+                <w:noProof/>
+                <w:kern w:val="0"/>
+                <w:sz w:val="18"/>
+                <w:szCs w:val="18"/>
+              </w:rPr>
+            </w:pPr>
+            <w:r>
+              <w:rPr>
+                <w:rFonts w:ascii="Courier New" w:hAnsi="Courier New" w:cs="Courier New"/>
+                <w:noProof/>
+                <w:color w:val="000000"/>
+                <w:kern w:val="0"/>
+                <w:sz w:val="18"/>
+                <w:szCs w:val="18"/>
+              </w:rPr>
+              <w:tab/>
+            </w:r>
+            <w:r>
+              <w:rPr>
+                <w:rFonts w:ascii="Courier New" w:hAnsi="Courier New" w:cs="Courier New"/>
+                <w:noProof/>
+                <w:color w:val="000000"/>
+                <w:kern w:val="0"/>
+                <w:sz w:val="18"/>
+                <w:szCs w:val="18"/>
+              </w:rPr>
+              <w:tab/>
+              <w:t xml:space="preserve">List&lt;Move&gt; </w:t>
+            </w:r>
+            <w:r>
+              <w:rPr>
+                <w:rFonts w:ascii="Courier New" w:hAnsi="Courier New" w:cs="Courier New"/>
+                <w:noProof/>
+                <w:color w:val="6A3E3E"/>
+                <w:kern w:val="0"/>
+                <w:sz w:val="18"/>
+                <w:szCs w:val="18"/>
+              </w:rPr>
+              <w:t>possibleMoves</w:t>
+            </w:r>
+            <w:r>
+              <w:rPr>
+                <w:rFonts w:ascii="Courier New" w:hAnsi="Courier New" w:cs="Courier New"/>
+                <w:noProof/>
+                <w:color w:val="000000"/>
+                <w:kern w:val="0"/>
+                <w:sz w:val="18"/>
+                <w:szCs w:val="18"/>
+              </w:rPr>
+              <w:t xml:space="preserve"> = getPossibleMoves(</w:t>
+            </w:r>
+            <w:r>
+              <w:rPr>
+                <w:rFonts w:ascii="Courier New" w:hAnsi="Courier New" w:cs="Courier New"/>
+                <w:noProof/>
+                <w:color w:val="6A3E3E"/>
+                <w:kern w:val="0"/>
+                <w:sz w:val="18"/>
+                <w:szCs w:val="18"/>
+              </w:rPr>
+              <w:t>boardCopy</w:t>
+            </w:r>
+            <w:r>
+              <w:rPr>
+                <w:rFonts w:ascii="Courier New" w:hAnsi="Courier New" w:cs="Courier New"/>
+                <w:noProof/>
+                <w:color w:val="000000"/>
+                <w:kern w:val="0"/>
+                <w:sz w:val="18"/>
+                <w:szCs w:val="18"/>
+              </w:rPr>
+              <w:t>);</w:t>
+            </w:r>
+          </w:p>
+          <w:p>
+            <w:pPr>
+              <w:widowControl/>
+              <w:suppressAutoHyphens w:val="0"/>
+              <w:autoSpaceDE w:val="0"/>
+              <w:adjustRightInd w:val="0"/>
+              <w:textAlignment w:val="auto"/>
+              <w:rPr>
+                <w:rFonts w:ascii="Courier New" w:hAnsi="Courier New" w:cs="Courier New"/>
+                <w:noProof/>
+                <w:kern w:val="0"/>
+                <w:sz w:val="18"/>
+                <w:szCs w:val="18"/>
+              </w:rPr>
+            </w:pPr>
+            <w:r>
+              <w:rPr>
+                <w:rFonts w:ascii="Courier New" w:hAnsi="Courier New" w:cs="Courier New"/>
+                <w:noProof/>
+                <w:color w:val="000000"/>
+                <w:kern w:val="0"/>
+                <w:sz w:val="18"/>
+                <w:szCs w:val="18"/>
+              </w:rPr>
+              <w:tab/>
+            </w:r>
+            <w:r>
+              <w:rPr>
+                <w:rFonts w:ascii="Courier New" w:hAnsi="Courier New" w:cs="Courier New"/>
+                <w:noProof/>
+                <w:color w:val="000000"/>
+                <w:kern w:val="0"/>
+                <w:sz w:val="18"/>
+                <w:szCs w:val="18"/>
+              </w:rPr>
+              <w:tab/>
+            </w:r>
+            <w:r>
+              <w:rPr>
+                <w:rFonts w:ascii="Courier New" w:hAnsi="Courier New" w:cs="Courier New"/>
+                <w:b/>
+                <w:bCs/>
+                <w:noProof/>
+                <w:color w:val="7F0055"/>
+                <w:kern w:val="0"/>
+                <w:sz w:val="18"/>
+                <w:szCs w:val="18"/>
+              </w:rPr>
+              <w:t>for</w:t>
+            </w:r>
+            <w:r>
+              <w:rPr>
+                <w:rFonts w:ascii="Courier New" w:hAnsi="Courier New" w:cs="Courier New"/>
+                <w:noProof/>
+                <w:color w:val="000000"/>
+                <w:kern w:val="0"/>
+                <w:sz w:val="18"/>
+                <w:szCs w:val="18"/>
+              </w:rPr>
+              <w:t xml:space="preserve"> (Move </w:t>
+            </w:r>
+            <w:r>
+              <w:rPr>
+                <w:rFonts w:ascii="Courier New" w:hAnsi="Courier New" w:cs="Courier New"/>
+                <w:noProof/>
+                <w:color w:val="6A3E3E"/>
+                <w:kern w:val="0"/>
+                <w:sz w:val="18"/>
+                <w:szCs w:val="18"/>
+              </w:rPr>
+              <w:t>tempMove</w:t>
+            </w:r>
+            <w:r>
+              <w:rPr>
+                <w:rFonts w:ascii="Courier New" w:hAnsi="Courier New" w:cs="Courier New"/>
+                <w:noProof/>
+                <w:color w:val="000000"/>
+                <w:kern w:val="0"/>
+                <w:sz w:val="18"/>
+                <w:szCs w:val="18"/>
+              </w:rPr>
+              <w:t xml:space="preserve"> : </w:t>
+            </w:r>
+            <w:r>
+              <w:rPr>
+                <w:rFonts w:ascii="Courier New" w:hAnsi="Courier New" w:cs="Courier New"/>
+                <w:noProof/>
+                <w:color w:val="6A3E3E"/>
+                <w:kern w:val="0"/>
+                <w:sz w:val="18"/>
+                <w:szCs w:val="18"/>
+              </w:rPr>
+              <w:t>possibleMoves</w:t>
+            </w:r>
+            <w:r>
+              <w:rPr>
+                <w:rFonts w:ascii="Courier New" w:hAnsi="Courier New" w:cs="Courier New"/>
+                <w:noProof/>
+                <w:color w:val="000000"/>
+                <w:kern w:val="0"/>
+                <w:sz w:val="18"/>
+                <w:szCs w:val="18"/>
+              </w:rPr>
+              <w:t>) {</w:t>
+            </w:r>
+          </w:p>
+          <w:p>
+            <w:pPr>
+              <w:widowControl/>
+              <w:suppressAutoHyphens w:val="0"/>
+              <w:autoSpaceDE w:val="0"/>
+              <w:adjustRightInd w:val="0"/>
+              <w:textAlignment w:val="auto"/>
+              <w:rPr>
+                <w:rFonts w:ascii="Courier New" w:hAnsi="Courier New" w:cs="Courier New"/>
+                <w:noProof/>
+                <w:kern w:val="0"/>
+                <w:sz w:val="18"/>
+                <w:szCs w:val="18"/>
+              </w:rPr>
+            </w:pPr>
+            <w:r>
+              <w:rPr>
+                <w:rFonts w:ascii="Courier New" w:hAnsi="Courier New" w:cs="Courier New"/>
+                <w:noProof/>
+                <w:color w:val="000000"/>
+                <w:kern w:val="0"/>
+                <w:sz w:val="18"/>
+                <w:szCs w:val="18"/>
+              </w:rPr>
+              <w:tab/>
+            </w:r>
+            <w:r>
+              <w:rPr>
+                <w:rFonts w:ascii="Courier New" w:hAnsi="Courier New" w:cs="Courier New"/>
+                <w:noProof/>
+                <w:color w:val="000000"/>
+                <w:kern w:val="0"/>
+                <w:sz w:val="18"/>
+                <w:szCs w:val="18"/>
+              </w:rPr>
+              <w:tab/>
+            </w:r>
+            <w:r>
+              <w:rPr>
+                <w:rFonts w:ascii="Courier New" w:hAnsi="Courier New" w:cs="Courier New"/>
+                <w:noProof/>
+                <w:color w:val="000000"/>
+                <w:kern w:val="0"/>
+                <w:sz w:val="18"/>
+                <w:szCs w:val="18"/>
+              </w:rPr>
+              <w:tab/>
+            </w:r>
+            <w:r>
+              <w:rPr>
+                <w:rFonts w:ascii="Courier New" w:hAnsi="Courier New" w:cs="Courier New"/>
+                <w:noProof/>
+                <w:color w:val="6A3E3E"/>
+                <w:kern w:val="0"/>
+                <w:sz w:val="18"/>
+                <w:szCs w:val="18"/>
+              </w:rPr>
+              <w:t>tempValue</w:t>
+            </w:r>
+            <w:r>
+              <w:rPr>
+                <w:rFonts w:ascii="Courier New" w:hAnsi="Courier New" w:cs="Courier New"/>
+                <w:noProof/>
+                <w:color w:val="000000"/>
+                <w:kern w:val="0"/>
+                <w:sz w:val="18"/>
+                <w:szCs w:val="18"/>
+              </w:rPr>
+              <w:t xml:space="preserve"> = maxMove(</w:t>
+            </w:r>
+            <w:r>
+              <w:rPr>
+                <w:rFonts w:ascii="Courier New" w:hAnsi="Courier New" w:cs="Courier New"/>
+                <w:noProof/>
+                <w:color w:val="6A3E3E"/>
+                <w:kern w:val="0"/>
+                <w:sz w:val="18"/>
+                <w:szCs w:val="18"/>
+              </w:rPr>
+              <w:t>boardCopy</w:t>
+            </w:r>
+            <w:r>
+              <w:rPr>
+                <w:rFonts w:ascii="Courier New" w:hAnsi="Courier New" w:cs="Courier New"/>
+                <w:noProof/>
+                <w:color w:val="000000"/>
+                <w:kern w:val="0"/>
+                <w:sz w:val="18"/>
+                <w:szCs w:val="18"/>
+              </w:rPr>
+              <w:t xml:space="preserve">, </w:t>
+            </w:r>
+            <w:r>
+              <w:rPr>
+                <w:rFonts w:ascii="Courier New" w:hAnsi="Courier New" w:cs="Courier New"/>
+                <w:noProof/>
+                <w:color w:val="6A3E3E"/>
+                <w:kern w:val="0"/>
+                <w:sz w:val="18"/>
+                <w:szCs w:val="18"/>
+              </w:rPr>
+              <w:t>tempMove</w:t>
+            </w:r>
+            <w:r>
+              <w:rPr>
+                <w:rFonts w:ascii="Courier New" w:hAnsi="Courier New" w:cs="Courier New"/>
+                <w:noProof/>
+                <w:color w:val="000000"/>
+                <w:kern w:val="0"/>
+                <w:sz w:val="18"/>
+                <w:szCs w:val="18"/>
+              </w:rPr>
+              <w:t xml:space="preserve">, </w:t>
+            </w:r>
+            <w:r>
+              <w:rPr>
+                <w:rFonts w:ascii="Courier New" w:hAnsi="Courier New" w:cs="Courier New"/>
+                <w:noProof/>
+                <w:color w:val="6A3E3E"/>
+                <w:kern w:val="0"/>
+                <w:sz w:val="18"/>
+                <w:szCs w:val="18"/>
+              </w:rPr>
+              <w:t>depth</w:t>
+            </w:r>
+            <w:r>
+              <w:rPr>
+                <w:rFonts w:ascii="Courier New" w:hAnsi="Courier New" w:cs="Courier New"/>
+                <w:noProof/>
+                <w:color w:val="000000"/>
+                <w:kern w:val="0"/>
+                <w:sz w:val="18"/>
+                <w:szCs w:val="18"/>
+              </w:rPr>
+              <w:t>);</w:t>
+            </w:r>
+          </w:p>
+          <w:p>
+            <w:pPr>
+              <w:widowControl/>
+              <w:suppressAutoHyphens w:val="0"/>
+              <w:autoSpaceDE w:val="0"/>
+              <w:adjustRightInd w:val="0"/>
+              <w:textAlignment w:val="auto"/>
+              <w:rPr>
+                <w:rFonts w:ascii="Courier New" w:hAnsi="Courier New" w:cs="Courier New"/>
+                <w:noProof/>
+                <w:kern w:val="0"/>
+                <w:sz w:val="18"/>
+                <w:szCs w:val="18"/>
+              </w:rPr>
+            </w:pPr>
+            <w:r>
+              <w:rPr>
+                <w:rFonts w:ascii="Courier New" w:hAnsi="Courier New" w:cs="Courier New"/>
+                <w:noProof/>
+                <w:color w:val="000000"/>
+                <w:kern w:val="0"/>
+                <w:sz w:val="18"/>
+                <w:szCs w:val="18"/>
+              </w:rPr>
+              <w:tab/>
+            </w:r>
+            <w:r>
+              <w:rPr>
+                <w:rFonts w:ascii="Courier New" w:hAnsi="Courier New" w:cs="Courier New"/>
+                <w:noProof/>
+                <w:color w:val="000000"/>
+                <w:kern w:val="0"/>
+                <w:sz w:val="18"/>
+                <w:szCs w:val="18"/>
+              </w:rPr>
+              <w:tab/>
+            </w:r>
+            <w:r>
+              <w:rPr>
+                <w:rFonts w:ascii="Courier New" w:hAnsi="Courier New" w:cs="Courier New"/>
+                <w:noProof/>
+                <w:color w:val="000000"/>
+                <w:kern w:val="0"/>
+                <w:sz w:val="18"/>
+                <w:szCs w:val="18"/>
+              </w:rPr>
+              <w:tab/>
+            </w:r>
+            <w:r>
+              <w:rPr>
+                <w:rFonts w:ascii="Courier New" w:hAnsi="Courier New" w:cs="Courier New"/>
+                <w:noProof/>
+                <w:color w:val="6A3E3E"/>
+                <w:kern w:val="0"/>
+                <w:sz w:val="18"/>
+                <w:szCs w:val="18"/>
+              </w:rPr>
+              <w:t>maxValue</w:t>
+            </w:r>
+            <w:r>
+              <w:rPr>
+                <w:rFonts w:ascii="Courier New" w:hAnsi="Courier New" w:cs="Courier New"/>
+                <w:noProof/>
+                <w:color w:val="000000"/>
+                <w:kern w:val="0"/>
+                <w:sz w:val="18"/>
+                <w:szCs w:val="18"/>
+              </w:rPr>
+              <w:t xml:space="preserve"> = </w:t>
+            </w:r>
+            <w:r>
+              <w:rPr>
+                <w:rFonts w:ascii="Courier New" w:hAnsi="Courier New" w:cs="Courier New"/>
+                <w:noProof/>
+                <w:color w:val="6A3E3E"/>
+                <w:kern w:val="0"/>
+                <w:sz w:val="18"/>
+                <w:szCs w:val="18"/>
+              </w:rPr>
+              <w:t>tempValue</w:t>
+            </w:r>
+            <w:r>
+              <w:rPr>
+                <w:rFonts w:ascii="Courier New" w:hAnsi="Courier New" w:cs="Courier New"/>
+                <w:noProof/>
+                <w:color w:val="000000"/>
+                <w:kern w:val="0"/>
+                <w:sz w:val="18"/>
+                <w:szCs w:val="18"/>
+              </w:rPr>
+              <w:t xml:space="preserve"> &lt; </w:t>
+            </w:r>
+            <w:r>
+              <w:rPr>
+                <w:rFonts w:ascii="Courier New" w:hAnsi="Courier New" w:cs="Courier New"/>
+                <w:noProof/>
+                <w:color w:val="6A3E3E"/>
+                <w:kern w:val="0"/>
+                <w:sz w:val="18"/>
+                <w:szCs w:val="18"/>
+              </w:rPr>
+              <w:t>maxValue</w:t>
+            </w:r>
+            <w:r>
+              <w:rPr>
+                <w:rFonts w:ascii="Courier New" w:hAnsi="Courier New" w:cs="Courier New"/>
+                <w:noProof/>
+                <w:color w:val="000000"/>
+                <w:kern w:val="0"/>
+                <w:sz w:val="18"/>
+                <w:szCs w:val="18"/>
+              </w:rPr>
+              <w:t xml:space="preserve"> ? </w:t>
+            </w:r>
+            <w:r>
+              <w:rPr>
+                <w:rFonts w:ascii="Courier New" w:hAnsi="Courier New" w:cs="Courier New"/>
+                <w:noProof/>
+                <w:color w:val="6A3E3E"/>
+                <w:kern w:val="0"/>
+                <w:sz w:val="18"/>
+                <w:szCs w:val="18"/>
+              </w:rPr>
+              <w:t>tempValue</w:t>
+            </w:r>
+            <w:r>
+              <w:rPr>
+                <w:rFonts w:ascii="Courier New" w:hAnsi="Courier New" w:cs="Courier New"/>
+                <w:noProof/>
+                <w:color w:val="000000"/>
+                <w:kern w:val="0"/>
+                <w:sz w:val="18"/>
+                <w:szCs w:val="18"/>
+              </w:rPr>
+              <w:t xml:space="preserve"> : </w:t>
+            </w:r>
+            <w:r>
+              <w:rPr>
+                <w:rFonts w:ascii="Courier New" w:hAnsi="Courier New" w:cs="Courier New"/>
+                <w:noProof/>
+                <w:color w:val="6A3E3E"/>
+                <w:kern w:val="0"/>
+                <w:sz w:val="18"/>
+                <w:szCs w:val="18"/>
+              </w:rPr>
+              <w:t>maxValue</w:t>
+            </w:r>
+            <w:r>
+              <w:rPr>
+                <w:rFonts w:ascii="Courier New" w:hAnsi="Courier New" w:cs="Courier New"/>
+                <w:noProof/>
+                <w:color w:val="000000"/>
+                <w:kern w:val="0"/>
+                <w:sz w:val="18"/>
+                <w:szCs w:val="18"/>
+              </w:rPr>
+              <w:t>;</w:t>
+            </w:r>
+          </w:p>
+          <w:p>
+            <w:pPr>
+              <w:widowControl/>
+              <w:suppressAutoHyphens w:val="0"/>
+              <w:autoSpaceDE w:val="0"/>
+              <w:adjustRightInd w:val="0"/>
+              <w:textAlignment w:val="auto"/>
+              <w:rPr>
+                <w:rFonts w:ascii="Courier New" w:hAnsi="Courier New" w:cs="Courier New"/>
+                <w:noProof/>
+                <w:kern w:val="0"/>
+                <w:sz w:val="18"/>
+                <w:szCs w:val="18"/>
+              </w:rPr>
+            </w:pPr>
+            <w:r>
+              <w:rPr>
+                <w:rFonts w:ascii="Courier New" w:hAnsi="Courier New" w:cs="Courier New"/>
+                <w:noProof/>
+                <w:color w:val="000000"/>
+                <w:kern w:val="0"/>
+                <w:sz w:val="18"/>
+                <w:szCs w:val="18"/>
+              </w:rPr>
+              <w:tab/>
+            </w:r>
+            <w:r>
+              <w:rPr>
+                <w:rFonts w:ascii="Courier New" w:hAnsi="Courier New" w:cs="Courier New"/>
+                <w:noProof/>
+                <w:color w:val="000000"/>
+                <w:kern w:val="0"/>
+                <w:sz w:val="18"/>
+                <w:szCs w:val="18"/>
+              </w:rPr>
+              <w:tab/>
+              <w:t>}</w:t>
+            </w:r>
+          </w:p>
+          <w:p>
+            <w:pPr>
+              <w:widowControl/>
+              <w:suppressAutoHyphens w:val="0"/>
+              <w:autoSpaceDE w:val="0"/>
+              <w:adjustRightInd w:val="0"/>
+              <w:textAlignment w:val="auto"/>
+              <w:rPr>
+                <w:rFonts w:ascii="Courier New" w:hAnsi="Courier New" w:cs="Courier New"/>
+                <w:noProof/>
+                <w:kern w:val="0"/>
+                <w:sz w:val="18"/>
+                <w:szCs w:val="18"/>
+              </w:rPr>
+            </w:pPr>
+            <w:r>
+              <w:rPr>
+                <w:rFonts w:ascii="Courier New" w:hAnsi="Courier New" w:cs="Courier New"/>
+                <w:noProof/>
+                <w:color w:val="000000"/>
+                <w:kern w:val="0"/>
+                <w:sz w:val="18"/>
+                <w:szCs w:val="18"/>
+              </w:rPr>
+              <w:tab/>
+            </w:r>
+            <w:r>
+              <w:rPr>
+                <w:rFonts w:ascii="Courier New" w:hAnsi="Courier New" w:cs="Courier New"/>
+                <w:noProof/>
+                <w:color w:val="000000"/>
+                <w:kern w:val="0"/>
+                <w:sz w:val="18"/>
+                <w:szCs w:val="18"/>
+              </w:rPr>
+              <w:tab/>
+            </w:r>
+            <w:r>
+              <w:rPr>
+                <w:rFonts w:ascii="Courier New" w:hAnsi="Courier New" w:cs="Courier New"/>
+                <w:b/>
+                <w:bCs/>
+                <w:noProof/>
+                <w:color w:val="7F0055"/>
+                <w:kern w:val="0"/>
+                <w:sz w:val="18"/>
+                <w:szCs w:val="18"/>
+              </w:rPr>
+              <w:t>return</w:t>
+            </w:r>
+            <w:r>
+              <w:rPr>
+                <w:rFonts w:ascii="Courier New" w:hAnsi="Courier New" w:cs="Courier New"/>
+                <w:noProof/>
+                <w:color w:val="000000"/>
+                <w:kern w:val="0"/>
+                <w:sz w:val="18"/>
+                <w:szCs w:val="18"/>
+              </w:rPr>
+              <w:t xml:space="preserve"> </w:t>
+            </w:r>
+            <w:r>
+              <w:rPr>
+                <w:rFonts w:ascii="Courier New" w:hAnsi="Courier New" w:cs="Courier New"/>
+                <w:noProof/>
+                <w:color w:val="6A3E3E"/>
+                <w:kern w:val="0"/>
+                <w:sz w:val="18"/>
+                <w:szCs w:val="18"/>
+              </w:rPr>
+              <w:t>maxValue</w:t>
+            </w:r>
+            <w:r>
+              <w:rPr>
+                <w:rFonts w:ascii="Courier New" w:hAnsi="Courier New" w:cs="Courier New"/>
+                <w:noProof/>
+                <w:color w:val="000000"/>
+                <w:kern w:val="0"/>
+                <w:sz w:val="18"/>
+                <w:szCs w:val="18"/>
+              </w:rPr>
+              <w:t>;</w:t>
+            </w:r>
+          </w:p>
+          <w:p>
+            <w:pPr>
+              <w:widowControl/>
+              <w:suppressAutoHyphens w:val="0"/>
+              <w:autoSpaceDE w:val="0"/>
+              <w:adjustRightInd w:val="0"/>
+              <w:textAlignment w:val="auto"/>
+              <w:rPr>
+                <w:rFonts w:ascii="Courier New" w:hAnsi="Courier New" w:cs="Courier New"/>
+                <w:noProof/>
+                <w:kern w:val="0"/>
+                <w:sz w:val="18"/>
+                <w:szCs w:val="18"/>
+              </w:rPr>
+            </w:pPr>
+            <w:r>
+              <w:rPr>
+                <w:rFonts w:ascii="Courier New" w:hAnsi="Courier New" w:cs="Courier New"/>
+                <w:noProof/>
+                <w:color w:val="000000"/>
+                <w:kern w:val="0"/>
+                <w:sz w:val="18"/>
+                <w:szCs w:val="18"/>
+              </w:rPr>
+              <w:tab/>
+              <w:t>}</w:t>
+            </w:r>
+          </w:p>
+          <w:p>
+            <w:pPr>
+              <w:pStyle w:val="Textbody"/>
+              <w:rPr>
+                <w:rFonts w:ascii="Times New Roman" w:hAnsi="Times New Roman"/>
+                <w:sz w:val="18"/>
+                <w:szCs w:val="18"/>
+              </w:rPr>
+            </w:pPr>
+            <w:r>
+              <w:rPr>
+                <w:rFonts w:ascii="Courier New" w:hAnsi="Courier New" w:cs="Courier New"/>
+                <w:noProof/>
+                <w:color w:val="000000"/>
+                <w:kern w:val="0"/>
+                <w:sz w:val="18"/>
+                <w:szCs w:val="18"/>
+              </w:rPr>
+              <w:t>}</w:t>
+            </w:r>
+          </w:p>
+        </w:tc>
+      </w:tr>
+    </w:tbl>
+    <w:p>
+      <w:pPr>
+        <w:pStyle w:val="Textbody"/>
+        <w:ind w:left="360" w:firstLine="360"/>
+        <w:rPr>
+          <w:rFonts w:ascii="Times New Roman" w:hAnsi="Times New Roman"/>
+          <w:sz w:val="24"/>
+        </w:rPr>
+      </w:pPr>
+      <w:r>
+        <w:rPr>
+          <w:rFonts w:ascii="Times New Roman" w:hAnsi="Times New Roman"/>
+          <w:sz w:val="24"/>
+        </w:rPr>
+        <w:t>Method minMove() is responsible for finding the best possible move that the opponent of the active player can make. Respectively the method maxMove() finds the best move that current player can make. In this piece of code</w:t>
+      </w:r>
+      <w:r>
+        <w:rPr>
+          <w:rFonts w:ascii="Times New Roman" w:hAnsi="Times New Roman"/>
+          <w:sz w:val="24"/>
+        </w:rPr>
+        <w:t xml:space="preserve"> there are also few methods that should be described more in-depth. The first method that should be mentioned is getPossibleMoves(). The purpose of this method is to retrieve all the possible moves that can be made in given state of the board. This method has different implementation for each different game, because the rules of games are different. The second key method is scoreBoard(), which calculates the value of the board according to given heuristics. This method is obviously also different for each game, and also can even be different for the same game. The difference in implementation of scoreboard() for the same game would result in different perception of the board by the computer.</w:t>
+      </w:r>
+    </w:p>
+    <w:p>
+      <w:pPr>
+        <w:pStyle w:val="Textbody"/>
+        <w:ind w:left="360" w:firstLine="360"/>
+        <w:rPr>
+          <w:rFonts w:ascii="Times New Roman" w:hAnsi="Times New Roman"/>
+        </w:rPr>
+      </w:pPr>
+      <w:r>
+        <w:rPr>
+          <w:rFonts w:ascii="Times New Roman" w:hAnsi="Times New Roman"/>
+          <w:sz w:val="24"/>
+        </w:rPr>
+        <w:t xml:space="preserve">As we can see in the </w:t>
+      </w:r>
+      <w:r>
+        <w:rPr>
+          <w:rFonts w:ascii="Times New Roman" w:hAnsi="Times New Roman"/>
+          <w:sz w:val="24"/>
+        </w:rPr>
+        <w:t>shown piece of code, the minMove() invokes maxMove() method and vice versa. It means that these methods are calling each other recursively.</w:t>
+      </w:r>
+      <w:r>
+        <w:rPr>
+          <w:rFonts w:ascii="Times New Roman" w:hAnsi="Times New Roman"/>
+          <w:sz w:val="24"/>
+        </w:rPr>
+        <w:t xml:space="preserve"> Recursive methods are commonly used </w:t>
+      </w:r>
+      <w:r>
+        <w:rPr>
+          <w:rFonts w:ascii="Times New Roman" w:hAnsi="Times New Roman"/>
+          <w:sz w:val="24"/>
+        </w:rPr>
+        <w:t>as they can be written very simply and are usually used for searching through the tree.</w:t>
+      </w:r>
     </w:p>
     <w:p>
       <w:pPr>
@@ -9972,7 +12662,7 @@
       </w:pPr>
     </w:p>
     <w:sectPr>
-      <w:footerReference w:type="default" r:id="rId13"/>
+      <w:footerReference w:type="default" r:id="rId15"/>
       <w:type w:val="continuous"/>
       <w:pgSz w:w="11906" w:h="16838"/>
       <w:pgMar w:top="1417" w:right="1134" w:bottom="1417" w:left="1134" w:header="1134" w:footer="1134" w:gutter="0"/>
@@ -9983,7 +12673,7 @@
 </file>
 
 <file path=word/endnotes.xml><?xml version="1.0" encoding="utf-8"?>
-<w:endnotes xmlns:wpc="http://schemas.microsoft.com/office/word/2010/wordprocessingCanvas" xmlns:cx="http://schemas.microsoft.com/office/drawing/2014/chartex" xmlns:cx1="http://schemas.microsoft.com/office/drawing/2015/9/8/chartex" xmlns:cx2="http://schemas.microsoft.com/office/drawing/2015/10/21/chartex" xmlns:cx3="http://schemas.microsoft.com/office/drawing/2016/5/9/chartex" xmlns:cx4="http://schemas.microsoft.com/office/drawing/2016/5/10/chartex" xmlns:cx5="http://schemas.microsoft.com/office/drawing/2016/5/11/chartex" xmlns:mc="http://schemas.openxmlformats.org/markup-compatibility/2006" xmlns:o="urn:schemas-microsoft-com:office:office" xmlns:r="http://schemas.openxmlformats.org/officeDocument/2006/relationships" xmlns:m="http://schemas.openxmlformats.org/officeDocument/2006/math" xmlns:v="urn:schemas-microsoft-com:vml" xmlns:wp14="http://schemas.microsoft.com/office/word/2010/wordprocessingDrawing" xmlns:wp="http://schemas.openxmlformats.org/drawingml/2006/wordprocessingDrawing" xmlns:w10="urn:schemas-microsoft-com:office:word" xmlns:w="http://schemas.openxmlformats.org/wordprocessingml/2006/main" xmlns:w14="http://schemas.microsoft.com/office/word/2010/wordml" xmlns:w15="http://schemas.microsoft.com/office/word/2012/wordml" xmlns:w16se="http://schemas.microsoft.com/office/word/2015/wordml/symex" xmlns:wpg="http://schemas.microsoft.com/office/word/2010/wordprocessingGroup" xmlns:wpi="http://schemas.microsoft.com/office/word/2010/wordprocessingInk" xmlns:wne="http://schemas.microsoft.com/office/word/2006/wordml" xmlns:wps="http://schemas.microsoft.com/office/word/2010/wordprocessingShape" mc:Ignorable="w14 w15 w16se wp14">
+<w:endnotes xmlns:wpc="http://schemas.microsoft.com/office/word/2010/wordprocessingCanvas" xmlns:cx="http://schemas.microsoft.com/office/drawing/2014/chartex" xmlns:cx1="http://schemas.microsoft.com/office/drawing/2015/9/8/chartex" xmlns:cx2="http://schemas.microsoft.com/office/drawing/2015/10/21/chartex" xmlns:cx3="http://schemas.microsoft.com/office/drawing/2016/5/9/chartex" xmlns:cx4="http://schemas.microsoft.com/office/drawing/2016/5/10/chartex" xmlns:cx5="http://schemas.microsoft.com/office/drawing/2016/5/11/chartex" xmlns:cx6="http://schemas.microsoft.com/office/drawing/2016/5/12/chartex" xmlns:cx7="http://schemas.microsoft.com/office/drawing/2016/5/13/chartex" xmlns:cx8="http://schemas.microsoft.com/office/drawing/2016/5/14/chartex" xmlns:mc="http://schemas.openxmlformats.org/markup-compatibility/2006" xmlns:o="urn:schemas-microsoft-com:office:office" xmlns:r="http://schemas.openxmlformats.org/officeDocument/2006/relationships" xmlns:m="http://schemas.openxmlformats.org/officeDocument/2006/math" xmlns:v="urn:schemas-microsoft-com:vml" xmlns:wp14="http://schemas.microsoft.com/office/word/2010/wordprocessingDrawing" xmlns:wp="http://schemas.openxmlformats.org/drawingml/2006/wordprocessingDrawing" xmlns:w10="urn:schemas-microsoft-com:office:word" xmlns:w="http://schemas.openxmlformats.org/wordprocessingml/2006/main" xmlns:w14="http://schemas.microsoft.com/office/word/2010/wordml" xmlns:w15="http://schemas.microsoft.com/office/word/2012/wordml" xmlns:w16se="http://schemas.microsoft.com/office/word/2015/wordml/symex" xmlns:wpg="http://schemas.microsoft.com/office/word/2010/wordprocessingGroup" xmlns:wpi="http://schemas.microsoft.com/office/word/2010/wordprocessingInk" xmlns:wne="http://schemas.microsoft.com/office/word/2006/wordml" xmlns:wps="http://schemas.microsoft.com/office/word/2010/wordprocessingShape" mc:Ignorable="w14 w15 w16se wp14">
   <w:endnote w:type="separator" w:id="-1">
     <w:p>
       <w:r>
@@ -10002,7 +12692,7 @@
 </file>
 
 <file path=word/footer1.xml><?xml version="1.0" encoding="utf-8"?>
-<w:ftr xmlns:wpc="http://schemas.microsoft.com/office/word/2010/wordprocessingCanvas" xmlns:cx="http://schemas.microsoft.com/office/drawing/2014/chartex" xmlns:cx1="http://schemas.microsoft.com/office/drawing/2015/9/8/chartex" xmlns:cx2="http://schemas.microsoft.com/office/drawing/2015/10/21/chartex" xmlns:cx3="http://schemas.microsoft.com/office/drawing/2016/5/9/chartex" xmlns:cx4="http://schemas.microsoft.com/office/drawing/2016/5/10/chartex" xmlns:cx5="http://schemas.microsoft.com/office/drawing/2016/5/11/chartex" xmlns:mc="http://schemas.openxmlformats.org/markup-compatibility/2006" xmlns:o="urn:schemas-microsoft-com:office:office" xmlns:r="http://schemas.openxmlformats.org/officeDocument/2006/relationships" xmlns:m="http://schemas.openxmlformats.org/officeDocument/2006/math" xmlns:v="urn:schemas-microsoft-com:vml" xmlns:wp14="http://schemas.microsoft.com/office/word/2010/wordprocessingDrawing" xmlns:wp="http://schemas.openxmlformats.org/drawingml/2006/wordprocessingDrawing" xmlns:w10="urn:schemas-microsoft-com:office:word" xmlns:w="http://schemas.openxmlformats.org/wordprocessingml/2006/main" xmlns:w14="http://schemas.microsoft.com/office/word/2010/wordml" xmlns:w15="http://schemas.microsoft.com/office/word/2012/wordml" xmlns:w16se="http://schemas.microsoft.com/office/word/2015/wordml/symex" xmlns:wpg="http://schemas.microsoft.com/office/word/2010/wordprocessingGroup" xmlns:wpi="http://schemas.microsoft.com/office/word/2010/wordprocessingInk" xmlns:wne="http://schemas.microsoft.com/office/word/2006/wordml" xmlns:wps="http://schemas.microsoft.com/office/word/2010/wordprocessingShape" mc:Ignorable="w14 w15 w16se wp14">
+<w:ftr xmlns:wpc="http://schemas.microsoft.com/office/word/2010/wordprocessingCanvas" xmlns:cx="http://schemas.microsoft.com/office/drawing/2014/chartex" xmlns:cx1="http://schemas.microsoft.com/office/drawing/2015/9/8/chartex" xmlns:cx2="http://schemas.microsoft.com/office/drawing/2015/10/21/chartex" xmlns:cx3="http://schemas.microsoft.com/office/drawing/2016/5/9/chartex" xmlns:cx4="http://schemas.microsoft.com/office/drawing/2016/5/10/chartex" xmlns:cx5="http://schemas.microsoft.com/office/drawing/2016/5/11/chartex" xmlns:cx6="http://schemas.microsoft.com/office/drawing/2016/5/12/chartex" xmlns:cx7="http://schemas.microsoft.com/office/drawing/2016/5/13/chartex" xmlns:cx8="http://schemas.microsoft.com/office/drawing/2016/5/14/chartex" xmlns:mc="http://schemas.openxmlformats.org/markup-compatibility/2006" xmlns:o="urn:schemas-microsoft-com:office:office" xmlns:r="http://schemas.openxmlformats.org/officeDocument/2006/relationships" xmlns:m="http://schemas.openxmlformats.org/officeDocument/2006/math" xmlns:v="urn:schemas-microsoft-com:vml" xmlns:wp14="http://schemas.microsoft.com/office/word/2010/wordprocessingDrawing" xmlns:wp="http://schemas.openxmlformats.org/drawingml/2006/wordprocessingDrawing" xmlns:w10="urn:schemas-microsoft-com:office:word" xmlns:w="http://schemas.openxmlformats.org/wordprocessingml/2006/main" xmlns:w14="http://schemas.microsoft.com/office/word/2010/wordml" xmlns:w15="http://schemas.microsoft.com/office/word/2012/wordml" xmlns:w16se="http://schemas.microsoft.com/office/word/2015/wordml/symex" xmlns:wpg="http://schemas.microsoft.com/office/word/2010/wordprocessingGroup" xmlns:wpi="http://schemas.microsoft.com/office/word/2010/wordprocessingInk" xmlns:wne="http://schemas.microsoft.com/office/word/2006/wordml" xmlns:wps="http://schemas.microsoft.com/office/word/2010/wordprocessingShape" mc:Ignorable="w14 w15 w16se wp14">
   <w:sdt>
     <w:sdtPr>
       <w:id w:val="-767004723"/>
@@ -10032,7 +12722,7 @@
             <w:noProof/>
             <w:lang w:val="pl-PL"/>
           </w:rPr>
-          <w:t>19</w:t>
+          <w:t>17</w:t>
         </w:r>
         <w:r>
           <w:fldChar w:fldCharType="end"/>
@@ -10049,7 +12739,7 @@
 </file>
 
 <file path=word/footnotes.xml><?xml version="1.0" encoding="utf-8"?>
-<w:footnotes xmlns:wpc="http://schemas.microsoft.com/office/word/2010/wordprocessingCanvas" xmlns:cx="http://schemas.microsoft.com/office/drawing/2014/chartex" xmlns:cx1="http://schemas.microsoft.com/office/drawing/2015/9/8/chartex" xmlns:cx2="http://schemas.microsoft.com/office/drawing/2015/10/21/chartex" xmlns:cx3="http://schemas.microsoft.com/office/drawing/2016/5/9/chartex" xmlns:cx4="http://schemas.microsoft.com/office/drawing/2016/5/10/chartex" xmlns:cx5="http://schemas.microsoft.com/office/drawing/2016/5/11/chartex" xmlns:mc="http://schemas.openxmlformats.org/markup-compatibility/2006" xmlns:o="urn:schemas-microsoft-com:office:office" xmlns:r="http://schemas.openxmlformats.org/officeDocument/2006/relationships" xmlns:m="http://schemas.openxmlformats.org/officeDocument/2006/math" xmlns:v="urn:schemas-microsoft-com:vml" xmlns:wp14="http://schemas.microsoft.com/office/word/2010/wordprocessingDrawing" xmlns:wp="http://schemas.openxmlformats.org/drawingml/2006/wordprocessingDrawing" xmlns:w10="urn:schemas-microsoft-com:office:word" xmlns:w="http://schemas.openxmlformats.org/wordprocessingml/2006/main" xmlns:w14="http://schemas.microsoft.com/office/word/2010/wordml" xmlns:w15="http://schemas.microsoft.com/office/word/2012/wordml" xmlns:w16se="http://schemas.microsoft.com/office/word/2015/wordml/symex" xmlns:wpg="http://schemas.microsoft.com/office/word/2010/wordprocessingGroup" xmlns:wpi="http://schemas.microsoft.com/office/word/2010/wordprocessingInk" xmlns:wne="http://schemas.microsoft.com/office/word/2006/wordml" xmlns:wps="http://schemas.microsoft.com/office/word/2010/wordprocessingShape" mc:Ignorable="w14 w15 w16se wp14">
+<w:footnotes xmlns:wpc="http://schemas.microsoft.com/office/word/2010/wordprocessingCanvas" xmlns:cx="http://schemas.microsoft.com/office/drawing/2014/chartex" xmlns:cx1="http://schemas.microsoft.com/office/drawing/2015/9/8/chartex" xmlns:cx2="http://schemas.microsoft.com/office/drawing/2015/10/21/chartex" xmlns:cx3="http://schemas.microsoft.com/office/drawing/2016/5/9/chartex" xmlns:cx4="http://schemas.microsoft.com/office/drawing/2016/5/10/chartex" xmlns:cx5="http://schemas.microsoft.com/office/drawing/2016/5/11/chartex" xmlns:cx6="http://schemas.microsoft.com/office/drawing/2016/5/12/chartex" xmlns:cx7="http://schemas.microsoft.com/office/drawing/2016/5/13/chartex" xmlns:cx8="http://schemas.microsoft.com/office/drawing/2016/5/14/chartex" xmlns:mc="http://schemas.openxmlformats.org/markup-compatibility/2006" xmlns:o="urn:schemas-microsoft-com:office:office" xmlns:r="http://schemas.openxmlformats.org/officeDocument/2006/relationships" xmlns:m="http://schemas.openxmlformats.org/officeDocument/2006/math" xmlns:v="urn:schemas-microsoft-com:vml" xmlns:wp14="http://schemas.microsoft.com/office/word/2010/wordprocessingDrawing" xmlns:wp="http://schemas.openxmlformats.org/drawingml/2006/wordprocessingDrawing" xmlns:w10="urn:schemas-microsoft-com:office:word" xmlns:w="http://schemas.openxmlformats.org/wordprocessingml/2006/main" xmlns:w14="http://schemas.microsoft.com/office/word/2010/wordml" xmlns:w15="http://schemas.microsoft.com/office/word/2012/wordml" xmlns:w16se="http://schemas.microsoft.com/office/word/2015/wordml/symex" xmlns:wpg="http://schemas.microsoft.com/office/word/2010/wordprocessingGroup" xmlns:wpi="http://schemas.microsoft.com/office/word/2010/wordprocessingInk" xmlns:wne="http://schemas.microsoft.com/office/word/2006/wordml" xmlns:wps="http://schemas.microsoft.com/office/word/2010/wordprocessingShape" mc:Ignorable="w14 w15 w16se wp14">
   <w:footnote w:type="separator" w:id="-1">
     <w:p>
       <w:r>
@@ -10071,7 +12761,7 @@
 </file>
 
 <file path=word/numbering.xml><?xml version="1.0" encoding="utf-8"?>
-<w:numbering xmlns:wpc="http://schemas.microsoft.com/office/word/2010/wordprocessingCanvas" xmlns:cx="http://schemas.microsoft.com/office/drawing/2014/chartex" xmlns:cx1="http://schemas.microsoft.com/office/drawing/2015/9/8/chartex" xmlns:cx2="http://schemas.microsoft.com/office/drawing/2015/10/21/chartex" xmlns:cx3="http://schemas.microsoft.com/office/drawing/2016/5/9/chartex" xmlns:cx4="http://schemas.microsoft.com/office/drawing/2016/5/10/chartex" xmlns:cx5="http://schemas.microsoft.com/office/drawing/2016/5/11/chartex" xmlns:mc="http://schemas.openxmlformats.org/markup-compatibility/2006" xmlns:o="urn:schemas-microsoft-com:office:office" xmlns:r="http://schemas.openxmlformats.org/officeDocument/2006/relationships" xmlns:m="http://schemas.openxmlformats.org/officeDocument/2006/math" xmlns:v="urn:schemas-microsoft-com:vml" xmlns:wp14="http://schemas.microsoft.com/office/word/2010/wordprocessingDrawing" xmlns:wp="http://schemas.openxmlformats.org/drawingml/2006/wordprocessingDrawing" xmlns:w10="urn:schemas-microsoft-com:office:word" xmlns:w="http://schemas.openxmlformats.org/wordprocessingml/2006/main" xmlns:w14="http://schemas.microsoft.com/office/word/2010/wordml" xmlns:w15="http://schemas.microsoft.com/office/word/2012/wordml" xmlns:w16se="http://schemas.microsoft.com/office/word/2015/wordml/symex" xmlns:wpg="http://schemas.microsoft.com/office/word/2010/wordprocessingGroup" xmlns:wpi="http://schemas.microsoft.com/office/word/2010/wordprocessingInk" xmlns:wne="http://schemas.microsoft.com/office/word/2006/wordml" xmlns:wps="http://schemas.microsoft.com/office/word/2010/wordprocessingShape" mc:Ignorable="w14 w15 w16se wp14">
+<w:numbering xmlns:wpc="http://schemas.microsoft.com/office/word/2010/wordprocessingCanvas" xmlns:cx="http://schemas.microsoft.com/office/drawing/2014/chartex" xmlns:cx1="http://schemas.microsoft.com/office/drawing/2015/9/8/chartex" xmlns:cx2="http://schemas.microsoft.com/office/drawing/2015/10/21/chartex" xmlns:cx3="http://schemas.microsoft.com/office/drawing/2016/5/9/chartex" xmlns:cx4="http://schemas.microsoft.com/office/drawing/2016/5/10/chartex" xmlns:cx5="http://schemas.microsoft.com/office/drawing/2016/5/11/chartex" xmlns:cx6="http://schemas.microsoft.com/office/drawing/2016/5/12/chartex" xmlns:cx7="http://schemas.microsoft.com/office/drawing/2016/5/13/chartex" xmlns:cx8="http://schemas.microsoft.com/office/drawing/2016/5/14/chartex" xmlns:mc="http://schemas.openxmlformats.org/markup-compatibility/2006" xmlns:o="urn:schemas-microsoft-com:office:office" xmlns:r="http://schemas.openxmlformats.org/officeDocument/2006/relationships" xmlns:m="http://schemas.openxmlformats.org/officeDocument/2006/math" xmlns:v="urn:schemas-microsoft-com:vml" xmlns:wp14="http://schemas.microsoft.com/office/word/2010/wordprocessingDrawing" xmlns:wp="http://schemas.openxmlformats.org/drawingml/2006/wordprocessingDrawing" xmlns:w10="urn:schemas-microsoft-com:office:word" xmlns:w="http://schemas.openxmlformats.org/wordprocessingml/2006/main" xmlns:w14="http://schemas.microsoft.com/office/word/2010/wordml" xmlns:w15="http://schemas.microsoft.com/office/word/2012/wordml" xmlns:w16se="http://schemas.microsoft.com/office/word/2015/wordml/symex" xmlns:wpg="http://schemas.microsoft.com/office/word/2010/wordprocessingGroup" xmlns:wpi="http://schemas.microsoft.com/office/word/2010/wordprocessingInk" xmlns:wne="http://schemas.microsoft.com/office/word/2006/wordml" xmlns:wps="http://schemas.microsoft.com/office/word/2010/wordprocessingShape" mc:Ignorable="w14 w15 w16se wp14">
   <w:abstractNum w:abstractNumId="0" w15:restartNumberingAfterBreak="0">
     <w:nsid w:val="004E5344"/>
     <w:multiLevelType w:val="multilevel"/>
@@ -13580,6 +16270,22 @@
       <w:u w:val="single"/>
     </w:rPr>
   </w:style>
+  <w:style w:type="table" w:styleId="Tabela-Siatka">
+    <w:name w:val="Table Grid"/>
+    <w:basedOn w:val="Standardowy"/>
+    <w:uiPriority w:val="39"/>
+    <w:rsid w:val="00A12CF2"/>
+    <w:tblPr>
+      <w:tblBorders>
+        <w:top w:val="single" w:sz="4" w:space="0" w:color="auto"/>
+        <w:left w:val="single" w:sz="4" w:space="0" w:color="auto"/>
+        <w:bottom w:val="single" w:sz="4" w:space="0" w:color="auto"/>
+        <w:right w:val="single" w:sz="4" w:space="0" w:color="auto"/>
+        <w:insideH w:val="single" w:sz="4" w:space="0" w:color="auto"/>
+        <w:insideV w:val="single" w:sz="4" w:space="0" w:color="auto"/>
+      </w:tblBorders>
+    </w:tblPr>
+  </w:style>
 </w:styles>
 </file>
 
@@ -13876,4 +16582,16 @@
     </a:ext>
   </a:extLst>
 </a:theme>
+</file>
+
+<file path=customXml/item1.xml><?xml version="1.0" encoding="utf-8"?>
+<b:Sources xmlns:b="http://schemas.openxmlformats.org/officeDocument/2006/bibliography" xmlns="http://schemas.openxmlformats.org/officeDocument/2006/bibliography" SelectedStyle="\APASixthEditionOfficeOnline.xsl" StyleName="APA" Version="6"/>
+</file>
+
+<file path=customXml/itemProps1.xml><?xml version="1.0" encoding="utf-8"?>
+<ds:datastoreItem xmlns:ds="http://schemas.openxmlformats.org/officeDocument/2006/customXml" ds:itemID="{7023F7F4-35E6-44CC-8132-DEE4866FFB3A}">
+  <ds:schemaRefs>
+    <ds:schemaRef ds:uri="http://schemas.openxmlformats.org/officeDocument/2006/bibliography"/>
+  </ds:schemaRefs>
+</ds:datastoreItem>
 </file>
</xml_diff>

<commit_message>
Chapter 4 about games implementation
</commit_message>
<xml_diff>
--- a/Pawel Ciazynski - praca licencjacka.docx
+++ b/Pawel Ciazynski - praca licencjacka.docx
@@ -1,10 +1,10 @@
 
 <file path=word/document.xml><?xml version="1.0" encoding="utf-8"?>
-<w:document xmlns:wpc="http://schemas.microsoft.com/office/word/2010/wordprocessingCanvas" xmlns:cx="http://schemas.microsoft.com/office/drawing/2014/chartex" xmlns:cx1="http://schemas.microsoft.com/office/drawing/2015/9/8/chartex" xmlns:cx2="http://schemas.microsoft.com/office/drawing/2015/10/21/chartex" xmlns:cx3="http://schemas.microsoft.com/office/drawing/2016/5/9/chartex" xmlns:cx4="http://schemas.microsoft.com/office/drawing/2016/5/10/chartex" xmlns:cx5="http://schemas.microsoft.com/office/drawing/2016/5/11/chartex" xmlns:cx6="http://schemas.microsoft.com/office/drawing/2016/5/12/chartex" xmlns:cx7="http://schemas.microsoft.com/office/drawing/2016/5/13/chartex" xmlns:cx8="http://schemas.microsoft.com/office/drawing/2016/5/14/chartex" xmlns:mc="http://schemas.openxmlformats.org/markup-compatibility/2006" xmlns:o="urn:schemas-microsoft-com:office:office" xmlns:r="http://schemas.openxmlformats.org/officeDocument/2006/relationships" xmlns:m="http://schemas.openxmlformats.org/officeDocument/2006/math" xmlns:v="urn:schemas-microsoft-com:vml" xmlns:wp14="http://schemas.microsoft.com/office/word/2010/wordprocessingDrawing" xmlns:wp="http://schemas.openxmlformats.org/drawingml/2006/wordprocessingDrawing" xmlns:w10="urn:schemas-microsoft-com:office:word" xmlns:w="http://schemas.openxmlformats.org/wordprocessingml/2006/main" xmlns:w14="http://schemas.microsoft.com/office/word/2010/wordml" xmlns:w15="http://schemas.microsoft.com/office/word/2012/wordml" xmlns:w16se="http://schemas.microsoft.com/office/word/2015/wordml/symex" xmlns:wpg="http://schemas.microsoft.com/office/word/2010/wordprocessingGroup" xmlns:wpi="http://schemas.microsoft.com/office/word/2010/wordprocessingInk" xmlns:wne="http://schemas.microsoft.com/office/word/2006/wordml" xmlns:wps="http://schemas.microsoft.com/office/word/2010/wordprocessingShape" mc:Ignorable="w14 w15 w16se wp14">
+<w:document xmlns:wpc="http://schemas.microsoft.com/office/word/2010/wordprocessingCanvas" xmlns:cx="http://schemas.microsoft.com/office/drawing/2014/chartex" xmlns:cx1="http://schemas.microsoft.com/office/drawing/2015/9/8/chartex" xmlns:cx2="http://schemas.microsoft.com/office/drawing/2015/10/21/chartex" xmlns:cx3="http://schemas.microsoft.com/office/drawing/2016/5/9/chartex" xmlns:cx4="http://schemas.microsoft.com/office/drawing/2016/5/10/chartex" xmlns:cx5="http://schemas.microsoft.com/office/drawing/2016/5/11/chartex" xmlns:mc="http://schemas.openxmlformats.org/markup-compatibility/2006" xmlns:o="urn:schemas-microsoft-com:office:office" xmlns:r="http://schemas.openxmlformats.org/officeDocument/2006/relationships" xmlns:m="http://schemas.openxmlformats.org/officeDocument/2006/math" xmlns:v="urn:schemas-microsoft-com:vml" xmlns:wp14="http://schemas.microsoft.com/office/word/2010/wordprocessingDrawing" xmlns:wp="http://schemas.openxmlformats.org/drawingml/2006/wordprocessingDrawing" xmlns:w10="urn:schemas-microsoft-com:office:word" xmlns:w="http://schemas.openxmlformats.org/wordprocessingml/2006/main" xmlns:w14="http://schemas.microsoft.com/office/word/2010/wordml" xmlns:w15="http://schemas.microsoft.com/office/word/2012/wordml" xmlns:w16se="http://schemas.microsoft.com/office/word/2015/wordml/symex" xmlns:wpg="http://schemas.microsoft.com/office/word/2010/wordprocessingGroup" xmlns:wpi="http://schemas.microsoft.com/office/word/2010/wordprocessingInk" xmlns:wne="http://schemas.microsoft.com/office/word/2006/wordml" xmlns:wps="http://schemas.microsoft.com/office/word/2010/wordprocessingShape" mc:Ignorable="w14 w15 w16se wp14">
   <w:body>
     <w:p>
       <w:pPr>
-        <w:pStyle w:val="Tytu"/>
+        <w:pStyle w:val="Title"/>
         <w:jc w:val="center"/>
         <w:rPr>
           <w:rFonts w:ascii="Times New Roman" w:hAnsi="Times New Roman"/>
@@ -25,7 +25,7 @@
     </w:p>
     <w:p>
       <w:pPr>
-        <w:pStyle w:val="Podtytu"/>
+        <w:pStyle w:val="Subtitle"/>
         <w:rPr>
           <w:lang w:val="en-US"/>
         </w:rPr>
@@ -57,7 +57,7 @@
     </w:p>
     <w:p>
       <w:pPr>
-        <w:pStyle w:val="Podtytu"/>
+        <w:pStyle w:val="Subtitle"/>
         <w:rPr>
           <w:color w:val="000000"/>
           <w:lang w:val="en-US"/>
@@ -120,7 +120,7 @@
           </w:tcPr>
           <w:p>
             <w:pPr>
-              <w:pStyle w:val="Nagwek1"/>
+              <w:pStyle w:val="Heading1"/>
               <w:rPr>
                 <w:rFonts w:ascii="Times New Roman" w:hAnsi="Times New Roman"/>
                 <w:color w:val="00000A"/>
@@ -132,7 +132,7 @@
           </w:p>
           <w:p>
             <w:pPr>
-              <w:pStyle w:val="Nagwek4"/>
+              <w:pStyle w:val="Heading4"/>
               <w:jc w:val="center"/>
               <w:rPr>
                 <w:rFonts w:ascii="Times New Roman" w:hAnsi="Times New Roman"/>
@@ -155,7 +155,7 @@
           </w:p>
           <w:p>
             <w:pPr>
-              <w:pStyle w:val="Nagwek4"/>
+              <w:pStyle w:val="Heading4"/>
               <w:jc w:val="center"/>
             </w:pPr>
             <w:r>
@@ -206,7 +206,7 @@
           </w:p>
           <w:p>
             <w:pPr>
-              <w:pStyle w:val="Nagwek4"/>
+              <w:pStyle w:val="Heading4"/>
               <w:jc w:val="center"/>
               <w:rPr>
                 <w:rFonts w:ascii="Times New Roman" w:hAnsi="Times New Roman"/>
@@ -214,14 +214,34 @@
                 <w:szCs w:val="32"/>
               </w:rPr>
             </w:pPr>
+            <w:proofErr w:type="spellStart"/>
             <w:r>
               <w:rPr>
                 <w:rFonts w:ascii="Times New Roman" w:hAnsi="Times New Roman"/>
                 <w:sz w:val="32"/>
                 <w:szCs w:val="32"/>
               </w:rPr>
-              <w:t>Paweł Ciążyński</w:t>
-            </w:r>
+              <w:t>Paweł</w:t>
+            </w:r>
+            <w:proofErr w:type="spellEnd"/>
+            <w:r>
+              <w:rPr>
+                <w:rFonts w:ascii="Times New Roman" w:hAnsi="Times New Roman"/>
+                <w:sz w:val="32"/>
+                <w:szCs w:val="32"/>
+              </w:rPr>
+              <w:t xml:space="preserve"> </w:t>
+            </w:r>
+            <w:proofErr w:type="spellStart"/>
+            <w:r>
+              <w:rPr>
+                <w:rFonts w:ascii="Times New Roman" w:hAnsi="Times New Roman"/>
+                <w:sz w:val="32"/>
+                <w:szCs w:val="32"/>
+              </w:rPr>
+              <w:t>Ciążyński</w:t>
+            </w:r>
+            <w:proofErr w:type="spellEnd"/>
           </w:p>
           <w:p>
             <w:pPr>
@@ -249,7 +269,7 @@
           </w:p>
           <w:p>
             <w:pPr>
-              <w:pStyle w:val="Nagwek4"/>
+              <w:pStyle w:val="Heading4"/>
               <w:jc w:val="center"/>
             </w:pPr>
             <w:r>
@@ -302,7 +322,7 @@
     </w:p>
     <w:p>
       <w:pPr>
-        <w:pStyle w:val="Nagwek6"/>
+        <w:pStyle w:val="Heading6"/>
         <w:ind w:firstLine="720"/>
         <w:jc w:val="right"/>
         <w:rPr>
@@ -326,7 +346,7 @@
     </w:p>
     <w:p>
       <w:pPr>
-        <w:pStyle w:val="Nagwek6"/>
+        <w:pStyle w:val="Heading6"/>
         <w:ind w:firstLine="720"/>
         <w:jc w:val="right"/>
         <w:rPr>
@@ -345,8 +365,42 @@
           <w:sz w:val="28"/>
           <w:szCs w:val="28"/>
         </w:rPr>
-        <w:t>PhD Włodzimierz Mosorow</w:t>
-      </w:r>
+        <w:t xml:space="preserve">PhD </w:t>
+      </w:r>
+      <w:proofErr w:type="spellStart"/>
+      <w:r>
+        <w:rPr>
+          <w:rFonts w:ascii="Times New Roman" w:hAnsi="Times New Roman"/>
+          <w:i w:val="0"/>
+          <w:color w:val="00000A"/>
+          <w:sz w:val="28"/>
+          <w:szCs w:val="28"/>
+        </w:rPr>
+        <w:t>Włodzimierz</w:t>
+      </w:r>
+      <w:proofErr w:type="spellEnd"/>
+      <w:r>
+        <w:rPr>
+          <w:rFonts w:ascii="Times New Roman" w:hAnsi="Times New Roman"/>
+          <w:i w:val="0"/>
+          <w:color w:val="00000A"/>
+          <w:sz w:val="28"/>
+          <w:szCs w:val="28"/>
+        </w:rPr>
+        <w:t xml:space="preserve"> </w:t>
+      </w:r>
+      <w:proofErr w:type="spellStart"/>
+      <w:r>
+        <w:rPr>
+          <w:rFonts w:ascii="Times New Roman" w:hAnsi="Times New Roman"/>
+          <w:i w:val="0"/>
+          <w:color w:val="00000A"/>
+          <w:sz w:val="28"/>
+          <w:szCs w:val="28"/>
+        </w:rPr>
+        <w:t>Mosorow</w:t>
+      </w:r>
+      <w:proofErr w:type="spellEnd"/>
     </w:p>
     <w:p>
       <w:pPr>
@@ -386,13 +440,23 @@
           <w:szCs w:val="28"/>
         </w:rPr>
       </w:pPr>
+      <w:proofErr w:type="spellStart"/>
       <w:r>
         <w:rPr>
           <w:rFonts w:ascii="Times New Roman" w:hAnsi="Times New Roman"/>
           <w:sz w:val="28"/>
           <w:szCs w:val="28"/>
         </w:rPr>
-        <w:t>Łódź, 2016</w:t>
+        <w:t>Łódź</w:t>
+      </w:r>
+      <w:proofErr w:type="spellEnd"/>
+      <w:r>
+        <w:rPr>
+          <w:rFonts w:ascii="Times New Roman" w:hAnsi="Times New Roman"/>
+          <w:sz w:val="28"/>
+          <w:szCs w:val="28"/>
+        </w:rPr>
+        <w:t>, 2016</w:t>
       </w:r>
     </w:p>
     <w:p>
@@ -442,7 +506,7 @@
     </w:p>
     <w:p>
       <w:pPr>
-        <w:pStyle w:val="Nagwek4"/>
+        <w:pStyle w:val="Heading4"/>
         <w:spacing w:before="200" w:after="200"/>
         <w:jc w:val="center"/>
         <w:rPr>
@@ -460,7 +524,7 @@
     </w:p>
     <w:p>
       <w:pPr>
-        <w:pStyle w:val="Nagwek4"/>
+        <w:pStyle w:val="Heading4"/>
         <w:spacing w:before="200" w:after="200"/>
         <w:jc w:val="center"/>
         <w:rPr>
@@ -518,7 +582,7 @@
     </w:p>
     <w:p>
       <w:pPr>
-        <w:pStyle w:val="Tekstpodstawowy2"/>
+        <w:pStyle w:val="BodyText2"/>
       </w:pPr>
       <w:r>
         <w:t>Analiza</w:t>
@@ -745,23 +809,39 @@
     </w:p>
     <w:p>
       <w:pPr>
-        <w:pStyle w:val="Nagwek4"/>
+        <w:pStyle w:val="Heading4"/>
         <w:spacing w:before="200" w:after="200"/>
         <w:jc w:val="center"/>
         <w:rPr>
           <w:rFonts w:ascii="Times New Roman" w:hAnsi="Times New Roman"/>
         </w:rPr>
       </w:pPr>
-      <w:r>
-        <w:rPr>
-          <w:rFonts w:ascii="Times New Roman" w:hAnsi="Times New Roman"/>
-        </w:rPr>
-        <w:t>Paweł Ciążyński</w:t>
-      </w:r>
-    </w:p>
-    <w:p>
-      <w:pPr>
-        <w:pStyle w:val="Nagwek4"/>
+      <w:proofErr w:type="spellStart"/>
+      <w:r>
+        <w:rPr>
+          <w:rFonts w:ascii="Times New Roman" w:hAnsi="Times New Roman"/>
+        </w:rPr>
+        <w:t>Paweł</w:t>
+      </w:r>
+      <w:proofErr w:type="spellEnd"/>
+      <w:r>
+        <w:rPr>
+          <w:rFonts w:ascii="Times New Roman" w:hAnsi="Times New Roman"/>
+        </w:rPr>
+        <w:t xml:space="preserve"> </w:t>
+      </w:r>
+      <w:proofErr w:type="spellStart"/>
+      <w:r>
+        <w:rPr>
+          <w:rFonts w:ascii="Times New Roman" w:hAnsi="Times New Roman"/>
+        </w:rPr>
+        <w:t>Ciążyński</w:t>
+      </w:r>
+      <w:proofErr w:type="spellEnd"/>
+    </w:p>
+    <w:p>
+      <w:pPr>
+        <w:pStyle w:val="Heading4"/>
         <w:spacing w:before="200" w:after="200"/>
         <w:jc w:val="center"/>
       </w:pPr>
@@ -786,7 +866,7 @@
     </w:p>
     <w:p>
       <w:pPr>
-        <w:pStyle w:val="Nagwek4"/>
+        <w:pStyle w:val="Heading4"/>
         <w:spacing w:before="200" w:after="200"/>
         <w:jc w:val="center"/>
       </w:pPr>
@@ -798,13 +878,23 @@
         </w:rPr>
         <w:t xml:space="preserve">An analysis and comparison of </w:t>
       </w:r>
+      <w:proofErr w:type="spellStart"/>
       <w:r>
         <w:rPr>
           <w:rFonts w:ascii="Times New Roman" w:eastAsia="Mangal" w:hAnsi="Times New Roman" w:cs="Mangal"/>
           <w:sz w:val="32"/>
           <w:szCs w:val="32"/>
         </w:rPr>
-        <w:t>differentmin-max algorithm implementations in logic games</w:t>
+        <w:t>differentmin</w:t>
+      </w:r>
+      <w:proofErr w:type="spellEnd"/>
+      <w:r>
+        <w:rPr>
+          <w:rFonts w:ascii="Times New Roman" w:eastAsia="Mangal" w:hAnsi="Times New Roman" w:cs="Mangal"/>
+          <w:sz w:val="32"/>
+          <w:szCs w:val="32"/>
+        </w:rPr>
+        <w:t>-max algorithm implementations in logic games</w:t>
       </w:r>
     </w:p>
     <w:p>
@@ -970,7 +1060,7 @@
     </w:p>
     <w:p>
       <w:pPr>
-        <w:pStyle w:val="Spistreci1"/>
+        <w:pStyle w:val="TOC1"/>
         <w:tabs>
           <w:tab w:val="left" w:pos="440"/>
           <w:tab w:val="right" w:leader="dot" w:pos="9628"/>
@@ -994,7 +1084,7 @@
       <w:hyperlink w:anchor="_Toc446432394" w:history="1">
         <w:r>
           <w:rPr>
-            <w:rStyle w:val="Hipercze"/>
+            <w:rStyle w:val="Hyperlink"/>
             <w:rFonts w:ascii="Times New Roman" w:hAnsi="Times New Roman"/>
             <w:noProof/>
           </w:rPr>
@@ -1011,7 +1101,7 @@
         </w:r>
         <w:r>
           <w:rPr>
-            <w:rStyle w:val="Hipercze"/>
+            <w:rStyle w:val="Hyperlink"/>
             <w:rFonts w:ascii="Times New Roman" w:hAnsi="Times New Roman"/>
             <w:noProof/>
           </w:rPr>
@@ -1062,7 +1152,7 @@
     </w:p>
     <w:p>
       <w:pPr>
-        <w:pStyle w:val="Spistreci1"/>
+        <w:pStyle w:val="TOC1"/>
         <w:tabs>
           <w:tab w:val="left" w:pos="440"/>
           <w:tab w:val="right" w:leader="dot" w:pos="9628"/>
@@ -1077,7 +1167,7 @@
       <w:hyperlink w:anchor="_Toc446432395" w:history="1">
         <w:r>
           <w:rPr>
-            <w:rStyle w:val="Hipercze"/>
+            <w:rStyle w:val="Hyperlink"/>
             <w:rFonts w:ascii="Times New Roman" w:hAnsi="Times New Roman"/>
             <w:noProof/>
           </w:rPr>
@@ -1094,7 +1184,7 @@
         </w:r>
         <w:r>
           <w:rPr>
-            <w:rStyle w:val="Hipercze"/>
+            <w:rStyle w:val="Hyperlink"/>
             <w:rFonts w:ascii="Times New Roman" w:hAnsi="Times New Roman"/>
             <w:noProof/>
           </w:rPr>
@@ -1145,7 +1235,7 @@
     </w:p>
     <w:p>
       <w:pPr>
-        <w:pStyle w:val="Spistreci2"/>
+        <w:pStyle w:val="TOC2"/>
         <w:tabs>
           <w:tab w:val="left" w:pos="880"/>
           <w:tab w:val="right" w:leader="dot" w:pos="9628"/>
@@ -1160,7 +1250,7 @@
       <w:hyperlink w:anchor="_Toc446432396" w:history="1">
         <w:r>
           <w:rPr>
-            <w:rStyle w:val="Hipercze"/>
+            <w:rStyle w:val="Hyperlink"/>
             <w:rFonts w:ascii="Times New Roman" w:hAnsi="Times New Roman"/>
             <w:noProof/>
           </w:rPr>
@@ -1177,7 +1267,7 @@
         </w:r>
         <w:r>
           <w:rPr>
-            <w:rStyle w:val="Hipercze"/>
+            <w:rStyle w:val="Hyperlink"/>
             <w:rFonts w:ascii="Times New Roman" w:hAnsi="Times New Roman"/>
             <w:noProof/>
           </w:rPr>
@@ -1228,7 +1318,7 @@
     </w:p>
     <w:p>
       <w:pPr>
-        <w:pStyle w:val="Spistreci2"/>
+        <w:pStyle w:val="TOC2"/>
         <w:tabs>
           <w:tab w:val="left" w:pos="880"/>
           <w:tab w:val="right" w:leader="dot" w:pos="9628"/>
@@ -1243,7 +1333,7 @@
       <w:hyperlink w:anchor="_Toc446432397" w:history="1">
         <w:r>
           <w:rPr>
-            <w:rStyle w:val="Hipercze"/>
+            <w:rStyle w:val="Hyperlink"/>
             <w:rFonts w:ascii="Times New Roman" w:hAnsi="Times New Roman"/>
             <w:noProof/>
           </w:rPr>
@@ -1260,7 +1350,7 @@
         </w:r>
         <w:r>
           <w:rPr>
-            <w:rStyle w:val="Hipercze"/>
+            <w:rStyle w:val="Hyperlink"/>
             <w:rFonts w:ascii="Times New Roman" w:hAnsi="Times New Roman"/>
             <w:noProof/>
           </w:rPr>
@@ -1311,7 +1401,7 @@
     </w:p>
     <w:p>
       <w:pPr>
-        <w:pStyle w:val="Spistreci2"/>
+        <w:pStyle w:val="TOC2"/>
         <w:tabs>
           <w:tab w:val="left" w:pos="880"/>
           <w:tab w:val="right" w:leader="dot" w:pos="9628"/>
@@ -1326,7 +1416,7 @@
       <w:hyperlink w:anchor="_Toc446432398" w:history="1">
         <w:r>
           <w:rPr>
-            <w:rStyle w:val="Hipercze"/>
+            <w:rStyle w:val="Hyperlink"/>
             <w:rFonts w:ascii="Times New Roman" w:hAnsi="Times New Roman"/>
             <w:noProof/>
           </w:rPr>
@@ -1343,7 +1433,7 @@
         </w:r>
         <w:r>
           <w:rPr>
-            <w:rStyle w:val="Hipercze"/>
+            <w:rStyle w:val="Hyperlink"/>
             <w:rFonts w:ascii="Times New Roman" w:hAnsi="Times New Roman"/>
             <w:noProof/>
           </w:rPr>
@@ -1394,7 +1484,7 @@
     </w:p>
     <w:p>
       <w:pPr>
-        <w:pStyle w:val="Spistreci2"/>
+        <w:pStyle w:val="TOC2"/>
         <w:tabs>
           <w:tab w:val="left" w:pos="880"/>
           <w:tab w:val="right" w:leader="dot" w:pos="9628"/>
@@ -1409,7 +1499,7 @@
       <w:hyperlink w:anchor="_Toc446432399" w:history="1">
         <w:r>
           <w:rPr>
-            <w:rStyle w:val="Hipercze"/>
+            <w:rStyle w:val="Hyperlink"/>
             <w:rFonts w:ascii="Times New Roman" w:hAnsi="Times New Roman"/>
             <w:noProof/>
           </w:rPr>
@@ -1426,7 +1516,7 @@
         </w:r>
         <w:r>
           <w:rPr>
-            <w:rStyle w:val="Hipercze"/>
+            <w:rStyle w:val="Hyperlink"/>
             <w:rFonts w:ascii="Times New Roman" w:hAnsi="Times New Roman"/>
             <w:noProof/>
           </w:rPr>
@@ -1477,7 +1567,7 @@
     </w:p>
     <w:p>
       <w:pPr>
-        <w:pStyle w:val="Spistreci1"/>
+        <w:pStyle w:val="TOC1"/>
         <w:tabs>
           <w:tab w:val="left" w:pos="440"/>
           <w:tab w:val="right" w:leader="dot" w:pos="9628"/>
@@ -1492,7 +1582,7 @@
       <w:hyperlink w:anchor="_Toc446432400" w:history="1">
         <w:r>
           <w:rPr>
-            <w:rStyle w:val="Hipercze"/>
+            <w:rStyle w:val="Hyperlink"/>
             <w:rFonts w:ascii="Times New Roman" w:hAnsi="Times New Roman"/>
             <w:noProof/>
           </w:rPr>
@@ -1509,7 +1599,7 @@
         </w:r>
         <w:r>
           <w:rPr>
-            <w:rStyle w:val="Hipercze"/>
+            <w:rStyle w:val="Hyperlink"/>
             <w:rFonts w:ascii="Times New Roman" w:hAnsi="Times New Roman"/>
             <w:noProof/>
           </w:rPr>
@@ -1560,7 +1650,7 @@
     </w:p>
     <w:p>
       <w:pPr>
-        <w:pStyle w:val="Spistreci2"/>
+        <w:pStyle w:val="TOC2"/>
         <w:tabs>
           <w:tab w:val="left" w:pos="880"/>
           <w:tab w:val="right" w:leader="dot" w:pos="9628"/>
@@ -1575,7 +1665,7 @@
       <w:hyperlink w:anchor="_Toc446432401" w:history="1">
         <w:r>
           <w:rPr>
-            <w:rStyle w:val="Hipercze"/>
+            <w:rStyle w:val="Hyperlink"/>
             <w:rFonts w:ascii="Times New Roman" w:hAnsi="Times New Roman"/>
             <w:noProof/>
           </w:rPr>
@@ -1592,7 +1682,7 @@
         </w:r>
         <w:r>
           <w:rPr>
-            <w:rStyle w:val="Hipercze"/>
+            <w:rStyle w:val="Hyperlink"/>
             <w:rFonts w:ascii="Times New Roman" w:hAnsi="Times New Roman"/>
             <w:noProof/>
           </w:rPr>
@@ -1643,7 +1733,7 @@
     </w:p>
     <w:p>
       <w:pPr>
-        <w:pStyle w:val="Spistreci3"/>
+        <w:pStyle w:val="TOC3"/>
         <w:tabs>
           <w:tab w:val="left" w:pos="1320"/>
           <w:tab w:val="right" w:leader="dot" w:pos="9628"/>
@@ -1658,7 +1748,7 @@
       <w:hyperlink w:anchor="_Toc446432402" w:history="1">
         <w:r>
           <w:rPr>
-            <w:rStyle w:val="Hipercze"/>
+            <w:rStyle w:val="Hyperlink"/>
             <w:rFonts w:ascii="Times New Roman" w:hAnsi="Times New Roman"/>
             <w:noProof/>
           </w:rPr>
@@ -1675,7 +1765,7 @@
         </w:r>
         <w:r>
           <w:rPr>
-            <w:rStyle w:val="Hipercze"/>
+            <w:rStyle w:val="Hyperlink"/>
             <w:rFonts w:ascii="Times New Roman" w:hAnsi="Times New Roman"/>
             <w:noProof/>
           </w:rPr>
@@ -1726,7 +1816,7 @@
     </w:p>
     <w:p>
       <w:pPr>
-        <w:pStyle w:val="Spistreci3"/>
+        <w:pStyle w:val="TOC3"/>
         <w:tabs>
           <w:tab w:val="left" w:pos="1320"/>
           <w:tab w:val="right" w:leader="dot" w:pos="9628"/>
@@ -1741,7 +1831,7 @@
       <w:hyperlink w:anchor="_Toc446432403" w:history="1">
         <w:r>
           <w:rPr>
-            <w:rStyle w:val="Hipercze"/>
+            <w:rStyle w:val="Hyperlink"/>
             <w:rFonts w:ascii="Times New Roman" w:hAnsi="Times New Roman"/>
             <w:noProof/>
           </w:rPr>
@@ -1758,7 +1848,7 @@
         </w:r>
         <w:r>
           <w:rPr>
-            <w:rStyle w:val="Hipercze"/>
+            <w:rStyle w:val="Hyperlink"/>
             <w:rFonts w:ascii="Times New Roman" w:hAnsi="Times New Roman"/>
             <w:noProof/>
           </w:rPr>
@@ -1809,7 +1899,7 @@
     </w:p>
     <w:p>
       <w:pPr>
-        <w:pStyle w:val="Spistreci2"/>
+        <w:pStyle w:val="TOC2"/>
         <w:tabs>
           <w:tab w:val="left" w:pos="880"/>
           <w:tab w:val="right" w:leader="dot" w:pos="9628"/>
@@ -1824,7 +1914,7 @@
       <w:hyperlink w:anchor="_Toc446432404" w:history="1">
         <w:r>
           <w:rPr>
-            <w:rStyle w:val="Hipercze"/>
+            <w:rStyle w:val="Hyperlink"/>
             <w:rFonts w:ascii="Times New Roman" w:hAnsi="Times New Roman"/>
             <w:noProof/>
           </w:rPr>
@@ -1841,7 +1931,7 @@
         </w:r>
         <w:r>
           <w:rPr>
-            <w:rStyle w:val="Hipercze"/>
+            <w:rStyle w:val="Hyperlink"/>
             <w:rFonts w:ascii="Times New Roman" w:hAnsi="Times New Roman"/>
             <w:noProof/>
           </w:rPr>
@@ -1892,7 +1982,7 @@
     </w:p>
     <w:p>
       <w:pPr>
-        <w:pStyle w:val="Spistreci2"/>
+        <w:pStyle w:val="TOC2"/>
         <w:tabs>
           <w:tab w:val="left" w:pos="880"/>
           <w:tab w:val="right" w:leader="dot" w:pos="9628"/>
@@ -1907,7 +1997,7 @@
       <w:hyperlink w:anchor="_Toc446432405" w:history="1">
         <w:r>
           <w:rPr>
-            <w:rStyle w:val="Hipercze"/>
+            <w:rStyle w:val="Hyperlink"/>
             <w:rFonts w:ascii="Times New Roman" w:hAnsi="Times New Roman"/>
             <w:noProof/>
           </w:rPr>
@@ -1924,7 +2014,7 @@
         </w:r>
         <w:r>
           <w:rPr>
-            <w:rStyle w:val="Hipercze"/>
+            <w:rStyle w:val="Hyperlink"/>
             <w:rFonts w:ascii="Times New Roman" w:hAnsi="Times New Roman"/>
             <w:noProof/>
           </w:rPr>
@@ -1975,7 +2065,7 @@
     </w:p>
     <w:p>
       <w:pPr>
-        <w:pStyle w:val="Spistreci3"/>
+        <w:pStyle w:val="TOC3"/>
         <w:tabs>
           <w:tab w:val="left" w:pos="1320"/>
           <w:tab w:val="right" w:leader="dot" w:pos="9628"/>
@@ -1990,7 +2080,7 @@
       <w:hyperlink w:anchor="_Toc446432406" w:history="1">
         <w:r>
           <w:rPr>
-            <w:rStyle w:val="Hipercze"/>
+            <w:rStyle w:val="Hyperlink"/>
             <w:rFonts w:ascii="Times New Roman" w:hAnsi="Times New Roman"/>
             <w:noProof/>
           </w:rPr>
@@ -2007,7 +2097,7 @@
         </w:r>
         <w:r>
           <w:rPr>
-            <w:rStyle w:val="Hipercze"/>
+            <w:rStyle w:val="Hyperlink"/>
             <w:rFonts w:ascii="Times New Roman" w:hAnsi="Times New Roman"/>
             <w:noProof/>
           </w:rPr>
@@ -2058,7 +2148,7 @@
     </w:p>
     <w:p>
       <w:pPr>
-        <w:pStyle w:val="Spistreci3"/>
+        <w:pStyle w:val="TOC3"/>
         <w:tabs>
           <w:tab w:val="left" w:pos="1320"/>
           <w:tab w:val="right" w:leader="dot" w:pos="9628"/>
@@ -2073,7 +2163,7 @@
       <w:hyperlink w:anchor="_Toc446432407" w:history="1">
         <w:r>
           <w:rPr>
-            <w:rStyle w:val="Hipercze"/>
+            <w:rStyle w:val="Hyperlink"/>
             <w:rFonts w:ascii="Times New Roman" w:hAnsi="Times New Roman"/>
             <w:noProof/>
           </w:rPr>
@@ -2090,7 +2180,7 @@
         </w:r>
         <w:r>
           <w:rPr>
-            <w:rStyle w:val="Hipercze"/>
+            <w:rStyle w:val="Hyperlink"/>
             <w:rFonts w:ascii="Times New Roman" w:hAnsi="Times New Roman"/>
             <w:noProof/>
           </w:rPr>
@@ -2141,7 +2231,7 @@
     </w:p>
     <w:p>
       <w:pPr>
-        <w:pStyle w:val="Spistreci3"/>
+        <w:pStyle w:val="TOC3"/>
         <w:tabs>
           <w:tab w:val="left" w:pos="1320"/>
           <w:tab w:val="right" w:leader="dot" w:pos="9628"/>
@@ -2156,7 +2246,7 @@
       <w:hyperlink w:anchor="_Toc446432408" w:history="1">
         <w:r>
           <w:rPr>
-            <w:rStyle w:val="Hipercze"/>
+            <w:rStyle w:val="Hyperlink"/>
             <w:rFonts w:ascii="Times New Roman" w:hAnsi="Times New Roman"/>
             <w:noProof/>
           </w:rPr>
@@ -2173,7 +2263,7 @@
         </w:r>
         <w:r>
           <w:rPr>
-            <w:rStyle w:val="Hipercze"/>
+            <w:rStyle w:val="Hyperlink"/>
             <w:rFonts w:ascii="Times New Roman" w:hAnsi="Times New Roman"/>
             <w:noProof/>
           </w:rPr>
@@ -2224,7 +2314,7 @@
     </w:p>
     <w:p>
       <w:pPr>
-        <w:pStyle w:val="Spistreci3"/>
+        <w:pStyle w:val="TOC3"/>
         <w:tabs>
           <w:tab w:val="left" w:pos="1320"/>
           <w:tab w:val="right" w:leader="dot" w:pos="9628"/>
@@ -2239,7 +2329,7 @@
       <w:hyperlink w:anchor="_Toc446432409" w:history="1">
         <w:r>
           <w:rPr>
-            <w:rStyle w:val="Hipercze"/>
+            <w:rStyle w:val="Hyperlink"/>
             <w:rFonts w:ascii="Times New Roman" w:hAnsi="Times New Roman"/>
             <w:noProof/>
           </w:rPr>
@@ -2256,7 +2346,7 @@
         </w:r>
         <w:r>
           <w:rPr>
-            <w:rStyle w:val="Hipercze"/>
+            <w:rStyle w:val="Hyperlink"/>
             <w:rFonts w:ascii="Times New Roman" w:hAnsi="Times New Roman"/>
             <w:noProof/>
           </w:rPr>
@@ -2307,7 +2397,7 @@
     </w:p>
     <w:p>
       <w:pPr>
-        <w:pStyle w:val="Spistreci1"/>
+        <w:pStyle w:val="TOC1"/>
         <w:tabs>
           <w:tab w:val="left" w:pos="440"/>
           <w:tab w:val="right" w:leader="dot" w:pos="9628"/>
@@ -2322,7 +2412,7 @@
       <w:hyperlink w:anchor="_Toc446432410" w:history="1">
         <w:r>
           <w:rPr>
-            <w:rStyle w:val="Hipercze"/>
+            <w:rStyle w:val="Hyperlink"/>
             <w:noProof/>
           </w:rPr>
           <w:t>4.</w:t>
@@ -2338,7 +2428,7 @@
         </w:r>
         <w:r>
           <w:rPr>
-            <w:rStyle w:val="Hipercze"/>
+            <w:rStyle w:val="Hyperlink"/>
             <w:rFonts w:ascii="Times New Roman" w:hAnsi="Times New Roman"/>
             <w:noProof/>
           </w:rPr>
@@ -2389,7 +2479,7 @@
     </w:p>
     <w:p>
       <w:pPr>
-        <w:pStyle w:val="Spistreci2"/>
+        <w:pStyle w:val="TOC2"/>
         <w:tabs>
           <w:tab w:val="left" w:pos="880"/>
           <w:tab w:val="right" w:leader="dot" w:pos="9628"/>
@@ -2404,7 +2494,7 @@
       <w:hyperlink w:anchor="_Toc446432411" w:history="1">
         <w:r>
           <w:rPr>
-            <w:rStyle w:val="Hipercze"/>
+            <w:rStyle w:val="Hyperlink"/>
             <w:rFonts w:ascii="Times New Roman" w:hAnsi="Times New Roman"/>
             <w:noProof/>
           </w:rPr>
@@ -2421,7 +2511,7 @@
         </w:r>
         <w:r>
           <w:rPr>
-            <w:rStyle w:val="Hipercze"/>
+            <w:rStyle w:val="Hyperlink"/>
             <w:rFonts w:ascii="Times New Roman" w:hAnsi="Times New Roman"/>
             <w:noProof/>
           </w:rPr>
@@ -2472,7 +2562,7 @@
     </w:p>
     <w:p>
       <w:pPr>
-        <w:pStyle w:val="Spistreci2"/>
+        <w:pStyle w:val="TOC2"/>
         <w:tabs>
           <w:tab w:val="left" w:pos="880"/>
           <w:tab w:val="right" w:leader="dot" w:pos="9628"/>
@@ -2487,7 +2577,7 @@
       <w:hyperlink w:anchor="_Toc446432412" w:history="1">
         <w:r>
           <w:rPr>
-            <w:rStyle w:val="Hipercze"/>
+            <w:rStyle w:val="Hyperlink"/>
             <w:rFonts w:ascii="Times New Roman" w:hAnsi="Times New Roman"/>
             <w:noProof/>
           </w:rPr>
@@ -2504,7 +2594,7 @@
         </w:r>
         <w:r>
           <w:rPr>
-            <w:rStyle w:val="Hipercze"/>
+            <w:rStyle w:val="Hyperlink"/>
             <w:rFonts w:ascii="Times New Roman" w:hAnsi="Times New Roman"/>
             <w:noProof/>
           </w:rPr>
@@ -2555,7 +2645,7 @@
     </w:p>
     <w:p>
       <w:pPr>
-        <w:pStyle w:val="Spistreci3"/>
+        <w:pStyle w:val="TOC3"/>
         <w:tabs>
           <w:tab w:val="left" w:pos="1320"/>
           <w:tab w:val="right" w:leader="dot" w:pos="9628"/>
@@ -2570,7 +2660,7 @@
       <w:hyperlink w:anchor="_Toc446432413" w:history="1">
         <w:r>
           <w:rPr>
-            <w:rStyle w:val="Hipercze"/>
+            <w:rStyle w:val="Hyperlink"/>
             <w:rFonts w:ascii="Times New Roman" w:hAnsi="Times New Roman"/>
             <w:noProof/>
           </w:rPr>
@@ -2587,7 +2677,7 @@
         </w:r>
         <w:r>
           <w:rPr>
-            <w:rStyle w:val="Hipercze"/>
+            <w:rStyle w:val="Hyperlink"/>
             <w:rFonts w:ascii="Times New Roman" w:hAnsi="Times New Roman"/>
             <w:noProof/>
           </w:rPr>
@@ -2638,7 +2728,7 @@
     </w:p>
     <w:p>
       <w:pPr>
-        <w:pStyle w:val="Spistreci3"/>
+        <w:pStyle w:val="TOC3"/>
         <w:tabs>
           <w:tab w:val="left" w:pos="1320"/>
           <w:tab w:val="right" w:leader="dot" w:pos="9628"/>
@@ -2653,7 +2743,7 @@
       <w:hyperlink w:anchor="_Toc446432414" w:history="1">
         <w:r>
           <w:rPr>
-            <w:rStyle w:val="Hipercze"/>
+            <w:rStyle w:val="Hyperlink"/>
             <w:rFonts w:ascii="Times New Roman" w:hAnsi="Times New Roman"/>
             <w:noProof/>
           </w:rPr>
@@ -2670,7 +2760,7 @@
         </w:r>
         <w:r>
           <w:rPr>
-            <w:rStyle w:val="Hipercze"/>
+            <w:rStyle w:val="Hyperlink"/>
             <w:rFonts w:ascii="Times New Roman" w:hAnsi="Times New Roman"/>
             <w:noProof/>
           </w:rPr>
@@ -2721,7 +2811,7 @@
     </w:p>
     <w:p>
       <w:pPr>
-        <w:pStyle w:val="Spistreci3"/>
+        <w:pStyle w:val="TOC3"/>
         <w:tabs>
           <w:tab w:val="left" w:pos="1320"/>
           <w:tab w:val="right" w:leader="dot" w:pos="9628"/>
@@ -2736,7 +2826,7 @@
       <w:hyperlink w:anchor="_Toc446432415" w:history="1">
         <w:r>
           <w:rPr>
-            <w:rStyle w:val="Hipercze"/>
+            <w:rStyle w:val="Hyperlink"/>
             <w:rFonts w:ascii="Times New Roman" w:hAnsi="Times New Roman"/>
             <w:noProof/>
           </w:rPr>
@@ -2753,7 +2843,7 @@
         </w:r>
         <w:r>
           <w:rPr>
-            <w:rStyle w:val="Hipercze"/>
+            <w:rStyle w:val="Hyperlink"/>
             <w:rFonts w:ascii="Times New Roman" w:hAnsi="Times New Roman"/>
             <w:noProof/>
           </w:rPr>
@@ -2804,7 +2894,7 @@
     </w:p>
     <w:p>
       <w:pPr>
-        <w:pStyle w:val="Spistreci2"/>
+        <w:pStyle w:val="TOC2"/>
         <w:tabs>
           <w:tab w:val="left" w:pos="880"/>
           <w:tab w:val="right" w:leader="dot" w:pos="9628"/>
@@ -2819,7 +2909,7 @@
       <w:hyperlink w:anchor="_Toc446432416" w:history="1">
         <w:r>
           <w:rPr>
-            <w:rStyle w:val="Hipercze"/>
+            <w:rStyle w:val="Hyperlink"/>
             <w:rFonts w:ascii="Times New Roman" w:hAnsi="Times New Roman"/>
             <w:noProof/>
           </w:rPr>
@@ -2836,7 +2926,7 @@
         </w:r>
         <w:r>
           <w:rPr>
-            <w:rStyle w:val="Hipercze"/>
+            <w:rStyle w:val="Hyperlink"/>
             <w:rFonts w:ascii="Times New Roman" w:hAnsi="Times New Roman"/>
             <w:noProof/>
           </w:rPr>
@@ -2887,7 +2977,7 @@
     </w:p>
     <w:p>
       <w:pPr>
-        <w:pStyle w:val="Spistreci3"/>
+        <w:pStyle w:val="TOC3"/>
         <w:tabs>
           <w:tab w:val="left" w:pos="1320"/>
           <w:tab w:val="right" w:leader="dot" w:pos="9628"/>
@@ -2902,7 +2992,7 @@
       <w:hyperlink w:anchor="_Toc446432417" w:history="1">
         <w:r>
           <w:rPr>
-            <w:rStyle w:val="Hipercze"/>
+            <w:rStyle w:val="Hyperlink"/>
             <w:rFonts w:ascii="Times New Roman" w:hAnsi="Times New Roman"/>
             <w:noProof/>
           </w:rPr>
@@ -2919,7 +3009,7 @@
         </w:r>
         <w:r>
           <w:rPr>
-            <w:rStyle w:val="Hipercze"/>
+            <w:rStyle w:val="Hyperlink"/>
             <w:rFonts w:ascii="Times New Roman" w:hAnsi="Times New Roman"/>
             <w:noProof/>
           </w:rPr>
@@ -2970,7 +3060,7 @@
     </w:p>
     <w:p>
       <w:pPr>
-        <w:pStyle w:val="Spistreci3"/>
+        <w:pStyle w:val="TOC3"/>
         <w:tabs>
           <w:tab w:val="left" w:pos="1320"/>
           <w:tab w:val="right" w:leader="dot" w:pos="9628"/>
@@ -2985,7 +3075,7 @@
       <w:hyperlink w:anchor="_Toc446432418" w:history="1">
         <w:r>
           <w:rPr>
-            <w:rStyle w:val="Hipercze"/>
+            <w:rStyle w:val="Hyperlink"/>
             <w:rFonts w:ascii="Times New Roman" w:hAnsi="Times New Roman"/>
             <w:noProof/>
           </w:rPr>
@@ -3002,7 +3092,7 @@
         </w:r>
         <w:r>
           <w:rPr>
-            <w:rStyle w:val="Hipercze"/>
+            <w:rStyle w:val="Hyperlink"/>
             <w:rFonts w:ascii="Times New Roman" w:hAnsi="Times New Roman"/>
             <w:noProof/>
           </w:rPr>
@@ -3053,7 +3143,7 @@
     </w:p>
     <w:p>
       <w:pPr>
-        <w:pStyle w:val="Spistreci3"/>
+        <w:pStyle w:val="TOC3"/>
         <w:tabs>
           <w:tab w:val="left" w:pos="1320"/>
           <w:tab w:val="right" w:leader="dot" w:pos="9628"/>
@@ -3068,7 +3158,7 @@
       <w:hyperlink w:anchor="_Toc446432419" w:history="1">
         <w:r>
           <w:rPr>
-            <w:rStyle w:val="Hipercze"/>
+            <w:rStyle w:val="Hyperlink"/>
             <w:rFonts w:ascii="Times New Roman" w:hAnsi="Times New Roman"/>
             <w:noProof/>
           </w:rPr>
@@ -3085,7 +3175,7 @@
         </w:r>
         <w:r>
           <w:rPr>
-            <w:rStyle w:val="Hipercze"/>
+            <w:rStyle w:val="Hyperlink"/>
             <w:rFonts w:ascii="Times New Roman" w:hAnsi="Times New Roman"/>
             <w:noProof/>
           </w:rPr>
@@ -3136,7 +3226,7 @@
     </w:p>
     <w:p>
       <w:pPr>
-        <w:pStyle w:val="Spistreci1"/>
+        <w:pStyle w:val="TOC1"/>
         <w:tabs>
           <w:tab w:val="left" w:pos="440"/>
           <w:tab w:val="right" w:leader="dot" w:pos="9628"/>
@@ -3151,7 +3241,7 @@
       <w:hyperlink w:anchor="_Toc446432420" w:history="1">
         <w:r>
           <w:rPr>
-            <w:rStyle w:val="Hipercze"/>
+            <w:rStyle w:val="Hyperlink"/>
             <w:rFonts w:ascii="Times New Roman" w:hAnsi="Times New Roman"/>
             <w:noProof/>
           </w:rPr>
@@ -3168,7 +3258,7 @@
         </w:r>
         <w:r>
           <w:rPr>
-            <w:rStyle w:val="Hipercze"/>
+            <w:rStyle w:val="Hyperlink"/>
             <w:rFonts w:ascii="Times New Roman" w:hAnsi="Times New Roman"/>
             <w:noProof/>
           </w:rPr>
@@ -3219,7 +3309,7 @@
     </w:p>
     <w:p>
       <w:pPr>
-        <w:pStyle w:val="Spistreci2"/>
+        <w:pStyle w:val="TOC2"/>
         <w:tabs>
           <w:tab w:val="left" w:pos="880"/>
           <w:tab w:val="right" w:leader="dot" w:pos="9628"/>
@@ -3234,7 +3324,7 @@
       <w:hyperlink w:anchor="_Toc446432421" w:history="1">
         <w:r>
           <w:rPr>
-            <w:rStyle w:val="Hipercze"/>
+            <w:rStyle w:val="Hyperlink"/>
             <w:rFonts w:ascii="Times New Roman" w:hAnsi="Times New Roman"/>
             <w:noProof/>
           </w:rPr>
@@ -3251,7 +3341,7 @@
         </w:r>
         <w:r>
           <w:rPr>
-            <w:rStyle w:val="Hipercze"/>
+            <w:rStyle w:val="Hyperlink"/>
             <w:rFonts w:ascii="Times New Roman" w:hAnsi="Times New Roman"/>
             <w:noProof/>
           </w:rPr>
@@ -3302,7 +3392,7 @@
     </w:p>
     <w:p>
       <w:pPr>
-        <w:pStyle w:val="Spistreci3"/>
+        <w:pStyle w:val="TOC3"/>
         <w:tabs>
           <w:tab w:val="left" w:pos="1320"/>
           <w:tab w:val="right" w:leader="dot" w:pos="9628"/>
@@ -3317,7 +3407,7 @@
       <w:hyperlink w:anchor="_Toc446432422" w:history="1">
         <w:r>
           <w:rPr>
-            <w:rStyle w:val="Hipercze"/>
+            <w:rStyle w:val="Hyperlink"/>
             <w:rFonts w:ascii="Times New Roman" w:hAnsi="Times New Roman"/>
             <w:noProof/>
           </w:rPr>
@@ -3334,7 +3424,7 @@
         </w:r>
         <w:r>
           <w:rPr>
-            <w:rStyle w:val="Hipercze"/>
+            <w:rStyle w:val="Hyperlink"/>
             <w:rFonts w:ascii="Times New Roman" w:hAnsi="Times New Roman"/>
             <w:noProof/>
           </w:rPr>
@@ -3385,7 +3475,7 @@
     </w:p>
     <w:p>
       <w:pPr>
-        <w:pStyle w:val="Spistreci3"/>
+        <w:pStyle w:val="TOC3"/>
         <w:tabs>
           <w:tab w:val="left" w:pos="1320"/>
           <w:tab w:val="right" w:leader="dot" w:pos="9628"/>
@@ -3400,7 +3490,7 @@
       <w:hyperlink w:anchor="_Toc446432423" w:history="1">
         <w:r>
           <w:rPr>
-            <w:rStyle w:val="Hipercze"/>
+            <w:rStyle w:val="Hyperlink"/>
             <w:rFonts w:ascii="Times New Roman" w:hAnsi="Times New Roman"/>
             <w:noProof/>
           </w:rPr>
@@ -3417,7 +3507,7 @@
         </w:r>
         <w:r>
           <w:rPr>
-            <w:rStyle w:val="Hipercze"/>
+            <w:rStyle w:val="Hyperlink"/>
             <w:rFonts w:ascii="Times New Roman" w:hAnsi="Times New Roman"/>
             <w:noProof/>
           </w:rPr>
@@ -3468,7 +3558,7 @@
     </w:p>
     <w:p>
       <w:pPr>
-        <w:pStyle w:val="Spistreci2"/>
+        <w:pStyle w:val="TOC2"/>
         <w:tabs>
           <w:tab w:val="left" w:pos="880"/>
           <w:tab w:val="right" w:leader="dot" w:pos="9628"/>
@@ -3483,7 +3573,7 @@
       <w:hyperlink w:anchor="_Toc446432424" w:history="1">
         <w:r>
           <w:rPr>
-            <w:rStyle w:val="Hipercze"/>
+            <w:rStyle w:val="Hyperlink"/>
             <w:rFonts w:ascii="Times New Roman" w:hAnsi="Times New Roman"/>
             <w:noProof/>
           </w:rPr>
@@ -3500,7 +3590,7 @@
         </w:r>
         <w:r>
           <w:rPr>
-            <w:rStyle w:val="Hipercze"/>
+            <w:rStyle w:val="Hyperlink"/>
             <w:rFonts w:ascii="Times New Roman" w:hAnsi="Times New Roman"/>
             <w:noProof/>
           </w:rPr>
@@ -3551,7 +3641,7 @@
     </w:p>
     <w:p>
       <w:pPr>
-        <w:pStyle w:val="Spistreci3"/>
+        <w:pStyle w:val="TOC3"/>
         <w:tabs>
           <w:tab w:val="left" w:pos="1320"/>
           <w:tab w:val="right" w:leader="dot" w:pos="9628"/>
@@ -3566,7 +3656,7 @@
       <w:hyperlink w:anchor="_Toc446432425" w:history="1">
         <w:r>
           <w:rPr>
-            <w:rStyle w:val="Hipercze"/>
+            <w:rStyle w:val="Hyperlink"/>
             <w:rFonts w:ascii="Times New Roman" w:hAnsi="Times New Roman"/>
             <w:noProof/>
           </w:rPr>
@@ -3583,7 +3673,7 @@
         </w:r>
         <w:r>
           <w:rPr>
-            <w:rStyle w:val="Hipercze"/>
+            <w:rStyle w:val="Hyperlink"/>
             <w:rFonts w:ascii="Times New Roman" w:hAnsi="Times New Roman"/>
             <w:noProof/>
           </w:rPr>
@@ -3634,7 +3724,7 @@
     </w:p>
     <w:p>
       <w:pPr>
-        <w:pStyle w:val="Spistreci3"/>
+        <w:pStyle w:val="TOC3"/>
         <w:tabs>
           <w:tab w:val="left" w:pos="1320"/>
           <w:tab w:val="right" w:leader="dot" w:pos="9628"/>
@@ -3649,7 +3739,7 @@
       <w:hyperlink w:anchor="_Toc446432426" w:history="1">
         <w:r>
           <w:rPr>
-            <w:rStyle w:val="Hipercze"/>
+            <w:rStyle w:val="Hyperlink"/>
             <w:rFonts w:ascii="Times New Roman" w:hAnsi="Times New Roman"/>
             <w:noProof/>
           </w:rPr>
@@ -3666,7 +3756,7 @@
         </w:r>
         <w:r>
           <w:rPr>
-            <w:rStyle w:val="Hipercze"/>
+            <w:rStyle w:val="Hyperlink"/>
             <w:rFonts w:ascii="Times New Roman" w:hAnsi="Times New Roman"/>
             <w:noProof/>
           </w:rPr>
@@ -3717,7 +3807,7 @@
     </w:p>
     <w:p>
       <w:pPr>
-        <w:pStyle w:val="Spistreci1"/>
+        <w:pStyle w:val="TOC1"/>
         <w:tabs>
           <w:tab w:val="left" w:pos="440"/>
           <w:tab w:val="right" w:leader="dot" w:pos="9628"/>
@@ -3732,7 +3822,7 @@
       <w:hyperlink w:anchor="_Toc446432427" w:history="1">
         <w:r>
           <w:rPr>
-            <w:rStyle w:val="Hipercze"/>
+            <w:rStyle w:val="Hyperlink"/>
             <w:noProof/>
           </w:rPr>
           <w:t>6.</w:t>
@@ -3748,7 +3838,7 @@
         </w:r>
         <w:r>
           <w:rPr>
-            <w:rStyle w:val="Hipercze"/>
+            <w:rStyle w:val="Hyperlink"/>
             <w:rFonts w:ascii="Times New Roman" w:hAnsi="Times New Roman"/>
             <w:noProof/>
           </w:rPr>
@@ -3799,7 +3889,7 @@
     </w:p>
     <w:p>
       <w:pPr>
-        <w:pStyle w:val="Spistreci1"/>
+        <w:pStyle w:val="TOC1"/>
         <w:tabs>
           <w:tab w:val="left" w:pos="440"/>
           <w:tab w:val="right" w:leader="dot" w:pos="9628"/>
@@ -3808,7 +3898,7 @@
       <w:hyperlink w:anchor="_Toc446432428" w:history="1">
         <w:r>
           <w:rPr>
-            <w:rStyle w:val="Hipercze"/>
+            <w:rStyle w:val="Hyperlink"/>
             <w:rFonts w:ascii="Times New Roman" w:hAnsi="Times New Roman"/>
             <w:noProof/>
           </w:rPr>
@@ -3825,7 +3915,7 @@
         </w:r>
         <w:r>
           <w:rPr>
-            <w:rStyle w:val="Hipercze"/>
+            <w:rStyle w:val="Hyperlink"/>
             <w:rFonts w:ascii="Times New Roman" w:hAnsi="Times New Roman"/>
             <w:noProof/>
           </w:rPr>
@@ -3888,7 +3978,7 @@
     </w:p>
     <w:p>
       <w:pPr>
-        <w:pStyle w:val="Nagwek1"/>
+        <w:pStyle w:val="Heading1"/>
         <w:pageBreakBefore/>
         <w:numPr>
           <w:ilvl w:val="0"/>
@@ -3976,7 +4066,43 @@
           <w:sz w:val="24"/>
           <w:szCs w:val="24"/>
         </w:rPr>
-        <w:t xml:space="preserve">In my engineering thesis I want to present different approaches on solving logic games. Later on I will concentrate mostly on Min-max algorithm and its various implementations. I will write two games in java programming language (Connect Four and Tic-tac-toe). Then the goal of my thesis is to write and present how to solve the game and solve it using different variations of my Min-max algorithm. I do not aim to write perfect </w:t>
+        <w:t xml:space="preserve">In my engineering </w:t>
+      </w:r>
+      <w:proofErr w:type="gramStart"/>
+      <w:r>
+        <w:rPr>
+          <w:rFonts w:ascii="Times New Roman" w:hAnsi="Times New Roman"/>
+          <w:sz w:val="24"/>
+          <w:szCs w:val="24"/>
+        </w:rPr>
+        <w:t>thesis</w:t>
+      </w:r>
+      <w:proofErr w:type="gramEnd"/>
+      <w:r>
+        <w:rPr>
+          <w:rFonts w:ascii="Times New Roman" w:hAnsi="Times New Roman"/>
+          <w:sz w:val="24"/>
+          <w:szCs w:val="24"/>
+        </w:rPr>
+        <w:t xml:space="preserve"> I want to present different approaches on solving logic games. Later </w:t>
+      </w:r>
+      <w:proofErr w:type="gramStart"/>
+      <w:r>
+        <w:rPr>
+          <w:rFonts w:ascii="Times New Roman" w:hAnsi="Times New Roman"/>
+          <w:sz w:val="24"/>
+          <w:szCs w:val="24"/>
+        </w:rPr>
+        <w:t>on</w:t>
+      </w:r>
+      <w:proofErr w:type="gramEnd"/>
+      <w:r>
+        <w:rPr>
+          <w:rFonts w:ascii="Times New Roman" w:hAnsi="Times New Roman"/>
+          <w:sz w:val="24"/>
+          <w:szCs w:val="24"/>
+        </w:rPr>
+        <w:t xml:space="preserve"> I will concentrate mostly on Min-max algorithm and its various implementations. I will write two games in java programming language (Connect Four and Tic-tac-toe). Then the goal of my thesis is to write and present how to solve the game and solve it using different variations of my Min-max algorithm. I do not aim to write perfect </w:t>
       </w:r>
       <w:r>
         <w:rPr>
@@ -4127,7 +4253,7 @@
     </w:p>
     <w:p>
       <w:pPr>
-        <w:pStyle w:val="Nagwek1"/>
+        <w:pStyle w:val="Heading1"/>
         <w:pageBreakBefore/>
         <w:numPr>
           <w:ilvl w:val="0"/>
@@ -4213,7 +4339,7 @@
     </w:p>
     <w:p>
       <w:pPr>
-        <w:pStyle w:val="Nagwek2"/>
+        <w:pStyle w:val="Heading2"/>
         <w:numPr>
           <w:ilvl w:val="1"/>
           <w:numId w:val="1"/>
@@ -4291,12 +4417,30 @@
           <w:sz w:val="24"/>
           <w:szCs w:val="24"/>
         </w:rPr>
-        <w:t>There are different types of games. We can divide games into few categories while taking into account different aspects of them:</w:t>
-      </w:r>
-    </w:p>
-    <w:p>
-      <w:pPr>
-        <w:pStyle w:val="Akapitzlist"/>
+        <w:t xml:space="preserve">There are different types of games. We can divide games into few categories while </w:t>
+      </w:r>
+      <w:proofErr w:type="gramStart"/>
+      <w:r>
+        <w:rPr>
+          <w:rFonts w:ascii="Times New Roman" w:hAnsi="Times New Roman"/>
+          <w:sz w:val="24"/>
+          <w:szCs w:val="24"/>
+        </w:rPr>
+        <w:t>taking into account</w:t>
+      </w:r>
+      <w:proofErr w:type="gramEnd"/>
+      <w:r>
+        <w:rPr>
+          <w:rFonts w:ascii="Times New Roman" w:hAnsi="Times New Roman"/>
+          <w:sz w:val="24"/>
+          <w:szCs w:val="24"/>
+        </w:rPr>
+        <w:t xml:space="preserve"> different aspects of them:</w:t>
+      </w:r>
+    </w:p>
+    <w:p>
+      <w:pPr>
+        <w:pStyle w:val="ListParagraph"/>
         <w:numPr>
           <w:ilvl w:val="0"/>
           <w:numId w:val="17"/>
@@ -4322,7 +4466,7 @@
     </w:p>
     <w:p>
       <w:pPr>
-        <w:pStyle w:val="Akapitzlist"/>
+        <w:pStyle w:val="ListParagraph"/>
         <w:numPr>
           <w:ilvl w:val="1"/>
           <w:numId w:val="15"/>
@@ -4348,7 +4492,7 @@
     </w:p>
     <w:p>
       <w:pPr>
-        <w:pStyle w:val="Akapitzlist"/>
+        <w:pStyle w:val="ListParagraph"/>
         <w:numPr>
           <w:ilvl w:val="1"/>
           <w:numId w:val="15"/>
@@ -4374,7 +4518,7 @@
     </w:p>
     <w:p>
       <w:pPr>
-        <w:pStyle w:val="Akapitzlist"/>
+        <w:pStyle w:val="ListParagraph"/>
         <w:numPr>
           <w:ilvl w:val="1"/>
           <w:numId w:val="15"/>
@@ -4400,7 +4544,7 @@
     </w:p>
     <w:p>
       <w:pPr>
-        <w:pStyle w:val="Akapitzlist"/>
+        <w:pStyle w:val="ListParagraph"/>
         <w:numPr>
           <w:ilvl w:val="1"/>
           <w:numId w:val="15"/>
@@ -4426,7 +4570,7 @@
     </w:p>
     <w:p>
       <w:pPr>
-        <w:pStyle w:val="Akapitzlist"/>
+        <w:pStyle w:val="ListParagraph"/>
         <w:numPr>
           <w:ilvl w:val="0"/>
           <w:numId w:val="14"/>
@@ -4452,7 +4596,7 @@
     </w:p>
     <w:p>
       <w:pPr>
-        <w:pStyle w:val="Akapitzlist"/>
+        <w:pStyle w:val="ListParagraph"/>
         <w:numPr>
           <w:ilvl w:val="1"/>
           <w:numId w:val="15"/>
@@ -4478,7 +4622,7 @@
     </w:p>
     <w:p>
       <w:pPr>
-        <w:pStyle w:val="Akapitzlist"/>
+        <w:pStyle w:val="ListParagraph"/>
         <w:numPr>
           <w:ilvl w:val="1"/>
           <w:numId w:val="15"/>
@@ -4504,7 +4648,7 @@
     </w:p>
     <w:p>
       <w:pPr>
-        <w:pStyle w:val="Akapitzlist"/>
+        <w:pStyle w:val="ListParagraph"/>
         <w:numPr>
           <w:ilvl w:val="0"/>
           <w:numId w:val="14"/>
@@ -4530,7 +4674,7 @@
     </w:p>
     <w:p>
       <w:pPr>
-        <w:pStyle w:val="Akapitzlist"/>
+        <w:pStyle w:val="ListParagraph"/>
         <w:numPr>
           <w:ilvl w:val="1"/>
           <w:numId w:val="15"/>
@@ -4556,7 +4700,7 @@
     </w:p>
     <w:p>
       <w:pPr>
-        <w:pStyle w:val="Akapitzlist"/>
+        <w:pStyle w:val="ListParagraph"/>
         <w:numPr>
           <w:ilvl w:val="1"/>
           <w:numId w:val="15"/>
@@ -4583,7 +4727,7 @@
     </w:p>
     <w:p>
       <w:pPr>
-        <w:pStyle w:val="Akapitzlist"/>
+        <w:pStyle w:val="ListParagraph"/>
         <w:numPr>
           <w:ilvl w:val="0"/>
           <w:numId w:val="18"/>
@@ -4604,7 +4748,7 @@
     </w:p>
     <w:p>
       <w:pPr>
-        <w:pStyle w:val="Akapitzlist"/>
+        <w:pStyle w:val="ListParagraph"/>
         <w:numPr>
           <w:ilvl w:val="1"/>
           <w:numId w:val="15"/>
@@ -4630,7 +4774,7 @@
     </w:p>
     <w:p>
       <w:pPr>
-        <w:pStyle w:val="Akapitzlist"/>
+        <w:pStyle w:val="ListParagraph"/>
         <w:numPr>
           <w:ilvl w:val="1"/>
           <w:numId w:val="15"/>
@@ -6111,7 +6255,7 @@
     </w:p>
     <w:p>
       <w:pPr>
-        <w:pStyle w:val="Nagwek2"/>
+        <w:pStyle w:val="Heading2"/>
         <w:numPr>
           <w:ilvl w:val="1"/>
           <w:numId w:val="1"/>
@@ -6198,7 +6342,61 @@
           <w:szCs w:val="24"/>
         </w:rPr>
         <w:tab/>
-        <w:t>Different games have got different graph complexity. It means that amount of moves players can perform in each turn is different for each game. For example game chess has got a lot more complex graph than the game Connect-four. Graph complexity also depends on the round of the game. For example in game tic-tac-toe, player who moves first can place his pawn on one out of nine fields, but next player can place his pawn on only one out of eight fields, etc.</w:t>
+        <w:t xml:space="preserve">Different games have got different graph complexity. It means that </w:t>
+      </w:r>
+      <w:proofErr w:type="gramStart"/>
+      <w:r>
+        <w:rPr>
+          <w:rFonts w:ascii="Times New Roman" w:hAnsi="Times New Roman"/>
+          <w:sz w:val="24"/>
+          <w:szCs w:val="24"/>
+        </w:rPr>
+        <w:t>amount</w:t>
+      </w:r>
+      <w:proofErr w:type="gramEnd"/>
+      <w:r>
+        <w:rPr>
+          <w:rFonts w:ascii="Times New Roman" w:hAnsi="Times New Roman"/>
+          <w:sz w:val="24"/>
+          <w:szCs w:val="24"/>
+        </w:rPr>
+        <w:t xml:space="preserve"> of moves players can perform in each turn is different for each game. For example game </w:t>
+      </w:r>
+      <w:proofErr w:type="gramStart"/>
+      <w:r>
+        <w:rPr>
+          <w:rFonts w:ascii="Times New Roman" w:hAnsi="Times New Roman"/>
+          <w:sz w:val="24"/>
+          <w:szCs w:val="24"/>
+        </w:rPr>
+        <w:t>chess</w:t>
+      </w:r>
+      <w:proofErr w:type="gramEnd"/>
+      <w:r>
+        <w:rPr>
+          <w:rFonts w:ascii="Times New Roman" w:hAnsi="Times New Roman"/>
+          <w:sz w:val="24"/>
+          <w:szCs w:val="24"/>
+        </w:rPr>
+        <w:t xml:space="preserve"> has got a lot more complex graph than the game Connect-four. Graph complexity also depends on the round of the game. For </w:t>
+      </w:r>
+      <w:proofErr w:type="gramStart"/>
+      <w:r>
+        <w:rPr>
+          <w:rFonts w:ascii="Times New Roman" w:hAnsi="Times New Roman"/>
+          <w:sz w:val="24"/>
+          <w:szCs w:val="24"/>
+        </w:rPr>
+        <w:t>example</w:t>
+      </w:r>
+      <w:proofErr w:type="gramEnd"/>
+      <w:r>
+        <w:rPr>
+          <w:rFonts w:ascii="Times New Roman" w:hAnsi="Times New Roman"/>
+          <w:sz w:val="24"/>
+          <w:szCs w:val="24"/>
+        </w:rPr>
+        <w:t xml:space="preserve"> in game tic-tac-toe, player who moves first can place his pawn on one out of nine fields, but next player can place his pawn on only one out of eight fields, etc.</w:t>
       </w:r>
     </w:p>
     <w:p>
@@ -6233,7 +6431,25 @@
           <w:szCs w:val="24"/>
         </w:rPr>
         <w:tab/>
-        <w:t>Easy and simple way to estimate the games upper graph complexity is to count all possible states on the board. For example in the game tic-tac-toe, all possible states are all variations with repetitions with set of 3 elements placed on 9 fields. It gives us</w:t>
+        <w:t xml:space="preserve">Easy and simple way to estimate the games upper graph complexity is to count all possible states on the board. For </w:t>
+      </w:r>
+      <w:proofErr w:type="gramStart"/>
+      <w:r>
+        <w:rPr>
+          <w:rFonts w:ascii="Times New Roman" w:hAnsi="Times New Roman"/>
+          <w:sz w:val="24"/>
+          <w:szCs w:val="24"/>
+        </w:rPr>
+        <w:t>example</w:t>
+      </w:r>
+      <w:proofErr w:type="gramEnd"/>
+      <w:r>
+        <w:rPr>
+          <w:rFonts w:ascii="Times New Roman" w:hAnsi="Times New Roman"/>
+          <w:sz w:val="24"/>
+          <w:szCs w:val="24"/>
+        </w:rPr>
+        <w:t xml:space="preserve"> in the game tic-tac-toe, all possible states are all variations with repetitions with set of 3 elements placed on 9 fields. It gives us</w:t>
       </w:r>
     </w:p>
     <w:p>
@@ -6255,15 +6471,33 @@
           <w:szCs w:val="24"/>
         </w:rPr>
         <w:br/>
-        <w:t>V=n</w:t>
-      </w:r>
-      <w:r>
-        <w:rPr>
-          <w:rFonts w:ascii="Times New Roman" w:hAnsi="Times New Roman"/>
-          <w:sz w:val="24"/>
-          <w:szCs w:val="24"/>
-        </w:rPr>
-        <w:t>^k=3^</w:t>
+        <w:t>V=</w:t>
+      </w:r>
+      <w:proofErr w:type="spellStart"/>
+      <w:r>
+        <w:rPr>
+          <w:rFonts w:ascii="Times New Roman" w:hAnsi="Times New Roman"/>
+          <w:sz w:val="24"/>
+          <w:szCs w:val="24"/>
+        </w:rPr>
+        <w:t>n</w:t>
+      </w:r>
+      <w:r>
+        <w:rPr>
+          <w:rFonts w:ascii="Times New Roman" w:hAnsi="Times New Roman"/>
+          <w:sz w:val="24"/>
+          <w:szCs w:val="24"/>
+        </w:rPr>
+        <w:t>^k</w:t>
+      </w:r>
+      <w:proofErr w:type="spellEnd"/>
+      <w:r>
+        <w:rPr>
+          <w:rFonts w:ascii="Times New Roman" w:hAnsi="Times New Roman"/>
+          <w:sz w:val="24"/>
+          <w:szCs w:val="24"/>
+        </w:rPr>
+        <w:t>=3^</w:t>
       </w:r>
       <w:r>
         <w:rPr>
@@ -6320,18 +6554,64 @@
           <w:szCs w:val="24"/>
         </w:rPr>
       </w:pPr>
-      <w:r>
-        <w:rPr>
-          <w:rFonts w:ascii="Times New Roman" w:hAnsi="Times New Roman"/>
-          <w:sz w:val="24"/>
-          <w:szCs w:val="24"/>
-        </w:rPr>
-        <w:t>However this is only the upper estimation of graph complexity. Many games have got symmetric boards. It means that for each axis of symmetry we can divide the amount of states by two, because there exists exactly the same game state, but only rotated or reflected. For example board of game tic-tac-toe has got four axes of symmetry (two diagonal, vertical and horizontal) and one axis of rotation.</w:t>
-      </w:r>
-    </w:p>
-    <w:p>
-      <w:pPr>
-        <w:pStyle w:val="Akapitzlist"/>
+      <w:proofErr w:type="gramStart"/>
+      <w:r>
+        <w:rPr>
+          <w:rFonts w:ascii="Times New Roman" w:hAnsi="Times New Roman"/>
+          <w:sz w:val="24"/>
+          <w:szCs w:val="24"/>
+        </w:rPr>
+        <w:t>However</w:t>
+      </w:r>
+      <w:proofErr w:type="gramEnd"/>
+      <w:r>
+        <w:rPr>
+          <w:rFonts w:ascii="Times New Roman" w:hAnsi="Times New Roman"/>
+          <w:sz w:val="24"/>
+          <w:szCs w:val="24"/>
+        </w:rPr>
+        <w:t xml:space="preserve"> this is only the upper estimation of graph complexity. Many games have got symmetric boards. It means that for each axis of symmetry we can divide the amount of states by two, because there exists </w:t>
+      </w:r>
+      <w:proofErr w:type="gramStart"/>
+      <w:r>
+        <w:rPr>
+          <w:rFonts w:ascii="Times New Roman" w:hAnsi="Times New Roman"/>
+          <w:sz w:val="24"/>
+          <w:szCs w:val="24"/>
+        </w:rPr>
+        <w:t>exactly the same</w:t>
+      </w:r>
+      <w:proofErr w:type="gramEnd"/>
+      <w:r>
+        <w:rPr>
+          <w:rFonts w:ascii="Times New Roman" w:hAnsi="Times New Roman"/>
+          <w:sz w:val="24"/>
+          <w:szCs w:val="24"/>
+        </w:rPr>
+        <w:t xml:space="preserve"> game state, but only rotated or reflected. For </w:t>
+      </w:r>
+      <w:proofErr w:type="gramStart"/>
+      <w:r>
+        <w:rPr>
+          <w:rFonts w:ascii="Times New Roman" w:hAnsi="Times New Roman"/>
+          <w:sz w:val="24"/>
+          <w:szCs w:val="24"/>
+        </w:rPr>
+        <w:t>example</w:t>
+      </w:r>
+      <w:proofErr w:type="gramEnd"/>
+      <w:r>
+        <w:rPr>
+          <w:rFonts w:ascii="Times New Roman" w:hAnsi="Times New Roman"/>
+          <w:sz w:val="24"/>
+          <w:szCs w:val="24"/>
+        </w:rPr>
+        <w:t xml:space="preserve"> board of game tic-tac-toe has got four axes of symmetry (two diagonal, vertical and horizontal) and one axis of rotation.</w:t>
+      </w:r>
+    </w:p>
+    <w:p>
+      <w:pPr>
+        <w:pStyle w:val="ListParagraph"/>
         <w:ind w:left="1416"/>
         <w:jc w:val="both"/>
         <w:rPr>
@@ -6342,7 +6622,7 @@
     </w:p>
     <w:p>
       <w:pPr>
-        <w:pStyle w:val="Akapitzlist"/>
+        <w:pStyle w:val="ListParagraph"/>
         <w:ind w:left="360"/>
         <w:jc w:val="both"/>
         <w:rPr>
@@ -6353,7 +6633,7 @@
     </w:p>
     <w:p>
       <w:pPr>
-        <w:pStyle w:val="Nagwek2"/>
+        <w:pStyle w:val="Heading2"/>
         <w:numPr>
           <w:ilvl w:val="1"/>
           <w:numId w:val="1"/>
@@ -6454,7 +6734,25 @@
           <w:szCs w:val="24"/>
         </w:rPr>
         <w:tab/>
-        <w:t>In 1950 Alan Mathison Turing proposed that ability of a computer system to act as a human being in a conversation with other people can be a test for system’s intelligence. (Turing test).</w:t>
+        <w:t xml:space="preserve">In 1950 Alan </w:t>
+      </w:r>
+      <w:proofErr w:type="spellStart"/>
+      <w:r>
+        <w:rPr>
+          <w:rFonts w:ascii="Times New Roman" w:hAnsi="Times New Roman"/>
+          <w:sz w:val="24"/>
+          <w:szCs w:val="24"/>
+        </w:rPr>
+        <w:t>Mathison</w:t>
+      </w:r>
+      <w:proofErr w:type="spellEnd"/>
+      <w:r>
+        <w:rPr>
+          <w:rFonts w:ascii="Times New Roman" w:hAnsi="Times New Roman"/>
+          <w:sz w:val="24"/>
+          <w:szCs w:val="24"/>
+        </w:rPr>
+        <w:t xml:space="preserve"> Turing proposed that ability of a computer system to act as a human being in a conversation with other people can be a test for system’s intelligence. (Turing test).</w:t>
       </w:r>
     </w:p>
     <w:p>
@@ -6489,7 +6787,33 @@
           <w:szCs w:val="24"/>
         </w:rPr>
         <w:tab/>
-        <w:t xml:space="preserve">John McCarthy for the first time coined term ‘Artificial Intelligence’ in 1955. He defined it as ‘the science and engineering of making intelligent machines'. </w:t>
+        <w:t xml:space="preserve">John McCarthy for the </w:t>
+      </w:r>
+      <w:proofErr w:type="gramStart"/>
+      <w:r>
+        <w:rPr>
+          <w:rFonts w:ascii="Times New Roman" w:hAnsi="Times New Roman"/>
+          <w:sz w:val="24"/>
+          <w:szCs w:val="24"/>
+        </w:rPr>
+        <w:t xml:space="preserve">first </w:t>
+      </w:r>
+      <w:r>
+        <w:rPr>
+          <w:rFonts w:ascii="Times New Roman" w:hAnsi="Times New Roman"/>
+          <w:sz w:val="24"/>
+          <w:szCs w:val="24"/>
+        </w:rPr>
+        <w:t>time</w:t>
+      </w:r>
+      <w:proofErr w:type="gramEnd"/>
+      <w:r>
+        <w:rPr>
+          <w:rFonts w:ascii="Times New Roman" w:hAnsi="Times New Roman"/>
+          <w:sz w:val="24"/>
+          <w:szCs w:val="24"/>
+        </w:rPr>
+        <w:t xml:space="preserve"> coined term ‘Artificial Intelligence’ in 1955. He defined it as ‘the science and engineering of making intelligent machines'. </w:t>
       </w:r>
       <w:r>
         <w:rPr>
@@ -6512,7 +6836,7 @@
     </w:p>
     <w:p>
       <w:pPr>
-        <w:pStyle w:val="Akapitzlist"/>
+        <w:pStyle w:val="ListParagraph"/>
         <w:ind w:left="1068"/>
         <w:jc w:val="both"/>
         <w:rPr>
@@ -6523,7 +6847,7 @@
     </w:p>
     <w:p>
       <w:pPr>
-        <w:pStyle w:val="Nagwek2"/>
+        <w:pStyle w:val="Heading2"/>
         <w:numPr>
           <w:ilvl w:val="1"/>
           <w:numId w:val="1"/>
@@ -6551,7 +6875,7 @@
     </w:p>
     <w:p>
       <w:pPr>
-        <w:pStyle w:val="Akapitzlist"/>
+        <w:pStyle w:val="ListParagraph"/>
         <w:ind w:left="1068" w:firstLine="348"/>
         <w:jc w:val="both"/>
         <w:rPr>
@@ -6578,7 +6902,61 @@
           <w:sz w:val="24"/>
           <w:szCs w:val="24"/>
         </w:rPr>
-        <w:t>In 1913 Ernst Zermelo published an article in which he analyzed the game chess and if for each position on the board there is a mathematical way to determine result of the game (win or loss) and to determine next best move for a player. However Zermelo didn’t answered if the starting position does provide a win for any player, he also stated that if it was a true statement, playing chess would be pointless, because each time we would know the winner even before the start of the game.</w:t>
+        <w:t xml:space="preserve">In 1913 Ernst </w:t>
+      </w:r>
+      <w:proofErr w:type="spellStart"/>
+      <w:r>
+        <w:rPr>
+          <w:rFonts w:ascii="Times New Roman" w:hAnsi="Times New Roman"/>
+          <w:sz w:val="24"/>
+          <w:szCs w:val="24"/>
+        </w:rPr>
+        <w:t>Zermelo</w:t>
+      </w:r>
+      <w:proofErr w:type="spellEnd"/>
+      <w:r>
+        <w:rPr>
+          <w:rFonts w:ascii="Times New Roman" w:hAnsi="Times New Roman"/>
+          <w:sz w:val="24"/>
+          <w:szCs w:val="24"/>
+        </w:rPr>
+        <w:t xml:space="preserve"> published an article in which he analyzed the game chess and if for each position on the board there is a mathematical way to determine result of the game (win or loss) and to determine next best move for a player. </w:t>
+      </w:r>
+      <w:proofErr w:type="gramStart"/>
+      <w:r>
+        <w:rPr>
+          <w:rFonts w:ascii="Times New Roman" w:hAnsi="Times New Roman"/>
+          <w:sz w:val="24"/>
+          <w:szCs w:val="24"/>
+        </w:rPr>
+        <w:t>However</w:t>
+      </w:r>
+      <w:proofErr w:type="gramEnd"/>
+      <w:r>
+        <w:rPr>
+          <w:rFonts w:ascii="Times New Roman" w:hAnsi="Times New Roman"/>
+          <w:sz w:val="24"/>
+          <w:szCs w:val="24"/>
+        </w:rPr>
+        <w:t xml:space="preserve"> </w:t>
+      </w:r>
+      <w:proofErr w:type="spellStart"/>
+      <w:r>
+        <w:rPr>
+          <w:rFonts w:ascii="Times New Roman" w:hAnsi="Times New Roman"/>
+          <w:sz w:val="24"/>
+          <w:szCs w:val="24"/>
+        </w:rPr>
+        <w:t>Zermelo</w:t>
+      </w:r>
+      <w:proofErr w:type="spellEnd"/>
+      <w:r>
+        <w:rPr>
+          <w:rFonts w:ascii="Times New Roman" w:hAnsi="Times New Roman"/>
+          <w:sz w:val="24"/>
+          <w:szCs w:val="24"/>
+        </w:rPr>
+        <w:t xml:space="preserve"> didn’t answered if the starting position does provide a win for any player, he also stated that if it was a true statement, playing chess would be pointless, because each time we would know the winner even before the start of the game.</w:t>
       </w:r>
     </w:p>
     <w:p>
@@ -6612,7 +6990,25 @@
           <w:sz w:val="24"/>
           <w:szCs w:val="24"/>
         </w:rPr>
-        <w:t>What does it mean to solve a game? Solving a game means that we found set of moves that will lead the player to the end of the game with this players win, despite of his opponents’ moves.</w:t>
+        <w:t xml:space="preserve">What does it mean to solve a game? Solving a game means that we found set of moves that will lead the player to the end of the game with </w:t>
+      </w:r>
+      <w:proofErr w:type="gramStart"/>
+      <w:r>
+        <w:rPr>
+          <w:rFonts w:ascii="Times New Roman" w:hAnsi="Times New Roman"/>
+          <w:sz w:val="24"/>
+          <w:szCs w:val="24"/>
+        </w:rPr>
+        <w:t>this players</w:t>
+      </w:r>
+      <w:proofErr w:type="gramEnd"/>
+      <w:r>
+        <w:rPr>
+          <w:rFonts w:ascii="Times New Roman" w:hAnsi="Times New Roman"/>
+          <w:sz w:val="24"/>
+          <w:szCs w:val="24"/>
+        </w:rPr>
+        <w:t xml:space="preserve"> win, despite of his opponents’ moves.</w:t>
       </w:r>
     </w:p>
     <w:p>
@@ -6643,7 +7039,7 @@
     </w:p>
     <w:p>
       <w:pPr>
-        <w:pStyle w:val="Nagwek1"/>
+        <w:pStyle w:val="Heading1"/>
         <w:numPr>
           <w:ilvl w:val="0"/>
           <w:numId w:val="1"/>
@@ -6727,7 +7123,7 @@
     </w:p>
     <w:p>
       <w:pPr>
-        <w:pStyle w:val="Nagwek2"/>
+        <w:pStyle w:val="Heading2"/>
         <w:numPr>
           <w:ilvl w:val="1"/>
           <w:numId w:val="1"/>
@@ -6764,7 +7160,7 @@
     </w:p>
     <w:p>
       <w:pPr>
-        <w:pStyle w:val="Nagwek2"/>
+        <w:pStyle w:val="Heading2"/>
         <w:rPr>
           <w:rFonts w:ascii="Times New Roman" w:hAnsi="Times New Roman"/>
           <w:color w:val="00000A"/>
@@ -6791,7 +7187,61 @@
           <w:sz w:val="24"/>
           <w:szCs w:val="24"/>
         </w:rPr>
-        <w:t xml:space="preserve">There are many different ways to solve the game. In my thesis I will only concentrate on searching graphs of games. Computer algorithm can create all possible moves, that players can take and then search through the graph. There are also many different ways to find the solution of the </w:t>
+        <w:t xml:space="preserve">There are </w:t>
+      </w:r>
+      <w:proofErr w:type="gramStart"/>
+      <w:r>
+        <w:rPr>
+          <w:rFonts w:ascii="Times New Roman" w:hAnsi="Times New Roman"/>
+          <w:sz w:val="24"/>
+          <w:szCs w:val="24"/>
+        </w:rPr>
+        <w:t>many different ways</w:t>
+      </w:r>
+      <w:proofErr w:type="gramEnd"/>
+      <w:r>
+        <w:rPr>
+          <w:rFonts w:ascii="Times New Roman" w:hAnsi="Times New Roman"/>
+          <w:sz w:val="24"/>
+          <w:szCs w:val="24"/>
+        </w:rPr>
+        <w:t xml:space="preserve"> to solve the game. In my </w:t>
+      </w:r>
+      <w:proofErr w:type="gramStart"/>
+      <w:r>
+        <w:rPr>
+          <w:rFonts w:ascii="Times New Roman" w:hAnsi="Times New Roman"/>
+          <w:sz w:val="24"/>
+          <w:szCs w:val="24"/>
+        </w:rPr>
+        <w:t>thesis</w:t>
+      </w:r>
+      <w:proofErr w:type="gramEnd"/>
+      <w:r>
+        <w:rPr>
+          <w:rFonts w:ascii="Times New Roman" w:hAnsi="Times New Roman"/>
+          <w:sz w:val="24"/>
+          <w:szCs w:val="24"/>
+        </w:rPr>
+        <w:t xml:space="preserve"> I will only concentrate on searching graphs of games. Computer algorithm can create all possible moves, that players can take and then search through the graph. There are also </w:t>
+      </w:r>
+      <w:proofErr w:type="gramStart"/>
+      <w:r>
+        <w:rPr>
+          <w:rFonts w:ascii="Times New Roman" w:hAnsi="Times New Roman"/>
+          <w:sz w:val="24"/>
+          <w:szCs w:val="24"/>
+        </w:rPr>
+        <w:t>many different ways</w:t>
+      </w:r>
+      <w:proofErr w:type="gramEnd"/>
+      <w:r>
+        <w:rPr>
+          <w:rFonts w:ascii="Times New Roman" w:hAnsi="Times New Roman"/>
+          <w:sz w:val="24"/>
+          <w:szCs w:val="24"/>
+        </w:rPr>
+        <w:t xml:space="preserve"> to find the solution of the </w:t>
       </w:r>
       <w:r>
         <w:rPr>
@@ -6805,7 +7255,7 @@
     </w:p>
     <w:p>
       <w:pPr>
-        <w:pStyle w:val="Nagwek3"/>
+        <w:pStyle w:val="Heading3"/>
         <w:numPr>
           <w:ilvl w:val="2"/>
           <w:numId w:val="1"/>
@@ -6863,7 +7313,25 @@
           <w:sz w:val="24"/>
           <w:szCs w:val="24"/>
         </w:rPr>
-        <w:t>This algorithm moves from the top of the graph to the bottom in vertical direction. Algorithm begins from root node (current state of the game) and checks its first child (first possible move from this state of the game). Then it checks the first child of the next node, and so on. When algorithm reaches the state in which there are no more children of currently visiting node, it goes back to the point where it could choose different path. This algorithm usually finds the solution pretty quickly, however it most likely will not be the most optimal solution.</w:t>
+        <w:t xml:space="preserve">This algorithm moves from the top of the graph to the bottom in vertical direction. Algorithm begins from root node (current state of the game) and checks its first child (first possible move from this state of the game). Then it checks the first child of the next node, and so on. When algorithm reaches the state in which there are no more children of currently visiting node, it goes back to the point where it could choose different path. This algorithm usually finds the solution </w:t>
+      </w:r>
+      <w:proofErr w:type="gramStart"/>
+      <w:r>
+        <w:rPr>
+          <w:rFonts w:ascii="Times New Roman" w:hAnsi="Times New Roman"/>
+          <w:sz w:val="24"/>
+          <w:szCs w:val="24"/>
+        </w:rPr>
+        <w:t>pretty quickly</w:t>
+      </w:r>
+      <w:proofErr w:type="gramEnd"/>
+      <w:r>
+        <w:rPr>
+          <w:rFonts w:ascii="Times New Roman" w:hAnsi="Times New Roman"/>
+          <w:sz w:val="24"/>
+          <w:szCs w:val="24"/>
+        </w:rPr>
+        <w:t>, however it most likely will not be the most optimal solution.</w:t>
       </w:r>
     </w:p>
     <w:p>
@@ -6965,7 +7433,7 @@
     </w:p>
     <w:p>
       <w:pPr>
-        <w:pStyle w:val="Nagwek3"/>
+        <w:pStyle w:val="Heading3"/>
         <w:numPr>
           <w:ilvl w:val="2"/>
           <w:numId w:val="1"/>
@@ -7032,7 +7500,43 @@
           <w:sz w:val="24"/>
           <w:szCs w:val="24"/>
         </w:rPr>
-        <w:t>In this method computer moves from the top of the graph (current state of the game) to the bottom in horizontal direction. It means that algorithm visits neighbor nodes before it progress to visit child nodes in the graph. Using this algorithm we are certain to find the shortest possible solution.</w:t>
+        <w:t xml:space="preserve">In this method computer moves from the top of the graph (current state of the game) to the bottom in horizontal direction. It means that algorithm visits neighbor nodes before it </w:t>
+      </w:r>
+      <w:proofErr w:type="gramStart"/>
+      <w:r>
+        <w:rPr>
+          <w:rFonts w:ascii="Times New Roman" w:hAnsi="Times New Roman"/>
+          <w:sz w:val="24"/>
+          <w:szCs w:val="24"/>
+        </w:rPr>
+        <w:t>progress</w:t>
+      </w:r>
+      <w:proofErr w:type="gramEnd"/>
+      <w:r>
+        <w:rPr>
+          <w:rFonts w:ascii="Times New Roman" w:hAnsi="Times New Roman"/>
+          <w:sz w:val="24"/>
+          <w:szCs w:val="24"/>
+        </w:rPr>
+        <w:t xml:space="preserve"> to visit child nodes in the graph. Using this </w:t>
+      </w:r>
+      <w:proofErr w:type="gramStart"/>
+      <w:r>
+        <w:rPr>
+          <w:rFonts w:ascii="Times New Roman" w:hAnsi="Times New Roman"/>
+          <w:sz w:val="24"/>
+          <w:szCs w:val="24"/>
+        </w:rPr>
+        <w:t>algorithm</w:t>
+      </w:r>
+      <w:proofErr w:type="gramEnd"/>
+      <w:r>
+        <w:rPr>
+          <w:rFonts w:ascii="Times New Roman" w:hAnsi="Times New Roman"/>
+          <w:sz w:val="24"/>
+          <w:szCs w:val="24"/>
+        </w:rPr>
+        <w:t xml:space="preserve"> we are certain to find the shortest possible solution.</w:t>
       </w:r>
     </w:p>
     <w:p>
@@ -7165,7 +7669,7 @@
     </w:p>
     <w:p>
       <w:pPr>
-        <w:pStyle w:val="Nagwek2"/>
+        <w:pStyle w:val="Heading2"/>
         <w:numPr>
           <w:ilvl w:val="1"/>
           <w:numId w:val="1"/>
@@ -7448,7 +7952,7 @@
     </w:p>
     <w:p>
       <w:pPr>
-        <w:pStyle w:val="Podtytu"/>
+        <w:pStyle w:val="Subtitle"/>
       </w:pPr>
       <w:r>
         <w:br w:type="page"/>
@@ -7456,7 +7960,7 @@
     </w:p>
     <w:p>
       <w:pPr>
-        <w:pStyle w:val="Nagwek2"/>
+        <w:pStyle w:val="Heading2"/>
         <w:numPr>
           <w:ilvl w:val="1"/>
           <w:numId w:val="1"/>
@@ -7542,7 +8046,29 @@
           <w:szCs w:val="24"/>
           <w:shd w:val="clear" w:color="auto" w:fill="FFFFFF"/>
         </w:rPr>
-        <w:t xml:space="preserve"> players which compete with each other.</w:t>
+        <w:t xml:space="preserve"> players which </w:t>
+      </w:r>
+      <w:proofErr w:type="gramStart"/>
+      <w:r>
+        <w:rPr>
+          <w:rFonts w:ascii="Times New Roman" w:hAnsi="Times New Roman"/>
+          <w:color w:val="1D2129"/>
+          <w:sz w:val="24"/>
+          <w:szCs w:val="24"/>
+          <w:shd w:val="clear" w:color="auto" w:fill="FFFFFF"/>
+        </w:rPr>
+        <w:t>compete with each other</w:t>
+      </w:r>
+      <w:proofErr w:type="gramEnd"/>
+      <w:r>
+        <w:rPr>
+          <w:rFonts w:ascii="Times New Roman" w:hAnsi="Times New Roman"/>
+          <w:color w:val="1D2129"/>
+          <w:sz w:val="24"/>
+          <w:szCs w:val="24"/>
+          <w:shd w:val="clear" w:color="auto" w:fill="FFFFFF"/>
+        </w:rPr>
+        <w:t>.</w:t>
       </w:r>
     </w:p>
     <w:p>
@@ -7577,7 +8103,51 @@
           <w:szCs w:val="24"/>
           <w:shd w:val="clear" w:color="auto" w:fill="FFFFFF"/>
         </w:rPr>
-        <w:t>e will use a min-max algorithm. This algorithms excels in solving games where two players face each other. Min-max algorithm can find the greatest value that given player can be sure to obtain without the knowledge of what actions his opponent will perform. In other words it minimizes the maximum risk for a player.</w:t>
+        <w:t xml:space="preserve">e will use a min-max algorithm. </w:t>
+      </w:r>
+      <w:proofErr w:type="gramStart"/>
+      <w:r>
+        <w:rPr>
+          <w:rFonts w:ascii="Times New Roman" w:hAnsi="Times New Roman"/>
+          <w:color w:val="1D2129"/>
+          <w:sz w:val="24"/>
+          <w:szCs w:val="24"/>
+          <w:shd w:val="clear" w:color="auto" w:fill="FFFFFF"/>
+        </w:rPr>
+        <w:t>This algorithms</w:t>
+      </w:r>
+      <w:proofErr w:type="gramEnd"/>
+      <w:r>
+        <w:rPr>
+          <w:rFonts w:ascii="Times New Roman" w:hAnsi="Times New Roman"/>
+          <w:color w:val="1D2129"/>
+          <w:sz w:val="24"/>
+          <w:szCs w:val="24"/>
+          <w:shd w:val="clear" w:color="auto" w:fill="FFFFFF"/>
+        </w:rPr>
+        <w:t xml:space="preserve"> excels in solving games where two players face each other. Min-max algorithm can find the greatest value that given player can be sure to obtain without the knowledge of what actions his opponent will perform. In other </w:t>
+      </w:r>
+      <w:proofErr w:type="gramStart"/>
+      <w:r>
+        <w:rPr>
+          <w:rFonts w:ascii="Times New Roman" w:hAnsi="Times New Roman"/>
+          <w:color w:val="1D2129"/>
+          <w:sz w:val="24"/>
+          <w:szCs w:val="24"/>
+          <w:shd w:val="clear" w:color="auto" w:fill="FFFFFF"/>
+        </w:rPr>
+        <w:t>words</w:t>
+      </w:r>
+      <w:proofErr w:type="gramEnd"/>
+      <w:r>
+        <w:rPr>
+          <w:rFonts w:ascii="Times New Roman" w:hAnsi="Times New Roman"/>
+          <w:color w:val="1D2129"/>
+          <w:sz w:val="24"/>
+          <w:szCs w:val="24"/>
+          <w:shd w:val="clear" w:color="auto" w:fill="FFFFFF"/>
+        </w:rPr>
+        <w:t xml:space="preserve"> it minimizes the maximum risk for a player.</w:t>
       </w:r>
     </w:p>
     <w:p>
@@ -7641,7 +8211,7 @@
     </w:p>
     <w:p>
       <w:pPr>
-        <w:pStyle w:val="Nagwek3"/>
+        <w:pStyle w:val="Heading3"/>
         <w:numPr>
           <w:ilvl w:val="2"/>
           <w:numId w:val="1"/>
@@ -7878,7 +8448,33 @@
         <w:jc w:val="both"/>
       </w:pPr>
       <w:r>
-        <w:t xml:space="preserve">From this graph we can deduce, that in 3 moves the player will be more likely to win than to loose, because he can obtain the position where he is 10 points ahead of the other player. Despite the fact that the player can win the game in 3 moves ( see the node with value of </w:t>
+        <w:t xml:space="preserve">From this </w:t>
+      </w:r>
+      <w:r>
+        <w:t>graph,</w:t>
+      </w:r>
+      <w:r>
+        <w:t xml:space="preserve"> we can deduce that in 3 moves the player will be more likely to win than </w:t>
+      </w:r>
+      <w:r>
+        <w:t>to lose</w:t>
+      </w:r>
+      <w:r>
+        <w:t xml:space="preserve">, because he can obtain the position where he is 10 points ahead of the other player. </w:t>
+      </w:r>
+      <w:proofErr w:type="gramStart"/>
+      <w:r>
+        <w:t>Despite the fact that</w:t>
+      </w:r>
+      <w:proofErr w:type="gramEnd"/>
+      <w:r>
+        <w:t xml:space="preserve"> the player can win the game in 3 moves </w:t>
+      </w:r>
+      <w:r>
+        <w:t>(see</w:t>
+      </w:r>
+      <w:r>
+        <w:t xml:space="preserve"> the node with value of </w:t>
       </w:r>
       <w:r>
         <w:rPr>
@@ -7887,12 +8483,30 @@
           <w:szCs w:val="24"/>
           <w:shd w:val="clear" w:color="auto" w:fill="FFFFFF"/>
         </w:rPr>
-        <w:t>+∞ ), it is unlikely for the player to win, because his opponent will not choose this path.</w:t>
-      </w:r>
-    </w:p>
-    <w:p>
-      <w:pPr>
-        <w:pStyle w:val="Nagwek3"/>
+        <w:t>+</w:t>
+      </w:r>
+      <w:r>
+        <w:rPr>
+          <w:rFonts w:ascii="Times New Roman" w:hAnsi="Times New Roman"/>
+          <w:sz w:val="24"/>
+          <w:szCs w:val="24"/>
+          <w:shd w:val="clear" w:color="auto" w:fill="FFFFFF"/>
+        </w:rPr>
+        <w:t>∞)</w:t>
+      </w:r>
+      <w:r>
+        <w:rPr>
+          <w:rFonts w:ascii="Times New Roman" w:hAnsi="Times New Roman"/>
+          <w:sz w:val="24"/>
+          <w:szCs w:val="24"/>
+          <w:shd w:val="clear" w:color="auto" w:fill="FFFFFF"/>
+        </w:rPr>
+        <w:t>, it is unlikely for the player to win, because his opponent will not choose this path.</w:t>
+      </w:r>
+    </w:p>
+    <w:p>
+      <w:pPr>
+        <w:pStyle w:val="Heading3"/>
         <w:numPr>
           <w:ilvl w:val="2"/>
           <w:numId w:val="1"/>
@@ -7965,7 +8579,21 @@
         <w:rPr>
           <w:rFonts w:ascii="Times New Roman" w:hAnsi="Times New Roman"/>
         </w:rPr>
-        <w:t xml:space="preserve"> It is actually combination of two different variants of min-max algorithm. One of them is called alpha cuts and the other is beta cuts. Alpha cut version cuts branches where maximizer can’t find better option than in any already explored nodes along path to the root, while beta cut version cuts branches where minimizer can’t find better option. </w:t>
+        <w:t xml:space="preserve"> It is </w:t>
+      </w:r>
+      <w:proofErr w:type="gramStart"/>
+      <w:r>
+        <w:rPr>
+          <w:rFonts w:ascii="Times New Roman" w:hAnsi="Times New Roman"/>
+        </w:rPr>
+        <w:t>actually combination</w:t>
+      </w:r>
+      <w:proofErr w:type="gramEnd"/>
+      <w:r>
+        <w:rPr>
+          <w:rFonts w:ascii="Times New Roman" w:hAnsi="Times New Roman"/>
+        </w:rPr>
+        <w:t xml:space="preserve"> of two different variants of min-max algorithm. One of them is called alpha cuts and the other is beta cuts. Alpha cut version cuts branches where maximizer can’t find better option than in any already explored nodes along path to the root, while beta cut version cuts branches where minimizer can’t find better option. </w:t>
       </w:r>
       <w:r>
         <w:rPr>
@@ -8078,7 +8706,7 @@
     </w:p>
     <w:p>
       <w:pPr>
-        <w:pStyle w:val="Nagwek1"/>
+        <w:pStyle w:val="Heading1"/>
         <w:numPr>
           <w:ilvl w:val="0"/>
           <w:numId w:val="1"/>
@@ -8137,12 +8765,30 @@
           <w:sz w:val="24"/>
           <w:szCs w:val="24"/>
         </w:rPr>
-        <w:t>Tic-tac-toe. In this chapter firstly I will discuss the rules of these two games, then I will present the common min-max implementation for these two games. Next I will consider each game individually and present its heuristics, specific implementation and the results for different min-max algorithms executions.</w:t>
-      </w:r>
-    </w:p>
-    <w:p>
-      <w:pPr>
-        <w:pStyle w:val="Akapitzlist"/>
+        <w:t xml:space="preserve">Tic-tac-toe. In this </w:t>
+      </w:r>
+      <w:proofErr w:type="gramStart"/>
+      <w:r>
+        <w:rPr>
+          <w:rFonts w:ascii="Times New Roman" w:hAnsi="Times New Roman"/>
+          <w:sz w:val="24"/>
+          <w:szCs w:val="24"/>
+        </w:rPr>
+        <w:t>chapter</w:t>
+      </w:r>
+      <w:proofErr w:type="gramEnd"/>
+      <w:r>
+        <w:rPr>
+          <w:rFonts w:ascii="Times New Roman" w:hAnsi="Times New Roman"/>
+          <w:sz w:val="24"/>
+          <w:szCs w:val="24"/>
+        </w:rPr>
+        <w:t xml:space="preserve"> firstly I will discuss the rules of these two games, then I will present the common min-max implementation for these two games. Next I will consider each game individually and present its heuristics, specific implementation and the results for different min-max algorithms executions.</w:t>
+      </w:r>
+    </w:p>
+    <w:p>
+      <w:pPr>
+        <w:pStyle w:val="ListParagraph"/>
         <w:keepNext/>
         <w:keepLines/>
         <w:numPr>
@@ -8222,7 +8868,7 @@
     </w:p>
     <w:p>
       <w:pPr>
-        <w:pStyle w:val="Akapitzlist"/>
+        <w:pStyle w:val="ListParagraph"/>
         <w:keepNext/>
         <w:keepLines/>
         <w:numPr>
@@ -8302,7 +8948,7 @@
     </w:p>
     <w:p>
       <w:pPr>
-        <w:pStyle w:val="Akapitzlist"/>
+        <w:pStyle w:val="ListParagraph"/>
         <w:keepNext/>
         <w:keepLines/>
         <w:numPr>
@@ -8382,7 +9028,7 @@
     </w:p>
     <w:p>
       <w:pPr>
-        <w:pStyle w:val="Nagwek2"/>
+        <w:pStyle w:val="Heading2"/>
         <w:numPr>
           <w:ilvl w:val="1"/>
           <w:numId w:val="1"/>
@@ -8407,7 +9053,7 @@
     </w:p>
     <w:p>
       <w:pPr>
-        <w:pStyle w:val="Nagwek3"/>
+        <w:pStyle w:val="Heading3"/>
         <w:numPr>
           <w:ilvl w:val="2"/>
           <w:numId w:val="1"/>
@@ -8466,7 +9112,21 @@
           <w:rFonts w:ascii="Times New Roman" w:hAnsi="Times New Roman"/>
           <w:sz w:val="24"/>
         </w:rPr>
-        <w:t>s is a zero-sum, two-player game in which players make their moves in turns. Players are dropping discs from the top of the board with grid diameter of seven columns and six rows</w:t>
+        <w:t xml:space="preserve">s is a zero-sum, two-player game in which players make their moves in turns. Players are dropping </w:t>
+      </w:r>
+      <w:r>
+        <w:rPr>
+          <w:rFonts w:ascii="Times New Roman" w:hAnsi="Times New Roman"/>
+          <w:sz w:val="24"/>
+        </w:rPr>
+        <w:t>‘X’ and ‘O’ tokens</w:t>
+      </w:r>
+      <w:r>
+        <w:rPr>
+          <w:rFonts w:ascii="Times New Roman" w:hAnsi="Times New Roman"/>
+          <w:sz w:val="24"/>
+        </w:rPr>
+        <w:t xml:space="preserve"> from the top of the board with grid diameter of seven columns and six rows</w:t>
       </w:r>
       <w:r>
         <w:rPr>
@@ -8487,10 +9147,27 @@
           <w:rFonts w:ascii="Times New Roman" w:hAnsi="Times New Roman"/>
           <w:sz w:val="24"/>
         </w:rPr>
-        <w:t xml:space="preserve"> Below is presented the example state of board where player who places ‘X’ tokens won the game. As we can see, four ‘X’ tokens are placed in the row.</w:t>
-      </w:r>
-      <w:bookmarkStart w:id="114" w:name="_GoBack"/>
-      <w:bookmarkEnd w:id="114"/>
+        <w:t xml:space="preserve"> </w:t>
+      </w:r>
+    </w:p>
+    <w:p>
+      <w:pPr>
+        <w:pStyle w:val="Textbody"/>
+        <w:spacing w:line="360" w:lineRule="auto"/>
+        <w:ind w:firstLine="720"/>
+        <w:jc w:val="both"/>
+        <w:rPr>
+          <w:rFonts w:ascii="Times New Roman" w:hAnsi="Times New Roman"/>
+          <w:sz w:val="24"/>
+        </w:rPr>
+      </w:pPr>
+      <w:r>
+        <w:rPr>
+          <w:rFonts w:ascii="Times New Roman" w:hAnsi="Times New Roman"/>
+          <w:sz w:val="24"/>
+        </w:rPr>
+        <w:t>Below is presented the example state of board where player who places ‘X’ tokens won the game. As we can see, four ‘X’ tokens are placed in the row.</w:t>
+      </w:r>
     </w:p>
     <w:p>
       <w:pPr>
@@ -8561,7 +9238,7 @@
     </w:p>
     <w:p>
       <w:pPr>
-        <w:pStyle w:val="Nagwek3"/>
+        <w:pStyle w:val="Heading3"/>
         <w:numPr>
           <w:ilvl w:val="2"/>
           <w:numId w:val="1"/>
@@ -8644,7 +9321,7 @@
     </w:p>
     <w:p>
       <w:pPr>
-        <w:pStyle w:val="Akapitzlist"/>
+        <w:pStyle w:val="ListParagraph"/>
         <w:keepNext/>
         <w:keepLines/>
         <w:numPr>
@@ -8666,7 +9343,7 @@
     </w:p>
     <w:p>
       <w:pPr>
-        <w:pStyle w:val="Akapitzlist"/>
+        <w:pStyle w:val="ListParagraph"/>
         <w:keepNext/>
         <w:keepLines/>
         <w:numPr>
@@ -8688,7 +9365,7 @@
     </w:p>
     <w:p>
       <w:pPr>
-        <w:pStyle w:val="Akapitzlist"/>
+        <w:pStyle w:val="ListParagraph"/>
         <w:keepNext/>
         <w:keepLines/>
         <w:numPr>
@@ -8710,7 +9387,7 @@
     </w:p>
     <w:p>
       <w:pPr>
-        <w:pStyle w:val="Nagwek2"/>
+        <w:pStyle w:val="Heading2"/>
         <w:numPr>
           <w:ilvl w:val="1"/>
           <w:numId w:val="1"/>
@@ -8753,7 +9430,23 @@
           <w:rFonts w:ascii="Times New Roman" w:hAnsi="Times New Roman"/>
           <w:sz w:val="24"/>
         </w:rPr>
-        <w:t>implementation of both games, I’ve tried to design it in a way, that will be easy to add more games into the program. It means that the main logic for finding the best possible move of the algorithm remains common for all of the games or at least it is easy to adapt the code to work with new type of game.</w:t>
+        <w:t xml:space="preserve">implementation of both games, I’ve tried to design it in a way, that will be easy to add more games into the program. It means that the main logic for finding the best possible move of the algorithm remains common for </w:t>
+      </w:r>
+      <w:proofErr w:type="gramStart"/>
+      <w:r>
+        <w:rPr>
+          <w:rFonts w:ascii="Times New Roman" w:hAnsi="Times New Roman"/>
+          <w:sz w:val="24"/>
+        </w:rPr>
+        <w:t>all of</w:t>
+      </w:r>
+      <w:proofErr w:type="gramEnd"/>
+      <w:r>
+        <w:rPr>
+          <w:rFonts w:ascii="Times New Roman" w:hAnsi="Times New Roman"/>
+          <w:sz w:val="24"/>
+        </w:rPr>
+        <w:t xml:space="preserve"> the games or at least it is easy to adapt the code to work with new type of game.</w:t>
       </w:r>
       <w:r>
         <w:rPr>
@@ -8790,7 +9483,7 @@
     </w:p>
     <w:tbl>
       <w:tblPr>
-        <w:tblStyle w:val="Tabela-Siatka"/>
+        <w:tblStyle w:val="TableGrid"/>
         <w:tblW w:w="0" w:type="auto"/>
         <w:tblInd w:w="360" w:type="dxa"/>
         <w:tblLook w:val="04A0" w:firstRow="1" w:lastRow="0" w:firstColumn="1" w:lastColumn="0" w:noHBand="0" w:noVBand="1"/>
@@ -8994,16 +9687,6 @@
                 <w:szCs w:val="18"/>
               </w:rPr>
               <w:tab/>
-            </w:r>
-            <w:r>
-              <w:rPr>
-                <w:rFonts w:ascii="Courier New" w:hAnsi="Courier New" w:cs="Courier New"/>
-                <w:noProof/>
-                <w:color w:val="000000"/>
-                <w:kern w:val="0"/>
-                <w:sz w:val="18"/>
-                <w:szCs w:val="18"/>
-              </w:rPr>
               <w:t xml:space="preserve">Board </w:t>
             </w:r>
             <w:r>
@@ -11546,14 +12229,139 @@
           <w:rFonts w:ascii="Times New Roman" w:hAnsi="Times New Roman"/>
           <w:sz w:val="24"/>
         </w:rPr>
-        <w:t>Method minMove() is responsible for finding the best possible move that the opponent of the active player can make. Respectively the method maxMove() finds the best move that current player can make. In this piece of code</w:t>
-      </w:r>
-      <w:r>
-        <w:rPr>
-          <w:rFonts w:ascii="Times New Roman" w:hAnsi="Times New Roman"/>
-          <w:sz w:val="24"/>
-        </w:rPr>
-        <w:t xml:space="preserve"> there are also few methods that should be described more in-depth. The first method that should be mentioned is getPossibleMoves(). The purpose of this method is to retrieve all the possible moves that can be made in given state of the board. This method has different implementation for each different game, because the rules of games are different. The second key method is scoreBoard(), which calculates the value of the board according to given heuristics. This method is obviously also different for each game, and also can even be different for the same game. The difference in implementation of scoreboard() for the same game would result in different perception of the board by the computer.</w:t>
+        <w:t xml:space="preserve">Method </w:t>
+      </w:r>
+      <w:proofErr w:type="spellStart"/>
+      <w:proofErr w:type="gramStart"/>
+      <w:r>
+        <w:rPr>
+          <w:rFonts w:ascii="Times New Roman" w:hAnsi="Times New Roman"/>
+          <w:sz w:val="24"/>
+        </w:rPr>
+        <w:t>minMove</w:t>
+      </w:r>
+      <w:proofErr w:type="spellEnd"/>
+      <w:r>
+        <w:rPr>
+          <w:rFonts w:ascii="Times New Roman" w:hAnsi="Times New Roman"/>
+          <w:sz w:val="24"/>
+        </w:rPr>
+        <w:t>(</w:t>
+      </w:r>
+      <w:proofErr w:type="gramEnd"/>
+      <w:r>
+        <w:rPr>
+          <w:rFonts w:ascii="Times New Roman" w:hAnsi="Times New Roman"/>
+          <w:sz w:val="24"/>
+        </w:rPr>
+        <w:t xml:space="preserve">) is responsible for finding the best possible move that the opponent of the active player can make. Respectively the method </w:t>
+      </w:r>
+      <w:proofErr w:type="spellStart"/>
+      <w:proofErr w:type="gramStart"/>
+      <w:r>
+        <w:rPr>
+          <w:rFonts w:ascii="Times New Roman" w:hAnsi="Times New Roman"/>
+          <w:sz w:val="24"/>
+        </w:rPr>
+        <w:t>maxMove</w:t>
+      </w:r>
+      <w:proofErr w:type="spellEnd"/>
+      <w:r>
+        <w:rPr>
+          <w:rFonts w:ascii="Times New Roman" w:hAnsi="Times New Roman"/>
+          <w:sz w:val="24"/>
+        </w:rPr>
+        <w:t>(</w:t>
+      </w:r>
+      <w:proofErr w:type="gramEnd"/>
+      <w:r>
+        <w:rPr>
+          <w:rFonts w:ascii="Times New Roman" w:hAnsi="Times New Roman"/>
+          <w:sz w:val="24"/>
+        </w:rPr>
+        <w:t xml:space="preserve">) finds the best move that current player can make. In this piece of code there are also few methods that should be described more in-depth. The first method that should be mentioned is </w:t>
+      </w:r>
+      <w:proofErr w:type="spellStart"/>
+      <w:proofErr w:type="gramStart"/>
+      <w:r>
+        <w:rPr>
+          <w:rFonts w:ascii="Times New Roman" w:hAnsi="Times New Roman"/>
+          <w:sz w:val="24"/>
+        </w:rPr>
+        <w:t>getPossibleMoves</w:t>
+      </w:r>
+      <w:proofErr w:type="spellEnd"/>
+      <w:r>
+        <w:rPr>
+          <w:rFonts w:ascii="Times New Roman" w:hAnsi="Times New Roman"/>
+          <w:sz w:val="24"/>
+        </w:rPr>
+        <w:t>(</w:t>
+      </w:r>
+      <w:proofErr w:type="gramEnd"/>
+      <w:r>
+        <w:rPr>
+          <w:rFonts w:ascii="Times New Roman" w:hAnsi="Times New Roman"/>
+          <w:sz w:val="24"/>
+        </w:rPr>
+        <w:t xml:space="preserve">). The purpose of this method is to retrieve all the possible moves that can be made in given state of the board. This method has different implementation for each different game, because the rules of games are different. The second key method is </w:t>
+      </w:r>
+      <w:proofErr w:type="spellStart"/>
+      <w:proofErr w:type="gramStart"/>
+      <w:r>
+        <w:rPr>
+          <w:rFonts w:ascii="Times New Roman" w:hAnsi="Times New Roman"/>
+          <w:sz w:val="24"/>
+        </w:rPr>
+        <w:t>scoreBoard</w:t>
+      </w:r>
+      <w:proofErr w:type="spellEnd"/>
+      <w:r>
+        <w:rPr>
+          <w:rFonts w:ascii="Times New Roman" w:hAnsi="Times New Roman"/>
+          <w:sz w:val="24"/>
+        </w:rPr>
+        <w:t>(</w:t>
+      </w:r>
+      <w:proofErr w:type="gramEnd"/>
+      <w:r>
+        <w:rPr>
+          <w:rFonts w:ascii="Times New Roman" w:hAnsi="Times New Roman"/>
+          <w:sz w:val="24"/>
+        </w:rPr>
+        <w:t xml:space="preserve">), which calculates the value of the board according to given heuristics. This method is obviously also different for each game, </w:t>
+      </w:r>
+      <w:proofErr w:type="gramStart"/>
+      <w:r>
+        <w:rPr>
+          <w:rFonts w:ascii="Times New Roman" w:hAnsi="Times New Roman"/>
+          <w:sz w:val="24"/>
+        </w:rPr>
+        <w:t>and also</w:t>
+      </w:r>
+      <w:proofErr w:type="gramEnd"/>
+      <w:r>
+        <w:rPr>
+          <w:rFonts w:ascii="Times New Roman" w:hAnsi="Times New Roman"/>
+          <w:sz w:val="24"/>
+        </w:rPr>
+        <w:t xml:space="preserve"> can even be different for the same game. The difference in implementation of </w:t>
+      </w:r>
+      <w:proofErr w:type="gramStart"/>
+      <w:r>
+        <w:rPr>
+          <w:rFonts w:ascii="Times New Roman" w:hAnsi="Times New Roman"/>
+          <w:sz w:val="24"/>
+        </w:rPr>
+        <w:t>scoreboard(</w:t>
+      </w:r>
+      <w:proofErr w:type="gramEnd"/>
+      <w:r>
+        <w:rPr>
+          <w:rFonts w:ascii="Times New Roman" w:hAnsi="Times New Roman"/>
+          <w:sz w:val="24"/>
+        </w:rPr>
+        <w:t>) for the same game would result in different perception of the board by the computer.</w:t>
       </w:r>
     </w:p>
     <w:p>
@@ -11576,7 +12384,48 @@
           <w:rFonts w:ascii="Times New Roman" w:hAnsi="Times New Roman"/>
           <w:sz w:val="24"/>
         </w:rPr>
-        <w:t>shown piece of code, the minMove() invokes maxMove() method and vice versa. It means that these methods are calling each other recursively.</w:t>
+        <w:t xml:space="preserve">shown piece of code, the </w:t>
+      </w:r>
+      <w:proofErr w:type="spellStart"/>
+      <w:proofErr w:type="gramStart"/>
+      <w:r>
+        <w:rPr>
+          <w:rFonts w:ascii="Times New Roman" w:hAnsi="Times New Roman"/>
+          <w:sz w:val="24"/>
+        </w:rPr>
+        <w:t>minMove</w:t>
+      </w:r>
+      <w:proofErr w:type="spellEnd"/>
+      <w:r>
+        <w:rPr>
+          <w:rFonts w:ascii="Times New Roman" w:hAnsi="Times New Roman"/>
+          <w:sz w:val="24"/>
+        </w:rPr>
+        <w:t>(</w:t>
+      </w:r>
+      <w:proofErr w:type="gramEnd"/>
+      <w:r>
+        <w:rPr>
+          <w:rFonts w:ascii="Times New Roman" w:hAnsi="Times New Roman"/>
+          <w:sz w:val="24"/>
+        </w:rPr>
+        <w:t xml:space="preserve">) invokes </w:t>
+      </w:r>
+      <w:proofErr w:type="spellStart"/>
+      <w:r>
+        <w:rPr>
+          <w:rFonts w:ascii="Times New Roman" w:hAnsi="Times New Roman"/>
+          <w:sz w:val="24"/>
+        </w:rPr>
+        <w:t>maxMove</w:t>
+      </w:r>
+      <w:proofErr w:type="spellEnd"/>
+      <w:r>
+        <w:rPr>
+          <w:rFonts w:ascii="Times New Roman" w:hAnsi="Times New Roman"/>
+          <w:sz w:val="24"/>
+        </w:rPr>
+        <w:t>() method and vice versa. It means that these methods are calling each other recursively.</w:t>
       </w:r>
       <w:r>
         <w:rPr>
@@ -11595,7 +12444,7 @@
     </w:p>
     <w:p>
       <w:pPr>
-        <w:pStyle w:val="Nagwek2"/>
+        <w:pStyle w:val="Heading2"/>
         <w:numPr>
           <w:ilvl w:val="1"/>
           <w:numId w:val="1"/>
@@ -11607,7 +12456,7 @@
           <w:szCs w:val="32"/>
         </w:rPr>
       </w:pPr>
-      <w:bookmarkStart w:id="115" w:name="_Toc446432412"/>
+      <w:bookmarkStart w:id="114" w:name="_Toc446432412"/>
       <w:r>
         <w:rPr>
           <w:rFonts w:ascii="Times New Roman" w:hAnsi="Times New Roman"/>
@@ -11615,14 +12464,107 @@
           <w:sz w:val="32"/>
           <w:szCs w:val="32"/>
         </w:rPr>
+        <w:t>Connect-four</w:t>
+      </w:r>
+      <w:bookmarkEnd w:id="114"/>
+    </w:p>
+    <w:p>
+      <w:pPr>
+        <w:pStyle w:val="Textbody"/>
+        <w:ind w:left="360"/>
+      </w:pPr>
+      <w:r>
+        <w:t xml:space="preserve">My implementation of Connect four game is </w:t>
+      </w:r>
+      <w:proofErr w:type="gramStart"/>
+      <w:r>
+        <w:t>similar to</w:t>
+      </w:r>
+      <w:proofErr w:type="gramEnd"/>
+      <w:r>
+        <w:t xml:space="preserve"> the Tic-tac-toe implementation mentioned earlier. It takes as an input one of seven possible moves, process data and display the results. The GUI is also designed similarly as in the previous game.</w:t>
+      </w:r>
+      <w:r>
+        <w:t xml:space="preserve"> The main part represents the current state of the board, at the bottom there are seven input buttons, and to the left there are the utility buttons.</w:t>
+      </w:r>
+      <w:r>
+        <w:br/>
+      </w:r>
+      <w:r>
+        <w:rPr>
+          <w:rStyle w:val="Normal"/>
+          <w:rFonts w:ascii="Times New Roman" w:eastAsia="Times New Roman" w:hAnsi="Times New Roman"/>
+          <w:snapToGrid w:val="0"/>
+          <w:color w:val="000000"/>
+          <w:w w:val="0"/>
+          <w:sz w:val="0"/>
+          <w:szCs w:val="0"/>
+          <w:u w:color="000000"/>
+          <w:bdr w:val="none" w:sz="0" w:space="0" w:color="000000"/>
+          <w:shd w:val="clear" w:color="000000" w:fill="000000"/>
+          <w:lang w:val="x-none" w:eastAsia="x-none" w:bidi="x-none"/>
+        </w:rPr>
         <w:lastRenderedPageBreak/>
-        <w:t>Connect-four</w:t>
-      </w:r>
-      <w:bookmarkEnd w:id="115"/>
-    </w:p>
-    <w:p>
-      <w:pPr>
-        <w:pStyle w:val="Nagwek3"/>
+        <w:t xml:space="preserve"> </w:t>
+      </w:r>
+      <w:r>
+        <w:rPr>
+          <w:noProof/>
+          <w:lang w:val="pl-PL" w:eastAsia="pl-PL"/>
+        </w:rPr>
+        <w:drawing>
+          <wp:inline distT="0" distB="0" distL="0" distR="0">
+            <wp:extent cx="6120130" cy="6078674"/>
+            <wp:effectExtent l="0" t="0" r="0" b="0"/>
+            <wp:docPr id="11" name="Picture 11" descr="C:\Users\eciapaw\Desktop\CF main window.PNG"/>
+            <wp:cNvGraphicFramePr>
+              <a:graphicFrameLocks xmlns:a="http://schemas.openxmlformats.org/drawingml/2006/main" noChangeAspect="1"/>
+            </wp:cNvGraphicFramePr>
+            <a:graphic xmlns:a="http://schemas.openxmlformats.org/drawingml/2006/main">
+              <a:graphicData uri="http://schemas.openxmlformats.org/drawingml/2006/picture">
+                <pic:pic xmlns:pic="http://schemas.openxmlformats.org/drawingml/2006/picture">
+                  <pic:nvPicPr>
+                    <pic:cNvPr id="0" name="Picture 4" descr="C:\Users\eciapaw\Desktop\CF main window.PNG"/>
+                    <pic:cNvPicPr>
+                      <a:picLocks noChangeAspect="1" noChangeArrowheads="1"/>
+                    </pic:cNvPicPr>
+                  </pic:nvPicPr>
+                  <pic:blipFill>
+                    <a:blip r:embed="rId15">
+                      <a:extLst>
+                        <a:ext uri="{28A0092B-C50C-407E-A947-70E740481C1C}">
+                          <a14:useLocalDpi xmlns:a14="http://schemas.microsoft.com/office/drawing/2010/main" val="0"/>
+                        </a:ext>
+                      </a:extLst>
+                    </a:blip>
+                    <a:srcRect/>
+                    <a:stretch>
+                      <a:fillRect/>
+                    </a:stretch>
+                  </pic:blipFill>
+                  <pic:spPr bwMode="auto">
+                    <a:xfrm>
+                      <a:off x="0" y="0"/>
+                      <a:ext cx="6120130" cy="6078674"/>
+                    </a:xfrm>
+                    <a:prstGeom prst="rect">
+                      <a:avLst/>
+                    </a:prstGeom>
+                    <a:noFill/>
+                    <a:ln>
+                      <a:noFill/>
+                    </a:ln>
+                  </pic:spPr>
+                </pic:pic>
+              </a:graphicData>
+            </a:graphic>
+          </wp:inline>
+        </w:drawing>
+      </w:r>
+    </w:p>
+    <w:p>
+      <w:pPr>
+        <w:pStyle w:val="Heading3"/>
         <w:numPr>
           <w:ilvl w:val="2"/>
           <w:numId w:val="1"/>
@@ -11634,7 +12576,7 @@
           <w:szCs w:val="28"/>
         </w:rPr>
       </w:pPr>
-      <w:bookmarkStart w:id="116" w:name="_Toc446432413"/>
+      <w:bookmarkStart w:id="115" w:name="_Toc446432413"/>
       <w:r>
         <w:rPr>
           <w:rFonts w:ascii="Times New Roman" w:hAnsi="Times New Roman"/>
@@ -11644,7 +12586,7 @@
         </w:rPr>
         <w:t>Heuristics</w:t>
       </w:r>
-      <w:bookmarkEnd w:id="116"/>
+      <w:bookmarkEnd w:id="115"/>
       <w:r>
         <w:rPr>
           <w:rFonts w:ascii="Times New Roman" w:hAnsi="Times New Roman"/>
@@ -11657,7 +12599,205 @@
     </w:p>
     <w:p>
       <w:pPr>
-        <w:pStyle w:val="Nagwek3"/>
+        <w:pStyle w:val="Textbody"/>
+        <w:ind w:left="720"/>
+      </w:pPr>
+      <w:r>
+        <w:t xml:space="preserve">Connect-Four game is more complex game than Tic-tac-toe, so the same heuristics cannot be used. There are 42 fields on the board, so the game can take at most 42 moves and at least 7 moves. Each field can take one of 3 values (empty, player1, player2), so the upper bound of the number of possible </w:t>
+      </w:r>
+      <w:r>
+        <w:t>board states</w:t>
+      </w:r>
+      <w:r>
+        <w:t xml:space="preserve"> is 3</w:t>
+      </w:r>
+      <w:r>
+        <w:softHyphen/>
+      </w:r>
+      <w:r>
+        <w:rPr>
+          <w:vertAlign w:val="superscript"/>
+        </w:rPr>
+        <w:t>42</w:t>
+      </w:r>
+      <w:r>
+        <w:t xml:space="preserve"> ~~ 10</w:t>
+      </w:r>
+      <w:r>
+        <w:rPr>
+          <w:vertAlign w:val="superscript"/>
+        </w:rPr>
+        <w:t>20</w:t>
+      </w:r>
+      <w:r>
+        <w:t xml:space="preserve">. However, many of </w:t>
+      </w:r>
+      <w:r>
+        <w:t>these positions are illegal and the real upper bound is about 10</w:t>
+      </w:r>
+      <w:r>
+        <w:rPr>
+          <w:vertAlign w:val="superscript"/>
+        </w:rPr>
+        <w:t>12</w:t>
+      </w:r>
+      <w:r>
+        <w:t>. With this knowledge, some other heuristics need to be invented. Each two-in-row, three-in-row and four-in-row most likely approaches the player to a win of the game. Moreover, tokens placed more centrally results in more possible four-in-row moves. Thanks to this, my heuristics look like this:</w:t>
+      </w:r>
+      <w:r>
+        <w:t xml:space="preserve"> </w:t>
+      </w:r>
+      <w:r>
+        <w:br/>
+        <w:t>each two-in-row – value</w:t>
+      </w:r>
+      <w:r>
+        <w:t xml:space="preserve"> </w:t>
+      </w:r>
+      <w:r>
+        <w:t>= value</w:t>
+      </w:r>
+      <w:r>
+        <w:t xml:space="preserve"> </w:t>
+      </w:r>
+      <w:r>
+        <w:t>+ 10</w:t>
+      </w:r>
+      <w:r>
+        <w:t xml:space="preserve"> </w:t>
+      </w:r>
+      <w:r>
+        <w:br/>
+        <w:t>each three-in-row – value</w:t>
+      </w:r>
+      <w:r>
+        <w:t xml:space="preserve"> = </w:t>
+      </w:r>
+      <w:r>
+        <w:t>value</w:t>
+      </w:r>
+      <w:r>
+        <w:t xml:space="preserve"> </w:t>
+      </w:r>
+      <w:r>
+        <w:t>+ 100</w:t>
+      </w:r>
+      <w:r>
+        <w:br/>
+        <w:t>if there is four-in-row</w:t>
+      </w:r>
+      <w:r>
+        <w:t xml:space="preserve"> </w:t>
+      </w:r>
+      <w:r>
+        <w:t>- value</w:t>
+      </w:r>
+      <w:r>
+        <w:t xml:space="preserve"> </w:t>
+      </w:r>
+      <w:r>
+        <w:t>= 10000000</w:t>
+      </w:r>
+      <w:r>
+        <w:t xml:space="preserve"> </w:t>
+      </w:r>
+      <w:r>
+        <w:br/>
+      </w:r>
+      <w:r>
+        <w:lastRenderedPageBreak/>
+        <w:t>each</w:t>
+      </w:r>
+      <w:r>
+        <w:t xml:space="preserve"> opponent’s</w:t>
+      </w:r>
+      <w:r>
+        <w:t xml:space="preserve"> two-in-row – value</w:t>
+      </w:r>
+      <w:r>
+        <w:t xml:space="preserve"> </w:t>
+      </w:r>
+      <w:r>
+        <w:t>= result</w:t>
+      </w:r>
+      <w:r>
+        <w:t xml:space="preserve"> -</w:t>
+      </w:r>
+      <w:r>
+        <w:t xml:space="preserve"> 10</w:t>
+      </w:r>
+      <w:r>
+        <w:t xml:space="preserve"> </w:t>
+      </w:r>
+      <w:r>
+        <w:br/>
+        <w:t>each</w:t>
+      </w:r>
+      <w:r>
+        <w:t xml:space="preserve"> </w:t>
+      </w:r>
+      <w:r>
+        <w:t>opponent’s three-in-row – value</w:t>
+      </w:r>
+      <w:r>
+        <w:t xml:space="preserve"> </w:t>
+      </w:r>
+      <w:r>
+        <w:t>= result</w:t>
+      </w:r>
+      <w:r>
+        <w:t xml:space="preserve"> -</w:t>
+      </w:r>
+      <w:r>
+        <w:t xml:space="preserve"> 100</w:t>
+      </w:r>
+      <w:r>
+        <w:br/>
+        <w:t>if there is</w:t>
+      </w:r>
+      <w:r>
+        <w:t xml:space="preserve"> </w:t>
+      </w:r>
+      <w:r>
+        <w:t>opponent’s four-in-row</w:t>
+      </w:r>
+      <w:r>
+        <w:t xml:space="preserve"> </w:t>
+      </w:r>
+      <w:r>
+        <w:t>-</w:t>
+      </w:r>
+      <w:r>
+        <w:t xml:space="preserve"> </w:t>
+      </w:r>
+      <w:r>
+        <w:t>value</w:t>
+      </w:r>
+      <w:r>
+        <w:t xml:space="preserve"> </w:t>
+      </w:r>
+      <w:r>
+        <w:t xml:space="preserve">= </w:t>
+      </w:r>
+      <w:r>
+        <w:t>-</w:t>
+      </w:r>
+      <w:r>
+        <w:t>10000000</w:t>
+      </w:r>
+    </w:p>
+    <w:p>
+      <w:pPr>
+        <w:pStyle w:val="Textbody"/>
+        <w:ind w:left="720"/>
+      </w:pPr>
+      <w:r>
+        <w:t>Thanks to these heuristics, all possible states of the board have their values. The algorithm does not need to compute all the moves at once, but only the given number of moves.</w:t>
+      </w:r>
+    </w:p>
+    <w:p>
+      <w:pPr>
+        <w:pStyle w:val="Heading3"/>
         <w:numPr>
           <w:ilvl w:val="2"/>
           <w:numId w:val="1"/>
@@ -11669,7 +12809,7 @@
           <w:szCs w:val="28"/>
         </w:rPr>
       </w:pPr>
-      <w:bookmarkStart w:id="117" w:name="_Toc446432414"/>
+      <w:bookmarkStart w:id="116" w:name="_Toc446432414"/>
       <w:r>
         <w:rPr>
           <w:rFonts w:ascii="Times New Roman" w:hAnsi="Times New Roman"/>
@@ -11679,11 +12819,95 @@
         </w:rPr>
         <w:t>Implementation</w:t>
       </w:r>
-      <w:bookmarkEnd w:id="117"/>
-    </w:p>
-    <w:p>
-      <w:pPr>
-        <w:pStyle w:val="Nagwek3"/>
+      <w:bookmarkEnd w:id="116"/>
+    </w:p>
+    <w:p>
+      <w:pPr>
+        <w:pStyle w:val="Textbody"/>
+        <w:ind w:left="720"/>
+      </w:pPr>
+      <w:r>
+        <w:t xml:space="preserve">My Connect-Four game consists </w:t>
+      </w:r>
+      <w:r>
+        <w:t xml:space="preserve">of 3 classes: </w:t>
+      </w:r>
+      <w:proofErr w:type="spellStart"/>
+      <w:r>
+        <w:t>ConnectFourMainWindow</w:t>
+      </w:r>
+      <w:proofErr w:type="spellEnd"/>
+      <w:r>
+        <w:t xml:space="preserve">, </w:t>
+      </w:r>
+      <w:proofErr w:type="spellStart"/>
+      <w:r>
+        <w:t>ConnectFour</w:t>
+      </w:r>
+      <w:r>
+        <w:t>Board</w:t>
+      </w:r>
+      <w:proofErr w:type="spellEnd"/>
+      <w:r>
+        <w:t xml:space="preserve">, and </w:t>
+      </w:r>
+      <w:proofErr w:type="spellStart"/>
+      <w:r>
+        <w:t>ConnectFour</w:t>
+      </w:r>
+      <w:r>
+        <w:t>Move</w:t>
+      </w:r>
+      <w:proofErr w:type="spellEnd"/>
+      <w:r>
+        <w:t xml:space="preserve">. Like in the previous implementation, </w:t>
+      </w:r>
+      <w:proofErr w:type="spellStart"/>
+      <w:r>
+        <w:t>ConnectFour</w:t>
+      </w:r>
+      <w:r>
+        <w:t>MainWindow</w:t>
+      </w:r>
+      <w:proofErr w:type="spellEnd"/>
+      <w:r>
+        <w:t xml:space="preserve"> is responsible for providing proper GUI to the user, </w:t>
+      </w:r>
+      <w:proofErr w:type="spellStart"/>
+      <w:r>
+        <w:t>ConnectFourMove</w:t>
+      </w:r>
+      <w:proofErr w:type="spellEnd"/>
+      <w:r>
+        <w:t xml:space="preserve"> represents the move to be done. </w:t>
+      </w:r>
+      <w:proofErr w:type="spellStart"/>
+      <w:r>
+        <w:t>ConnectFour</w:t>
+      </w:r>
+      <w:r>
+        <w:t>Board</w:t>
+      </w:r>
+      <w:proofErr w:type="spellEnd"/>
+      <w:r>
+        <w:t xml:space="preserve"> is the core of the </w:t>
+      </w:r>
+      <w:r>
+        <w:t>Connect</w:t>
+      </w:r>
+      <w:r>
+        <w:t>-</w:t>
+      </w:r>
+      <w:r>
+        <w:t>Four</w:t>
+      </w:r>
+      <w:r>
+        <w:t xml:space="preserve"> game. It implements Board interface with all its required methods. </w:t>
+      </w:r>
+    </w:p>
+    <w:p>
+      <w:pPr>
+        <w:pStyle w:val="Heading3"/>
         <w:numPr>
           <w:ilvl w:val="2"/>
           <w:numId w:val="1"/>
@@ -11695,7 +12919,7 @@
           <w:szCs w:val="28"/>
         </w:rPr>
       </w:pPr>
-      <w:bookmarkStart w:id="118" w:name="_Toc446432415"/>
+      <w:bookmarkStart w:id="117" w:name="_Toc446432415"/>
       <w:r>
         <w:rPr>
           <w:rFonts w:ascii="Times New Roman" w:hAnsi="Times New Roman"/>
@@ -11705,7 +12929,7 @@
         </w:rPr>
         <w:t>Results</w:t>
       </w:r>
-      <w:bookmarkEnd w:id="118"/>
+      <w:bookmarkEnd w:id="117"/>
     </w:p>
     <w:p>
       <w:pPr>
@@ -11717,7 +12941,7 @@
     </w:p>
     <w:p>
       <w:pPr>
-        <w:pStyle w:val="Nagwek2"/>
+        <w:pStyle w:val="Heading2"/>
         <w:numPr>
           <w:ilvl w:val="1"/>
           <w:numId w:val="1"/>
@@ -11729,7 +12953,7 @@
           <w:szCs w:val="32"/>
         </w:rPr>
       </w:pPr>
-      <w:bookmarkStart w:id="119" w:name="_Toc446432416"/>
+      <w:bookmarkStart w:id="118" w:name="_Toc446432416"/>
       <w:r>
         <w:rPr>
           <w:rFonts w:ascii="Times New Roman" w:hAnsi="Times New Roman"/>
@@ -11739,11 +12963,141 @@
         </w:rPr>
         <w:t>Tic-tac-toe</w:t>
       </w:r>
-      <w:bookmarkEnd w:id="119"/>
-    </w:p>
-    <w:p>
-      <w:pPr>
-        <w:pStyle w:val="Nagwek3"/>
+      <w:bookmarkEnd w:id="118"/>
+    </w:p>
+    <w:p>
+      <w:pPr>
+        <w:pStyle w:val="Textbody"/>
+        <w:spacing w:line="240" w:lineRule="auto"/>
+        <w:ind w:left="720"/>
+      </w:pPr>
+      <w:r>
+        <w:t>Tic-tac-toe is relatively easy game to implement. The simplest approach would be to receive one of 9 possible inputs (there are 9 fields on the board), process the data and present new state of the board to the user. In my implementation, I provided graphical user interface (GUI) which is presented below. It consists of the board representation</w:t>
+      </w:r>
+      <w:r>
+        <w:t xml:space="preserve"> in the top part of the window, buttons to select given tile in the bottom part of the window and few utility buttons to the left. Use AI button changes whether user wants to use AI opponent or play in turns with another user. After clicking one out of nine buttons to choose a tile, proper token is placed at corresponding tile. When either player wins the game or the game results in a draw, proper message box is displayed.</w:t>
+      </w:r>
+    </w:p>
+    <w:p>
+      <w:pPr>
+        <w:pStyle w:val="Textbody"/>
+        <w:ind w:left="720"/>
+      </w:pPr>
+      <w:r>
+        <w:rPr>
+          <w:noProof/>
+          <w:lang w:val="pl-PL" w:eastAsia="pl-PL"/>
+        </w:rPr>
+        <w:drawing>
+          <wp:inline distT="0" distB="0" distL="0" distR="0">
+            <wp:extent cx="2751324" cy="3861377"/>
+            <wp:effectExtent l="0" t="0" r="0" b="6350"/>
+            <wp:docPr id="8" name="Picture 8" descr="C:\Users\eciapaw\Desktop\TTT main window.PNG"/>
+            <wp:cNvGraphicFramePr>
+              <a:graphicFrameLocks xmlns:a="http://schemas.openxmlformats.org/drawingml/2006/main" noChangeAspect="1"/>
+            </wp:cNvGraphicFramePr>
+            <a:graphic xmlns:a="http://schemas.openxmlformats.org/drawingml/2006/main">
+              <a:graphicData uri="http://schemas.openxmlformats.org/drawingml/2006/picture">
+                <pic:pic xmlns:pic="http://schemas.openxmlformats.org/drawingml/2006/picture">
+                  <pic:nvPicPr>
+                    <pic:cNvPr id="0" name="Picture 1" descr="C:\Users\eciapaw\Desktop\TTT main window.PNG"/>
+                    <pic:cNvPicPr>
+                      <a:picLocks noChangeAspect="1" noChangeArrowheads="1"/>
+                    </pic:cNvPicPr>
+                  </pic:nvPicPr>
+                  <pic:blipFill>
+                    <a:blip r:embed="rId16">
+                      <a:extLst>
+                        <a:ext uri="{28A0092B-C50C-407E-A947-70E740481C1C}">
+                          <a14:useLocalDpi xmlns:a14="http://schemas.microsoft.com/office/drawing/2010/main" val="0"/>
+                        </a:ext>
+                      </a:extLst>
+                    </a:blip>
+                    <a:srcRect/>
+                    <a:stretch>
+                      <a:fillRect/>
+                    </a:stretch>
+                  </pic:blipFill>
+                  <pic:spPr bwMode="auto">
+                    <a:xfrm>
+                      <a:off x="0" y="0"/>
+                      <a:ext cx="2761178" cy="3875206"/>
+                    </a:xfrm>
+                    <a:prstGeom prst="rect">
+                      <a:avLst/>
+                    </a:prstGeom>
+                    <a:noFill/>
+                    <a:ln>
+                      <a:noFill/>
+                    </a:ln>
+                  </pic:spPr>
+                </pic:pic>
+              </a:graphicData>
+            </a:graphic>
+          </wp:inline>
+        </w:drawing>
+      </w:r>
+      <w:r>
+        <w:t xml:space="preserve">     </w:t>
+      </w:r>
+      <w:r>
+        <w:rPr>
+          <w:noProof/>
+          <w:lang w:val="pl-PL" w:eastAsia="pl-PL"/>
+        </w:rPr>
+        <w:drawing>
+          <wp:inline distT="0" distB="0" distL="0" distR="0">
+            <wp:extent cx="2743200" cy="3858441"/>
+            <wp:effectExtent l="0" t="0" r="0" b="8890"/>
+            <wp:docPr id="10" name="Picture 10" descr="C:\Users\eciapaw\Desktop\TTT win.PNG"/>
+            <wp:cNvGraphicFramePr>
+              <a:graphicFrameLocks xmlns:a="http://schemas.openxmlformats.org/drawingml/2006/main" noChangeAspect="1"/>
+            </wp:cNvGraphicFramePr>
+            <a:graphic xmlns:a="http://schemas.openxmlformats.org/drawingml/2006/main">
+              <a:graphicData uri="http://schemas.openxmlformats.org/drawingml/2006/picture">
+                <pic:pic xmlns:pic="http://schemas.openxmlformats.org/drawingml/2006/picture">
+                  <pic:nvPicPr>
+                    <pic:cNvPr id="0" name="Picture 3" descr="C:\Users\eciapaw\Desktop\TTT win.PNG"/>
+                    <pic:cNvPicPr>
+                      <a:picLocks noChangeAspect="1" noChangeArrowheads="1"/>
+                    </pic:cNvPicPr>
+                  </pic:nvPicPr>
+                  <pic:blipFill>
+                    <a:blip r:embed="rId17">
+                      <a:extLst>
+                        <a:ext uri="{28A0092B-C50C-407E-A947-70E740481C1C}">
+                          <a14:useLocalDpi xmlns:a14="http://schemas.microsoft.com/office/drawing/2010/main" val="0"/>
+                        </a:ext>
+                      </a:extLst>
+                    </a:blip>
+                    <a:srcRect/>
+                    <a:stretch>
+                      <a:fillRect/>
+                    </a:stretch>
+                  </pic:blipFill>
+                  <pic:spPr bwMode="auto">
+                    <a:xfrm>
+                      <a:off x="0" y="0"/>
+                      <a:ext cx="2753059" cy="3872309"/>
+                    </a:xfrm>
+                    <a:prstGeom prst="rect">
+                      <a:avLst/>
+                    </a:prstGeom>
+                    <a:noFill/>
+                    <a:ln>
+                      <a:noFill/>
+                    </a:ln>
+                  </pic:spPr>
+                </pic:pic>
+              </a:graphicData>
+            </a:graphic>
+          </wp:inline>
+        </w:drawing>
+      </w:r>
+    </w:p>
+    <w:p>
+      <w:pPr>
+        <w:pStyle w:val="Heading3"/>
         <w:numPr>
           <w:ilvl w:val="2"/>
           <w:numId w:val="1"/>
@@ -11755,7 +13109,7 @@
           <w:szCs w:val="28"/>
         </w:rPr>
       </w:pPr>
-      <w:bookmarkStart w:id="120" w:name="_Toc446432417"/>
+      <w:bookmarkStart w:id="119" w:name="_Toc446432417"/>
       <w:r>
         <w:rPr>
           <w:rFonts w:ascii="Times New Roman" w:hAnsi="Times New Roman"/>
@@ -11763,13 +13117,84 @@
           <w:sz w:val="28"/>
           <w:szCs w:val="28"/>
         </w:rPr>
+        <w:lastRenderedPageBreak/>
         <w:t>Heuristics</w:t>
       </w:r>
+      <w:bookmarkEnd w:id="119"/>
+    </w:p>
+    <w:p>
+      <w:pPr>
+        <w:pStyle w:val="Textbody"/>
+        <w:ind w:left="720"/>
+      </w:pPr>
+      <w:r>
+        <w:t xml:space="preserve">As the Tic-tac-toe game is very short game, which at most lasts 9 moves, the program can quickly reach bottom of the game tree. Knowing this, </w:t>
+      </w:r>
+      <w:r>
+        <w:t xml:space="preserve">it is possible to bure force the graph and </w:t>
+      </w:r>
+      <w:r>
+        <w:t>the heuristics can be very simple.</w:t>
+      </w:r>
+      <w:bookmarkStart w:id="120" w:name="_GoBack"/>
       <w:bookmarkEnd w:id="120"/>
     </w:p>
     <w:p>
       <w:pPr>
-        <w:pStyle w:val="Nagwek3"/>
+        <w:pStyle w:val="Textbody"/>
+        <w:spacing w:line="240" w:lineRule="auto"/>
+        <w:ind w:left="720"/>
+      </w:pPr>
+      <w:r>
+        <w:t>i</w:t>
+      </w:r>
+      <w:r>
+        <w:t xml:space="preserve">f player wins the board – return </w:t>
+      </w:r>
+      <w:r>
+        <w:rPr>
+          <w:b/>
+        </w:rPr>
+        <w:t>+10</w:t>
+      </w:r>
+      <w:r>
+        <w:br/>
+      </w:r>
+      <w:r>
+        <w:t>else i</w:t>
+      </w:r>
+      <w:r>
+        <w:t xml:space="preserve">f player loses the board – return </w:t>
+      </w:r>
+      <w:r>
+        <w:rPr>
+          <w:b/>
+        </w:rPr>
+        <w:t>-10</w:t>
+      </w:r>
+      <w:r>
+        <w:br/>
+        <w:t xml:space="preserve">else return </w:t>
+      </w:r>
+      <w:r>
+        <w:rPr>
+          <w:b/>
+        </w:rPr>
+        <w:t>0</w:t>
+      </w:r>
+    </w:p>
+    <w:p>
+      <w:pPr>
+        <w:pStyle w:val="Textbody"/>
+        <w:ind w:left="720"/>
+      </w:pPr>
+      <w:r>
+        <w:t>Because of these heuristics, only moves that results in a won or lost game have non-zero value.</w:t>
+      </w:r>
+    </w:p>
+    <w:p>
+      <w:pPr>
+        <w:pStyle w:val="Heading3"/>
         <w:numPr>
           <w:ilvl w:val="2"/>
           <w:numId w:val="1"/>
@@ -11795,7 +13220,104 @@
     </w:p>
     <w:p>
       <w:pPr>
-        <w:pStyle w:val="Nagwek3"/>
+        <w:pStyle w:val="Textbody"/>
+        <w:ind w:left="720"/>
+      </w:pPr>
+      <w:r>
+        <w:t xml:space="preserve">The implementation of Tic-tac-toe game is stored in three classes: </w:t>
+      </w:r>
+      <w:proofErr w:type="spellStart"/>
+      <w:r>
+        <w:t>TicTacToeMainWindow</w:t>
+      </w:r>
+      <w:proofErr w:type="spellEnd"/>
+      <w:r>
+        <w:t xml:space="preserve">, </w:t>
+      </w:r>
+      <w:proofErr w:type="spellStart"/>
+      <w:r>
+        <w:t>TicTacToeBoard</w:t>
+      </w:r>
+      <w:proofErr w:type="spellEnd"/>
+      <w:r>
+        <w:t xml:space="preserve">, </w:t>
+      </w:r>
+      <w:proofErr w:type="spellStart"/>
+      <w:r>
+        <w:t>TicTacToeMove</w:t>
+      </w:r>
+      <w:proofErr w:type="spellEnd"/>
+      <w:r>
+        <w:t xml:space="preserve">. The first one only works as a GUI for a user, so it only displays the window, receives an input and passes it to the </w:t>
+      </w:r>
+      <w:proofErr w:type="spellStart"/>
+      <w:r>
+        <w:t>TicTacToeBoard</w:t>
+      </w:r>
+      <w:proofErr w:type="spellEnd"/>
+      <w:r>
+        <w:t xml:space="preserve"> class where the whole logic lies, and displays the new, updated state of the board.</w:t>
+      </w:r>
+    </w:p>
+    <w:p>
+      <w:pPr>
+        <w:pStyle w:val="Textbody"/>
+        <w:ind w:left="720"/>
+      </w:pPr>
+      <w:r>
+        <w:t xml:space="preserve">The second class is </w:t>
+      </w:r>
+      <w:proofErr w:type="spellStart"/>
+      <w:r>
+        <w:t>TicTacToe</w:t>
+      </w:r>
+      <w:r>
+        <w:t>Board</w:t>
+      </w:r>
+      <w:proofErr w:type="spellEnd"/>
+      <w:r>
+        <w:t xml:space="preserve">. This class implements Board interface, so that </w:t>
+      </w:r>
+      <w:proofErr w:type="spellStart"/>
+      <w:r>
+        <w:t>MinMax</w:t>
+      </w:r>
+      <w:proofErr w:type="spellEnd"/>
+      <w:r>
+        <w:t xml:space="preserve"> class can operate on this class. </w:t>
+      </w:r>
+      <w:proofErr w:type="spellStart"/>
+      <w:r>
+        <w:t>TicTacToeBoard</w:t>
+      </w:r>
+      <w:proofErr w:type="spellEnd"/>
+      <w:r>
+        <w:t xml:space="preserve"> stores board state as a 2d array of integers with dimensions 3x3 and the player who is about to move. All methods which are provided by Board interface are properly implemented</w:t>
+      </w:r>
+      <w:r>
+        <w:t>. All the source code is attached in the last chapter.</w:t>
+      </w:r>
+    </w:p>
+    <w:p>
+      <w:pPr>
+        <w:pStyle w:val="Textbody"/>
+        <w:ind w:left="720"/>
+      </w:pPr>
+      <w:r>
+        <w:t xml:space="preserve">The third class is </w:t>
+      </w:r>
+      <w:proofErr w:type="spellStart"/>
+      <w:r>
+        <w:t>TicTacToeMove</w:t>
+      </w:r>
+      <w:proofErr w:type="spellEnd"/>
+      <w:r>
+        <w:t>, which is just a holder class for a player and a move which he wants to perform stored as an integer.</w:t>
+      </w:r>
+    </w:p>
+    <w:p>
+      <w:pPr>
+        <w:pStyle w:val="Heading3"/>
         <w:numPr>
           <w:ilvl w:val="2"/>
           <w:numId w:val="1"/>
@@ -11826,7 +13348,7 @@
     </w:p>
     <w:p>
       <w:pPr>
-        <w:pStyle w:val="Nagwek1"/>
+        <w:pStyle w:val="Heading1"/>
         <w:numPr>
           <w:ilvl w:val="0"/>
           <w:numId w:val="1"/>
@@ -11869,7 +13391,7 @@
     </w:p>
     <w:p>
       <w:pPr>
-        <w:pStyle w:val="Akapitzlist"/>
+        <w:pStyle w:val="ListParagraph"/>
         <w:keepNext/>
         <w:keepLines/>
         <w:numPr>
@@ -11891,7 +13413,7 @@
     </w:p>
     <w:p>
       <w:pPr>
-        <w:pStyle w:val="Akapitzlist"/>
+        <w:pStyle w:val="ListParagraph"/>
         <w:keepNext/>
         <w:keepLines/>
         <w:numPr>
@@ -11913,7 +13435,7 @@
     </w:p>
     <w:p>
       <w:pPr>
-        <w:pStyle w:val="Akapitzlist"/>
+        <w:pStyle w:val="ListParagraph"/>
         <w:keepNext/>
         <w:keepLines/>
         <w:numPr>
@@ -11935,7 +13457,7 @@
     </w:p>
     <w:p>
       <w:pPr>
-        <w:pStyle w:val="Nagwek2"/>
+        <w:pStyle w:val="Heading2"/>
         <w:numPr>
           <w:ilvl w:val="1"/>
           <w:numId w:val="1"/>
@@ -11961,7 +13483,7 @@
     </w:p>
     <w:p>
       <w:pPr>
-        <w:pStyle w:val="Nagwek3"/>
+        <w:pStyle w:val="Heading3"/>
         <w:numPr>
           <w:ilvl w:val="2"/>
           <w:numId w:val="1"/>
@@ -11987,7 +13509,7 @@
     </w:p>
     <w:p>
       <w:pPr>
-        <w:pStyle w:val="Nagwek3"/>
+        <w:pStyle w:val="Heading3"/>
         <w:numPr>
           <w:ilvl w:val="2"/>
           <w:numId w:val="1"/>
@@ -12013,7 +13535,7 @@
     </w:p>
     <w:p>
       <w:pPr>
-        <w:pStyle w:val="Nagwek2"/>
+        <w:pStyle w:val="Heading2"/>
         <w:numPr>
           <w:ilvl w:val="1"/>
           <w:numId w:val="1"/>
@@ -12039,7 +13561,7 @@
     </w:p>
     <w:p>
       <w:pPr>
-        <w:pStyle w:val="Nagwek3"/>
+        <w:pStyle w:val="Heading3"/>
         <w:numPr>
           <w:ilvl w:val="2"/>
           <w:numId w:val="1"/>
@@ -12065,7 +13587,7 @@
     </w:p>
     <w:p>
       <w:pPr>
-        <w:pStyle w:val="Nagwek3"/>
+        <w:pStyle w:val="Heading3"/>
         <w:numPr>
           <w:ilvl w:val="2"/>
           <w:numId w:val="1"/>
@@ -12104,7 +13626,7 @@
     </w:p>
     <w:p>
       <w:pPr>
-        <w:pStyle w:val="Akapitzlist"/>
+        <w:pStyle w:val="ListParagraph"/>
         <w:ind w:left="792"/>
         <w:rPr>
           <w:rFonts w:ascii="Times New Roman" w:hAnsi="Times New Roman"/>
@@ -12117,7 +13639,7 @@
     </w:p>
     <w:p>
       <w:pPr>
-        <w:pStyle w:val="Nagwek1"/>
+        <w:pStyle w:val="Heading1"/>
         <w:numPr>
           <w:ilvl w:val="0"/>
           <w:numId w:val="1"/>
@@ -12138,6 +13660,7 @@
           <w:sz w:val="36"/>
           <w:szCs w:val="36"/>
         </w:rPr>
+        <w:lastRenderedPageBreak/>
         <w:t>Conclusions</w:t>
       </w:r>
       <w:bookmarkEnd w:id="133"/>
@@ -12232,7 +13755,7 @@
     </w:p>
     <w:p>
       <w:pPr>
-        <w:pStyle w:val="Nagwek1"/>
+        <w:pStyle w:val="Heading1"/>
         <w:pageBreakBefore/>
         <w:numPr>
           <w:ilvl w:val="0"/>
@@ -12262,19 +13785,31 @@
     </w:p>
     <w:p>
       <w:pPr>
+        <w:pStyle w:val="Textbody"/>
+      </w:pPr>
+    </w:p>
+    <w:p>
+      <w:pPr>
         <w:pStyle w:val="Standard"/>
       </w:pPr>
     </w:p>
     <w:p>
       <w:pPr>
-        <w:pStyle w:val="Bibliografia"/>
+        <w:pStyle w:val="Bibliography"/>
         <w:jc w:val="both"/>
       </w:pPr>
       <w:r>
         <w:rPr>
           <w:rFonts w:ascii="Times New Roman" w:hAnsi="Times New Roman"/>
         </w:rPr>
-        <w:t xml:space="preserve">  [1]  </w:t>
+        <w:t xml:space="preserve">  [1</w:t>
+      </w:r>
+      <w:proofErr w:type="gramStart"/>
+      <w:r>
+        <w:rPr>
+          <w:rFonts w:ascii="Times New Roman" w:hAnsi="Times New Roman"/>
+        </w:rPr>
+        <w:t xml:space="preserve">]  </w:t>
       </w:r>
       <w:r>
         <w:rPr>
@@ -12282,6 +13817,7 @@
         </w:rPr>
         <w:tab/>
       </w:r>
+      <w:proofErr w:type="gramEnd"/>
       <w:r>
         <w:rPr>
           <w:rFonts w:ascii="Times New Roman" w:hAnsi="Times New Roman"/>
@@ -12662,7 +14198,7 @@
       </w:pPr>
     </w:p>
     <w:sectPr>
-      <w:footerReference w:type="default" r:id="rId15"/>
+      <w:footerReference w:type="default" r:id="rId18"/>
       <w:type w:val="continuous"/>
       <w:pgSz w:w="11906" w:h="16838"/>
       <w:pgMar w:top="1417" w:right="1134" w:bottom="1417" w:left="1134" w:header="1134" w:footer="1134" w:gutter="0"/>
@@ -12673,7 +14209,7 @@
 </file>
 
 <file path=word/endnotes.xml><?xml version="1.0" encoding="utf-8"?>
-<w:endnotes xmlns:wpc="http://schemas.microsoft.com/office/word/2010/wordprocessingCanvas" xmlns:cx="http://schemas.microsoft.com/office/drawing/2014/chartex" xmlns:cx1="http://schemas.microsoft.com/office/drawing/2015/9/8/chartex" xmlns:cx2="http://schemas.microsoft.com/office/drawing/2015/10/21/chartex" xmlns:cx3="http://schemas.microsoft.com/office/drawing/2016/5/9/chartex" xmlns:cx4="http://schemas.microsoft.com/office/drawing/2016/5/10/chartex" xmlns:cx5="http://schemas.microsoft.com/office/drawing/2016/5/11/chartex" xmlns:cx6="http://schemas.microsoft.com/office/drawing/2016/5/12/chartex" xmlns:cx7="http://schemas.microsoft.com/office/drawing/2016/5/13/chartex" xmlns:cx8="http://schemas.microsoft.com/office/drawing/2016/5/14/chartex" xmlns:mc="http://schemas.openxmlformats.org/markup-compatibility/2006" xmlns:o="urn:schemas-microsoft-com:office:office" xmlns:r="http://schemas.openxmlformats.org/officeDocument/2006/relationships" xmlns:m="http://schemas.openxmlformats.org/officeDocument/2006/math" xmlns:v="urn:schemas-microsoft-com:vml" xmlns:wp14="http://schemas.microsoft.com/office/word/2010/wordprocessingDrawing" xmlns:wp="http://schemas.openxmlformats.org/drawingml/2006/wordprocessingDrawing" xmlns:w10="urn:schemas-microsoft-com:office:word" xmlns:w="http://schemas.openxmlformats.org/wordprocessingml/2006/main" xmlns:w14="http://schemas.microsoft.com/office/word/2010/wordml" xmlns:w15="http://schemas.microsoft.com/office/word/2012/wordml" xmlns:w16se="http://schemas.microsoft.com/office/word/2015/wordml/symex" xmlns:wpg="http://schemas.microsoft.com/office/word/2010/wordprocessingGroup" xmlns:wpi="http://schemas.microsoft.com/office/word/2010/wordprocessingInk" xmlns:wne="http://schemas.microsoft.com/office/word/2006/wordml" xmlns:wps="http://schemas.microsoft.com/office/word/2010/wordprocessingShape" mc:Ignorable="w14 w15 w16se wp14">
+<w:endnotes xmlns:wpc="http://schemas.microsoft.com/office/word/2010/wordprocessingCanvas" xmlns:cx="http://schemas.microsoft.com/office/drawing/2014/chartex" xmlns:cx1="http://schemas.microsoft.com/office/drawing/2015/9/8/chartex" xmlns:cx2="http://schemas.microsoft.com/office/drawing/2015/10/21/chartex" xmlns:cx3="http://schemas.microsoft.com/office/drawing/2016/5/9/chartex" xmlns:cx4="http://schemas.microsoft.com/office/drawing/2016/5/10/chartex" xmlns:cx5="http://schemas.microsoft.com/office/drawing/2016/5/11/chartex" xmlns:mc="http://schemas.openxmlformats.org/markup-compatibility/2006" xmlns:o="urn:schemas-microsoft-com:office:office" xmlns:r="http://schemas.openxmlformats.org/officeDocument/2006/relationships" xmlns:m="http://schemas.openxmlformats.org/officeDocument/2006/math" xmlns:v="urn:schemas-microsoft-com:vml" xmlns:wp14="http://schemas.microsoft.com/office/word/2010/wordprocessingDrawing" xmlns:wp="http://schemas.openxmlformats.org/drawingml/2006/wordprocessingDrawing" xmlns:w10="urn:schemas-microsoft-com:office:word" xmlns:w="http://schemas.openxmlformats.org/wordprocessingml/2006/main" xmlns:w14="http://schemas.microsoft.com/office/word/2010/wordml" xmlns:w15="http://schemas.microsoft.com/office/word/2012/wordml" xmlns:w16se="http://schemas.microsoft.com/office/word/2015/wordml/symex" xmlns:wpg="http://schemas.microsoft.com/office/word/2010/wordprocessingGroup" xmlns:wpi="http://schemas.microsoft.com/office/word/2010/wordprocessingInk" xmlns:wne="http://schemas.microsoft.com/office/word/2006/wordml" xmlns:wps="http://schemas.microsoft.com/office/word/2010/wordprocessingShape" mc:Ignorable="w14 w15 w16se wp14">
   <w:endnote w:type="separator" w:id="-1">
     <w:p>
       <w:r>
@@ -12692,7 +14228,7 @@
 </file>
 
 <file path=word/footer1.xml><?xml version="1.0" encoding="utf-8"?>
-<w:ftr xmlns:wpc="http://schemas.microsoft.com/office/word/2010/wordprocessingCanvas" xmlns:cx="http://schemas.microsoft.com/office/drawing/2014/chartex" xmlns:cx1="http://schemas.microsoft.com/office/drawing/2015/9/8/chartex" xmlns:cx2="http://schemas.microsoft.com/office/drawing/2015/10/21/chartex" xmlns:cx3="http://schemas.microsoft.com/office/drawing/2016/5/9/chartex" xmlns:cx4="http://schemas.microsoft.com/office/drawing/2016/5/10/chartex" xmlns:cx5="http://schemas.microsoft.com/office/drawing/2016/5/11/chartex" xmlns:cx6="http://schemas.microsoft.com/office/drawing/2016/5/12/chartex" xmlns:cx7="http://schemas.microsoft.com/office/drawing/2016/5/13/chartex" xmlns:cx8="http://schemas.microsoft.com/office/drawing/2016/5/14/chartex" xmlns:mc="http://schemas.openxmlformats.org/markup-compatibility/2006" xmlns:o="urn:schemas-microsoft-com:office:office" xmlns:r="http://schemas.openxmlformats.org/officeDocument/2006/relationships" xmlns:m="http://schemas.openxmlformats.org/officeDocument/2006/math" xmlns:v="urn:schemas-microsoft-com:vml" xmlns:wp14="http://schemas.microsoft.com/office/word/2010/wordprocessingDrawing" xmlns:wp="http://schemas.openxmlformats.org/drawingml/2006/wordprocessingDrawing" xmlns:w10="urn:schemas-microsoft-com:office:word" xmlns:w="http://schemas.openxmlformats.org/wordprocessingml/2006/main" xmlns:w14="http://schemas.microsoft.com/office/word/2010/wordml" xmlns:w15="http://schemas.microsoft.com/office/word/2012/wordml" xmlns:w16se="http://schemas.microsoft.com/office/word/2015/wordml/symex" xmlns:wpg="http://schemas.microsoft.com/office/word/2010/wordprocessingGroup" xmlns:wpi="http://schemas.microsoft.com/office/word/2010/wordprocessingInk" xmlns:wne="http://schemas.microsoft.com/office/word/2006/wordml" xmlns:wps="http://schemas.microsoft.com/office/word/2010/wordprocessingShape" mc:Ignorable="w14 w15 w16se wp14">
+<w:ftr xmlns:wpc="http://schemas.microsoft.com/office/word/2010/wordprocessingCanvas" xmlns:cx="http://schemas.microsoft.com/office/drawing/2014/chartex" xmlns:cx1="http://schemas.microsoft.com/office/drawing/2015/9/8/chartex" xmlns:cx2="http://schemas.microsoft.com/office/drawing/2015/10/21/chartex" xmlns:cx3="http://schemas.microsoft.com/office/drawing/2016/5/9/chartex" xmlns:cx4="http://schemas.microsoft.com/office/drawing/2016/5/10/chartex" xmlns:cx5="http://schemas.microsoft.com/office/drawing/2016/5/11/chartex" xmlns:mc="http://schemas.openxmlformats.org/markup-compatibility/2006" xmlns:o="urn:schemas-microsoft-com:office:office" xmlns:r="http://schemas.openxmlformats.org/officeDocument/2006/relationships" xmlns:m="http://schemas.openxmlformats.org/officeDocument/2006/math" xmlns:v="urn:schemas-microsoft-com:vml" xmlns:wp14="http://schemas.microsoft.com/office/word/2010/wordprocessingDrawing" xmlns:wp="http://schemas.openxmlformats.org/drawingml/2006/wordprocessingDrawing" xmlns:w10="urn:schemas-microsoft-com:office:word" xmlns:w="http://schemas.openxmlformats.org/wordprocessingml/2006/main" xmlns:w14="http://schemas.microsoft.com/office/word/2010/wordml" xmlns:w15="http://schemas.microsoft.com/office/word/2012/wordml" xmlns:w16se="http://schemas.microsoft.com/office/word/2015/wordml/symex" xmlns:wpg="http://schemas.microsoft.com/office/word/2010/wordprocessingGroup" xmlns:wpi="http://schemas.microsoft.com/office/word/2010/wordprocessingInk" xmlns:wne="http://schemas.microsoft.com/office/word/2006/wordml" xmlns:wps="http://schemas.microsoft.com/office/word/2010/wordprocessingShape" mc:Ignorable="w14 w15 w16se wp14">
   <w:sdt>
     <w:sdtPr>
       <w:id w:val="-767004723"/>
@@ -12701,11 +14237,10 @@
         <w:docPartUnique/>
       </w:docPartObj>
     </w:sdtPr>
-    <w:sdtEndPr/>
     <w:sdtContent>
       <w:p>
         <w:pPr>
-          <w:pStyle w:val="Stopka"/>
+          <w:pStyle w:val="Footer"/>
           <w:jc w:val="center"/>
         </w:pPr>
         <w:r>
@@ -12722,7 +14257,7 @@
             <w:noProof/>
             <w:lang w:val="pl-PL"/>
           </w:rPr>
-          <w:t>17</w:t>
+          <w:t>21</w:t>
         </w:r>
         <w:r>
           <w:fldChar w:fldCharType="end"/>
@@ -12732,14 +14267,14 @@
   </w:sdt>
   <w:p>
     <w:pPr>
-      <w:pStyle w:val="Stopka"/>
+      <w:pStyle w:val="Footer"/>
     </w:pPr>
   </w:p>
 </w:ftr>
 </file>
 
 <file path=word/footnotes.xml><?xml version="1.0" encoding="utf-8"?>
-<w:footnotes xmlns:wpc="http://schemas.microsoft.com/office/word/2010/wordprocessingCanvas" xmlns:cx="http://schemas.microsoft.com/office/drawing/2014/chartex" xmlns:cx1="http://schemas.microsoft.com/office/drawing/2015/9/8/chartex" xmlns:cx2="http://schemas.microsoft.com/office/drawing/2015/10/21/chartex" xmlns:cx3="http://schemas.microsoft.com/office/drawing/2016/5/9/chartex" xmlns:cx4="http://schemas.microsoft.com/office/drawing/2016/5/10/chartex" xmlns:cx5="http://schemas.microsoft.com/office/drawing/2016/5/11/chartex" xmlns:cx6="http://schemas.microsoft.com/office/drawing/2016/5/12/chartex" xmlns:cx7="http://schemas.microsoft.com/office/drawing/2016/5/13/chartex" xmlns:cx8="http://schemas.microsoft.com/office/drawing/2016/5/14/chartex" xmlns:mc="http://schemas.openxmlformats.org/markup-compatibility/2006" xmlns:o="urn:schemas-microsoft-com:office:office" xmlns:r="http://schemas.openxmlformats.org/officeDocument/2006/relationships" xmlns:m="http://schemas.openxmlformats.org/officeDocument/2006/math" xmlns:v="urn:schemas-microsoft-com:vml" xmlns:wp14="http://schemas.microsoft.com/office/word/2010/wordprocessingDrawing" xmlns:wp="http://schemas.openxmlformats.org/drawingml/2006/wordprocessingDrawing" xmlns:w10="urn:schemas-microsoft-com:office:word" xmlns:w="http://schemas.openxmlformats.org/wordprocessingml/2006/main" xmlns:w14="http://schemas.microsoft.com/office/word/2010/wordml" xmlns:w15="http://schemas.microsoft.com/office/word/2012/wordml" xmlns:w16se="http://schemas.microsoft.com/office/word/2015/wordml/symex" xmlns:wpg="http://schemas.microsoft.com/office/word/2010/wordprocessingGroup" xmlns:wpi="http://schemas.microsoft.com/office/word/2010/wordprocessingInk" xmlns:wne="http://schemas.microsoft.com/office/word/2006/wordml" xmlns:wps="http://schemas.microsoft.com/office/word/2010/wordprocessingShape" mc:Ignorable="w14 w15 w16se wp14">
+<w:footnotes xmlns:wpc="http://schemas.microsoft.com/office/word/2010/wordprocessingCanvas" xmlns:cx="http://schemas.microsoft.com/office/drawing/2014/chartex" xmlns:cx1="http://schemas.microsoft.com/office/drawing/2015/9/8/chartex" xmlns:cx2="http://schemas.microsoft.com/office/drawing/2015/10/21/chartex" xmlns:cx3="http://schemas.microsoft.com/office/drawing/2016/5/9/chartex" xmlns:cx4="http://schemas.microsoft.com/office/drawing/2016/5/10/chartex" xmlns:cx5="http://schemas.microsoft.com/office/drawing/2016/5/11/chartex" xmlns:mc="http://schemas.openxmlformats.org/markup-compatibility/2006" xmlns:o="urn:schemas-microsoft-com:office:office" xmlns:r="http://schemas.openxmlformats.org/officeDocument/2006/relationships" xmlns:m="http://schemas.openxmlformats.org/officeDocument/2006/math" xmlns:v="urn:schemas-microsoft-com:vml" xmlns:wp14="http://schemas.microsoft.com/office/word/2010/wordprocessingDrawing" xmlns:wp="http://schemas.openxmlformats.org/drawingml/2006/wordprocessingDrawing" xmlns:w10="urn:schemas-microsoft-com:office:word" xmlns:w="http://schemas.openxmlformats.org/wordprocessingml/2006/main" xmlns:w14="http://schemas.microsoft.com/office/word/2010/wordml" xmlns:w15="http://schemas.microsoft.com/office/word/2012/wordml" xmlns:w16se="http://schemas.microsoft.com/office/word/2015/wordml/symex" xmlns:wpg="http://schemas.microsoft.com/office/word/2010/wordprocessingGroup" xmlns:wpi="http://schemas.microsoft.com/office/word/2010/wordprocessingInk" xmlns:wne="http://schemas.microsoft.com/office/word/2006/wordml" xmlns:wps="http://schemas.microsoft.com/office/word/2010/wordprocessingShape" mc:Ignorable="w14 w15 w16se wp14">
   <w:footnote w:type="separator" w:id="-1">
     <w:p>
       <w:r>
@@ -12761,7 +14296,7 @@
 </file>
 
 <file path=word/numbering.xml><?xml version="1.0" encoding="utf-8"?>
-<w:numbering xmlns:wpc="http://schemas.microsoft.com/office/word/2010/wordprocessingCanvas" xmlns:cx="http://schemas.microsoft.com/office/drawing/2014/chartex" xmlns:cx1="http://schemas.microsoft.com/office/drawing/2015/9/8/chartex" xmlns:cx2="http://schemas.microsoft.com/office/drawing/2015/10/21/chartex" xmlns:cx3="http://schemas.microsoft.com/office/drawing/2016/5/9/chartex" xmlns:cx4="http://schemas.microsoft.com/office/drawing/2016/5/10/chartex" xmlns:cx5="http://schemas.microsoft.com/office/drawing/2016/5/11/chartex" xmlns:cx6="http://schemas.microsoft.com/office/drawing/2016/5/12/chartex" xmlns:cx7="http://schemas.microsoft.com/office/drawing/2016/5/13/chartex" xmlns:cx8="http://schemas.microsoft.com/office/drawing/2016/5/14/chartex" xmlns:mc="http://schemas.openxmlformats.org/markup-compatibility/2006" xmlns:o="urn:schemas-microsoft-com:office:office" xmlns:r="http://schemas.openxmlformats.org/officeDocument/2006/relationships" xmlns:m="http://schemas.openxmlformats.org/officeDocument/2006/math" xmlns:v="urn:schemas-microsoft-com:vml" xmlns:wp14="http://schemas.microsoft.com/office/word/2010/wordprocessingDrawing" xmlns:wp="http://schemas.openxmlformats.org/drawingml/2006/wordprocessingDrawing" xmlns:w10="urn:schemas-microsoft-com:office:word" xmlns:w="http://schemas.openxmlformats.org/wordprocessingml/2006/main" xmlns:w14="http://schemas.microsoft.com/office/word/2010/wordml" xmlns:w15="http://schemas.microsoft.com/office/word/2012/wordml" xmlns:w16se="http://schemas.microsoft.com/office/word/2015/wordml/symex" xmlns:wpg="http://schemas.microsoft.com/office/word/2010/wordprocessingGroup" xmlns:wpi="http://schemas.microsoft.com/office/word/2010/wordprocessingInk" xmlns:wne="http://schemas.microsoft.com/office/word/2006/wordml" xmlns:wps="http://schemas.microsoft.com/office/word/2010/wordprocessingShape" mc:Ignorable="w14 w15 w16se wp14">
+<w:numbering xmlns:wpc="http://schemas.microsoft.com/office/word/2010/wordprocessingCanvas" xmlns:cx="http://schemas.microsoft.com/office/drawing/2014/chartex" xmlns:cx1="http://schemas.microsoft.com/office/drawing/2015/9/8/chartex" xmlns:cx2="http://schemas.microsoft.com/office/drawing/2015/10/21/chartex" xmlns:cx3="http://schemas.microsoft.com/office/drawing/2016/5/9/chartex" xmlns:cx4="http://schemas.microsoft.com/office/drawing/2016/5/10/chartex" xmlns:cx5="http://schemas.microsoft.com/office/drawing/2016/5/11/chartex" xmlns:mc="http://schemas.openxmlformats.org/markup-compatibility/2006" xmlns:o="urn:schemas-microsoft-com:office:office" xmlns:r="http://schemas.openxmlformats.org/officeDocument/2006/relationships" xmlns:m="http://schemas.openxmlformats.org/officeDocument/2006/math" xmlns:v="urn:schemas-microsoft-com:vml" xmlns:wp14="http://schemas.microsoft.com/office/word/2010/wordprocessingDrawing" xmlns:wp="http://schemas.openxmlformats.org/drawingml/2006/wordprocessingDrawing" xmlns:w10="urn:schemas-microsoft-com:office:word" xmlns:w="http://schemas.openxmlformats.org/wordprocessingml/2006/main" xmlns:w14="http://schemas.microsoft.com/office/word/2010/wordml" xmlns:w15="http://schemas.microsoft.com/office/word/2012/wordml" xmlns:w16se="http://schemas.microsoft.com/office/word/2015/wordml/symex" xmlns:wpg="http://schemas.microsoft.com/office/word/2010/wordprocessingGroup" xmlns:wpi="http://schemas.microsoft.com/office/word/2010/wordprocessingInk" xmlns:wne="http://schemas.microsoft.com/office/word/2006/wordml" xmlns:wps="http://schemas.microsoft.com/office/word/2010/wordprocessingShape" mc:Ignorable="w14 w15 w16se wp14">
   <w:abstractNum w:abstractNumId="0" w15:restartNumberingAfterBreak="0">
     <w:nsid w:val="004E5344"/>
     <w:multiLevelType w:val="multilevel"/>
@@ -14872,11 +16407,11 @@
     <w:lsdException w:name="Smart Hyperlink" w:semiHidden="1" w:unhideWhenUsed="1"/>
     <w:lsdException w:name="Hashtag" w:semiHidden="1" w:unhideWhenUsed="1"/>
   </w:latentStyles>
-  <w:style w:type="paragraph" w:default="1" w:styleId="Normalny">
+  <w:style w:type="paragraph" w:default="1" w:styleId="Normal">
     <w:name w:val="Normal"/>
     <w:qFormat/>
   </w:style>
-  <w:style w:type="paragraph" w:styleId="Nagwek1">
+  <w:style w:type="paragraph" w:styleId="Heading1">
     <w:name w:val="heading 1"/>
     <w:basedOn w:val="Standard"/>
     <w:next w:val="Textbody"/>
@@ -14895,7 +16430,7 @@
       <w:szCs w:val="28"/>
     </w:rPr>
   </w:style>
-  <w:style w:type="paragraph" w:styleId="Nagwek2">
+  <w:style w:type="paragraph" w:styleId="Heading2">
     <w:name w:val="heading 2"/>
     <w:basedOn w:val="Standard"/>
     <w:next w:val="Textbody"/>
@@ -14914,7 +16449,7 @@
       <w:szCs w:val="26"/>
     </w:rPr>
   </w:style>
-  <w:style w:type="paragraph" w:styleId="Nagwek3">
+  <w:style w:type="paragraph" w:styleId="Heading3">
     <w:name w:val="heading 3"/>
     <w:basedOn w:val="Standard"/>
     <w:next w:val="Textbody"/>
@@ -14931,7 +16466,7 @@
       <w:color w:val="4F81BD"/>
     </w:rPr>
   </w:style>
-  <w:style w:type="paragraph" w:styleId="Nagwek4">
+  <w:style w:type="paragraph" w:styleId="Heading4">
     <w:name w:val="heading 4"/>
     <w:basedOn w:val="Standard"/>
     <w:next w:val="Textbody"/>
@@ -14948,7 +16483,7 @@
       <w:szCs w:val="28"/>
     </w:rPr>
   </w:style>
-  <w:style w:type="paragraph" w:styleId="Nagwek5">
+  <w:style w:type="paragraph" w:styleId="Heading5">
     <w:name w:val="heading 5"/>
     <w:basedOn w:val="Standard"/>
     <w:next w:val="Textbody"/>
@@ -14966,7 +16501,7 @@
       <w:szCs w:val="26"/>
     </w:rPr>
   </w:style>
-  <w:style w:type="paragraph" w:styleId="Nagwek6">
+  <w:style w:type="paragraph" w:styleId="Heading6">
     <w:name w:val="heading 6"/>
     <w:basedOn w:val="Standard"/>
     <w:next w:val="Textbody"/>
@@ -14983,13 +16518,13 @@
       <w:color w:val="243F60"/>
     </w:rPr>
   </w:style>
-  <w:style w:type="character" w:default="1" w:styleId="Domylnaczcionkaakapitu">
+  <w:style w:type="character" w:default="1" w:styleId="DefaultParagraphFont">
     <w:name w:val="Default Paragraph Font"/>
     <w:uiPriority w:val="1"/>
     <w:semiHidden/>
     <w:unhideWhenUsed/>
   </w:style>
-  <w:style w:type="table" w:default="1" w:styleId="Standardowy">
+  <w:style w:type="table" w:default="1" w:styleId="TableNormal">
     <w:name w:val="Normal Table"/>
     <w:uiPriority w:val="99"/>
     <w:semiHidden/>
@@ -15004,7 +16539,7 @@
       </w:tblCellMar>
     </w:tblPr>
   </w:style>
-  <w:style w:type="numbering" w:default="1" w:styleId="Bezlisty">
+  <w:style w:type="numbering" w:default="1" w:styleId="NoList">
     <w:name w:val="No List"/>
     <w:uiPriority w:val="99"/>
     <w:semiHidden/>
@@ -15038,14 +16573,14 @@
       <w:spacing w:after="120"/>
     </w:pPr>
   </w:style>
-  <w:style w:type="paragraph" w:styleId="Lista">
+  <w:style w:type="paragraph" w:styleId="List">
     <w:name w:val="List"/>
     <w:basedOn w:val="Textbody"/>
     <w:rPr>
       <w:rFonts w:cs="Mangal"/>
     </w:rPr>
   </w:style>
-  <w:style w:type="paragraph" w:styleId="Legenda">
+  <w:style w:type="paragraph" w:styleId="Caption">
     <w:name w:val="caption"/>
     <w:basedOn w:val="Standard"/>
     <w:rPr>
@@ -15065,7 +16600,7 @@
       <w:rFonts w:cs="Mangal"/>
     </w:rPr>
   </w:style>
-  <w:style w:type="paragraph" w:styleId="Akapitzlist">
+  <w:style w:type="paragraph" w:styleId="ListParagraph">
     <w:name w:val="List Paragraph"/>
     <w:basedOn w:val="Standard"/>
     <w:pPr>
@@ -15076,7 +16611,7 @@
       <w:lang w:val="pl-PL" w:eastAsia="ar-SA"/>
     </w:rPr>
   </w:style>
-  <w:style w:type="paragraph" w:styleId="Nagwek">
+  <w:style w:type="paragraph" w:styleId="Header">
     <w:name w:val="header"/>
     <w:basedOn w:val="Standard"/>
     <w:pPr>
@@ -15088,7 +16623,7 @@
       <w:spacing w:after="0" w:line="240" w:lineRule="auto"/>
     </w:pPr>
   </w:style>
-  <w:style w:type="paragraph" w:styleId="Stopka">
+  <w:style w:type="paragraph" w:styleId="Footer">
     <w:name w:val="footer"/>
     <w:basedOn w:val="Standard"/>
     <w:uiPriority w:val="99"/>
@@ -15101,10 +16636,10 @@
       <w:spacing w:after="0" w:line="240" w:lineRule="auto"/>
     </w:pPr>
   </w:style>
-  <w:style w:type="paragraph" w:styleId="Tytu">
+  <w:style w:type="paragraph" w:styleId="Title">
     <w:name w:val="Title"/>
     <w:basedOn w:val="Standard"/>
-    <w:next w:val="Podtytu"/>
+    <w:next w:val="Subtitle"/>
     <w:pPr>
       <w:pBdr>
         <w:bottom w:val="single" w:sz="8" w:space="4" w:color="4F81BD"/>
@@ -15121,7 +16656,7 @@
       <w:szCs w:val="52"/>
     </w:rPr>
   </w:style>
-  <w:style w:type="paragraph" w:styleId="Podtytu">
+  <w:style w:type="paragraph" w:styleId="Subtitle">
     <w:name w:val="Subtitle"/>
     <w:basedOn w:val="Standard"/>
     <w:next w:val="Textbody"/>
@@ -15288,13 +16823,13 @@
       <w:szCs w:val="18"/>
     </w:rPr>
   </w:style>
-  <w:style w:type="paragraph" w:styleId="Bezodstpw">
+  <w:style w:type="paragraph" w:styleId="NoSpacing">
     <w:name w:val="No Spacing"/>
     <w:pPr>
       <w:widowControl/>
     </w:pPr>
   </w:style>
-  <w:style w:type="paragraph" w:styleId="Tekstprzypisukocowego">
+  <w:style w:type="paragraph" w:styleId="EndnoteText">
     <w:name w:val="endnote text"/>
     <w:basedOn w:val="Standard"/>
     <w:rPr>
@@ -15302,11 +16837,11 @@
       <w:szCs w:val="20"/>
     </w:rPr>
   </w:style>
-  <w:style w:type="paragraph" w:styleId="Bibliografia">
+  <w:style w:type="paragraph" w:styleId="Bibliography">
     <w:name w:val="Bibliography"/>
     <w:basedOn w:val="Standard"/>
   </w:style>
-  <w:style w:type="paragraph" w:styleId="Wykazrde">
+  <w:style w:type="paragraph" w:styleId="TableofAuthorities">
     <w:name w:val="table of authorities"/>
     <w:basedOn w:val="Standard"/>
     <w:pPr>
@@ -15319,7 +16854,7 @@
       <w:szCs w:val="20"/>
     </w:rPr>
   </w:style>
-  <w:style w:type="paragraph" w:styleId="Nagwekwykazurde">
+  <w:style w:type="paragraph" w:styleId="TOAHeading">
     <w:name w:val="toa heading"/>
     <w:basedOn w:val="Standard"/>
     <w:pPr>
@@ -15332,7 +16867,7 @@
       <w:u w:val="single"/>
     </w:rPr>
   </w:style>
-  <w:style w:type="paragraph" w:styleId="Tekstdymka">
+  <w:style w:type="paragraph" w:styleId="BalloonText">
     <w:name w:val="Balloon Text"/>
     <w:basedOn w:val="Standard"/>
     <w:pPr>
@@ -15344,7 +16879,7 @@
       <w:szCs w:val="16"/>
     </w:rPr>
   </w:style>
-  <w:style w:type="paragraph" w:styleId="Tekstkomentarza">
+  <w:style w:type="paragraph" w:styleId="CommentText">
     <w:name w:val="annotation text"/>
     <w:basedOn w:val="Standard"/>
     <w:pPr>
@@ -15355,15 +16890,15 @@
       <w:szCs w:val="20"/>
     </w:rPr>
   </w:style>
-  <w:style w:type="paragraph" w:styleId="Tematkomentarza">
+  <w:style w:type="paragraph" w:styleId="CommentSubject">
     <w:name w:val="annotation subject"/>
-    <w:basedOn w:val="Tekstkomentarza"/>
+    <w:basedOn w:val="CommentText"/>
     <w:rPr>
       <w:b/>
       <w:bCs/>
     </w:rPr>
   </w:style>
-  <w:style w:type="paragraph" w:styleId="Tekstpodstawowy2">
+  <w:style w:type="paragraph" w:styleId="BodyText2">
     <w:name w:val="Body Text 2"/>
     <w:basedOn w:val="Standard"/>
     <w:pPr>
@@ -15408,7 +16943,7 @@
   </w:style>
   <w:style w:type="paragraph" w:customStyle="1" w:styleId="Text">
     <w:name w:val="Text"/>
-    <w:basedOn w:val="Legenda"/>
+    <w:basedOn w:val="Caption"/>
   </w:style>
   <w:style w:type="paragraph" w:customStyle="1" w:styleId="Tretekstu">
     <w:name w:val="Tre?? tekstu"/>
@@ -15425,7 +16960,7 @@
       <w:ind w:firstLine="340"/>
     </w:pPr>
   </w:style>
-  <w:style w:type="paragraph" w:customStyle="1" w:styleId="Tytu0">
+  <w:style w:type="paragraph" w:customStyle="1" w:styleId="Tytu">
     <w:name w:val="Tytu?"/>
     <w:basedOn w:val="Domylnie"/>
   </w:style>
@@ -15445,21 +16980,21 @@
       <w:jc w:val="center"/>
     </w:pPr>
   </w:style>
-  <w:style w:type="paragraph" w:customStyle="1" w:styleId="Nagwek0">
+  <w:style w:type="paragraph" w:customStyle="1" w:styleId="Nagwek">
     <w:name w:val="Nag?ówek"/>
     <w:basedOn w:val="Domylnie"/>
     <w:pPr>
       <w:spacing w:before="238" w:after="119"/>
     </w:pPr>
   </w:style>
-  <w:style w:type="paragraph" w:customStyle="1" w:styleId="Nagwek10">
+  <w:style w:type="paragraph" w:customStyle="1" w:styleId="Nagwek1">
     <w:name w:val="Nag?ówek1"/>
     <w:basedOn w:val="Domylnie"/>
     <w:pPr>
       <w:spacing w:before="238" w:after="119"/>
     </w:pPr>
   </w:style>
-  <w:style w:type="paragraph" w:customStyle="1" w:styleId="Nagwek20">
+  <w:style w:type="paragraph" w:customStyle="1" w:styleId="Nagwek2">
     <w:name w:val="Nag?ówek2"/>
     <w:basedOn w:val="Domylnie"/>
     <w:pPr>
@@ -15742,7 +17277,7 @@
       <w:szCs w:val="88"/>
     </w:rPr>
   </w:style>
-  <w:style w:type="paragraph" w:customStyle="1" w:styleId="Podtytu0">
+  <w:style w:type="paragraph" w:customStyle="1" w:styleId="Podtytu">
     <w:name w:val="Podtytu?"/>
     <w:pPr>
       <w:autoSpaceDE w:val="0"/>
@@ -15867,7 +17402,7 @@
   </w:style>
   <w:style w:type="character" w:customStyle="1" w:styleId="Nagwek1Znak">
     <w:name w:val="Nagłówek 1 Znak"/>
-    <w:basedOn w:val="Domylnaczcionkaakapitu"/>
+    <w:basedOn w:val="DefaultParagraphFont"/>
     <w:rPr>
       <w:rFonts w:ascii="Cambria" w:hAnsi="Cambria" w:cs="Times New Roman"/>
       <w:b/>
@@ -15879,7 +17414,7 @@
   </w:style>
   <w:style w:type="character" w:customStyle="1" w:styleId="Nagwek2Znak">
     <w:name w:val="Nagłówek 2 Znak"/>
-    <w:basedOn w:val="Domylnaczcionkaakapitu"/>
+    <w:basedOn w:val="DefaultParagraphFont"/>
     <w:rPr>
       <w:rFonts w:ascii="Cambria" w:hAnsi="Cambria" w:cs="Times New Roman"/>
       <w:b/>
@@ -15891,7 +17426,7 @@
   </w:style>
   <w:style w:type="character" w:customStyle="1" w:styleId="Nagwek3Znak">
     <w:name w:val="Nagłówek 3 Znak"/>
-    <w:basedOn w:val="Domylnaczcionkaakapitu"/>
+    <w:basedOn w:val="DefaultParagraphFont"/>
     <w:rPr>
       <w:rFonts w:ascii="Cambria" w:hAnsi="Cambria" w:cs="Times New Roman"/>
       <w:b/>
@@ -15901,7 +17436,7 @@
   </w:style>
   <w:style w:type="character" w:customStyle="1" w:styleId="Nagwek4Znak">
     <w:name w:val="Nagłówek 4 Znak"/>
-    <w:basedOn w:val="Domylnaczcionkaakapitu"/>
+    <w:basedOn w:val="DefaultParagraphFont"/>
     <w:rPr>
       <w:rFonts w:ascii="Calibri" w:hAnsi="Calibri" w:cs="Times New Roman"/>
       <w:b/>
@@ -15912,7 +17447,7 @@
   </w:style>
   <w:style w:type="character" w:customStyle="1" w:styleId="Nagwek5Znak">
     <w:name w:val="Nagłówek 5 Znak"/>
-    <w:basedOn w:val="Domylnaczcionkaakapitu"/>
+    <w:basedOn w:val="DefaultParagraphFont"/>
     <w:rPr>
       <w:rFonts w:ascii="Calibri" w:hAnsi="Calibri" w:cs="Times New Roman"/>
       <w:b/>
@@ -15926,7 +17461,7 @@
   </w:style>
   <w:style w:type="character" w:customStyle="1" w:styleId="Nagwek6Znak">
     <w:name w:val="Nagłówek 6 Znak"/>
-    <w:basedOn w:val="Domylnaczcionkaakapitu"/>
+    <w:basedOn w:val="DefaultParagraphFont"/>
     <w:rPr>
       <w:rFonts w:ascii="Cambria" w:hAnsi="Cambria" w:cs="Times New Roman"/>
       <w:i/>
@@ -15937,14 +17472,14 @@
   </w:style>
   <w:style w:type="character" w:customStyle="1" w:styleId="NagwekZnak">
     <w:name w:val="Nagłówek Znak"/>
-    <w:basedOn w:val="Domylnaczcionkaakapitu"/>
+    <w:basedOn w:val="DefaultParagraphFont"/>
     <w:rPr>
       <w:rFonts w:cs="Times New Roman"/>
     </w:rPr>
   </w:style>
   <w:style w:type="character" w:customStyle="1" w:styleId="StopkaZnak">
     <w:name w:val="Stopka Znak"/>
-    <w:basedOn w:val="Domylnaczcionkaakapitu"/>
+    <w:basedOn w:val="DefaultParagraphFont"/>
     <w:uiPriority w:val="99"/>
     <w:rPr>
       <w:rFonts w:cs="Times New Roman"/>
@@ -15952,7 +17487,7 @@
   </w:style>
   <w:style w:type="character" w:customStyle="1" w:styleId="TytuZnak">
     <w:name w:val="Tytuł Znak"/>
-    <w:basedOn w:val="Domylnaczcionkaakapitu"/>
+    <w:basedOn w:val="DefaultParagraphFont"/>
     <w:rPr>
       <w:rFonts w:ascii="Cambria" w:hAnsi="Cambria" w:cs="Times New Roman"/>
       <w:color w:val="17365D"/>
@@ -15964,23 +17499,23 @@
   </w:style>
   <w:style w:type="character" w:customStyle="1" w:styleId="Internetlink">
     <w:name w:val="Internet link"/>
-    <w:basedOn w:val="Domylnaczcionkaakapitu"/>
+    <w:basedOn w:val="DefaultParagraphFont"/>
     <w:rPr>
       <w:rFonts w:cs="Times New Roman"/>
       <w:color w:val="0000FF"/>
       <w:u w:val="single"/>
     </w:rPr>
   </w:style>
-  <w:style w:type="character" w:styleId="Numerstrony">
+  <w:style w:type="character" w:styleId="PageNumber">
     <w:name w:val="page number"/>
-    <w:basedOn w:val="Domylnaczcionkaakapitu"/>
+    <w:basedOn w:val="DefaultParagraphFont"/>
     <w:rPr>
       <w:rFonts w:cs="Times New Roman"/>
     </w:rPr>
   </w:style>
   <w:style w:type="character" w:customStyle="1" w:styleId="PodtytuZnak">
     <w:name w:val="Podtytuł Znak"/>
-    <w:basedOn w:val="Domylnaczcionkaakapitu"/>
+    <w:basedOn w:val="DefaultParagraphFont"/>
     <w:rPr>
       <w:rFonts w:ascii="Times New Roman" w:hAnsi="Times New Roman" w:cs="Times New Roman"/>
       <w:b/>
@@ -15991,7 +17526,7 @@
   </w:style>
   <w:style w:type="character" w:customStyle="1" w:styleId="TekstprzypisukocowegoZnak">
     <w:name w:val="Tekst przypisu końcowego Znak"/>
-    <w:basedOn w:val="Domylnaczcionkaakapitu"/>
+    <w:basedOn w:val="DefaultParagraphFont"/>
     <w:rPr>
       <w:rFonts w:cs="Times New Roman"/>
       <w:sz w:val="20"/>
@@ -15999,9 +17534,9 @@
       <w:lang w:val="en-US" w:eastAsia="en-US"/>
     </w:rPr>
   </w:style>
-  <w:style w:type="character" w:styleId="Odwoanieprzypisukocowego">
+  <w:style w:type="character" w:styleId="EndnoteReference">
     <w:name w:val="endnote reference"/>
-    <w:basedOn w:val="Domylnaczcionkaakapitu"/>
+    <w:basedOn w:val="DefaultParagraphFont"/>
     <w:rPr>
       <w:rFonts w:cs="Times New Roman"/>
       <w:position w:val="0"/>
@@ -16010,16 +17545,16 @@
   </w:style>
   <w:style w:type="character" w:customStyle="1" w:styleId="TekstdymkaZnak">
     <w:name w:val="Tekst dymka Znak"/>
-    <w:basedOn w:val="Domylnaczcionkaakapitu"/>
+    <w:basedOn w:val="DefaultParagraphFont"/>
     <w:rPr>
       <w:rFonts w:ascii="Tahoma" w:hAnsi="Tahoma" w:cs="Tahoma"/>
       <w:sz w:val="16"/>
       <w:szCs w:val="16"/>
     </w:rPr>
   </w:style>
-  <w:style w:type="character" w:styleId="Odwoaniedokomentarza">
+  <w:style w:type="character" w:styleId="CommentReference">
     <w:name w:val="annotation reference"/>
-    <w:basedOn w:val="Domylnaczcionkaakapitu"/>
+    <w:basedOn w:val="DefaultParagraphFont"/>
     <w:rPr>
       <w:rFonts w:cs="Times New Roman"/>
       <w:sz w:val="16"/>
@@ -16028,7 +17563,7 @@
   </w:style>
   <w:style w:type="character" w:customStyle="1" w:styleId="TekstkomentarzaZnak">
     <w:name w:val="Tekst komentarza Znak"/>
-    <w:basedOn w:val="Domylnaczcionkaakapitu"/>
+    <w:basedOn w:val="DefaultParagraphFont"/>
     <w:rPr>
       <w:rFonts w:cs="Times New Roman"/>
       <w:sz w:val="20"/>
@@ -16050,7 +17585,7 @@
   </w:style>
   <w:style w:type="character" w:customStyle="1" w:styleId="Tekstpodstawowy2Znak">
     <w:name w:val="Tekst podstawowy 2 Znak"/>
-    <w:basedOn w:val="Domylnaczcionkaakapitu"/>
+    <w:basedOn w:val="DefaultParagraphFont"/>
     <w:rPr>
       <w:rFonts w:ascii="Times New Roman" w:hAnsi="Times New Roman" w:cs="Times New Roman"/>
       <w:b/>
@@ -16061,7 +17596,7 @@
   </w:style>
   <w:style w:type="character" w:customStyle="1" w:styleId="StrongEmphasis">
     <w:name w:val="Strong Emphasis"/>
-    <w:basedOn w:val="Domylnaczcionkaakapitu"/>
+    <w:basedOn w:val="DefaultParagraphFont"/>
     <w:rPr>
       <w:rFonts w:cs="Times New Roman"/>
       <w:b/>
@@ -16088,7 +17623,7 @@
   </w:style>
   <w:style w:type="numbering" w:customStyle="1" w:styleId="WWNum1">
     <w:name w:val="WWNum1"/>
-    <w:basedOn w:val="Bezlisty"/>
+    <w:basedOn w:val="NoList"/>
     <w:pPr>
       <w:numPr>
         <w:numId w:val="1"/>
@@ -16097,7 +17632,7 @@
   </w:style>
   <w:style w:type="numbering" w:customStyle="1" w:styleId="WWNum2">
     <w:name w:val="WWNum2"/>
-    <w:basedOn w:val="Bezlisty"/>
+    <w:basedOn w:val="NoList"/>
     <w:pPr>
       <w:numPr>
         <w:numId w:val="2"/>
@@ -16106,7 +17641,7 @@
   </w:style>
   <w:style w:type="numbering" w:customStyle="1" w:styleId="WWNum3">
     <w:name w:val="WWNum3"/>
-    <w:basedOn w:val="Bezlisty"/>
+    <w:basedOn w:val="NoList"/>
     <w:pPr>
       <w:numPr>
         <w:numId w:val="3"/>
@@ -16115,7 +17650,7 @@
   </w:style>
   <w:style w:type="numbering" w:customStyle="1" w:styleId="WWNum4">
     <w:name w:val="WWNum4"/>
-    <w:basedOn w:val="Bezlisty"/>
+    <w:basedOn w:val="NoList"/>
     <w:pPr>
       <w:numPr>
         <w:numId w:val="4"/>
@@ -16124,7 +17659,7 @@
   </w:style>
   <w:style w:type="numbering" w:customStyle="1" w:styleId="WWNum5">
     <w:name w:val="WWNum5"/>
-    <w:basedOn w:val="Bezlisty"/>
+    <w:basedOn w:val="NoList"/>
     <w:pPr>
       <w:numPr>
         <w:numId w:val="5"/>
@@ -16133,7 +17668,7 @@
   </w:style>
   <w:style w:type="numbering" w:customStyle="1" w:styleId="WWNum6">
     <w:name w:val="WWNum6"/>
-    <w:basedOn w:val="Bezlisty"/>
+    <w:basedOn w:val="NoList"/>
     <w:pPr>
       <w:numPr>
         <w:numId w:val="6"/>
@@ -16142,7 +17677,7 @@
   </w:style>
   <w:style w:type="numbering" w:customStyle="1" w:styleId="WWNum7">
     <w:name w:val="WWNum7"/>
-    <w:basedOn w:val="Bezlisty"/>
+    <w:basedOn w:val="NoList"/>
     <w:pPr>
       <w:numPr>
         <w:numId w:val="7"/>
@@ -16151,7 +17686,7 @@
   </w:style>
   <w:style w:type="numbering" w:customStyle="1" w:styleId="WWNum8">
     <w:name w:val="WWNum8"/>
-    <w:basedOn w:val="Bezlisty"/>
+    <w:basedOn w:val="NoList"/>
     <w:pPr>
       <w:numPr>
         <w:numId w:val="8"/>
@@ -16160,7 +17695,7 @@
   </w:style>
   <w:style w:type="numbering" w:customStyle="1" w:styleId="WWNum9">
     <w:name w:val="WWNum9"/>
-    <w:basedOn w:val="Bezlisty"/>
+    <w:basedOn w:val="NoList"/>
     <w:pPr>
       <w:numPr>
         <w:numId w:val="9"/>
@@ -16169,7 +17704,7 @@
   </w:style>
   <w:style w:type="numbering" w:customStyle="1" w:styleId="WWNum10">
     <w:name w:val="WWNum10"/>
-    <w:basedOn w:val="Bezlisty"/>
+    <w:basedOn w:val="NoList"/>
     <w:pPr>
       <w:numPr>
         <w:numId w:val="10"/>
@@ -16178,7 +17713,7 @@
   </w:style>
   <w:style w:type="numbering" w:customStyle="1" w:styleId="WWNum11">
     <w:name w:val="WWNum11"/>
-    <w:basedOn w:val="Bezlisty"/>
+    <w:basedOn w:val="NoList"/>
     <w:pPr>
       <w:numPr>
         <w:numId w:val="11"/>
@@ -16187,7 +17722,7 @@
   </w:style>
   <w:style w:type="numbering" w:customStyle="1" w:styleId="WWNum12">
     <w:name w:val="WWNum12"/>
-    <w:basedOn w:val="Bezlisty"/>
+    <w:basedOn w:val="NoList"/>
     <w:pPr>
       <w:numPr>
         <w:numId w:val="12"/>
@@ -16196,7 +17731,7 @@
   </w:style>
   <w:style w:type="numbering" w:customStyle="1" w:styleId="WWNum13">
     <w:name w:val="WWNum13"/>
-    <w:basedOn w:val="Bezlisty"/>
+    <w:basedOn w:val="NoList"/>
     <w:pPr>
       <w:numPr>
         <w:numId w:val="13"/>
@@ -16205,7 +17740,7 @@
   </w:style>
   <w:style w:type="numbering" w:customStyle="1" w:styleId="WWNum14">
     <w:name w:val="WWNum14"/>
-    <w:basedOn w:val="Bezlisty"/>
+    <w:basedOn w:val="NoList"/>
     <w:pPr>
       <w:numPr>
         <w:numId w:val="14"/>
@@ -16214,17 +17749,17 @@
   </w:style>
   <w:style w:type="numbering" w:customStyle="1" w:styleId="WWNum15">
     <w:name w:val="WWNum15"/>
-    <w:basedOn w:val="Bezlisty"/>
+    <w:basedOn w:val="NoList"/>
     <w:pPr>
       <w:numPr>
         <w:numId w:val="15"/>
       </w:numPr>
     </w:pPr>
   </w:style>
-  <w:style w:type="paragraph" w:styleId="Spistreci1">
+  <w:style w:type="paragraph" w:styleId="TOC1">
     <w:name w:val="toc 1"/>
-    <w:basedOn w:val="Normalny"/>
-    <w:next w:val="Normalny"/>
+    <w:basedOn w:val="Normal"/>
+    <w:next w:val="Normal"/>
     <w:autoRedefine/>
     <w:uiPriority w:val="39"/>
     <w:unhideWhenUsed/>
@@ -16233,10 +17768,10 @@
       <w:spacing w:after="100"/>
     </w:pPr>
   </w:style>
-  <w:style w:type="paragraph" w:styleId="Spistreci2">
+  <w:style w:type="paragraph" w:styleId="TOC2">
     <w:name w:val="toc 2"/>
-    <w:basedOn w:val="Normalny"/>
-    <w:next w:val="Normalny"/>
+    <w:basedOn w:val="Normal"/>
+    <w:next w:val="Normal"/>
     <w:autoRedefine/>
     <w:uiPriority w:val="39"/>
     <w:unhideWhenUsed/>
@@ -16246,10 +17781,10 @@
       <w:ind w:left="220"/>
     </w:pPr>
   </w:style>
-  <w:style w:type="paragraph" w:styleId="Spistreci3">
+  <w:style w:type="paragraph" w:styleId="TOC3">
     <w:name w:val="toc 3"/>
-    <w:basedOn w:val="Normalny"/>
-    <w:next w:val="Normalny"/>
+    <w:basedOn w:val="Normal"/>
+    <w:next w:val="Normal"/>
     <w:autoRedefine/>
     <w:uiPriority w:val="39"/>
     <w:unhideWhenUsed/>
@@ -16259,9 +17794,9 @@
       <w:ind w:left="440"/>
     </w:pPr>
   </w:style>
-  <w:style w:type="character" w:styleId="Hipercze">
+  <w:style w:type="character" w:styleId="Hyperlink">
     <w:name w:val="Hyperlink"/>
-    <w:basedOn w:val="Domylnaczcionkaakapitu"/>
+    <w:basedOn w:val="DefaultParagraphFont"/>
     <w:uiPriority w:val="99"/>
     <w:unhideWhenUsed/>
     <w:rsid w:val="007A7AD7"/>
@@ -16270,9 +17805,9 @@
       <w:u w:val="single"/>
     </w:rPr>
   </w:style>
-  <w:style w:type="table" w:styleId="Tabela-Siatka">
+  <w:style w:type="table" w:styleId="TableGrid">
     <w:name w:val="Table Grid"/>
-    <w:basedOn w:val="Standardowy"/>
+    <w:basedOn w:val="TableNormal"/>
     <w:uiPriority w:val="39"/>
     <w:rsid w:val="00A12CF2"/>
     <w:tblPr>
@@ -16589,7 +18124,7 @@
 </file>
 
 <file path=customXml/itemProps1.xml><?xml version="1.0" encoding="utf-8"?>
-<ds:datastoreItem xmlns:ds="http://schemas.openxmlformats.org/officeDocument/2006/customXml" ds:itemID="{7023F7F4-35E6-44CC-8132-DEE4866FFB3A}">
+<ds:datastoreItem xmlns:ds="http://schemas.openxmlformats.org/officeDocument/2006/customXml" ds:itemID="{613625A5-DEBB-423B-B9B8-123050612603}">
   <ds:schemaRefs>
     <ds:schemaRef ds:uri="http://schemas.openxmlformats.org/officeDocument/2006/bibliography"/>
   </ds:schemaRefs>

</xml_diff>